<commit_message>
New Questions and Answers added
</commit_message>
<xml_diff>
--- a/DevOps with AWS QA.docx
+++ b/DevOps with AWS QA.docx
@@ -329,13 +329,23 @@
           <w:szCs w:val="28"/>
         </w:rPr>
       </w:pPr>
-      <w:r>
-        <w:rPr>
-          <w:rFonts w:ascii="Daytona" w:hAnsi="Daytona" w:cstheme="majorBidi"/>
-          <w:color w:val="000000" w:themeColor="text1"/>
-          <w:spacing w:val="4"/>
-        </w:rPr>
-        <w:t>mkdir &lt;DIR_NAME&gt;</w:t>
+      <w:proofErr w:type="spellStart"/>
+      <w:r>
+        <w:rPr>
+          <w:rFonts w:ascii="Daytona" w:hAnsi="Daytona" w:cstheme="majorBidi"/>
+          <w:color w:val="000000" w:themeColor="text1"/>
+          <w:spacing w:val="4"/>
+        </w:rPr>
+        <w:t>mkdir</w:t>
+      </w:r>
+      <w:proofErr w:type="spellEnd"/>
+      <w:r>
+        <w:rPr>
+          <w:rFonts w:ascii="Daytona" w:hAnsi="Daytona" w:cstheme="majorBidi"/>
+          <w:color w:val="000000" w:themeColor="text1"/>
+          <w:spacing w:val="4"/>
+        </w:rPr>
+        <w:t xml:space="preserve"> &lt;DIR_NAME&gt;</w:t>
       </w:r>
       <w:r>
         <w:rPr>
@@ -410,13 +420,23 @@
           <w:szCs w:val="28"/>
         </w:rPr>
       </w:pPr>
-      <w:r>
-        <w:rPr>
-          <w:rFonts w:ascii="Daytona" w:hAnsi="Daytona" w:cstheme="majorBidi"/>
-          <w:color w:val="000000" w:themeColor="text1"/>
-          <w:spacing w:val="4"/>
-        </w:rPr>
-        <w:t>mkdir -p &lt;DIR_NAME_1&gt; &lt;DIR_NAME_2&gt; &lt;DIR_NAME_3&gt;</w:t>
+      <w:proofErr w:type="spellStart"/>
+      <w:r>
+        <w:rPr>
+          <w:rFonts w:ascii="Daytona" w:hAnsi="Daytona" w:cstheme="majorBidi"/>
+          <w:color w:val="000000" w:themeColor="text1"/>
+          <w:spacing w:val="4"/>
+        </w:rPr>
+        <w:t>mkdir</w:t>
+      </w:r>
+      <w:proofErr w:type="spellEnd"/>
+      <w:r>
+        <w:rPr>
+          <w:rFonts w:ascii="Daytona" w:hAnsi="Daytona" w:cstheme="majorBidi"/>
+          <w:color w:val="000000" w:themeColor="text1"/>
+          <w:spacing w:val="4"/>
+        </w:rPr>
+        <w:t xml:space="preserve"> -p &lt;DIR_NAME_1&gt; &lt;DIR_NAME_2&gt; &lt;DIR_NAME_3&gt;</w:t>
       </w:r>
     </w:p>
     <w:p>
@@ -628,7 +648,25 @@
           <w:color w:val="000000" w:themeColor="text1"/>
           <w:spacing w:val="4"/>
         </w:rPr>
-        <w:t>cat &gt; &lt;file_name&gt;</w:t>
+        <w:t>cat &gt; &lt;</w:t>
+      </w:r>
+      <w:proofErr w:type="spellStart"/>
+      <w:r>
+        <w:rPr>
+          <w:rFonts w:ascii="Daytona" w:hAnsi="Daytona" w:cstheme="majorBidi"/>
+          <w:color w:val="000000" w:themeColor="text1"/>
+          <w:spacing w:val="4"/>
+        </w:rPr>
+        <w:t>file_name</w:t>
+      </w:r>
+      <w:proofErr w:type="spellEnd"/>
+      <w:r>
+        <w:rPr>
+          <w:rFonts w:ascii="Daytona" w:hAnsi="Daytona" w:cstheme="majorBidi"/>
+          <w:color w:val="000000" w:themeColor="text1"/>
+          <w:spacing w:val="4"/>
+        </w:rPr>
+        <w:t>&gt;</w:t>
       </w:r>
       <w:r>
         <w:rPr>
@@ -661,7 +699,25 @@
           <w:color w:val="000000" w:themeColor="text1"/>
           <w:spacing w:val="4"/>
         </w:rPr>
-        <w:t>cat &lt;file_name&gt;</w:t>
+        <w:t>cat &lt;</w:t>
+      </w:r>
+      <w:proofErr w:type="spellStart"/>
+      <w:r>
+        <w:rPr>
+          <w:rFonts w:ascii="Daytona" w:hAnsi="Daytona" w:cstheme="majorBidi"/>
+          <w:color w:val="000000" w:themeColor="text1"/>
+          <w:spacing w:val="4"/>
+        </w:rPr>
+        <w:t>file_name</w:t>
+      </w:r>
+      <w:proofErr w:type="spellEnd"/>
+      <w:r>
+        <w:rPr>
+          <w:rFonts w:ascii="Daytona" w:hAnsi="Daytona" w:cstheme="majorBidi"/>
+          <w:color w:val="000000" w:themeColor="text1"/>
+          <w:spacing w:val="4"/>
+        </w:rPr>
+        <w:t>&gt;</w:t>
       </w:r>
       <w:r>
         <w:rPr>
@@ -784,7 +840,25 @@
           <w:color w:val="000000" w:themeColor="text1"/>
           <w:spacing w:val="4"/>
         </w:rPr>
-        <w:t>Step 2: To insert data click on insert / i.</w:t>
+        <w:t xml:space="preserve">Step 2: To insert data click on insert / </w:t>
+      </w:r>
+      <w:proofErr w:type="spellStart"/>
+      <w:r>
+        <w:rPr>
+          <w:rFonts w:ascii="Daytona" w:hAnsi="Daytona" w:cstheme="majorBidi"/>
+          <w:color w:val="000000" w:themeColor="text1"/>
+          <w:spacing w:val="4"/>
+        </w:rPr>
+        <w:t>i</w:t>
+      </w:r>
+      <w:proofErr w:type="spellEnd"/>
+      <w:r>
+        <w:rPr>
+          <w:rFonts w:ascii="Daytona" w:hAnsi="Daytona" w:cstheme="majorBidi"/>
+          <w:color w:val="000000" w:themeColor="text1"/>
+          <w:spacing w:val="4"/>
+        </w:rPr>
+        <w:t>.</w:t>
       </w:r>
     </w:p>
     <w:p>
@@ -838,8 +912,20 @@
           <w:color w:val="000000" w:themeColor="text1"/>
           <w:spacing w:val="4"/>
         </w:rPr>
-        <w:t>[Esc] +: wq</w:t>
-      </w:r>
+        <w:t xml:space="preserve">[Esc] +: </w:t>
+      </w:r>
+      <w:proofErr w:type="spellStart"/>
+      <w:r>
+        <w:rPr>
+          <w:rFonts w:ascii="Daytona" w:hAnsi="Daytona" w:cstheme="majorBidi"/>
+          <w:b/>
+          <w:bCs/>
+          <w:color w:val="000000" w:themeColor="text1"/>
+          <w:spacing w:val="4"/>
+        </w:rPr>
+        <w:t>wq</w:t>
+      </w:r>
+      <w:proofErr w:type="spellEnd"/>
     </w:p>
     <w:p>
       <w:pPr>
@@ -968,7 +1054,29 @@
           <w:sz w:val="28"/>
           <w:szCs w:val="28"/>
         </w:rPr>
-        <w:t>Using color method and permission method we can decide whether it is a file or directory in Linux.</w:t>
+        <w:t xml:space="preserve">Using </w:t>
+      </w:r>
+      <w:proofErr w:type="spellStart"/>
+      <w:r>
+        <w:rPr>
+          <w:rFonts w:ascii="Daytona" w:hAnsi="Daytona" w:cstheme="majorBidi"/>
+          <w:color w:val="000000" w:themeColor="text1"/>
+          <w:spacing w:val="4"/>
+          <w:sz w:val="28"/>
+          <w:szCs w:val="28"/>
+        </w:rPr>
+        <w:t>color</w:t>
+      </w:r>
+      <w:proofErr w:type="spellEnd"/>
+      <w:r>
+        <w:rPr>
+          <w:rFonts w:ascii="Daytona" w:hAnsi="Daytona" w:cstheme="majorBidi"/>
+          <w:color w:val="000000" w:themeColor="text1"/>
+          <w:spacing w:val="4"/>
+          <w:sz w:val="28"/>
+          <w:szCs w:val="28"/>
+        </w:rPr>
+        <w:t xml:space="preserve"> method and permission method we can decide whether it is a file or directory in Linux.</w:t>
       </w:r>
     </w:p>
     <w:p>
@@ -1014,7 +1122,29 @@
           <w:sz w:val="28"/>
           <w:szCs w:val="28"/>
         </w:rPr>
-        <w:t xml:space="preserve">’ or if it is color </w:t>
+        <w:t xml:space="preserve">’ or if it is </w:t>
+      </w:r>
+      <w:proofErr w:type="spellStart"/>
+      <w:r>
+        <w:rPr>
+          <w:rFonts w:ascii="Daytona" w:hAnsi="Daytona" w:cstheme="majorBidi"/>
+          <w:color w:val="000000" w:themeColor="text1"/>
+          <w:spacing w:val="4"/>
+          <w:sz w:val="28"/>
+          <w:szCs w:val="28"/>
+        </w:rPr>
+        <w:t>color</w:t>
+      </w:r>
+      <w:proofErr w:type="spellEnd"/>
+      <w:r>
+        <w:rPr>
+          <w:rFonts w:ascii="Daytona" w:hAnsi="Daytona" w:cstheme="majorBidi"/>
+          <w:color w:val="000000" w:themeColor="text1"/>
+          <w:spacing w:val="4"/>
+          <w:sz w:val="28"/>
+          <w:szCs w:val="28"/>
+        </w:rPr>
+        <w:t xml:space="preserve"> </w:t>
       </w:r>
       <w:r>
         <w:rPr>
@@ -1078,6 +1208,7 @@
           <w:szCs w:val="28"/>
         </w:rPr>
       </w:pPr>
+      <w:proofErr w:type="spellStart"/>
       <w:r>
         <w:rPr>
           <w:rFonts w:ascii="Daytona" w:hAnsi="Daytona" w:cstheme="majorBidi"/>
@@ -1086,7 +1217,62 @@
           <w:color w:val="000000" w:themeColor="text1"/>
           <w:spacing w:val="4"/>
         </w:rPr>
-        <w:t>drwr-xr-x— 4 rootuser username 128 Dec 25 05:15 Sai</w:t>
+        <w:t>drwr</w:t>
+      </w:r>
+      <w:proofErr w:type="spellEnd"/>
+      <w:r>
+        <w:rPr>
+          <w:rFonts w:ascii="Daytona" w:hAnsi="Daytona" w:cstheme="majorBidi"/>
+          <w:b/>
+          <w:bCs/>
+          <w:color w:val="000000" w:themeColor="text1"/>
+          <w:spacing w:val="4"/>
+        </w:rPr>
+        <w:t>-</w:t>
+      </w:r>
+      <w:proofErr w:type="spellStart"/>
+      <w:r>
+        <w:rPr>
+          <w:rFonts w:ascii="Daytona" w:hAnsi="Daytona" w:cstheme="majorBidi"/>
+          <w:b/>
+          <w:bCs/>
+          <w:color w:val="000000" w:themeColor="text1"/>
+          <w:spacing w:val="4"/>
+        </w:rPr>
+        <w:t>xr</w:t>
+      </w:r>
+      <w:proofErr w:type="spellEnd"/>
+      <w:r>
+        <w:rPr>
+          <w:rFonts w:ascii="Daytona" w:hAnsi="Daytona" w:cstheme="majorBidi"/>
+          <w:b/>
+          <w:bCs/>
+          <w:color w:val="000000" w:themeColor="text1"/>
+          <w:spacing w:val="4"/>
+        </w:rPr>
+        <w:t xml:space="preserve">-x— 4 </w:t>
+      </w:r>
+      <w:proofErr w:type="spellStart"/>
+      <w:r>
+        <w:rPr>
+          <w:rFonts w:ascii="Daytona" w:hAnsi="Daytona" w:cstheme="majorBidi"/>
+          <w:b/>
+          <w:bCs/>
+          <w:color w:val="000000" w:themeColor="text1"/>
+          <w:spacing w:val="4"/>
+        </w:rPr>
+        <w:t>rootuser</w:t>
+      </w:r>
+      <w:proofErr w:type="spellEnd"/>
+      <w:r>
+        <w:rPr>
+          <w:rFonts w:ascii="Daytona" w:hAnsi="Daytona" w:cstheme="majorBidi"/>
+          <w:b/>
+          <w:bCs/>
+          <w:color w:val="000000" w:themeColor="text1"/>
+          <w:spacing w:val="4"/>
+        </w:rPr>
+        <w:t xml:space="preserve"> username 128 Dec 25 05:15 Sai</w:t>
       </w:r>
     </w:p>
     <w:p>
@@ -1132,7 +1318,29 @@
           <w:sz w:val="28"/>
           <w:szCs w:val="28"/>
         </w:rPr>
-        <w:t xml:space="preserve">’ or if it is color </w:t>
+        <w:t xml:space="preserve">’ or if it is </w:t>
+      </w:r>
+      <w:proofErr w:type="spellStart"/>
+      <w:r>
+        <w:rPr>
+          <w:rFonts w:ascii="Daytona" w:hAnsi="Daytona" w:cstheme="majorBidi"/>
+          <w:color w:val="000000" w:themeColor="text1"/>
+          <w:spacing w:val="4"/>
+          <w:sz w:val="28"/>
+          <w:szCs w:val="28"/>
+        </w:rPr>
+        <w:t>color</w:t>
+      </w:r>
+      <w:proofErr w:type="spellEnd"/>
+      <w:r>
+        <w:rPr>
+          <w:rFonts w:ascii="Daytona" w:hAnsi="Daytona" w:cstheme="majorBidi"/>
+          <w:color w:val="000000" w:themeColor="text1"/>
+          <w:spacing w:val="4"/>
+          <w:sz w:val="28"/>
+          <w:szCs w:val="28"/>
+        </w:rPr>
+        <w:t xml:space="preserve"> </w:t>
       </w:r>
       <w:r>
         <w:rPr>
@@ -1170,6 +1378,7 @@
           <w:szCs w:val="28"/>
         </w:rPr>
       </w:pPr>
+      <w:proofErr w:type="spellStart"/>
       <w:r>
         <w:rPr>
           <w:rFonts w:ascii="Daytona" w:hAnsi="Daytona" w:cstheme="majorBidi"/>
@@ -1178,7 +1387,62 @@
           <w:color w:val="000000" w:themeColor="text1"/>
           <w:spacing w:val="4"/>
         </w:rPr>
-        <w:t>rwr-xr-x— 4 rootuser username 128 Dec 25 05:15 hello.txt</w:t>
+        <w:t>rwr</w:t>
+      </w:r>
+      <w:proofErr w:type="spellEnd"/>
+      <w:r>
+        <w:rPr>
+          <w:rFonts w:ascii="Daytona" w:hAnsi="Daytona" w:cstheme="majorBidi"/>
+          <w:b/>
+          <w:bCs/>
+          <w:color w:val="000000" w:themeColor="text1"/>
+          <w:spacing w:val="4"/>
+        </w:rPr>
+        <w:t>-</w:t>
+      </w:r>
+      <w:proofErr w:type="spellStart"/>
+      <w:r>
+        <w:rPr>
+          <w:rFonts w:ascii="Daytona" w:hAnsi="Daytona" w:cstheme="majorBidi"/>
+          <w:b/>
+          <w:bCs/>
+          <w:color w:val="000000" w:themeColor="text1"/>
+          <w:spacing w:val="4"/>
+        </w:rPr>
+        <w:t>xr</w:t>
+      </w:r>
+      <w:proofErr w:type="spellEnd"/>
+      <w:r>
+        <w:rPr>
+          <w:rFonts w:ascii="Daytona" w:hAnsi="Daytona" w:cstheme="majorBidi"/>
+          <w:b/>
+          <w:bCs/>
+          <w:color w:val="000000" w:themeColor="text1"/>
+          <w:spacing w:val="4"/>
+        </w:rPr>
+        <w:t xml:space="preserve">-x— 4 </w:t>
+      </w:r>
+      <w:proofErr w:type="spellStart"/>
+      <w:r>
+        <w:rPr>
+          <w:rFonts w:ascii="Daytona" w:hAnsi="Daytona" w:cstheme="majorBidi"/>
+          <w:b/>
+          <w:bCs/>
+          <w:color w:val="000000" w:themeColor="text1"/>
+          <w:spacing w:val="4"/>
+        </w:rPr>
+        <w:t>rootuser</w:t>
+      </w:r>
+      <w:proofErr w:type="spellEnd"/>
+      <w:r>
+        <w:rPr>
+          <w:rFonts w:ascii="Daytona" w:hAnsi="Daytona" w:cstheme="majorBidi"/>
+          <w:b/>
+          <w:bCs/>
+          <w:color w:val="000000" w:themeColor="text1"/>
+          <w:spacing w:val="4"/>
+        </w:rPr>
+        <w:t xml:space="preserve"> username 128 Dec 25 05:15 hello.txt</w:t>
       </w:r>
     </w:p>
     <w:p>
@@ -1774,8 +2038,20 @@
           <w:szCs w:val="36"/>
         </w:rPr>
         <w:lastRenderedPageBreak/>
-        <w:t>What is the difference between grep and egrep</w:t>
-      </w:r>
+        <w:t xml:space="preserve">What is the difference between grep and </w:t>
+      </w:r>
+      <w:proofErr w:type="spellStart"/>
+      <w:r>
+        <w:rPr>
+          <w:rFonts w:ascii="Daytona" w:hAnsi="Daytona" w:cstheme="majorBidi"/>
+          <w:color w:val="000000" w:themeColor="text1"/>
+          <w:spacing w:val="4"/>
+          <w:sz w:val="36"/>
+          <w:szCs w:val="36"/>
+        </w:rPr>
+        <w:t>egrep</w:t>
+      </w:r>
+      <w:proofErr w:type="spellEnd"/>
     </w:p>
     <w:tbl>
       <w:tblPr>
@@ -1833,6 +2109,7 @@
                 <w:szCs w:val="28"/>
               </w:rPr>
             </w:pPr>
+            <w:proofErr w:type="spellStart"/>
             <w:r>
               <w:rPr>
                 <w:rFonts w:ascii="Daytona" w:hAnsi="Daytona" w:cstheme="majorBidi"/>
@@ -1843,6 +2120,7 @@
               </w:rPr>
               <w:t>Egrep</w:t>
             </w:r>
+            <w:proofErr w:type="spellEnd"/>
           </w:p>
         </w:tc>
       </w:tr>
@@ -2041,7 +2319,29 @@
                 <w:sz w:val="28"/>
                 <w:szCs w:val="28"/>
               </w:rPr>
-              <w:t>Consider +,?,|, etc as patterns. It is required to use them with a backslash to treat them as meta characters eg - \?, \+, \{, \}</w:t>
+              <w:t xml:space="preserve">Consider +,?,|, etc as patterns. It is required to use them with a backslash to treat them as meta characters </w:t>
+            </w:r>
+            <w:proofErr w:type="spellStart"/>
+            <w:r>
+              <w:rPr>
+                <w:rFonts w:ascii="Daytona" w:hAnsi="Daytona" w:cstheme="majorBidi"/>
+                <w:color w:val="000000" w:themeColor="text1"/>
+                <w:spacing w:val="4"/>
+                <w:sz w:val="28"/>
+                <w:szCs w:val="28"/>
+              </w:rPr>
+              <w:t>eg</w:t>
+            </w:r>
+            <w:proofErr w:type="spellEnd"/>
+            <w:r>
+              <w:rPr>
+                <w:rFonts w:ascii="Daytona" w:hAnsi="Daytona" w:cstheme="majorBidi"/>
+                <w:color w:val="000000" w:themeColor="text1"/>
+                <w:spacing w:val="4"/>
+                <w:sz w:val="28"/>
+                <w:szCs w:val="28"/>
+              </w:rPr>
+              <w:t xml:space="preserve"> - \?, \+, \{, \}</w:t>
             </w:r>
           </w:p>
         </w:tc>
@@ -2820,7 +3120,29 @@
           <w:sz w:val="36"/>
           <w:szCs w:val="36"/>
         </w:rPr>
-        <w:t>What is “sed” command</w:t>
+        <w:t>What is “</w:t>
+      </w:r>
+      <w:proofErr w:type="spellStart"/>
+      <w:r>
+        <w:rPr>
+          <w:rFonts w:ascii="Daytona" w:hAnsi="Daytona" w:cstheme="majorBidi"/>
+          <w:color w:val="000000" w:themeColor="text1"/>
+          <w:spacing w:val="4"/>
+          <w:sz w:val="36"/>
+          <w:szCs w:val="36"/>
+        </w:rPr>
+        <w:t>sed</w:t>
+      </w:r>
+      <w:proofErr w:type="spellEnd"/>
+      <w:r>
+        <w:rPr>
+          <w:rFonts w:ascii="Daytona" w:hAnsi="Daytona" w:cstheme="majorBidi"/>
+          <w:color w:val="000000" w:themeColor="text1"/>
+          <w:spacing w:val="4"/>
+          <w:sz w:val="36"/>
+          <w:szCs w:val="36"/>
+        </w:rPr>
+        <w:t>” command</w:t>
       </w:r>
     </w:p>
     <w:p>
@@ -2882,7 +3204,29 @@
           <w:sz w:val="28"/>
           <w:szCs w:val="28"/>
         </w:rPr>
-        <w:t xml:space="preserve"> sed OPTIONS [SCRIPT] [INPUTFILE]</w:t>
+        <w:t xml:space="preserve"> </w:t>
+      </w:r>
+      <w:proofErr w:type="spellStart"/>
+      <w:r>
+        <w:rPr>
+          <w:rFonts w:ascii="Daytona" w:hAnsi="Daytona" w:cstheme="majorBidi"/>
+          <w:color w:val="000000" w:themeColor="text1"/>
+          <w:spacing w:val="4"/>
+          <w:sz w:val="28"/>
+          <w:szCs w:val="28"/>
+        </w:rPr>
+        <w:t>sed</w:t>
+      </w:r>
+      <w:proofErr w:type="spellEnd"/>
+      <w:r>
+        <w:rPr>
+          <w:rFonts w:ascii="Daytona" w:hAnsi="Daytona" w:cstheme="majorBidi"/>
+          <w:color w:val="000000" w:themeColor="text1"/>
+          <w:spacing w:val="4"/>
+          <w:sz w:val="28"/>
+          <w:szCs w:val="28"/>
+        </w:rPr>
+        <w:t xml:space="preserve"> OPTIONS [SCRIPT] [INPUTFILE]</w:t>
       </w:r>
     </w:p>
     <w:p>
@@ -2958,6 +3302,7 @@
         </w:rPr>
         <w:t xml:space="preserve">AWK is abbreviated from the names of developers – </w:t>
       </w:r>
+      <w:proofErr w:type="spellStart"/>
       <w:r>
         <w:rPr>
           <w:rFonts w:ascii="Daytona" w:hAnsi="Daytona" w:cstheme="majorBidi"/>
@@ -2970,6 +3315,7 @@
         </w:rPr>
         <w:t>Aho</w:t>
       </w:r>
+      <w:proofErr w:type="spellEnd"/>
       <w:r>
         <w:rPr>
           <w:rFonts w:ascii="Daytona" w:hAnsi="Daytona" w:cstheme="majorBidi"/>
@@ -3212,7 +3558,51 @@
           <w:sz w:val="36"/>
           <w:szCs w:val="36"/>
         </w:rPr>
-        <w:t>Why are we using “ps -ef” command</w:t>
+        <w:t>Why are we using “</w:t>
+      </w:r>
+      <w:proofErr w:type="spellStart"/>
+      <w:r>
+        <w:rPr>
+          <w:rFonts w:ascii="Daytona" w:hAnsi="Daytona" w:cstheme="majorBidi"/>
+          <w:color w:val="000000" w:themeColor="text1"/>
+          <w:spacing w:val="4"/>
+          <w:sz w:val="36"/>
+          <w:szCs w:val="36"/>
+        </w:rPr>
+        <w:t>ps</w:t>
+      </w:r>
+      <w:proofErr w:type="spellEnd"/>
+      <w:r>
+        <w:rPr>
+          <w:rFonts w:ascii="Daytona" w:hAnsi="Daytona" w:cstheme="majorBidi"/>
+          <w:color w:val="000000" w:themeColor="text1"/>
+          <w:spacing w:val="4"/>
+          <w:sz w:val="36"/>
+          <w:szCs w:val="36"/>
+        </w:rPr>
+        <w:t xml:space="preserve"> -</w:t>
+      </w:r>
+      <w:proofErr w:type="spellStart"/>
+      <w:r>
+        <w:rPr>
+          <w:rFonts w:ascii="Daytona" w:hAnsi="Daytona" w:cstheme="majorBidi"/>
+          <w:color w:val="000000" w:themeColor="text1"/>
+          <w:spacing w:val="4"/>
+          <w:sz w:val="36"/>
+          <w:szCs w:val="36"/>
+        </w:rPr>
+        <w:t>ef</w:t>
+      </w:r>
+      <w:proofErr w:type="spellEnd"/>
+      <w:r>
+        <w:rPr>
+          <w:rFonts w:ascii="Daytona" w:hAnsi="Daytona" w:cstheme="majorBidi"/>
+          <w:color w:val="000000" w:themeColor="text1"/>
+          <w:spacing w:val="4"/>
+          <w:sz w:val="36"/>
+          <w:szCs w:val="36"/>
+        </w:rPr>
+        <w:t>” command</w:t>
       </w:r>
     </w:p>
     <w:p>
@@ -3439,7 +3829,29 @@
           <w:szCs w:val="36"/>
         </w:rPr>
         <w:lastRenderedPageBreak/>
-        <w:t>What type of content will be available in bin, sbin, etc, process, dev, temp and var</w:t>
+        <w:t xml:space="preserve">What type of content will be available in bin, </w:t>
+      </w:r>
+      <w:proofErr w:type="spellStart"/>
+      <w:r>
+        <w:rPr>
+          <w:rFonts w:ascii="Daytona" w:hAnsi="Daytona" w:cstheme="majorBidi"/>
+          <w:color w:val="000000" w:themeColor="text1"/>
+          <w:spacing w:val="4"/>
+          <w:sz w:val="36"/>
+          <w:szCs w:val="36"/>
+        </w:rPr>
+        <w:t>sbin</w:t>
+      </w:r>
+      <w:proofErr w:type="spellEnd"/>
+      <w:r>
+        <w:rPr>
+          <w:rFonts w:ascii="Daytona" w:hAnsi="Daytona" w:cstheme="majorBidi"/>
+          <w:color w:val="000000" w:themeColor="text1"/>
+          <w:spacing w:val="4"/>
+          <w:sz w:val="36"/>
+          <w:szCs w:val="36"/>
+        </w:rPr>
+        <w:t>, etc, process, dev, temp and var</w:t>
       </w:r>
     </w:p>
     <w:tbl>
@@ -3806,7 +4218,61 @@
                 <w:color w:val="33475B"/>
                 <w:spacing w:val="4"/>
               </w:rPr>
-              <w:t xml:space="preserve">Like vmlinux (Kernel) …… ntoskrnl Initrd (Initial Ram Disk). </w:t>
+              <w:t xml:space="preserve">Like </w:t>
+            </w:r>
+            <w:proofErr w:type="spellStart"/>
+            <w:r>
+              <w:rPr>
+                <w:rFonts w:ascii="Daytona" w:hAnsi="Daytona" w:cstheme="majorBidi"/>
+                <w:color w:val="33475B"/>
+                <w:spacing w:val="4"/>
+              </w:rPr>
+              <w:t>vmlinux</w:t>
+            </w:r>
+            <w:proofErr w:type="spellEnd"/>
+            <w:r>
+              <w:rPr>
+                <w:rFonts w:ascii="Daytona" w:hAnsi="Daytona" w:cstheme="majorBidi"/>
+                <w:color w:val="33475B"/>
+                <w:spacing w:val="4"/>
+              </w:rPr>
+              <w:t xml:space="preserve"> (Kernel) …… </w:t>
+            </w:r>
+            <w:proofErr w:type="spellStart"/>
+            <w:r>
+              <w:rPr>
+                <w:rFonts w:ascii="Daytona" w:hAnsi="Daytona" w:cstheme="majorBidi"/>
+                <w:color w:val="33475B"/>
+                <w:spacing w:val="4"/>
+              </w:rPr>
+              <w:t>ntoskrnl</w:t>
+            </w:r>
+            <w:proofErr w:type="spellEnd"/>
+            <w:r>
+              <w:rPr>
+                <w:rFonts w:ascii="Daytona" w:hAnsi="Daytona" w:cstheme="majorBidi"/>
+                <w:color w:val="33475B"/>
+                <w:spacing w:val="4"/>
+              </w:rPr>
+              <w:t xml:space="preserve"> </w:t>
+            </w:r>
+            <w:proofErr w:type="spellStart"/>
+            <w:r>
+              <w:rPr>
+                <w:rFonts w:ascii="Daytona" w:hAnsi="Daytona" w:cstheme="majorBidi"/>
+                <w:color w:val="33475B"/>
+                <w:spacing w:val="4"/>
+              </w:rPr>
+              <w:t>Initrd</w:t>
+            </w:r>
+            <w:proofErr w:type="spellEnd"/>
+            <w:r>
+              <w:rPr>
+                <w:rFonts w:ascii="Daytona" w:hAnsi="Daytona" w:cstheme="majorBidi"/>
+                <w:color w:val="33475B"/>
+                <w:spacing w:val="4"/>
+              </w:rPr>
+              <w:t xml:space="preserve"> (Initial Ram Disk). </w:t>
             </w:r>
           </w:p>
           <w:p>
@@ -3829,7 +4295,25 @@
                 <w:color w:val="33475B"/>
                 <w:spacing w:val="4"/>
               </w:rPr>
-              <w:t>Like GRUB (Grand Unified Boot Loader) … boot.ini, ntldr.</w:t>
+              <w:t xml:space="preserve">Like GRUB (Grand Unified Boot Loader) … boot.ini, </w:t>
+            </w:r>
+            <w:proofErr w:type="spellStart"/>
+            <w:r>
+              <w:rPr>
+                <w:rFonts w:ascii="Daytona" w:hAnsi="Daytona" w:cstheme="majorBidi"/>
+                <w:color w:val="33475B"/>
+                <w:spacing w:val="4"/>
+              </w:rPr>
+              <w:t>ntldr</w:t>
+            </w:r>
+            <w:proofErr w:type="spellEnd"/>
+            <w:r>
+              <w:rPr>
+                <w:rFonts w:ascii="Daytona" w:hAnsi="Daytona" w:cstheme="majorBidi"/>
+                <w:color w:val="33475B"/>
+                <w:spacing w:val="4"/>
+              </w:rPr>
+              <w:t>.</w:t>
             </w:r>
           </w:p>
         </w:tc>
@@ -3905,8 +4389,18 @@
                 <w:color w:val="33475B"/>
                 <w:spacing w:val="4"/>
               </w:rPr>
-              <w:t>/usr</w:t>
-            </w:r>
+              <w:t>/</w:t>
+            </w:r>
+            <w:proofErr w:type="spellStart"/>
+            <w:r>
+              <w:rPr>
+                <w:rFonts w:ascii="Daytona" w:hAnsi="Daytona" w:cstheme="majorBidi"/>
+                <w:color w:val="33475B"/>
+                <w:spacing w:val="4"/>
+              </w:rPr>
+              <w:t>usr</w:t>
+            </w:r>
+            <w:proofErr w:type="spellEnd"/>
           </w:p>
         </w:tc>
         <w:tc>
@@ -3929,7 +4423,25 @@
                 <w:color w:val="33475B"/>
                 <w:spacing w:val="4"/>
               </w:rPr>
-              <w:t>By default, software’s are installed in /usr directory. (UNIX Sharable Resources)</w:t>
+              <w:t>By default, software’s are installed in /</w:t>
+            </w:r>
+            <w:proofErr w:type="spellStart"/>
+            <w:r>
+              <w:rPr>
+                <w:rFonts w:ascii="Daytona" w:hAnsi="Daytona" w:cstheme="majorBidi"/>
+                <w:color w:val="33475B"/>
+                <w:spacing w:val="4"/>
+              </w:rPr>
+              <w:t>usr</w:t>
+            </w:r>
+            <w:proofErr w:type="spellEnd"/>
+            <w:r>
+              <w:rPr>
+                <w:rFonts w:ascii="Daytona" w:hAnsi="Daytona" w:cstheme="majorBidi"/>
+                <w:color w:val="33475B"/>
+                <w:spacing w:val="4"/>
+              </w:rPr>
+              <w:t xml:space="preserve"> directory. (UNIX Sharable Resources)</w:t>
             </w:r>
           </w:p>
         </w:tc>
@@ -3983,7 +4495,25 @@
                 <w:color w:val="33475B"/>
                 <w:spacing w:val="4"/>
               </w:rPr>
-              <w:t xml:space="preserve">It is optional directory for /usr. </w:t>
+              <w:t>It is optional directory for /</w:t>
+            </w:r>
+            <w:proofErr w:type="spellStart"/>
+            <w:r>
+              <w:rPr>
+                <w:rFonts w:ascii="Daytona" w:hAnsi="Daytona" w:cstheme="majorBidi"/>
+                <w:color w:val="33475B"/>
+                <w:spacing w:val="4"/>
+              </w:rPr>
+              <w:t>usr</w:t>
+            </w:r>
+            <w:proofErr w:type="spellEnd"/>
+            <w:r>
+              <w:rPr>
+                <w:rFonts w:ascii="Daytona" w:hAnsi="Daytona" w:cstheme="majorBidi"/>
+                <w:color w:val="33475B"/>
+                <w:spacing w:val="4"/>
+              </w:rPr>
+              <w:t xml:space="preserve">. </w:t>
             </w:r>
           </w:p>
           <w:p>
@@ -4083,8 +4613,18 @@
                 <w:spacing w:val="4"/>
               </w:rPr>
               <w:lastRenderedPageBreak/>
-              <w:t>/sbin</w:t>
-            </w:r>
+              <w:t>/</w:t>
+            </w:r>
+            <w:proofErr w:type="spellStart"/>
+            <w:r>
+              <w:rPr>
+                <w:rFonts w:ascii="Daytona" w:hAnsi="Daytona" w:cstheme="majorBidi"/>
+                <w:color w:val="33475B"/>
+                <w:spacing w:val="4"/>
+              </w:rPr>
+              <w:t>sbin</w:t>
+            </w:r>
+            <w:proofErr w:type="spellEnd"/>
           </w:p>
         </w:tc>
         <w:tc>
@@ -4157,7 +4697,25 @@
                 <w:color w:val="33475B"/>
                 <w:spacing w:val="4"/>
               </w:rPr>
-              <w:t>It contains device files. Like for hard disk /dev/hda, for cd rom /dev/cd. Like device manager of windows.</w:t>
+              <w:t>It contains device files. Like for hard disk /dev/</w:t>
+            </w:r>
+            <w:proofErr w:type="spellStart"/>
+            <w:r>
+              <w:rPr>
+                <w:rFonts w:ascii="Daytona" w:hAnsi="Daytona" w:cstheme="majorBidi"/>
+                <w:color w:val="33475B"/>
+                <w:spacing w:val="4"/>
+              </w:rPr>
+              <w:t>hda</w:t>
+            </w:r>
+            <w:proofErr w:type="spellEnd"/>
+            <w:r>
+              <w:rPr>
+                <w:rFonts w:ascii="Daytona" w:hAnsi="Daytona" w:cstheme="majorBidi"/>
+                <w:color w:val="33475B"/>
+                <w:spacing w:val="4"/>
+              </w:rPr>
+              <w:t>, for cd rom /dev/cd. Like device manager of windows.</w:t>
             </w:r>
           </w:p>
         </w:tc>
@@ -4280,7 +4838,25 @@
                 <w:color w:val="33475B"/>
                 <w:spacing w:val="4"/>
               </w:rPr>
-              <w:t>Like information of RAM/SWAP - /proc/meminfo.</w:t>
+              <w:t>Like information of RAM/SWAP - /proc/</w:t>
+            </w:r>
+            <w:proofErr w:type="spellStart"/>
+            <w:r>
+              <w:rPr>
+                <w:rFonts w:ascii="Daytona" w:hAnsi="Daytona" w:cstheme="majorBidi"/>
+                <w:color w:val="33475B"/>
+                <w:spacing w:val="4"/>
+              </w:rPr>
+              <w:t>meminfo</w:t>
+            </w:r>
+            <w:proofErr w:type="spellEnd"/>
+            <w:r>
+              <w:rPr>
+                <w:rFonts w:ascii="Daytona" w:hAnsi="Daytona" w:cstheme="majorBidi"/>
+                <w:color w:val="33475B"/>
+                <w:spacing w:val="4"/>
+              </w:rPr>
+              <w:t>.</w:t>
             </w:r>
           </w:p>
           <w:p>
@@ -4303,8 +4879,18 @@
                 <w:color w:val="33475B"/>
                 <w:spacing w:val="4"/>
               </w:rPr>
-              <w:t>Like information of CPU - /proc/cpuinfo</w:t>
-            </w:r>
+              <w:t>Like information of CPU - /proc/</w:t>
+            </w:r>
+            <w:proofErr w:type="spellStart"/>
+            <w:r>
+              <w:rPr>
+                <w:rFonts w:ascii="Daytona" w:hAnsi="Daytona" w:cstheme="majorBidi"/>
+                <w:color w:val="33475B"/>
+                <w:spacing w:val="4"/>
+              </w:rPr>
+              <w:t>cpuinfo</w:t>
+            </w:r>
+            <w:proofErr w:type="spellEnd"/>
           </w:p>
         </w:tc>
       </w:tr>
@@ -4379,8 +4965,18 @@
                 <w:color w:val="33475B"/>
                 <w:spacing w:val="4"/>
               </w:rPr>
-              <w:t>/tmp</w:t>
-            </w:r>
+              <w:t>/</w:t>
+            </w:r>
+            <w:proofErr w:type="spellStart"/>
+            <w:r>
+              <w:rPr>
+                <w:rFonts w:ascii="Daytona" w:hAnsi="Daytona" w:cstheme="majorBidi"/>
+                <w:color w:val="33475B"/>
+                <w:spacing w:val="4"/>
+              </w:rPr>
+              <w:t>tmp</w:t>
+            </w:r>
+            <w:proofErr w:type="spellEnd"/>
           </w:p>
         </w:tc>
         <w:tc>
@@ -4429,8 +5025,18 @@
                 <w:color w:val="33475B"/>
                 <w:spacing w:val="4"/>
               </w:rPr>
-              <w:t>/mnt</w:t>
-            </w:r>
+              <w:t>/</w:t>
+            </w:r>
+            <w:proofErr w:type="spellStart"/>
+            <w:r>
+              <w:rPr>
+                <w:rFonts w:ascii="Daytona" w:hAnsi="Daytona" w:cstheme="majorBidi"/>
+                <w:color w:val="33475B"/>
+                <w:spacing w:val="4"/>
+              </w:rPr>
+              <w:t>mnt</w:t>
+            </w:r>
+            <w:proofErr w:type="spellEnd"/>
           </w:p>
         </w:tc>
         <w:tc>
@@ -4607,7 +5213,25 @@
                 <w:color w:val="33475B"/>
                 <w:spacing w:val="4"/>
               </w:rPr>
-              <w:t xml:space="preserve">It is like dll files in Windows. </w:t>
+              <w:t xml:space="preserve">It is like </w:t>
+            </w:r>
+            <w:proofErr w:type="spellStart"/>
+            <w:r>
+              <w:rPr>
+                <w:rFonts w:ascii="Daytona" w:hAnsi="Daytona" w:cstheme="majorBidi"/>
+                <w:color w:val="33475B"/>
+                <w:spacing w:val="4"/>
+              </w:rPr>
+              <w:t>dll</w:t>
+            </w:r>
+            <w:proofErr w:type="spellEnd"/>
+            <w:r>
+              <w:rPr>
+                <w:rFonts w:ascii="Daytona" w:hAnsi="Daytona" w:cstheme="majorBidi"/>
+                <w:color w:val="33475B"/>
+                <w:spacing w:val="4"/>
+              </w:rPr>
+              <w:t xml:space="preserve"> files in Windows. </w:t>
             </w:r>
           </w:p>
           <w:p>
@@ -4766,15 +5390,27 @@
           <w:szCs w:val="28"/>
         </w:rPr>
       </w:pPr>
-      <w:r>
-        <w:rPr>
-          <w:rFonts w:ascii="Daytona" w:hAnsi="Daytona" w:cstheme="majorBidi"/>
-          <w:color w:val="000000" w:themeColor="text1"/>
-          <w:spacing w:val="4"/>
-          <w:sz w:val="28"/>
-          <w:szCs w:val="28"/>
-        </w:rPr>
-        <w:t>Eg: ln file1.txt file2.txt</w:t>
+      <w:proofErr w:type="spellStart"/>
+      <w:r>
+        <w:rPr>
+          <w:rFonts w:ascii="Daytona" w:hAnsi="Daytona" w:cstheme="majorBidi"/>
+          <w:color w:val="000000" w:themeColor="text1"/>
+          <w:spacing w:val="4"/>
+          <w:sz w:val="28"/>
+          <w:szCs w:val="28"/>
+        </w:rPr>
+        <w:t>Eg</w:t>
+      </w:r>
+      <w:proofErr w:type="spellEnd"/>
+      <w:r>
+        <w:rPr>
+          <w:rFonts w:ascii="Daytona" w:hAnsi="Daytona" w:cstheme="majorBidi"/>
+          <w:color w:val="000000" w:themeColor="text1"/>
+          <w:spacing w:val="4"/>
+          <w:sz w:val="28"/>
+          <w:szCs w:val="28"/>
+        </w:rPr>
+        <w:t>: ln file1.txt file2.txt</w:t>
       </w:r>
       <w:r>
         <w:rPr>
@@ -4809,7 +5445,29 @@
           <w:sz w:val="28"/>
           <w:szCs w:val="28"/>
         </w:rPr>
-        <w:t>Both original and hard-link file have same inode number</w:t>
+        <w:t xml:space="preserve">Both original and hard-link file have same </w:t>
+      </w:r>
+      <w:proofErr w:type="spellStart"/>
+      <w:r>
+        <w:rPr>
+          <w:rFonts w:ascii="Daytona" w:hAnsi="Daytona" w:cstheme="majorBidi"/>
+          <w:color w:val="000000" w:themeColor="text1"/>
+          <w:spacing w:val="4"/>
+          <w:sz w:val="28"/>
+          <w:szCs w:val="28"/>
+        </w:rPr>
+        <w:t>inode</w:t>
+      </w:r>
+      <w:proofErr w:type="spellEnd"/>
+      <w:r>
+        <w:rPr>
+          <w:rFonts w:ascii="Daytona" w:hAnsi="Daytona" w:cstheme="majorBidi"/>
+          <w:color w:val="000000" w:themeColor="text1"/>
+          <w:spacing w:val="4"/>
+          <w:sz w:val="28"/>
+          <w:szCs w:val="28"/>
+        </w:rPr>
+        <w:t xml:space="preserve"> number</w:t>
       </w:r>
       <w:r>
         <w:rPr>
@@ -4957,15 +5615,27 @@
           <w:szCs w:val="28"/>
         </w:rPr>
       </w:pPr>
-      <w:r>
-        <w:rPr>
-          <w:rFonts w:ascii="Daytona" w:hAnsi="Daytona" w:cstheme="majorBidi"/>
-          <w:color w:val="000000" w:themeColor="text1"/>
-          <w:spacing w:val="4"/>
-          <w:sz w:val="28"/>
-          <w:szCs w:val="28"/>
-        </w:rPr>
-        <w:t xml:space="preserve">Eg: ln -s </w:t>
+      <w:proofErr w:type="spellStart"/>
+      <w:r>
+        <w:rPr>
+          <w:rFonts w:ascii="Daytona" w:hAnsi="Daytona" w:cstheme="majorBidi"/>
+          <w:color w:val="000000" w:themeColor="text1"/>
+          <w:spacing w:val="4"/>
+          <w:sz w:val="28"/>
+          <w:szCs w:val="28"/>
+        </w:rPr>
+        <w:t>Eg</w:t>
+      </w:r>
+      <w:proofErr w:type="spellEnd"/>
+      <w:r>
+        <w:rPr>
+          <w:rFonts w:ascii="Daytona" w:hAnsi="Daytona" w:cstheme="majorBidi"/>
+          <w:color w:val="000000" w:themeColor="text1"/>
+          <w:spacing w:val="4"/>
+          <w:sz w:val="28"/>
+          <w:szCs w:val="28"/>
+        </w:rPr>
+        <w:t xml:space="preserve">: ln -s </w:t>
       </w:r>
       <w:r>
         <w:rPr>
@@ -5000,7 +5670,29 @@
           <w:sz w:val="28"/>
           <w:szCs w:val="28"/>
         </w:rPr>
-        <w:t>Original file and soft link file have different inode number, different file sizes, and different timestamps.</w:t>
+        <w:t xml:space="preserve">Original file and soft link file have different </w:t>
+      </w:r>
+      <w:proofErr w:type="spellStart"/>
+      <w:r>
+        <w:rPr>
+          <w:rFonts w:ascii="Daytona" w:hAnsi="Daytona" w:cstheme="majorBidi"/>
+          <w:color w:val="000000" w:themeColor="text1"/>
+          <w:spacing w:val="4"/>
+          <w:sz w:val="28"/>
+          <w:szCs w:val="28"/>
+        </w:rPr>
+        <w:t>inode</w:t>
+      </w:r>
+      <w:proofErr w:type="spellEnd"/>
+      <w:r>
+        <w:rPr>
+          <w:rFonts w:ascii="Daytona" w:hAnsi="Daytona" w:cstheme="majorBidi"/>
+          <w:color w:val="000000" w:themeColor="text1"/>
+          <w:spacing w:val="4"/>
+          <w:sz w:val="28"/>
+          <w:szCs w:val="28"/>
+        </w:rPr>
+        <w:t xml:space="preserve"> number, different file sizes, and different timestamps.</w:t>
       </w:r>
     </w:p>
     <w:p>
@@ -5251,7 +5943,29 @@
           <w:sz w:val="28"/>
           <w:szCs w:val="28"/>
         </w:rPr>
-        <w:t>Cisco is worlds most famous company for manufacturing and selling networking equipment. This certification helps you to become familiar with a wide range of topics, such as:</w:t>
+        <w:t xml:space="preserve">Cisco is </w:t>
+      </w:r>
+      <w:proofErr w:type="spellStart"/>
+      <w:r>
+        <w:rPr>
+          <w:rFonts w:ascii="Daytona" w:hAnsi="Daytona" w:cstheme="majorBidi"/>
+          <w:color w:val="000000" w:themeColor="text1"/>
+          <w:spacing w:val="4"/>
+          <w:sz w:val="28"/>
+          <w:szCs w:val="28"/>
+        </w:rPr>
+        <w:t>worlds</w:t>
+      </w:r>
+      <w:proofErr w:type="spellEnd"/>
+      <w:r>
+        <w:rPr>
+          <w:rFonts w:ascii="Daytona" w:hAnsi="Daytona" w:cstheme="majorBidi"/>
+          <w:color w:val="000000" w:themeColor="text1"/>
+          <w:spacing w:val="4"/>
+          <w:sz w:val="28"/>
+          <w:szCs w:val="28"/>
+        </w:rPr>
+        <w:t xml:space="preserve"> most famous company for manufacturing and selling networking equipment. This certification helps you to become familiar with a wide range of topics, such as:</w:t>
       </w:r>
     </w:p>
     <w:p>
@@ -12285,7 +12999,25 @@
           <w:sz w:val="28"/>
           <w:szCs w:val="28"/>
         </w:rPr>
-        <w:t xml:space="preserve"> creating instances from these images we have to also </w:t>
+        <w:t xml:space="preserve"> creating instances from these </w:t>
+      </w:r>
+      <w:r>
+        <w:rPr>
+          <w:rFonts w:ascii="Daytona" w:hAnsi="Daytona"/>
+          <w:color w:val="000000" w:themeColor="text1"/>
+          <w:sz w:val="28"/>
+          <w:szCs w:val="28"/>
+        </w:rPr>
+        <w:t>images,</w:t>
+      </w:r>
+      <w:r>
+        <w:rPr>
+          <w:rFonts w:ascii="Daytona" w:hAnsi="Daytona"/>
+          <w:color w:val="000000" w:themeColor="text1"/>
+          <w:sz w:val="28"/>
+          <w:szCs w:val="28"/>
+        </w:rPr>
+        <w:t xml:space="preserve"> we have to also </w:t>
       </w:r>
       <w:r>
         <w:rPr>
@@ -12304,6 +13036,950 @@
           <w:szCs w:val="28"/>
         </w:rPr>
         <w:t xml:space="preserve"> for security purpose.</w:t>
+      </w:r>
+    </w:p>
+    <w:p>
+      <w:pPr>
+        <w:jc w:val="both"/>
+        <w:rPr>
+          <w:rFonts w:ascii="Daytona" w:hAnsi="Daytona"/>
+          <w:color w:val="000000" w:themeColor="text1"/>
+          <w:sz w:val="28"/>
+          <w:szCs w:val="28"/>
+        </w:rPr>
+      </w:pPr>
+    </w:p>
+    <w:p>
+      <w:pPr>
+        <w:jc w:val="both"/>
+        <w:rPr>
+          <w:rFonts w:ascii="Daytona" w:hAnsi="Daytona"/>
+          <w:color w:val="000000" w:themeColor="text1"/>
+          <w:sz w:val="28"/>
+          <w:szCs w:val="28"/>
+        </w:rPr>
+      </w:pPr>
+    </w:p>
+    <w:p>
+      <w:pPr>
+        <w:jc w:val="both"/>
+        <w:rPr>
+          <w:rFonts w:ascii="Daytona" w:hAnsi="Daytona"/>
+          <w:color w:val="000000" w:themeColor="text1"/>
+          <w:sz w:val="28"/>
+          <w:szCs w:val="28"/>
+        </w:rPr>
+      </w:pPr>
+    </w:p>
+    <w:p>
+      <w:pPr>
+        <w:jc w:val="both"/>
+        <w:rPr>
+          <w:rFonts w:ascii="Daytona" w:hAnsi="Daytona"/>
+          <w:color w:val="000000" w:themeColor="text1"/>
+          <w:sz w:val="36"/>
+          <w:szCs w:val="36"/>
+        </w:rPr>
+      </w:pPr>
+      <w:r>
+        <w:rPr>
+          <w:rFonts w:ascii="Daytona" w:hAnsi="Daytona"/>
+          <w:color w:val="000000" w:themeColor="text1"/>
+          <w:sz w:val="36"/>
+          <w:szCs w:val="36"/>
+        </w:rPr>
+        <w:lastRenderedPageBreak/>
+        <w:t>Date: - 08/01/2023</w:t>
+      </w:r>
+    </w:p>
+    <w:p>
+      <w:pPr>
+        <w:jc w:val="both"/>
+        <w:rPr>
+          <w:rFonts w:ascii="Daytona" w:hAnsi="Daytona"/>
+          <w:color w:val="000000" w:themeColor="text1"/>
+          <w:sz w:val="36"/>
+          <w:szCs w:val="36"/>
+        </w:rPr>
+      </w:pPr>
+      <w:r>
+        <w:rPr>
+          <w:rFonts w:ascii="Daytona" w:hAnsi="Daytona"/>
+          <w:color w:val="000000" w:themeColor="text1"/>
+          <w:sz w:val="36"/>
+          <w:szCs w:val="36"/>
+        </w:rPr>
+        <w:t>What is branch</w:t>
+      </w:r>
+    </w:p>
+    <w:p>
+      <w:pPr>
+        <w:jc w:val="both"/>
+        <w:rPr>
+          <w:rFonts w:ascii="Daytona" w:hAnsi="Daytona"/>
+          <w:color w:val="000000" w:themeColor="text1"/>
+          <w:sz w:val="28"/>
+          <w:szCs w:val="28"/>
+        </w:rPr>
+      </w:pPr>
+      <w:r>
+        <w:rPr>
+          <w:rFonts w:ascii="Daytona" w:hAnsi="Daytona"/>
+          <w:color w:val="000000" w:themeColor="text1"/>
+          <w:sz w:val="28"/>
+          <w:szCs w:val="28"/>
+        </w:rPr>
+        <w:t xml:space="preserve">A branch represents an independent </w:t>
+      </w:r>
+      <w:r>
+        <w:rPr>
+          <w:rFonts w:ascii="Daytona" w:hAnsi="Daytona"/>
+          <w:color w:val="000000" w:themeColor="text1"/>
+          <w:sz w:val="28"/>
+          <w:szCs w:val="28"/>
+        </w:rPr>
+        <w:tab/>
+        <w:t>line of development.</w:t>
+      </w:r>
+    </w:p>
+    <w:p>
+      <w:pPr>
+        <w:jc w:val="both"/>
+        <w:rPr>
+          <w:rFonts w:ascii="Daytona" w:hAnsi="Daytona"/>
+          <w:color w:val="000000" w:themeColor="text1"/>
+          <w:sz w:val="28"/>
+          <w:szCs w:val="28"/>
+        </w:rPr>
+      </w:pPr>
+      <w:r>
+        <w:rPr>
+          <w:rFonts w:ascii="Daytona" w:hAnsi="Daytona"/>
+          <w:color w:val="000000" w:themeColor="text1"/>
+          <w:sz w:val="28"/>
+          <w:szCs w:val="28"/>
+        </w:rPr>
+        <w:t>Branches serve as an abstraction for the edit/stage/commit</w:t>
+      </w:r>
+      <w:r>
+        <w:rPr>
+          <w:rFonts w:ascii="Daytona" w:hAnsi="Daytona"/>
+          <w:color w:val="000000" w:themeColor="text1"/>
+          <w:sz w:val="28"/>
+          <w:szCs w:val="28"/>
+        </w:rPr>
+        <w:t xml:space="preserve"> process. You can think of them </w:t>
+      </w:r>
+      <w:r>
+        <w:rPr>
+          <w:rFonts w:ascii="Daytona" w:hAnsi="Daytona"/>
+          <w:color w:val="000000" w:themeColor="text1"/>
+          <w:sz w:val="28"/>
+          <w:szCs w:val="28"/>
+        </w:rPr>
+        <w:t>to</w:t>
+      </w:r>
+      <w:r>
+        <w:rPr>
+          <w:rFonts w:ascii="Daytona" w:hAnsi="Daytona"/>
+          <w:color w:val="000000" w:themeColor="text1"/>
+          <w:sz w:val="28"/>
+          <w:szCs w:val="28"/>
+        </w:rPr>
+        <w:t xml:space="preserve"> request a </w:t>
+      </w:r>
+      <w:r>
+        <w:rPr>
+          <w:rFonts w:ascii="Daytona" w:hAnsi="Daytona"/>
+          <w:color w:val="000000" w:themeColor="text1"/>
+          <w:sz w:val="28"/>
+          <w:szCs w:val="28"/>
+        </w:rPr>
+        <w:t>brand-new</w:t>
+      </w:r>
+      <w:r>
+        <w:rPr>
+          <w:rFonts w:ascii="Daytona" w:hAnsi="Daytona"/>
+          <w:color w:val="000000" w:themeColor="text1"/>
+          <w:sz w:val="28"/>
+          <w:szCs w:val="28"/>
+        </w:rPr>
+        <w:t xml:space="preserve"> </w:t>
+      </w:r>
+      <w:r>
+        <w:rPr>
+          <w:rFonts w:ascii="Daytona" w:hAnsi="Daytona"/>
+          <w:color w:val="000000" w:themeColor="text1"/>
+          <w:sz w:val="28"/>
+          <w:szCs w:val="28"/>
+        </w:rPr>
+        <w:t>working directory, staging area, and a project history.</w:t>
+      </w:r>
+    </w:p>
+    <w:p>
+      <w:pPr>
+        <w:jc w:val="both"/>
+        <w:rPr>
+          <w:rFonts w:ascii="Daytona" w:hAnsi="Daytona"/>
+          <w:color w:val="000000" w:themeColor="text1"/>
+          <w:sz w:val="28"/>
+          <w:szCs w:val="28"/>
+        </w:rPr>
+      </w:pPr>
+      <w:r>
+        <w:rPr>
+          <w:rFonts w:ascii="Daytona" w:hAnsi="Daytona"/>
+          <w:color w:val="000000" w:themeColor="text1"/>
+          <w:sz w:val="28"/>
+          <w:szCs w:val="28"/>
+        </w:rPr>
+        <w:t xml:space="preserve">New </w:t>
+      </w:r>
+      <w:r>
+        <w:rPr>
+          <w:rFonts w:ascii="Daytona" w:hAnsi="Daytona"/>
+          <w:color w:val="000000" w:themeColor="text1"/>
+          <w:sz w:val="28"/>
+          <w:szCs w:val="28"/>
+        </w:rPr>
+        <w:t>commits are recorded in the history for the current branch, which results in a fork in the hist</w:t>
+      </w:r>
+      <w:r>
+        <w:rPr>
+          <w:rFonts w:ascii="Daytona" w:hAnsi="Daytona"/>
+          <w:color w:val="000000" w:themeColor="text1"/>
+          <w:sz w:val="28"/>
+          <w:szCs w:val="28"/>
+        </w:rPr>
+        <w:t>ory of the project.</w:t>
+      </w:r>
+    </w:p>
+    <w:p>
+      <w:pPr>
+        <w:jc w:val="both"/>
+        <w:rPr>
+          <w:rFonts w:ascii="Daytona" w:hAnsi="Daytona"/>
+          <w:color w:val="000000" w:themeColor="text1"/>
+          <w:sz w:val="28"/>
+          <w:szCs w:val="28"/>
+        </w:rPr>
+      </w:pPr>
+      <w:r>
+        <w:rPr>
+          <w:rFonts w:ascii="Daytona" w:hAnsi="Daytona"/>
+          <w:color w:val="000000" w:themeColor="text1"/>
+          <w:sz w:val="28"/>
+          <w:szCs w:val="28"/>
+        </w:rPr>
+        <w:t>Use a branch to isolate development work without affecting other branches in the repository. Each repository</w:t>
+      </w:r>
+      <w:r>
+        <w:rPr>
+          <w:rFonts w:ascii="Daytona" w:hAnsi="Daytona"/>
+          <w:color w:val="000000" w:themeColor="text1"/>
+          <w:sz w:val="28"/>
+          <w:szCs w:val="28"/>
+        </w:rPr>
+        <w:t xml:space="preserve"> has one default branch and can have multiple other branches. You can merge a branch into another branch using pull request.</w:t>
+      </w:r>
+    </w:p>
+    <w:p>
+      <w:pPr>
+        <w:jc w:val="both"/>
+        <w:rPr>
+          <w:rFonts w:ascii="Daytona" w:hAnsi="Daytona"/>
+          <w:color w:val="000000" w:themeColor="text1"/>
+          <w:sz w:val="28"/>
+          <w:szCs w:val="28"/>
+        </w:rPr>
+      </w:pPr>
+      <w:r>
+        <w:rPr>
+          <w:rFonts w:ascii="Daytona" w:hAnsi="Daytona"/>
+          <w:color w:val="000000" w:themeColor="text1"/>
+          <w:sz w:val="28"/>
+          <w:szCs w:val="28"/>
+        </w:rPr>
+        <w:t>Branches allow you to develop features, fix bugs, or saf</w:t>
+      </w:r>
+      <w:r>
+        <w:rPr>
+          <w:rFonts w:ascii="Daytona" w:hAnsi="Daytona"/>
+          <w:color w:val="000000" w:themeColor="text1"/>
+          <w:sz w:val="28"/>
+          <w:szCs w:val="28"/>
+        </w:rPr>
+        <w:t>ely experiment with new ideas in a contained area of your repository.</w:t>
+      </w:r>
+    </w:p>
+    <w:p>
+      <w:pPr>
+        <w:jc w:val="both"/>
+        <w:rPr>
+          <w:rFonts w:ascii="Daytona" w:hAnsi="Daytona"/>
+          <w:color w:val="000000" w:themeColor="text1"/>
+          <w:sz w:val="36"/>
+          <w:szCs w:val="36"/>
+        </w:rPr>
+      </w:pPr>
+      <w:r>
+        <w:rPr>
+          <w:rFonts w:ascii="Daytona" w:hAnsi="Daytona"/>
+          <w:color w:val="000000" w:themeColor="text1"/>
+          <w:sz w:val="36"/>
+          <w:szCs w:val="36"/>
+        </w:rPr>
+        <w:t>What is the necessity of branch</w:t>
+      </w:r>
+    </w:p>
+    <w:p>
+      <w:pPr>
+        <w:jc w:val="both"/>
+        <w:rPr>
+          <w:rFonts w:ascii="Daytona" w:hAnsi="Daytona"/>
+          <w:color w:val="000000" w:themeColor="text1"/>
+          <w:sz w:val="28"/>
+          <w:szCs w:val="28"/>
+        </w:rPr>
+      </w:pPr>
+      <w:r>
+        <w:rPr>
+          <w:rFonts w:ascii="Daytona" w:hAnsi="Daytona"/>
+          <w:color w:val="000000" w:themeColor="text1"/>
+          <w:sz w:val="28"/>
+          <w:szCs w:val="28"/>
+        </w:rPr>
+        <w:t>Git branches come to the rescue at many different places during the development of a project.</w:t>
+      </w:r>
+    </w:p>
+    <w:p>
+      <w:pPr>
+        <w:jc w:val="both"/>
+        <w:rPr>
+          <w:rFonts w:ascii="Daytona" w:hAnsi="Daytona"/>
+          <w:color w:val="000000" w:themeColor="text1"/>
+          <w:sz w:val="28"/>
+          <w:szCs w:val="28"/>
+        </w:rPr>
+      </w:pPr>
+      <w:r>
+        <w:rPr>
+          <w:rFonts w:ascii="Daytona" w:hAnsi="Daytona"/>
+          <w:color w:val="000000" w:themeColor="text1"/>
+          <w:sz w:val="28"/>
+          <w:szCs w:val="28"/>
+        </w:rPr>
+        <w:t xml:space="preserve">It creates another line of development that is entirely different or isolated </w:t>
+      </w:r>
+      <w:r>
+        <w:rPr>
+          <w:rFonts w:ascii="Daytona" w:hAnsi="Daytona"/>
+          <w:color w:val="000000" w:themeColor="text1"/>
+          <w:sz w:val="28"/>
+          <w:szCs w:val="28"/>
+        </w:rPr>
+        <w:t>from the main stable master branch. There are many advantages to doing so.</w:t>
+      </w:r>
+    </w:p>
+    <w:p>
+      <w:pPr>
+        <w:jc w:val="both"/>
+        <w:rPr>
+          <w:rFonts w:ascii="Daytona" w:hAnsi="Daytona"/>
+          <w:color w:val="000000" w:themeColor="text1"/>
+          <w:sz w:val="36"/>
+          <w:szCs w:val="36"/>
+        </w:rPr>
+      </w:pPr>
+      <w:r>
+        <w:rPr>
+          <w:rFonts w:ascii="Daytona" w:hAnsi="Daytona"/>
+          <w:color w:val="000000" w:themeColor="text1"/>
+          <w:sz w:val="36"/>
+          <w:szCs w:val="36"/>
+        </w:rPr>
+        <w:t>What is the CMD to do the branching</w:t>
+      </w:r>
+    </w:p>
+    <w:p>
+      <w:pPr>
+        <w:jc w:val="both"/>
+        <w:rPr>
+          <w:rFonts w:ascii="Daytona" w:hAnsi="Daytona"/>
+          <w:color w:val="000000" w:themeColor="text1"/>
+          <w:sz w:val="28"/>
+          <w:szCs w:val="28"/>
+        </w:rPr>
+      </w:pPr>
+      <w:r>
+        <w:rPr>
+          <w:rFonts w:ascii="Daytona" w:hAnsi="Daytona"/>
+          <w:color w:val="000000" w:themeColor="text1"/>
+          <w:sz w:val="28"/>
+          <w:szCs w:val="28"/>
+        </w:rPr>
+        <w:t>To create a branch in Git,</w:t>
+      </w:r>
+      <w:r>
+        <w:rPr>
+          <w:rFonts w:ascii="Daytona" w:hAnsi="Daytona"/>
+          <w:color w:val="000000" w:themeColor="text1"/>
+          <w:sz w:val="28"/>
+          <w:szCs w:val="28"/>
+        </w:rPr>
+        <w:t xml:space="preserve"> it has simple steps or command.</w:t>
+      </w:r>
+    </w:p>
+    <w:p>
+      <w:pPr>
+        <w:jc w:val="both"/>
+        <w:rPr>
+          <w:rFonts w:ascii="Daytona" w:hAnsi="Daytona"/>
+          <w:color w:val="000000" w:themeColor="text1"/>
+          <w:sz w:val="28"/>
+          <w:szCs w:val="28"/>
+        </w:rPr>
+      </w:pPr>
+      <w:r>
+        <w:rPr>
+          <w:rFonts w:ascii="Daytona" w:hAnsi="Daytona"/>
+          <w:color w:val="000000" w:themeColor="text1"/>
+          <w:sz w:val="28"/>
+          <w:szCs w:val="28"/>
+        </w:rPr>
+        <w:t>Git branch &lt;branch_name&gt; == Create’s new branch</w:t>
+      </w:r>
+    </w:p>
+    <w:p>
+      <w:pPr>
+        <w:jc w:val="both"/>
+        <w:rPr>
+          <w:rFonts w:ascii="Daytona" w:hAnsi="Daytona"/>
+          <w:color w:val="000000" w:themeColor="text1"/>
+          <w:sz w:val="28"/>
+          <w:szCs w:val="28"/>
+        </w:rPr>
+      </w:pPr>
+      <w:r>
+        <w:rPr>
+          <w:rFonts w:ascii="Daytona" w:hAnsi="Daytona"/>
+          <w:color w:val="000000" w:themeColor="text1"/>
+          <w:sz w:val="28"/>
+          <w:szCs w:val="28"/>
+        </w:rPr>
+        <w:t>Git checkout &lt;branch_name&gt; == Create’s new branch</w:t>
+      </w:r>
+    </w:p>
+    <w:p>
+      <w:pPr>
+        <w:jc w:val="both"/>
+        <w:rPr>
+          <w:rFonts w:ascii="Daytona" w:hAnsi="Daytona"/>
+          <w:color w:val="000000" w:themeColor="text1"/>
+          <w:sz w:val="28"/>
+          <w:szCs w:val="28"/>
+        </w:rPr>
+      </w:pPr>
+      <w:r>
+        <w:rPr>
+          <w:rFonts w:ascii="Daytona" w:hAnsi="Daytona"/>
+          <w:color w:val="000000" w:themeColor="text1"/>
+          <w:sz w:val="28"/>
+          <w:szCs w:val="28"/>
+        </w:rPr>
+        <w:t>Delete a branch in Git</w:t>
+      </w:r>
+    </w:p>
+    <w:p>
+      <w:pPr>
+        <w:jc w:val="both"/>
+        <w:rPr>
+          <w:rFonts w:ascii="Daytona" w:hAnsi="Daytona"/>
+          <w:color w:val="000000" w:themeColor="text1"/>
+          <w:sz w:val="28"/>
+          <w:szCs w:val="28"/>
+        </w:rPr>
+      </w:pPr>
+      <w:r>
+        <w:rPr>
+          <w:rFonts w:ascii="Daytona" w:hAnsi="Daytona"/>
+          <w:color w:val="000000" w:themeColor="text1"/>
+          <w:sz w:val="28"/>
+          <w:szCs w:val="28"/>
+        </w:rPr>
+        <w:t xml:space="preserve">Git branch -d &lt;branch_name&gt; == Delete’s </w:t>
+      </w:r>
+      <w:r>
+        <w:rPr>
+          <w:rFonts w:ascii="Daytona" w:hAnsi="Daytona"/>
+          <w:color w:val="000000" w:themeColor="text1"/>
+          <w:sz w:val="28"/>
+          <w:szCs w:val="28"/>
+        </w:rPr>
+        <w:t>branch</w:t>
+      </w:r>
+    </w:p>
+    <w:p>
+      <w:pPr>
+        <w:jc w:val="both"/>
+        <w:rPr>
+          <w:rFonts w:ascii="Daytona" w:hAnsi="Daytona"/>
+          <w:color w:val="000000" w:themeColor="text1"/>
+          <w:sz w:val="36"/>
+          <w:szCs w:val="36"/>
+        </w:rPr>
+      </w:pPr>
+      <w:r>
+        <w:rPr>
+          <w:rFonts w:ascii="Daytona" w:hAnsi="Daytona"/>
+          <w:color w:val="000000" w:themeColor="text1"/>
+          <w:sz w:val="36"/>
+          <w:szCs w:val="36"/>
+        </w:rPr>
+        <w:lastRenderedPageBreak/>
+        <w:t xml:space="preserve">What are the setup rules </w:t>
+      </w:r>
+      <w:r>
+        <w:rPr>
+          <w:rFonts w:ascii="Daytona" w:hAnsi="Daytona"/>
+          <w:color w:val="000000" w:themeColor="text1"/>
+          <w:sz w:val="36"/>
+          <w:szCs w:val="36"/>
+        </w:rPr>
+        <w:t>to merge a branch</w:t>
+      </w:r>
+    </w:p>
+    <w:p>
+      <w:pPr>
+        <w:jc w:val="both"/>
+        <w:rPr>
+          <w:rFonts w:ascii="Daytona" w:hAnsi="Daytona"/>
+          <w:color w:val="000000" w:themeColor="text1"/>
+          <w:sz w:val="28"/>
+          <w:szCs w:val="28"/>
+        </w:rPr>
+      </w:pPr>
+      <w:r>
+        <w:rPr>
+          <w:rFonts w:ascii="Daytona" w:hAnsi="Daytona"/>
+          <w:color w:val="000000" w:themeColor="text1"/>
+          <w:sz w:val="28"/>
+          <w:szCs w:val="28"/>
+        </w:rPr>
+        <w:t xml:space="preserve">Before merging a branch </w:t>
+      </w:r>
+      <w:r>
+        <w:rPr>
+          <w:rFonts w:ascii="Daytona" w:hAnsi="Daytona"/>
+          <w:color w:val="000000" w:themeColor="text1"/>
+          <w:sz w:val="28"/>
+          <w:szCs w:val="28"/>
+        </w:rPr>
+        <w:t xml:space="preserve">developer code’s need to pass the test and then code’s will be merged into </w:t>
+      </w:r>
+      <w:r>
+        <w:rPr>
+          <w:rFonts w:ascii="Daytona" w:hAnsi="Daytona"/>
+          <w:color w:val="000000" w:themeColor="text1"/>
+          <w:sz w:val="28"/>
+          <w:szCs w:val="28"/>
+        </w:rPr>
+        <w:t>branch</w:t>
+      </w:r>
+      <w:r>
+        <w:rPr>
+          <w:rFonts w:ascii="Daytona" w:hAnsi="Daytona"/>
+          <w:color w:val="000000" w:themeColor="text1"/>
+          <w:sz w:val="28"/>
+          <w:szCs w:val="28"/>
+        </w:rPr>
+        <w:t xml:space="preserve">, if the code fails then developer has to re-work on the code or else developer </w:t>
+      </w:r>
+      <w:r>
+        <w:rPr>
+          <w:rFonts w:ascii="Daytona" w:hAnsi="Daytona"/>
+          <w:color w:val="000000" w:themeColor="text1"/>
+          <w:sz w:val="28"/>
+          <w:szCs w:val="28"/>
+        </w:rPr>
+        <w:t>won’t be having access to the code.</w:t>
+      </w:r>
+    </w:p>
+    <w:p>
+      <w:pPr>
+        <w:jc w:val="both"/>
+        <w:rPr>
+          <w:rFonts w:ascii="Daytona" w:hAnsi="Daytona"/>
+          <w:color w:val="000000" w:themeColor="text1"/>
+          <w:sz w:val="28"/>
+          <w:szCs w:val="28"/>
+        </w:rPr>
+      </w:pPr>
+      <w:r>
+        <w:rPr>
+          <w:rFonts w:ascii="Daytona" w:hAnsi="Daytona"/>
+          <w:color w:val="000000" w:themeColor="text1"/>
+          <w:sz w:val="28"/>
+          <w:szCs w:val="28"/>
+        </w:rPr>
+        <w:t xml:space="preserve">Steps </w:t>
+      </w:r>
+      <w:r>
+        <w:rPr>
+          <w:rFonts w:ascii="Daytona" w:hAnsi="Daytona"/>
+          <w:color w:val="000000" w:themeColor="text1"/>
+          <w:sz w:val="28"/>
+          <w:szCs w:val="28"/>
+        </w:rPr>
+        <w:t>for merge a branch</w:t>
+      </w:r>
+    </w:p>
+    <w:p>
+      <w:pPr>
+        <w:jc w:val="both"/>
+        <w:rPr>
+          <w:rFonts w:ascii="Daytona" w:hAnsi="Daytona"/>
+          <w:color w:val="000000" w:themeColor="text1"/>
+          <w:sz w:val="28"/>
+          <w:szCs w:val="28"/>
+        </w:rPr>
+      </w:pPr>
+      <w:r>
+        <w:rPr>
+          <w:rFonts w:ascii="Daytona" w:hAnsi="Daytona"/>
+          <w:color w:val="000000" w:themeColor="text1"/>
+          <w:sz w:val="28"/>
+          <w:szCs w:val="28"/>
+        </w:rPr>
+        <w:t>Step 1: git commit -m “Commit ID”</w:t>
+      </w:r>
+    </w:p>
+    <w:p>
+      <w:pPr>
+        <w:jc w:val="both"/>
+        <w:rPr>
+          <w:rFonts w:ascii="Daytona" w:hAnsi="Daytona"/>
+          <w:color w:val="000000" w:themeColor="text1"/>
+          <w:sz w:val="28"/>
+          <w:szCs w:val="28"/>
+        </w:rPr>
+      </w:pPr>
+      <w:r>
+        <w:rPr>
+          <w:rFonts w:ascii="Daytona" w:hAnsi="Daytona"/>
+          <w:color w:val="000000" w:themeColor="text1"/>
+          <w:sz w:val="28"/>
+          <w:szCs w:val="28"/>
+        </w:rPr>
+        <w:t xml:space="preserve">Step 2: </w:t>
+      </w:r>
+      <w:r>
+        <w:rPr>
+          <w:rFonts w:ascii="Daytona" w:hAnsi="Daytona"/>
+          <w:color w:val="000000" w:themeColor="text1"/>
+          <w:sz w:val="28"/>
+          <w:szCs w:val="28"/>
+        </w:rPr>
+        <w:t>git push -u origin &lt;branch_name&gt;</w:t>
+      </w:r>
+    </w:p>
+    <w:p>
+      <w:pPr>
+        <w:jc w:val="both"/>
+        <w:rPr>
+          <w:rFonts w:ascii="Daytona" w:hAnsi="Daytona"/>
+          <w:color w:val="000000" w:themeColor="text1"/>
+          <w:sz w:val="28"/>
+          <w:szCs w:val="28"/>
+        </w:rPr>
+      </w:pPr>
+      <w:r>
+        <w:rPr>
+          <w:rFonts w:ascii="Daytona" w:hAnsi="Daytona"/>
+          <w:color w:val="000000" w:themeColor="text1"/>
+          <w:sz w:val="28"/>
+          <w:szCs w:val="28"/>
+        </w:rPr>
+        <w:t xml:space="preserve">Step 3: git </w:t>
+      </w:r>
+      <w:r>
+        <w:rPr>
+          <w:rFonts w:ascii="Daytona" w:hAnsi="Daytona"/>
+          <w:color w:val="000000" w:themeColor="text1"/>
+          <w:sz w:val="28"/>
+          <w:szCs w:val="28"/>
+        </w:rPr>
+        <w:t>code should pass test</w:t>
+      </w:r>
+    </w:p>
+    <w:p>
+      <w:pPr>
+        <w:jc w:val="both"/>
+        <w:rPr>
+          <w:rFonts w:ascii="Daytona" w:hAnsi="Daytona"/>
+          <w:color w:val="000000" w:themeColor="text1"/>
+          <w:sz w:val="28"/>
+          <w:szCs w:val="28"/>
+        </w:rPr>
+      </w:pPr>
+      <w:r>
+        <w:rPr>
+          <w:rFonts w:ascii="Daytona" w:hAnsi="Daytona"/>
+          <w:color w:val="000000" w:themeColor="text1"/>
+          <w:sz w:val="28"/>
+          <w:szCs w:val="28"/>
+        </w:rPr>
+        <w:t>Step 4: git pull</w:t>
+      </w:r>
+      <w:r>
+        <w:rPr>
+          <w:rFonts w:ascii="Daytona" w:hAnsi="Daytona"/>
+          <w:color w:val="000000" w:themeColor="text1"/>
+          <w:sz w:val="28"/>
+          <w:szCs w:val="28"/>
+        </w:rPr>
+        <w:t xml:space="preserve"> origin master</w:t>
+      </w:r>
+      <w:r>
+        <w:rPr>
+          <w:rFonts w:ascii="Daytona" w:hAnsi="Daytona"/>
+          <w:color w:val="000000" w:themeColor="text1"/>
+          <w:sz w:val="28"/>
+          <w:szCs w:val="28"/>
+        </w:rPr>
+        <w:t xml:space="preserve"> &gt;&gt; if test</w:t>
+      </w:r>
+      <w:r>
+        <w:rPr>
+          <w:rFonts w:ascii="Daytona" w:hAnsi="Daytona"/>
+          <w:color w:val="000000" w:themeColor="text1"/>
+          <w:sz w:val="28"/>
+          <w:szCs w:val="28"/>
+        </w:rPr>
+        <w:t xml:space="preserve"> pass</w:t>
+      </w:r>
+      <w:r>
+        <w:rPr>
+          <w:rFonts w:ascii="Daytona" w:hAnsi="Daytona"/>
+          <w:color w:val="000000" w:themeColor="text1"/>
+          <w:sz w:val="28"/>
+          <w:szCs w:val="28"/>
+        </w:rPr>
+        <w:t xml:space="preserve"> </w:t>
+      </w:r>
+    </w:p>
+    <w:p>
+      <w:pPr>
+        <w:jc w:val="both"/>
+        <w:rPr>
+          <w:rFonts w:ascii="Daytona" w:hAnsi="Daytona"/>
+          <w:color w:val="000000" w:themeColor="text1"/>
+          <w:sz w:val="36"/>
+          <w:szCs w:val="36"/>
+        </w:rPr>
+      </w:pPr>
+      <w:r>
+        <w:rPr>
+          <w:rFonts w:ascii="Daytona" w:hAnsi="Daytona"/>
+          <w:color w:val="000000" w:themeColor="text1"/>
+          <w:sz w:val="36"/>
+          <w:szCs w:val="36"/>
+        </w:rPr>
+        <w:t>What is the CMD to do merge</w:t>
+      </w:r>
+    </w:p>
+    <w:p>
+      <w:pPr>
+        <w:jc w:val="both"/>
+        <w:rPr>
+          <w:rFonts w:ascii="Daytona" w:hAnsi="Daytona"/>
+          <w:color w:val="000000" w:themeColor="text1"/>
+          <w:sz w:val="28"/>
+          <w:szCs w:val="28"/>
+        </w:rPr>
+      </w:pPr>
+      <w:r>
+        <w:rPr>
+          <w:rFonts w:ascii="Daytona" w:hAnsi="Daytona"/>
+          <w:color w:val="000000" w:themeColor="text1"/>
+          <w:sz w:val="28"/>
+          <w:szCs w:val="28"/>
+        </w:rPr>
+        <w:t>Commands to merge a branch.</w:t>
+      </w:r>
+    </w:p>
+    <w:p>
+      <w:pPr>
+        <w:jc w:val="both"/>
+        <w:rPr>
+          <w:rFonts w:ascii="Daytona" w:hAnsi="Daytona"/>
+          <w:color w:val="000000" w:themeColor="text1"/>
+          <w:sz w:val="28"/>
+          <w:szCs w:val="28"/>
+        </w:rPr>
+      </w:pPr>
+      <w:r>
+        <w:rPr>
+          <w:rFonts w:ascii="Daytona" w:hAnsi="Daytona"/>
+          <w:color w:val="000000" w:themeColor="text1"/>
+          <w:sz w:val="28"/>
+          <w:szCs w:val="28"/>
+        </w:rPr>
+        <w:t>Step 1: git checkout &lt;branch_name&gt;</w:t>
+      </w:r>
+    </w:p>
+    <w:p>
+      <w:pPr>
+        <w:jc w:val="both"/>
+        <w:rPr>
+          <w:rFonts w:ascii="Daytona" w:hAnsi="Daytona"/>
+          <w:color w:val="000000" w:themeColor="text1"/>
+          <w:sz w:val="28"/>
+          <w:szCs w:val="28"/>
+        </w:rPr>
+      </w:pPr>
+      <w:r>
+        <w:rPr>
+          <w:rFonts w:ascii="Daytona" w:hAnsi="Daytona"/>
+          <w:color w:val="000000" w:themeColor="text1"/>
+          <w:sz w:val="28"/>
+          <w:szCs w:val="28"/>
+        </w:rPr>
+        <w:t>Step 2: git merge new feature/codes</w:t>
+      </w:r>
+    </w:p>
+    <w:p>
+      <w:pPr>
+        <w:jc w:val="both"/>
+        <w:rPr>
+          <w:rFonts w:ascii="Daytona" w:hAnsi="Daytona"/>
+          <w:color w:val="000000" w:themeColor="text1"/>
+          <w:sz w:val="28"/>
+          <w:szCs w:val="28"/>
+        </w:rPr>
+      </w:pPr>
+      <w:r>
+        <w:rPr>
+          <w:rFonts w:ascii="Daytona" w:hAnsi="Daytona"/>
+          <w:color w:val="000000" w:themeColor="text1"/>
+          <w:sz w:val="28"/>
+          <w:szCs w:val="28"/>
+        </w:rPr>
+        <w:t xml:space="preserve">Step 3: </w:t>
+      </w:r>
+      <w:r>
+        <w:rPr>
+          <w:rFonts w:ascii="Daytona" w:hAnsi="Daytona"/>
+          <w:color w:val="000000" w:themeColor="text1"/>
+          <w:sz w:val="28"/>
+          <w:szCs w:val="28"/>
+        </w:rPr>
+        <w:t>git branch -d new feature/codes</w:t>
+      </w:r>
+    </w:p>
+    <w:p>
+      <w:pPr>
+        <w:jc w:val="both"/>
+        <w:rPr>
+          <w:rFonts w:ascii="Daytona" w:hAnsi="Daytona"/>
+          <w:color w:val="000000" w:themeColor="text1"/>
+          <w:sz w:val="36"/>
+          <w:szCs w:val="36"/>
+        </w:rPr>
+      </w:pPr>
+      <w:r>
+        <w:rPr>
+          <w:rFonts w:ascii="Daytona" w:hAnsi="Daytona"/>
+          <w:color w:val="000000" w:themeColor="text1"/>
+          <w:sz w:val="36"/>
+          <w:szCs w:val="36"/>
+        </w:rPr>
+        <w:t>What is merge conflict</w:t>
+      </w:r>
+    </w:p>
+    <w:p>
+      <w:pPr>
+        <w:jc w:val="both"/>
+        <w:rPr>
+          <w:rFonts w:ascii="Daytona" w:hAnsi="Daytona"/>
+          <w:color w:val="000000" w:themeColor="text1"/>
+          <w:sz w:val="28"/>
+          <w:szCs w:val="28"/>
+        </w:rPr>
+      </w:pPr>
+      <w:r>
+        <w:rPr>
+          <w:rFonts w:ascii="Daytona" w:hAnsi="Daytona"/>
+          <w:color w:val="000000" w:themeColor="text1"/>
+          <w:sz w:val="28"/>
+          <w:szCs w:val="28"/>
+        </w:rPr>
+        <w:t>To resolve a merge conflict, you must manually edit the conflicted file</w:t>
+      </w:r>
+      <w:r>
+        <w:rPr>
+          <w:rFonts w:ascii="Daytona" w:hAnsi="Daytona"/>
+          <w:color w:val="000000" w:themeColor="text1"/>
+          <w:sz w:val="28"/>
+          <w:szCs w:val="28"/>
+        </w:rPr>
+        <w:t xml:space="preserve"> to select the changes that you want to keep in the file merge.</w:t>
+      </w:r>
+    </w:p>
+    <w:p>
+      <w:pPr>
+        <w:jc w:val="both"/>
+        <w:rPr>
+          <w:rFonts w:ascii="Daytona" w:hAnsi="Daytona"/>
+          <w:color w:val="000000" w:themeColor="text1"/>
+          <w:sz w:val="28"/>
+          <w:szCs w:val="28"/>
+        </w:rPr>
+      </w:pPr>
+      <w:r>
+        <w:rPr>
+          <w:rFonts w:ascii="Daytona" w:hAnsi="Daytona"/>
+          <w:color w:val="000000" w:themeColor="text1"/>
+          <w:sz w:val="28"/>
+          <w:szCs w:val="28"/>
+        </w:rPr>
+        <w:t xml:space="preserve">If you have a merge conflict on the command line, you cannot push </w:t>
+      </w:r>
+      <w:r>
+        <w:rPr>
+          <w:rFonts w:ascii="Daytona" w:hAnsi="Daytona"/>
+          <w:color w:val="000000" w:themeColor="text1"/>
+          <w:sz w:val="28"/>
+          <w:szCs w:val="28"/>
+        </w:rPr>
+        <w:t>your</w:t>
+      </w:r>
+      <w:r>
+        <w:rPr>
+          <w:rFonts w:ascii="Daytona" w:hAnsi="Daytona"/>
+          <w:color w:val="000000" w:themeColor="text1"/>
+          <w:sz w:val="28"/>
+          <w:szCs w:val="28"/>
+        </w:rPr>
+        <w:t xml:space="preserve"> local changes to Git, </w:t>
+      </w:r>
+      <w:r>
+        <w:rPr>
+          <w:rFonts w:ascii="Daytona" w:hAnsi="Daytona"/>
+          <w:color w:val="000000" w:themeColor="text1"/>
+          <w:sz w:val="28"/>
+          <w:szCs w:val="28"/>
+        </w:rPr>
+        <w:t xml:space="preserve">until you solve the merge conflict locally on your computer. If you </w:t>
+      </w:r>
+      <w:r>
+        <w:rPr>
+          <w:rFonts w:ascii="Daytona" w:hAnsi="Daytona"/>
+          <w:color w:val="000000" w:themeColor="text1"/>
+          <w:sz w:val="28"/>
+          <w:szCs w:val="28"/>
+        </w:rPr>
+        <w:t xml:space="preserve">try merging branches on the command line that have merge conflict, you’ll get an error message. </w:t>
       </w:r>
     </w:p>
     <w:sectPr>

</xml_diff>

<commit_message>
Added New set of Questions on IAM
</commit_message>
<xml_diff>
--- a/DevOps with AWS QA.docx
+++ b/DevOps with AWS QA.docx
@@ -329,23 +329,13 @@
           <w:szCs w:val="28"/>
         </w:rPr>
       </w:pPr>
-      <w:proofErr w:type="spellStart"/>
-      <w:r>
-        <w:rPr>
-          <w:rFonts w:ascii="Daytona" w:hAnsi="Daytona" w:cstheme="majorBidi"/>
-          <w:color w:val="000000" w:themeColor="text1"/>
-          <w:spacing w:val="4"/>
-        </w:rPr>
-        <w:t>mkdir</w:t>
-      </w:r>
-      <w:proofErr w:type="spellEnd"/>
-      <w:r>
-        <w:rPr>
-          <w:rFonts w:ascii="Daytona" w:hAnsi="Daytona" w:cstheme="majorBidi"/>
-          <w:color w:val="000000" w:themeColor="text1"/>
-          <w:spacing w:val="4"/>
-        </w:rPr>
-        <w:t xml:space="preserve"> &lt;DIR_NAME&gt;</w:t>
+      <w:r>
+        <w:rPr>
+          <w:rFonts w:ascii="Daytona" w:hAnsi="Daytona" w:cstheme="majorBidi"/>
+          <w:color w:val="000000" w:themeColor="text1"/>
+          <w:spacing w:val="4"/>
+        </w:rPr>
+        <w:t>mkdir &lt;DIR_NAME&gt;</w:t>
       </w:r>
       <w:r>
         <w:rPr>
@@ -420,23 +410,13 @@
           <w:szCs w:val="28"/>
         </w:rPr>
       </w:pPr>
-      <w:proofErr w:type="spellStart"/>
-      <w:r>
-        <w:rPr>
-          <w:rFonts w:ascii="Daytona" w:hAnsi="Daytona" w:cstheme="majorBidi"/>
-          <w:color w:val="000000" w:themeColor="text1"/>
-          <w:spacing w:val="4"/>
-        </w:rPr>
-        <w:t>mkdir</w:t>
-      </w:r>
-      <w:proofErr w:type="spellEnd"/>
-      <w:r>
-        <w:rPr>
-          <w:rFonts w:ascii="Daytona" w:hAnsi="Daytona" w:cstheme="majorBidi"/>
-          <w:color w:val="000000" w:themeColor="text1"/>
-          <w:spacing w:val="4"/>
-        </w:rPr>
-        <w:t xml:space="preserve"> -p &lt;DIR_NAME_1&gt; &lt;DIR_NAME_2&gt; &lt;DIR_NAME_3&gt;</w:t>
+      <w:r>
+        <w:rPr>
+          <w:rFonts w:ascii="Daytona" w:hAnsi="Daytona" w:cstheme="majorBidi"/>
+          <w:color w:val="000000" w:themeColor="text1"/>
+          <w:spacing w:val="4"/>
+        </w:rPr>
+        <w:t>mkdir -p &lt;DIR_NAME_1&gt; &lt;DIR_NAME_2&gt; &lt;DIR_NAME_3&gt;</w:t>
       </w:r>
     </w:p>
     <w:p>
@@ -648,25 +628,7 @@
           <w:color w:val="000000" w:themeColor="text1"/>
           <w:spacing w:val="4"/>
         </w:rPr>
-        <w:t>cat &gt; &lt;</w:t>
-      </w:r>
-      <w:proofErr w:type="spellStart"/>
-      <w:r>
-        <w:rPr>
-          <w:rFonts w:ascii="Daytona" w:hAnsi="Daytona" w:cstheme="majorBidi"/>
-          <w:color w:val="000000" w:themeColor="text1"/>
-          <w:spacing w:val="4"/>
-        </w:rPr>
-        <w:t>file_name</w:t>
-      </w:r>
-      <w:proofErr w:type="spellEnd"/>
-      <w:r>
-        <w:rPr>
-          <w:rFonts w:ascii="Daytona" w:hAnsi="Daytona" w:cstheme="majorBidi"/>
-          <w:color w:val="000000" w:themeColor="text1"/>
-          <w:spacing w:val="4"/>
-        </w:rPr>
-        <w:t>&gt;</w:t>
+        <w:t>cat &gt; &lt;file_name&gt;</w:t>
       </w:r>
       <w:r>
         <w:rPr>
@@ -699,25 +661,7 @@
           <w:color w:val="000000" w:themeColor="text1"/>
           <w:spacing w:val="4"/>
         </w:rPr>
-        <w:t>cat &lt;</w:t>
-      </w:r>
-      <w:proofErr w:type="spellStart"/>
-      <w:r>
-        <w:rPr>
-          <w:rFonts w:ascii="Daytona" w:hAnsi="Daytona" w:cstheme="majorBidi"/>
-          <w:color w:val="000000" w:themeColor="text1"/>
-          <w:spacing w:val="4"/>
-        </w:rPr>
-        <w:t>file_name</w:t>
-      </w:r>
-      <w:proofErr w:type="spellEnd"/>
-      <w:r>
-        <w:rPr>
-          <w:rFonts w:ascii="Daytona" w:hAnsi="Daytona" w:cstheme="majorBidi"/>
-          <w:color w:val="000000" w:themeColor="text1"/>
-          <w:spacing w:val="4"/>
-        </w:rPr>
-        <w:t>&gt;</w:t>
+        <w:t>cat &lt;file_name&gt;</w:t>
       </w:r>
       <w:r>
         <w:rPr>
@@ -840,25 +784,7 @@
           <w:color w:val="000000" w:themeColor="text1"/>
           <w:spacing w:val="4"/>
         </w:rPr>
-        <w:t xml:space="preserve">Step 2: To insert data click on insert / </w:t>
-      </w:r>
-      <w:proofErr w:type="spellStart"/>
-      <w:r>
-        <w:rPr>
-          <w:rFonts w:ascii="Daytona" w:hAnsi="Daytona" w:cstheme="majorBidi"/>
-          <w:color w:val="000000" w:themeColor="text1"/>
-          <w:spacing w:val="4"/>
-        </w:rPr>
-        <w:t>i</w:t>
-      </w:r>
-      <w:proofErr w:type="spellEnd"/>
-      <w:r>
-        <w:rPr>
-          <w:rFonts w:ascii="Daytona" w:hAnsi="Daytona" w:cstheme="majorBidi"/>
-          <w:color w:val="000000" w:themeColor="text1"/>
-          <w:spacing w:val="4"/>
-        </w:rPr>
-        <w:t>.</w:t>
+        <w:t>Step 2: To insert data click on insert / i.</w:t>
       </w:r>
     </w:p>
     <w:p>
@@ -912,9 +838,162 @@
           <w:color w:val="000000" w:themeColor="text1"/>
           <w:spacing w:val="4"/>
         </w:rPr>
-        <w:t xml:space="preserve">[Esc] +: </w:t>
-      </w:r>
-      <w:proofErr w:type="spellStart"/>
+        <w:t>[Esc] +: wq</w:t>
+      </w:r>
+    </w:p>
+    <w:p>
+      <w:pPr>
+        <w:pStyle w:val="NormalWeb"/>
+        <w:shd w:val="clear" w:color="auto" w:fill="FFFFFF"/>
+        <w:ind w:left="360"/>
+        <w:rPr>
+          <w:rFonts w:ascii="Daytona" w:hAnsi="Daytona" w:cstheme="majorBidi"/>
+          <w:color w:val="000000" w:themeColor="text1"/>
+          <w:spacing w:val="4"/>
+          <w:sz w:val="36"/>
+          <w:szCs w:val="36"/>
+        </w:rPr>
+      </w:pPr>
+      <w:r>
+        <w:rPr>
+          <w:rFonts w:ascii="Daytona" w:hAnsi="Daytona" w:cstheme="majorBidi"/>
+          <w:color w:val="000000" w:themeColor="text1"/>
+          <w:spacing w:val="4"/>
+          <w:sz w:val="36"/>
+          <w:szCs w:val="36"/>
+        </w:rPr>
+        <w:t>What CMD is required to create multiple files</w:t>
+      </w:r>
+    </w:p>
+    <w:p>
+      <w:pPr>
+        <w:pStyle w:val="NormalWeb"/>
+        <w:shd w:val="clear" w:color="auto" w:fill="FFFFFF"/>
+        <w:ind w:left="360"/>
+        <w:jc w:val="both"/>
+        <w:rPr>
+          <w:rFonts w:ascii="Daytona" w:hAnsi="Daytona" w:cstheme="majorBidi"/>
+          <w:color w:val="000000" w:themeColor="text1"/>
+          <w:spacing w:val="4"/>
+          <w:sz w:val="28"/>
+          <w:szCs w:val="28"/>
+        </w:rPr>
+      </w:pPr>
+      <w:r>
+        <w:rPr>
+          <w:rFonts w:ascii="Daytona" w:hAnsi="Daytona" w:cstheme="majorBidi"/>
+          <w:color w:val="000000" w:themeColor="text1"/>
+          <w:spacing w:val="4"/>
+          <w:sz w:val="28"/>
+          <w:szCs w:val="28"/>
+        </w:rPr>
+        <w:t>To create multiple files in Linux.</w:t>
+      </w:r>
+    </w:p>
+    <w:p>
+      <w:pPr>
+        <w:pStyle w:val="NormalWeb"/>
+        <w:shd w:val="clear" w:color="auto" w:fill="FFFFFF"/>
+        <w:ind w:left="360"/>
+        <w:jc w:val="both"/>
+        <w:rPr>
+          <w:rFonts w:ascii="Daytona" w:hAnsi="Daytona" w:cstheme="majorBidi"/>
+          <w:color w:val="000000" w:themeColor="text1"/>
+          <w:spacing w:val="4"/>
+          <w:sz w:val="28"/>
+          <w:szCs w:val="28"/>
+        </w:rPr>
+      </w:pPr>
+      <w:r>
+        <w:rPr>
+          <w:rFonts w:ascii="Daytona" w:hAnsi="Daytona" w:cstheme="majorBidi"/>
+          <w:color w:val="000000" w:themeColor="text1"/>
+          <w:spacing w:val="4"/>
+        </w:rPr>
+        <w:t>touch file{01-28}.txt</w:t>
+      </w:r>
+      <w:r>
+        <w:rPr>
+          <w:rFonts w:ascii="Daytona" w:hAnsi="Daytona" w:cstheme="majorBidi"/>
+          <w:color w:val="000000" w:themeColor="text1"/>
+          <w:spacing w:val="4"/>
+          <w:sz w:val="28"/>
+          <w:szCs w:val="28"/>
+        </w:rPr>
+        <w:t xml:space="preserve"> </w:t>
+      </w:r>
+    </w:p>
+    <w:p>
+      <w:pPr>
+        <w:pStyle w:val="NormalWeb"/>
+        <w:shd w:val="clear" w:color="auto" w:fill="FFFFFF"/>
+        <w:ind w:left="360"/>
+        <w:rPr>
+          <w:rFonts w:ascii="Daytona" w:hAnsi="Daytona" w:cstheme="majorBidi"/>
+          <w:color w:val="000000" w:themeColor="text1"/>
+          <w:spacing w:val="4"/>
+          <w:sz w:val="36"/>
+          <w:szCs w:val="36"/>
+        </w:rPr>
+      </w:pPr>
+      <w:r>
+        <w:rPr>
+          <w:rFonts w:ascii="Daytona" w:hAnsi="Daytona" w:cstheme="majorBidi"/>
+          <w:color w:val="000000" w:themeColor="text1"/>
+          <w:spacing w:val="4"/>
+          <w:sz w:val="36"/>
+          <w:szCs w:val="36"/>
+        </w:rPr>
+        <w:t>How to check the specific file or directory in LINUX</w:t>
+      </w:r>
+    </w:p>
+    <w:p>
+      <w:pPr>
+        <w:pStyle w:val="NormalWeb"/>
+        <w:shd w:val="clear" w:color="auto" w:fill="FFFFFF"/>
+        <w:ind w:left="360"/>
+        <w:rPr>
+          <w:rFonts w:ascii="Daytona" w:hAnsi="Daytona" w:cstheme="majorBidi"/>
+          <w:color w:val="000000" w:themeColor="text1"/>
+          <w:spacing w:val="4"/>
+          <w:sz w:val="28"/>
+          <w:szCs w:val="28"/>
+        </w:rPr>
+      </w:pPr>
+      <w:r>
+        <w:rPr>
+          <w:rFonts w:ascii="Daytona" w:hAnsi="Daytona" w:cstheme="majorBidi"/>
+          <w:color w:val="000000" w:themeColor="text1"/>
+          <w:spacing w:val="4"/>
+          <w:sz w:val="28"/>
+          <w:szCs w:val="28"/>
+        </w:rPr>
+        <w:t>Using color method and permission method we can decide whether it is a file or directory in Linux.</w:t>
+      </w:r>
+    </w:p>
+    <w:p>
+      <w:pPr>
+        <w:pStyle w:val="NormalWeb"/>
+        <w:shd w:val="clear" w:color="auto" w:fill="FFFFFF"/>
+        <w:ind w:left="360"/>
+        <w:rPr>
+          <w:rFonts w:ascii="Daytona" w:hAnsi="Daytona" w:cstheme="majorBidi"/>
+          <w:color w:val="000000" w:themeColor="text1"/>
+          <w:spacing w:val="4"/>
+          <w:sz w:val="28"/>
+          <w:szCs w:val="28"/>
+        </w:rPr>
+      </w:pPr>
+      <w:r>
+        <w:rPr>
+          <w:rFonts w:ascii="Daytona" w:hAnsi="Daytona" w:cstheme="majorBidi"/>
+          <w:color w:val="000000" w:themeColor="text1"/>
+          <w:spacing w:val="4"/>
+          <w:sz w:val="28"/>
+          <w:szCs w:val="28"/>
+        </w:rPr>
+        <w:t>If permission starts with ‘</w:t>
+      </w:r>
       <w:r>
         <w:rPr>
           <w:rFonts w:ascii="Daytona" w:hAnsi="Daytona" w:cstheme="majorBidi"/>
@@ -922,10 +1001,43 @@
           <w:bCs/>
           <w:color w:val="000000" w:themeColor="text1"/>
           <w:spacing w:val="4"/>
-        </w:rPr>
-        <w:t>wq</w:t>
-      </w:r>
-      <w:proofErr w:type="spellEnd"/>
+          <w:sz w:val="28"/>
+          <w:szCs w:val="28"/>
+        </w:rPr>
+        <w:t>d</w:t>
+      </w:r>
+      <w:r>
+        <w:rPr>
+          <w:rFonts w:ascii="Daytona" w:hAnsi="Daytona" w:cstheme="majorBidi"/>
+          <w:color w:val="000000" w:themeColor="text1"/>
+          <w:spacing w:val="4"/>
+          <w:sz w:val="28"/>
+          <w:szCs w:val="28"/>
+        </w:rPr>
+        <w:t xml:space="preserve">’ or if it is color </w:t>
+      </w:r>
+      <w:r>
+        <w:rPr>
+          <w:rFonts w:ascii="Daytona" w:hAnsi="Daytona" w:cstheme="majorBidi"/>
+          <w:b/>
+          <w:bCs/>
+          <w:color w:val="000000" w:themeColor="text1"/>
+          <w:spacing w:val="4"/>
+          <w:sz w:val="28"/>
+          <w:szCs w:val="28"/>
+        </w:rPr>
+        <w:t>blue</w:t>
+      </w:r>
+      <w:r>
+        <w:rPr>
+          <w:rFonts w:ascii="Daytona" w:hAnsi="Daytona" w:cstheme="majorBidi"/>
+          <w:color w:val="000000" w:themeColor="text1"/>
+          <w:spacing w:val="4"/>
+          <w:sz w:val="28"/>
+          <w:szCs w:val="28"/>
+        </w:rPr>
+        <w:t>, then we can decide it’s directory.</w:t>
+      </w:r>
     </w:p>
     <w:p>
       <w:pPr>
@@ -936,19 +1048,19 @@
           <w:rFonts w:ascii="Daytona" w:hAnsi="Daytona" w:cstheme="majorBidi"/>
           <w:color w:val="000000" w:themeColor="text1"/>
           <w:spacing w:val="4"/>
-          <w:sz w:val="36"/>
-          <w:szCs w:val="36"/>
-        </w:rPr>
-      </w:pPr>
-      <w:r>
-        <w:rPr>
-          <w:rFonts w:ascii="Daytona" w:hAnsi="Daytona" w:cstheme="majorBidi"/>
-          <w:color w:val="000000" w:themeColor="text1"/>
-          <w:spacing w:val="4"/>
-          <w:sz w:val="36"/>
-          <w:szCs w:val="36"/>
-        </w:rPr>
-        <w:t>What CMD is required to create multiple files</w:t>
+          <w:sz w:val="28"/>
+          <w:szCs w:val="28"/>
+        </w:rPr>
+      </w:pPr>
+      <w:r>
+        <w:rPr>
+          <w:rFonts w:ascii="Daytona" w:hAnsi="Daytona" w:cstheme="majorBidi"/>
+          <w:color w:val="000000" w:themeColor="text1"/>
+          <w:spacing w:val="4"/>
+          <w:sz w:val="28"/>
+          <w:szCs w:val="28"/>
+        </w:rPr>
+        <w:t>For Example, in Linux:</w:t>
       </w:r>
     </w:p>
     <w:p>
@@ -956,24 +1068,25 @@
         <w:pStyle w:val="NormalWeb"/>
         <w:shd w:val="clear" w:color="auto" w:fill="FFFFFF"/>
         <w:ind w:left="360"/>
-        <w:jc w:val="both"/>
-        <w:rPr>
-          <w:rFonts w:ascii="Daytona" w:hAnsi="Daytona" w:cstheme="majorBidi"/>
-          <w:color w:val="000000" w:themeColor="text1"/>
-          <w:spacing w:val="4"/>
-          <w:sz w:val="28"/>
-          <w:szCs w:val="28"/>
-        </w:rPr>
-      </w:pPr>
-      <w:r>
-        <w:rPr>
-          <w:rFonts w:ascii="Daytona" w:hAnsi="Daytona" w:cstheme="majorBidi"/>
-          <w:color w:val="000000" w:themeColor="text1"/>
-          <w:spacing w:val="4"/>
-          <w:sz w:val="28"/>
-          <w:szCs w:val="28"/>
-        </w:rPr>
-        <w:t>To create multiple files in Linux.</w:t>
+        <w:rPr>
+          <w:rFonts w:ascii="Daytona" w:hAnsi="Daytona" w:cstheme="majorBidi"/>
+          <w:b/>
+          <w:bCs/>
+          <w:color w:val="000000" w:themeColor="text1"/>
+          <w:spacing w:val="4"/>
+          <w:sz w:val="28"/>
+          <w:szCs w:val="28"/>
+        </w:rPr>
+      </w:pPr>
+      <w:r>
+        <w:rPr>
+          <w:rFonts w:ascii="Daytona" w:hAnsi="Daytona" w:cstheme="majorBidi"/>
+          <w:b/>
+          <w:bCs/>
+          <w:color w:val="000000" w:themeColor="text1"/>
+          <w:spacing w:val="4"/>
+        </w:rPr>
+        <w:t>drwr-xr-x— 4 rootuser username 128 Dec 25 05:15 Sai</w:t>
       </w:r>
     </w:p>
     <w:p>
@@ -981,32 +1094,67 @@
         <w:pStyle w:val="NormalWeb"/>
         <w:shd w:val="clear" w:color="auto" w:fill="FFFFFF"/>
         <w:ind w:left="360"/>
-        <w:jc w:val="both"/>
-        <w:rPr>
-          <w:rFonts w:ascii="Daytona" w:hAnsi="Daytona" w:cstheme="majorBidi"/>
-          <w:color w:val="000000" w:themeColor="text1"/>
-          <w:spacing w:val="4"/>
-          <w:sz w:val="28"/>
-          <w:szCs w:val="28"/>
-        </w:rPr>
-      </w:pPr>
-      <w:r>
-        <w:rPr>
-          <w:rFonts w:ascii="Daytona" w:hAnsi="Daytona" w:cstheme="majorBidi"/>
-          <w:color w:val="000000" w:themeColor="text1"/>
-          <w:spacing w:val="4"/>
-        </w:rPr>
-        <w:t>touch file{01-28}.txt</w:t>
-      </w:r>
-      <w:r>
-        <w:rPr>
-          <w:rFonts w:ascii="Daytona" w:hAnsi="Daytona" w:cstheme="majorBidi"/>
-          <w:color w:val="000000" w:themeColor="text1"/>
-          <w:spacing w:val="4"/>
-          <w:sz w:val="28"/>
-          <w:szCs w:val="28"/>
-        </w:rPr>
-        <w:t xml:space="preserve"> </w:t>
+        <w:rPr>
+          <w:rFonts w:ascii="Daytona" w:hAnsi="Daytona" w:cstheme="majorBidi"/>
+          <w:color w:val="000000" w:themeColor="text1"/>
+          <w:spacing w:val="4"/>
+          <w:sz w:val="28"/>
+          <w:szCs w:val="28"/>
+        </w:rPr>
+      </w:pPr>
+      <w:r>
+        <w:rPr>
+          <w:rFonts w:ascii="Daytona" w:hAnsi="Daytona" w:cstheme="majorBidi"/>
+          <w:color w:val="000000" w:themeColor="text1"/>
+          <w:spacing w:val="4"/>
+          <w:sz w:val="28"/>
+          <w:szCs w:val="28"/>
+        </w:rPr>
+        <w:t>If permission starts with ‘</w:t>
+      </w:r>
+      <w:r>
+        <w:rPr>
+          <w:rFonts w:ascii="Daytona" w:hAnsi="Daytona" w:cstheme="majorBidi"/>
+          <w:b/>
+          <w:bCs/>
+          <w:color w:val="000000" w:themeColor="text1"/>
+          <w:spacing w:val="4"/>
+          <w:sz w:val="28"/>
+          <w:szCs w:val="28"/>
+        </w:rPr>
+        <w:t>r</w:t>
+      </w:r>
+      <w:r>
+        <w:rPr>
+          <w:rFonts w:ascii="Daytona" w:hAnsi="Daytona" w:cstheme="majorBidi"/>
+          <w:color w:val="000000" w:themeColor="text1"/>
+          <w:spacing w:val="4"/>
+          <w:sz w:val="28"/>
+          <w:szCs w:val="28"/>
+        </w:rPr>
+        <w:t xml:space="preserve">’ or if it is color </w:t>
+      </w:r>
+      <w:r>
+        <w:rPr>
+          <w:rFonts w:ascii="Daytona" w:hAnsi="Daytona" w:cstheme="majorBidi"/>
+          <w:b/>
+          <w:bCs/>
+          <w:color w:val="000000" w:themeColor="text1"/>
+          <w:spacing w:val="4"/>
+          <w:sz w:val="28"/>
+          <w:szCs w:val="28"/>
+        </w:rPr>
+        <w:t>green</w:t>
+      </w:r>
+      <w:r>
+        <w:rPr>
+          <w:rFonts w:ascii="Daytona" w:hAnsi="Daytona" w:cstheme="majorBidi"/>
+          <w:color w:val="000000" w:themeColor="text1"/>
+          <w:spacing w:val="4"/>
+          <w:sz w:val="28"/>
+          <w:szCs w:val="28"/>
+        </w:rPr>
+        <w:t>, then we can decide it’s file.</w:t>
       </w:r>
     </w:p>
     <w:p>
@@ -1018,90 +1166,10 @@
           <w:rFonts w:ascii="Daytona" w:hAnsi="Daytona" w:cstheme="majorBidi"/>
           <w:color w:val="000000" w:themeColor="text1"/>
           <w:spacing w:val="4"/>
-          <w:sz w:val="36"/>
-          <w:szCs w:val="36"/>
-        </w:rPr>
-      </w:pPr>
-      <w:r>
-        <w:rPr>
-          <w:rFonts w:ascii="Daytona" w:hAnsi="Daytona" w:cstheme="majorBidi"/>
-          <w:color w:val="000000" w:themeColor="text1"/>
-          <w:spacing w:val="4"/>
-          <w:sz w:val="36"/>
-          <w:szCs w:val="36"/>
-        </w:rPr>
-        <w:t>How to check the specific file or directory in LINUX</w:t>
-      </w:r>
-    </w:p>
-    <w:p>
-      <w:pPr>
-        <w:pStyle w:val="NormalWeb"/>
-        <w:shd w:val="clear" w:color="auto" w:fill="FFFFFF"/>
-        <w:ind w:left="360"/>
-        <w:rPr>
-          <w:rFonts w:ascii="Daytona" w:hAnsi="Daytona" w:cstheme="majorBidi"/>
-          <w:color w:val="000000" w:themeColor="text1"/>
-          <w:spacing w:val="4"/>
-          <w:sz w:val="28"/>
-          <w:szCs w:val="28"/>
-        </w:rPr>
-      </w:pPr>
-      <w:r>
-        <w:rPr>
-          <w:rFonts w:ascii="Daytona" w:hAnsi="Daytona" w:cstheme="majorBidi"/>
-          <w:color w:val="000000" w:themeColor="text1"/>
-          <w:spacing w:val="4"/>
-          <w:sz w:val="28"/>
-          <w:szCs w:val="28"/>
-        </w:rPr>
-        <w:t xml:space="preserve">Using </w:t>
-      </w:r>
-      <w:proofErr w:type="spellStart"/>
-      <w:r>
-        <w:rPr>
-          <w:rFonts w:ascii="Daytona" w:hAnsi="Daytona" w:cstheme="majorBidi"/>
-          <w:color w:val="000000" w:themeColor="text1"/>
-          <w:spacing w:val="4"/>
-          <w:sz w:val="28"/>
-          <w:szCs w:val="28"/>
-        </w:rPr>
-        <w:t>color</w:t>
-      </w:r>
-      <w:proofErr w:type="spellEnd"/>
-      <w:r>
-        <w:rPr>
-          <w:rFonts w:ascii="Daytona" w:hAnsi="Daytona" w:cstheme="majorBidi"/>
-          <w:color w:val="000000" w:themeColor="text1"/>
-          <w:spacing w:val="4"/>
-          <w:sz w:val="28"/>
-          <w:szCs w:val="28"/>
-        </w:rPr>
-        <w:t xml:space="preserve"> method and permission method we can decide whether it is a file or directory in Linux.</w:t>
-      </w:r>
-    </w:p>
-    <w:p>
-      <w:pPr>
-        <w:pStyle w:val="NormalWeb"/>
-        <w:shd w:val="clear" w:color="auto" w:fill="FFFFFF"/>
-        <w:ind w:left="360"/>
-        <w:rPr>
-          <w:rFonts w:ascii="Daytona" w:hAnsi="Daytona" w:cstheme="majorBidi"/>
-          <w:color w:val="000000" w:themeColor="text1"/>
-          <w:spacing w:val="4"/>
-          <w:sz w:val="28"/>
-          <w:szCs w:val="28"/>
-        </w:rPr>
-      </w:pPr>
-      <w:r>
-        <w:rPr>
-          <w:rFonts w:ascii="Daytona" w:hAnsi="Daytona" w:cstheme="majorBidi"/>
-          <w:color w:val="000000" w:themeColor="text1"/>
-          <w:spacing w:val="4"/>
-          <w:sz w:val="28"/>
-          <w:szCs w:val="28"/>
-        </w:rPr>
-        <w:t>If permission starts with ‘</w:t>
-      </w:r>
+          <w:sz w:val="28"/>
+          <w:szCs w:val="28"/>
+        </w:rPr>
+      </w:pPr>
       <w:r>
         <w:rPr>
           <w:rFonts w:ascii="Daytona" w:hAnsi="Daytona" w:cstheme="majorBidi"/>
@@ -1109,340 +1177,8 @@
           <w:bCs/>
           <w:color w:val="000000" w:themeColor="text1"/>
           <w:spacing w:val="4"/>
-          <w:sz w:val="28"/>
-          <w:szCs w:val="28"/>
-        </w:rPr>
-        <w:t>d</w:t>
-      </w:r>
-      <w:r>
-        <w:rPr>
-          <w:rFonts w:ascii="Daytona" w:hAnsi="Daytona" w:cstheme="majorBidi"/>
-          <w:color w:val="000000" w:themeColor="text1"/>
-          <w:spacing w:val="4"/>
-          <w:sz w:val="28"/>
-          <w:szCs w:val="28"/>
-        </w:rPr>
-        <w:t xml:space="preserve">’ or if it is </w:t>
-      </w:r>
-      <w:proofErr w:type="spellStart"/>
-      <w:r>
-        <w:rPr>
-          <w:rFonts w:ascii="Daytona" w:hAnsi="Daytona" w:cstheme="majorBidi"/>
-          <w:color w:val="000000" w:themeColor="text1"/>
-          <w:spacing w:val="4"/>
-          <w:sz w:val="28"/>
-          <w:szCs w:val="28"/>
-        </w:rPr>
-        <w:t>color</w:t>
-      </w:r>
-      <w:proofErr w:type="spellEnd"/>
-      <w:r>
-        <w:rPr>
-          <w:rFonts w:ascii="Daytona" w:hAnsi="Daytona" w:cstheme="majorBidi"/>
-          <w:color w:val="000000" w:themeColor="text1"/>
-          <w:spacing w:val="4"/>
-          <w:sz w:val="28"/>
-          <w:szCs w:val="28"/>
-        </w:rPr>
-        <w:t xml:space="preserve"> </w:t>
-      </w:r>
-      <w:r>
-        <w:rPr>
-          <w:rFonts w:ascii="Daytona" w:hAnsi="Daytona" w:cstheme="majorBidi"/>
-          <w:b/>
-          <w:bCs/>
-          <w:color w:val="000000" w:themeColor="text1"/>
-          <w:spacing w:val="4"/>
-          <w:sz w:val="28"/>
-          <w:szCs w:val="28"/>
-        </w:rPr>
-        <w:t>blue</w:t>
-      </w:r>
-      <w:r>
-        <w:rPr>
-          <w:rFonts w:ascii="Daytona" w:hAnsi="Daytona" w:cstheme="majorBidi"/>
-          <w:color w:val="000000" w:themeColor="text1"/>
-          <w:spacing w:val="4"/>
-          <w:sz w:val="28"/>
-          <w:szCs w:val="28"/>
-        </w:rPr>
-        <w:t>, then we can decide it’s directory.</w:t>
-      </w:r>
-    </w:p>
-    <w:p>
-      <w:pPr>
-        <w:pStyle w:val="NormalWeb"/>
-        <w:shd w:val="clear" w:color="auto" w:fill="FFFFFF"/>
-        <w:ind w:left="360"/>
-        <w:rPr>
-          <w:rFonts w:ascii="Daytona" w:hAnsi="Daytona" w:cstheme="majorBidi"/>
-          <w:color w:val="000000" w:themeColor="text1"/>
-          <w:spacing w:val="4"/>
-          <w:sz w:val="28"/>
-          <w:szCs w:val="28"/>
-        </w:rPr>
-      </w:pPr>
-      <w:r>
-        <w:rPr>
-          <w:rFonts w:ascii="Daytona" w:hAnsi="Daytona" w:cstheme="majorBidi"/>
-          <w:color w:val="000000" w:themeColor="text1"/>
-          <w:spacing w:val="4"/>
-          <w:sz w:val="28"/>
-          <w:szCs w:val="28"/>
-        </w:rPr>
-        <w:t>For Example, in Linux:</w:t>
-      </w:r>
-    </w:p>
-    <w:p>
-      <w:pPr>
-        <w:pStyle w:val="NormalWeb"/>
-        <w:shd w:val="clear" w:color="auto" w:fill="FFFFFF"/>
-        <w:ind w:left="360"/>
-        <w:rPr>
-          <w:rFonts w:ascii="Daytona" w:hAnsi="Daytona" w:cstheme="majorBidi"/>
-          <w:b/>
-          <w:bCs/>
-          <w:color w:val="000000" w:themeColor="text1"/>
-          <w:spacing w:val="4"/>
-          <w:sz w:val="28"/>
-          <w:szCs w:val="28"/>
-        </w:rPr>
-      </w:pPr>
-      <w:proofErr w:type="spellStart"/>
-      <w:r>
-        <w:rPr>
-          <w:rFonts w:ascii="Daytona" w:hAnsi="Daytona" w:cstheme="majorBidi"/>
-          <w:b/>
-          <w:bCs/>
-          <w:color w:val="000000" w:themeColor="text1"/>
-          <w:spacing w:val="4"/>
-        </w:rPr>
-        <w:t>drwr</w:t>
-      </w:r>
-      <w:proofErr w:type="spellEnd"/>
-      <w:r>
-        <w:rPr>
-          <w:rFonts w:ascii="Daytona" w:hAnsi="Daytona" w:cstheme="majorBidi"/>
-          <w:b/>
-          <w:bCs/>
-          <w:color w:val="000000" w:themeColor="text1"/>
-          <w:spacing w:val="4"/>
-        </w:rPr>
-        <w:t>-</w:t>
-      </w:r>
-      <w:proofErr w:type="spellStart"/>
-      <w:r>
-        <w:rPr>
-          <w:rFonts w:ascii="Daytona" w:hAnsi="Daytona" w:cstheme="majorBidi"/>
-          <w:b/>
-          <w:bCs/>
-          <w:color w:val="000000" w:themeColor="text1"/>
-          <w:spacing w:val="4"/>
-        </w:rPr>
-        <w:t>xr</w:t>
-      </w:r>
-      <w:proofErr w:type="spellEnd"/>
-      <w:r>
-        <w:rPr>
-          <w:rFonts w:ascii="Daytona" w:hAnsi="Daytona" w:cstheme="majorBidi"/>
-          <w:b/>
-          <w:bCs/>
-          <w:color w:val="000000" w:themeColor="text1"/>
-          <w:spacing w:val="4"/>
-        </w:rPr>
-        <w:t xml:space="preserve">-x— 4 </w:t>
-      </w:r>
-      <w:proofErr w:type="spellStart"/>
-      <w:r>
-        <w:rPr>
-          <w:rFonts w:ascii="Daytona" w:hAnsi="Daytona" w:cstheme="majorBidi"/>
-          <w:b/>
-          <w:bCs/>
-          <w:color w:val="000000" w:themeColor="text1"/>
-          <w:spacing w:val="4"/>
-        </w:rPr>
-        <w:t>rootuser</w:t>
-      </w:r>
-      <w:proofErr w:type="spellEnd"/>
-      <w:r>
-        <w:rPr>
-          <w:rFonts w:ascii="Daytona" w:hAnsi="Daytona" w:cstheme="majorBidi"/>
-          <w:b/>
-          <w:bCs/>
-          <w:color w:val="000000" w:themeColor="text1"/>
-          <w:spacing w:val="4"/>
-        </w:rPr>
-        <w:t xml:space="preserve"> username 128 Dec 25 05:15 Sai</w:t>
-      </w:r>
-    </w:p>
-    <w:p>
-      <w:pPr>
-        <w:pStyle w:val="NormalWeb"/>
-        <w:shd w:val="clear" w:color="auto" w:fill="FFFFFF"/>
-        <w:ind w:left="360"/>
-        <w:rPr>
-          <w:rFonts w:ascii="Daytona" w:hAnsi="Daytona" w:cstheme="majorBidi"/>
-          <w:color w:val="000000" w:themeColor="text1"/>
-          <w:spacing w:val="4"/>
-          <w:sz w:val="28"/>
-          <w:szCs w:val="28"/>
-        </w:rPr>
-      </w:pPr>
-      <w:r>
-        <w:rPr>
-          <w:rFonts w:ascii="Daytona" w:hAnsi="Daytona" w:cstheme="majorBidi"/>
-          <w:color w:val="000000" w:themeColor="text1"/>
-          <w:spacing w:val="4"/>
-          <w:sz w:val="28"/>
-          <w:szCs w:val="28"/>
-        </w:rPr>
-        <w:t>If permission starts with ‘</w:t>
-      </w:r>
-      <w:r>
-        <w:rPr>
-          <w:rFonts w:ascii="Daytona" w:hAnsi="Daytona" w:cstheme="majorBidi"/>
-          <w:b/>
-          <w:bCs/>
-          <w:color w:val="000000" w:themeColor="text1"/>
-          <w:spacing w:val="4"/>
-          <w:sz w:val="28"/>
-          <w:szCs w:val="28"/>
-        </w:rPr>
-        <w:t>r</w:t>
-      </w:r>
-      <w:r>
-        <w:rPr>
-          <w:rFonts w:ascii="Daytona" w:hAnsi="Daytona" w:cstheme="majorBidi"/>
-          <w:color w:val="000000" w:themeColor="text1"/>
-          <w:spacing w:val="4"/>
-          <w:sz w:val="28"/>
-          <w:szCs w:val="28"/>
-        </w:rPr>
-        <w:t xml:space="preserve">’ or if it is </w:t>
-      </w:r>
-      <w:proofErr w:type="spellStart"/>
-      <w:r>
-        <w:rPr>
-          <w:rFonts w:ascii="Daytona" w:hAnsi="Daytona" w:cstheme="majorBidi"/>
-          <w:color w:val="000000" w:themeColor="text1"/>
-          <w:spacing w:val="4"/>
-          <w:sz w:val="28"/>
-          <w:szCs w:val="28"/>
-        </w:rPr>
-        <w:t>color</w:t>
-      </w:r>
-      <w:proofErr w:type="spellEnd"/>
-      <w:r>
-        <w:rPr>
-          <w:rFonts w:ascii="Daytona" w:hAnsi="Daytona" w:cstheme="majorBidi"/>
-          <w:color w:val="000000" w:themeColor="text1"/>
-          <w:spacing w:val="4"/>
-          <w:sz w:val="28"/>
-          <w:szCs w:val="28"/>
-        </w:rPr>
-        <w:t xml:space="preserve"> </w:t>
-      </w:r>
-      <w:r>
-        <w:rPr>
-          <w:rFonts w:ascii="Daytona" w:hAnsi="Daytona" w:cstheme="majorBidi"/>
-          <w:b/>
-          <w:bCs/>
-          <w:color w:val="000000" w:themeColor="text1"/>
-          <w:spacing w:val="4"/>
-          <w:sz w:val="28"/>
-          <w:szCs w:val="28"/>
-        </w:rPr>
-        <w:t>green</w:t>
-      </w:r>
-      <w:r>
-        <w:rPr>
-          <w:rFonts w:ascii="Daytona" w:hAnsi="Daytona" w:cstheme="majorBidi"/>
-          <w:color w:val="000000" w:themeColor="text1"/>
-          <w:spacing w:val="4"/>
-          <w:sz w:val="28"/>
-          <w:szCs w:val="28"/>
-        </w:rPr>
-        <w:t>, then we can decide it’s file.</w:t>
-      </w:r>
-    </w:p>
-    <w:p>
-      <w:pPr>
-        <w:pStyle w:val="NormalWeb"/>
-        <w:shd w:val="clear" w:color="auto" w:fill="FFFFFF"/>
-        <w:ind w:left="360"/>
-        <w:rPr>
-          <w:rFonts w:ascii="Daytona" w:hAnsi="Daytona" w:cstheme="majorBidi"/>
-          <w:color w:val="000000" w:themeColor="text1"/>
-          <w:spacing w:val="4"/>
-          <w:sz w:val="28"/>
-          <w:szCs w:val="28"/>
-        </w:rPr>
-      </w:pPr>
-      <w:proofErr w:type="spellStart"/>
-      <w:r>
-        <w:rPr>
-          <w:rFonts w:ascii="Daytona" w:hAnsi="Daytona" w:cstheme="majorBidi"/>
-          <w:b/>
-          <w:bCs/>
-          <w:color w:val="000000" w:themeColor="text1"/>
-          <w:spacing w:val="4"/>
-        </w:rPr>
-        <w:t>rwr</w:t>
-      </w:r>
-      <w:proofErr w:type="spellEnd"/>
-      <w:r>
-        <w:rPr>
-          <w:rFonts w:ascii="Daytona" w:hAnsi="Daytona" w:cstheme="majorBidi"/>
-          <w:b/>
-          <w:bCs/>
-          <w:color w:val="000000" w:themeColor="text1"/>
-          <w:spacing w:val="4"/>
-        </w:rPr>
-        <w:t>-</w:t>
-      </w:r>
-      <w:proofErr w:type="spellStart"/>
-      <w:r>
-        <w:rPr>
-          <w:rFonts w:ascii="Daytona" w:hAnsi="Daytona" w:cstheme="majorBidi"/>
-          <w:b/>
-          <w:bCs/>
-          <w:color w:val="000000" w:themeColor="text1"/>
-          <w:spacing w:val="4"/>
-        </w:rPr>
-        <w:t>xr</w:t>
-      </w:r>
-      <w:proofErr w:type="spellEnd"/>
-      <w:r>
-        <w:rPr>
-          <w:rFonts w:ascii="Daytona" w:hAnsi="Daytona" w:cstheme="majorBidi"/>
-          <w:b/>
-          <w:bCs/>
-          <w:color w:val="000000" w:themeColor="text1"/>
-          <w:spacing w:val="4"/>
-        </w:rPr>
-        <w:t xml:space="preserve">-x— 4 </w:t>
-      </w:r>
-      <w:proofErr w:type="spellStart"/>
-      <w:r>
-        <w:rPr>
-          <w:rFonts w:ascii="Daytona" w:hAnsi="Daytona" w:cstheme="majorBidi"/>
-          <w:b/>
-          <w:bCs/>
-          <w:color w:val="000000" w:themeColor="text1"/>
-          <w:spacing w:val="4"/>
-        </w:rPr>
-        <w:t>rootuser</w:t>
-      </w:r>
-      <w:proofErr w:type="spellEnd"/>
-      <w:r>
-        <w:rPr>
-          <w:rFonts w:ascii="Daytona" w:hAnsi="Daytona" w:cstheme="majorBidi"/>
-          <w:b/>
-          <w:bCs/>
-          <w:color w:val="000000" w:themeColor="text1"/>
-          <w:spacing w:val="4"/>
-        </w:rPr>
-        <w:t xml:space="preserve"> username 128 Dec 25 05:15 hello.txt</w:t>
+        </w:rPr>
+        <w:t>rwr-xr-x— 4 rootuser username 128 Dec 25 05:15 hello.txt</w:t>
       </w:r>
     </w:p>
     <w:p>
@@ -2038,20 +1774,8 @@
           <w:szCs w:val="36"/>
         </w:rPr>
         <w:lastRenderedPageBreak/>
-        <w:t xml:space="preserve">What is the difference between grep and </w:t>
-      </w:r>
-      <w:proofErr w:type="spellStart"/>
-      <w:r>
-        <w:rPr>
-          <w:rFonts w:ascii="Daytona" w:hAnsi="Daytona" w:cstheme="majorBidi"/>
-          <w:color w:val="000000" w:themeColor="text1"/>
-          <w:spacing w:val="4"/>
-          <w:sz w:val="36"/>
-          <w:szCs w:val="36"/>
-        </w:rPr>
-        <w:t>egrep</w:t>
-      </w:r>
-      <w:proofErr w:type="spellEnd"/>
+        <w:t>What is the difference between grep and egrep</w:t>
+      </w:r>
     </w:p>
     <w:tbl>
       <w:tblPr>
@@ -2109,7 +1833,6 @@
                 <w:szCs w:val="28"/>
               </w:rPr>
             </w:pPr>
-            <w:proofErr w:type="spellStart"/>
             <w:r>
               <w:rPr>
                 <w:rFonts w:ascii="Daytona" w:hAnsi="Daytona" w:cstheme="majorBidi"/>
@@ -2120,7 +1843,6 @@
               </w:rPr>
               <w:t>Egrep</w:t>
             </w:r>
-            <w:proofErr w:type="spellEnd"/>
           </w:p>
         </w:tc>
       </w:tr>
@@ -2319,29 +2041,7 @@
                 <w:sz w:val="28"/>
                 <w:szCs w:val="28"/>
               </w:rPr>
-              <w:t xml:space="preserve">Consider +,?,|, etc as patterns. It is required to use them with a backslash to treat them as meta characters </w:t>
-            </w:r>
-            <w:proofErr w:type="spellStart"/>
-            <w:r>
-              <w:rPr>
-                <w:rFonts w:ascii="Daytona" w:hAnsi="Daytona" w:cstheme="majorBidi"/>
-                <w:color w:val="000000" w:themeColor="text1"/>
-                <w:spacing w:val="4"/>
-                <w:sz w:val="28"/>
-                <w:szCs w:val="28"/>
-              </w:rPr>
-              <w:t>eg</w:t>
-            </w:r>
-            <w:proofErr w:type="spellEnd"/>
-            <w:r>
-              <w:rPr>
-                <w:rFonts w:ascii="Daytona" w:hAnsi="Daytona" w:cstheme="majorBidi"/>
-                <w:color w:val="000000" w:themeColor="text1"/>
-                <w:spacing w:val="4"/>
-                <w:sz w:val="28"/>
-                <w:szCs w:val="28"/>
-              </w:rPr>
-              <w:t xml:space="preserve"> - \?, \+, \{, \}</w:t>
+              <w:t>Consider +,?,|, etc as patterns. It is required to use them with a backslash to treat them as meta characters eg - \?, \+, \{, \}</w:t>
             </w:r>
           </w:p>
         </w:tc>
@@ -3120,29 +2820,7 @@
           <w:sz w:val="36"/>
           <w:szCs w:val="36"/>
         </w:rPr>
-        <w:t>What is “</w:t>
-      </w:r>
-      <w:proofErr w:type="spellStart"/>
-      <w:r>
-        <w:rPr>
-          <w:rFonts w:ascii="Daytona" w:hAnsi="Daytona" w:cstheme="majorBidi"/>
-          <w:color w:val="000000" w:themeColor="text1"/>
-          <w:spacing w:val="4"/>
-          <w:sz w:val="36"/>
-          <w:szCs w:val="36"/>
-        </w:rPr>
-        <w:t>sed</w:t>
-      </w:r>
-      <w:proofErr w:type="spellEnd"/>
-      <w:r>
-        <w:rPr>
-          <w:rFonts w:ascii="Daytona" w:hAnsi="Daytona" w:cstheme="majorBidi"/>
-          <w:color w:val="000000" w:themeColor="text1"/>
-          <w:spacing w:val="4"/>
-          <w:sz w:val="36"/>
-          <w:szCs w:val="36"/>
-        </w:rPr>
-        <w:t>” command</w:t>
+        <w:t>What is “sed” command</w:t>
       </w:r>
     </w:p>
     <w:p>
@@ -3204,29 +2882,7 @@
           <w:sz w:val="28"/>
           <w:szCs w:val="28"/>
         </w:rPr>
-        <w:t xml:space="preserve"> </w:t>
-      </w:r>
-      <w:proofErr w:type="spellStart"/>
-      <w:r>
-        <w:rPr>
-          <w:rFonts w:ascii="Daytona" w:hAnsi="Daytona" w:cstheme="majorBidi"/>
-          <w:color w:val="000000" w:themeColor="text1"/>
-          <w:spacing w:val="4"/>
-          <w:sz w:val="28"/>
-          <w:szCs w:val="28"/>
-        </w:rPr>
-        <w:t>sed</w:t>
-      </w:r>
-      <w:proofErr w:type="spellEnd"/>
-      <w:r>
-        <w:rPr>
-          <w:rFonts w:ascii="Daytona" w:hAnsi="Daytona" w:cstheme="majorBidi"/>
-          <w:color w:val="000000" w:themeColor="text1"/>
-          <w:spacing w:val="4"/>
-          <w:sz w:val="28"/>
-          <w:szCs w:val="28"/>
-        </w:rPr>
-        <w:t xml:space="preserve"> OPTIONS [SCRIPT] [INPUTFILE]</w:t>
+        <w:t xml:space="preserve"> sed OPTIONS [SCRIPT] [INPUTFILE]</w:t>
       </w:r>
     </w:p>
     <w:p>
@@ -3302,7 +2958,6 @@
         </w:rPr>
         <w:t xml:space="preserve">AWK is abbreviated from the names of developers – </w:t>
       </w:r>
-      <w:proofErr w:type="spellStart"/>
       <w:r>
         <w:rPr>
           <w:rFonts w:ascii="Daytona" w:hAnsi="Daytona" w:cstheme="majorBidi"/>
@@ -3315,7 +2970,6 @@
         </w:rPr>
         <w:t>Aho</w:t>
       </w:r>
-      <w:proofErr w:type="spellEnd"/>
       <w:r>
         <w:rPr>
           <w:rFonts w:ascii="Daytona" w:hAnsi="Daytona" w:cstheme="majorBidi"/>
@@ -3558,51 +3212,7 @@
           <w:sz w:val="36"/>
           <w:szCs w:val="36"/>
         </w:rPr>
-        <w:t>Why are we using “</w:t>
-      </w:r>
-      <w:proofErr w:type="spellStart"/>
-      <w:r>
-        <w:rPr>
-          <w:rFonts w:ascii="Daytona" w:hAnsi="Daytona" w:cstheme="majorBidi"/>
-          <w:color w:val="000000" w:themeColor="text1"/>
-          <w:spacing w:val="4"/>
-          <w:sz w:val="36"/>
-          <w:szCs w:val="36"/>
-        </w:rPr>
-        <w:t>ps</w:t>
-      </w:r>
-      <w:proofErr w:type="spellEnd"/>
-      <w:r>
-        <w:rPr>
-          <w:rFonts w:ascii="Daytona" w:hAnsi="Daytona" w:cstheme="majorBidi"/>
-          <w:color w:val="000000" w:themeColor="text1"/>
-          <w:spacing w:val="4"/>
-          <w:sz w:val="36"/>
-          <w:szCs w:val="36"/>
-        </w:rPr>
-        <w:t xml:space="preserve"> -</w:t>
-      </w:r>
-      <w:proofErr w:type="spellStart"/>
-      <w:r>
-        <w:rPr>
-          <w:rFonts w:ascii="Daytona" w:hAnsi="Daytona" w:cstheme="majorBidi"/>
-          <w:color w:val="000000" w:themeColor="text1"/>
-          <w:spacing w:val="4"/>
-          <w:sz w:val="36"/>
-          <w:szCs w:val="36"/>
-        </w:rPr>
-        <w:t>ef</w:t>
-      </w:r>
-      <w:proofErr w:type="spellEnd"/>
-      <w:r>
-        <w:rPr>
-          <w:rFonts w:ascii="Daytona" w:hAnsi="Daytona" w:cstheme="majorBidi"/>
-          <w:color w:val="000000" w:themeColor="text1"/>
-          <w:spacing w:val="4"/>
-          <w:sz w:val="36"/>
-          <w:szCs w:val="36"/>
-        </w:rPr>
-        <w:t>” command</w:t>
+        <w:t>Why are we using “ps -ef” command</w:t>
       </w:r>
     </w:p>
     <w:p>
@@ -3829,29 +3439,7 @@
           <w:szCs w:val="36"/>
         </w:rPr>
         <w:lastRenderedPageBreak/>
-        <w:t xml:space="preserve">What type of content will be available in bin, </w:t>
-      </w:r>
-      <w:proofErr w:type="spellStart"/>
-      <w:r>
-        <w:rPr>
-          <w:rFonts w:ascii="Daytona" w:hAnsi="Daytona" w:cstheme="majorBidi"/>
-          <w:color w:val="000000" w:themeColor="text1"/>
-          <w:spacing w:val="4"/>
-          <w:sz w:val="36"/>
-          <w:szCs w:val="36"/>
-        </w:rPr>
-        <w:t>sbin</w:t>
-      </w:r>
-      <w:proofErr w:type="spellEnd"/>
-      <w:r>
-        <w:rPr>
-          <w:rFonts w:ascii="Daytona" w:hAnsi="Daytona" w:cstheme="majorBidi"/>
-          <w:color w:val="000000" w:themeColor="text1"/>
-          <w:spacing w:val="4"/>
-          <w:sz w:val="36"/>
-          <w:szCs w:val="36"/>
-        </w:rPr>
-        <w:t>, etc, process, dev, temp and var</w:t>
+        <w:t>What type of content will be available in bin, sbin, etc, process, dev, temp and var</w:t>
       </w:r>
     </w:p>
     <w:tbl>
@@ -4218,61 +3806,7 @@
                 <w:color w:val="33475B"/>
                 <w:spacing w:val="4"/>
               </w:rPr>
-              <w:t xml:space="preserve">Like </w:t>
-            </w:r>
-            <w:proofErr w:type="spellStart"/>
-            <w:r>
-              <w:rPr>
-                <w:rFonts w:ascii="Daytona" w:hAnsi="Daytona" w:cstheme="majorBidi"/>
-                <w:color w:val="33475B"/>
-                <w:spacing w:val="4"/>
-              </w:rPr>
-              <w:t>vmlinux</w:t>
-            </w:r>
-            <w:proofErr w:type="spellEnd"/>
-            <w:r>
-              <w:rPr>
-                <w:rFonts w:ascii="Daytona" w:hAnsi="Daytona" w:cstheme="majorBidi"/>
-                <w:color w:val="33475B"/>
-                <w:spacing w:val="4"/>
-              </w:rPr>
-              <w:t xml:space="preserve"> (Kernel) …… </w:t>
-            </w:r>
-            <w:proofErr w:type="spellStart"/>
-            <w:r>
-              <w:rPr>
-                <w:rFonts w:ascii="Daytona" w:hAnsi="Daytona" w:cstheme="majorBidi"/>
-                <w:color w:val="33475B"/>
-                <w:spacing w:val="4"/>
-              </w:rPr>
-              <w:t>ntoskrnl</w:t>
-            </w:r>
-            <w:proofErr w:type="spellEnd"/>
-            <w:r>
-              <w:rPr>
-                <w:rFonts w:ascii="Daytona" w:hAnsi="Daytona" w:cstheme="majorBidi"/>
-                <w:color w:val="33475B"/>
-                <w:spacing w:val="4"/>
-              </w:rPr>
-              <w:t xml:space="preserve"> </w:t>
-            </w:r>
-            <w:proofErr w:type="spellStart"/>
-            <w:r>
-              <w:rPr>
-                <w:rFonts w:ascii="Daytona" w:hAnsi="Daytona" w:cstheme="majorBidi"/>
-                <w:color w:val="33475B"/>
-                <w:spacing w:val="4"/>
-              </w:rPr>
-              <w:t>Initrd</w:t>
-            </w:r>
-            <w:proofErr w:type="spellEnd"/>
-            <w:r>
-              <w:rPr>
-                <w:rFonts w:ascii="Daytona" w:hAnsi="Daytona" w:cstheme="majorBidi"/>
-                <w:color w:val="33475B"/>
-                <w:spacing w:val="4"/>
-              </w:rPr>
-              <w:t xml:space="preserve"> (Initial Ram Disk). </w:t>
+              <w:t xml:space="preserve">Like vmlinux (Kernel) …… ntoskrnl Initrd (Initial Ram Disk). </w:t>
             </w:r>
           </w:p>
           <w:p>
@@ -4295,25 +3829,7 @@
                 <w:color w:val="33475B"/>
                 <w:spacing w:val="4"/>
               </w:rPr>
-              <w:t xml:space="preserve">Like GRUB (Grand Unified Boot Loader) … boot.ini, </w:t>
-            </w:r>
-            <w:proofErr w:type="spellStart"/>
-            <w:r>
-              <w:rPr>
-                <w:rFonts w:ascii="Daytona" w:hAnsi="Daytona" w:cstheme="majorBidi"/>
-                <w:color w:val="33475B"/>
-                <w:spacing w:val="4"/>
-              </w:rPr>
-              <w:t>ntldr</w:t>
-            </w:r>
-            <w:proofErr w:type="spellEnd"/>
-            <w:r>
-              <w:rPr>
-                <w:rFonts w:ascii="Daytona" w:hAnsi="Daytona" w:cstheme="majorBidi"/>
-                <w:color w:val="33475B"/>
-                <w:spacing w:val="4"/>
-              </w:rPr>
-              <w:t>.</w:t>
+              <w:t>Like GRUB (Grand Unified Boot Loader) … boot.ini, ntldr.</w:t>
             </w:r>
           </w:p>
         </w:tc>
@@ -4389,18 +3905,8 @@
                 <w:color w:val="33475B"/>
                 <w:spacing w:val="4"/>
               </w:rPr>
-              <w:t>/</w:t>
+              <w:t>/usr</w:t>
             </w:r>
-            <w:proofErr w:type="spellStart"/>
-            <w:r>
-              <w:rPr>
-                <w:rFonts w:ascii="Daytona" w:hAnsi="Daytona" w:cstheme="majorBidi"/>
-                <w:color w:val="33475B"/>
-                <w:spacing w:val="4"/>
-              </w:rPr>
-              <w:t>usr</w:t>
-            </w:r>
-            <w:proofErr w:type="spellEnd"/>
           </w:p>
         </w:tc>
         <w:tc>
@@ -4423,25 +3929,7 @@
                 <w:color w:val="33475B"/>
                 <w:spacing w:val="4"/>
               </w:rPr>
-              <w:t>By default, software’s are installed in /</w:t>
-            </w:r>
-            <w:proofErr w:type="spellStart"/>
-            <w:r>
-              <w:rPr>
-                <w:rFonts w:ascii="Daytona" w:hAnsi="Daytona" w:cstheme="majorBidi"/>
-                <w:color w:val="33475B"/>
-                <w:spacing w:val="4"/>
-              </w:rPr>
-              <w:t>usr</w:t>
-            </w:r>
-            <w:proofErr w:type="spellEnd"/>
-            <w:r>
-              <w:rPr>
-                <w:rFonts w:ascii="Daytona" w:hAnsi="Daytona" w:cstheme="majorBidi"/>
-                <w:color w:val="33475B"/>
-                <w:spacing w:val="4"/>
-              </w:rPr>
-              <w:t xml:space="preserve"> directory. (UNIX Sharable Resources)</w:t>
+              <w:t>By default, software’s are installed in /usr directory. (UNIX Sharable Resources)</w:t>
             </w:r>
           </w:p>
         </w:tc>
@@ -4495,25 +3983,7 @@
                 <w:color w:val="33475B"/>
                 <w:spacing w:val="4"/>
               </w:rPr>
-              <w:t>It is optional directory for /</w:t>
-            </w:r>
-            <w:proofErr w:type="spellStart"/>
-            <w:r>
-              <w:rPr>
-                <w:rFonts w:ascii="Daytona" w:hAnsi="Daytona" w:cstheme="majorBidi"/>
-                <w:color w:val="33475B"/>
-                <w:spacing w:val="4"/>
-              </w:rPr>
-              <w:t>usr</w:t>
-            </w:r>
-            <w:proofErr w:type="spellEnd"/>
-            <w:r>
-              <w:rPr>
-                <w:rFonts w:ascii="Daytona" w:hAnsi="Daytona" w:cstheme="majorBidi"/>
-                <w:color w:val="33475B"/>
-                <w:spacing w:val="4"/>
-              </w:rPr>
-              <w:t xml:space="preserve">. </w:t>
+              <w:t xml:space="preserve">It is optional directory for /usr. </w:t>
             </w:r>
           </w:p>
           <w:p>
@@ -4613,18 +4083,8 @@
                 <w:spacing w:val="4"/>
               </w:rPr>
               <w:lastRenderedPageBreak/>
-              <w:t>/</w:t>
+              <w:t>/sbin</w:t>
             </w:r>
-            <w:proofErr w:type="spellStart"/>
-            <w:r>
-              <w:rPr>
-                <w:rFonts w:ascii="Daytona" w:hAnsi="Daytona" w:cstheme="majorBidi"/>
-                <w:color w:val="33475B"/>
-                <w:spacing w:val="4"/>
-              </w:rPr>
-              <w:t>sbin</w:t>
-            </w:r>
-            <w:proofErr w:type="spellEnd"/>
           </w:p>
         </w:tc>
         <w:tc>
@@ -4697,25 +4157,7 @@
                 <w:color w:val="33475B"/>
                 <w:spacing w:val="4"/>
               </w:rPr>
-              <w:t>It contains device files. Like for hard disk /dev/</w:t>
-            </w:r>
-            <w:proofErr w:type="spellStart"/>
-            <w:r>
-              <w:rPr>
-                <w:rFonts w:ascii="Daytona" w:hAnsi="Daytona" w:cstheme="majorBidi"/>
-                <w:color w:val="33475B"/>
-                <w:spacing w:val="4"/>
-              </w:rPr>
-              <w:t>hda</w:t>
-            </w:r>
-            <w:proofErr w:type="spellEnd"/>
-            <w:r>
-              <w:rPr>
-                <w:rFonts w:ascii="Daytona" w:hAnsi="Daytona" w:cstheme="majorBidi"/>
-                <w:color w:val="33475B"/>
-                <w:spacing w:val="4"/>
-              </w:rPr>
-              <w:t>, for cd rom /dev/cd. Like device manager of windows.</w:t>
+              <w:t>It contains device files. Like for hard disk /dev/hda, for cd rom /dev/cd. Like device manager of windows.</w:t>
             </w:r>
           </w:p>
         </w:tc>
@@ -4838,25 +4280,7 @@
                 <w:color w:val="33475B"/>
                 <w:spacing w:val="4"/>
               </w:rPr>
-              <w:t>Like information of RAM/SWAP - /proc/</w:t>
-            </w:r>
-            <w:proofErr w:type="spellStart"/>
-            <w:r>
-              <w:rPr>
-                <w:rFonts w:ascii="Daytona" w:hAnsi="Daytona" w:cstheme="majorBidi"/>
-                <w:color w:val="33475B"/>
-                <w:spacing w:val="4"/>
-              </w:rPr>
-              <w:t>meminfo</w:t>
-            </w:r>
-            <w:proofErr w:type="spellEnd"/>
-            <w:r>
-              <w:rPr>
-                <w:rFonts w:ascii="Daytona" w:hAnsi="Daytona" w:cstheme="majorBidi"/>
-                <w:color w:val="33475B"/>
-                <w:spacing w:val="4"/>
-              </w:rPr>
-              <w:t>.</w:t>
+              <w:t>Like information of RAM/SWAP - /proc/meminfo.</w:t>
             </w:r>
           </w:p>
           <w:p>
@@ -4879,18 +4303,8 @@
                 <w:color w:val="33475B"/>
                 <w:spacing w:val="4"/>
               </w:rPr>
-              <w:t>Like information of CPU - /proc/</w:t>
+              <w:t>Like information of CPU - /proc/cpuinfo</w:t>
             </w:r>
-            <w:proofErr w:type="spellStart"/>
-            <w:r>
-              <w:rPr>
-                <w:rFonts w:ascii="Daytona" w:hAnsi="Daytona" w:cstheme="majorBidi"/>
-                <w:color w:val="33475B"/>
-                <w:spacing w:val="4"/>
-              </w:rPr>
-              <w:t>cpuinfo</w:t>
-            </w:r>
-            <w:proofErr w:type="spellEnd"/>
           </w:p>
         </w:tc>
       </w:tr>
@@ -4965,18 +4379,8 @@
                 <w:color w:val="33475B"/>
                 <w:spacing w:val="4"/>
               </w:rPr>
-              <w:t>/</w:t>
+              <w:t>/tmp</w:t>
             </w:r>
-            <w:proofErr w:type="spellStart"/>
-            <w:r>
-              <w:rPr>
-                <w:rFonts w:ascii="Daytona" w:hAnsi="Daytona" w:cstheme="majorBidi"/>
-                <w:color w:val="33475B"/>
-                <w:spacing w:val="4"/>
-              </w:rPr>
-              <w:t>tmp</w:t>
-            </w:r>
-            <w:proofErr w:type="spellEnd"/>
           </w:p>
         </w:tc>
         <w:tc>
@@ -5025,18 +4429,8 @@
                 <w:color w:val="33475B"/>
                 <w:spacing w:val="4"/>
               </w:rPr>
-              <w:t>/</w:t>
+              <w:t>/mnt</w:t>
             </w:r>
-            <w:proofErr w:type="spellStart"/>
-            <w:r>
-              <w:rPr>
-                <w:rFonts w:ascii="Daytona" w:hAnsi="Daytona" w:cstheme="majorBidi"/>
-                <w:color w:val="33475B"/>
-                <w:spacing w:val="4"/>
-              </w:rPr>
-              <w:t>mnt</w:t>
-            </w:r>
-            <w:proofErr w:type="spellEnd"/>
           </w:p>
         </w:tc>
         <w:tc>
@@ -5213,25 +4607,7 @@
                 <w:color w:val="33475B"/>
                 <w:spacing w:val="4"/>
               </w:rPr>
-              <w:t xml:space="preserve">It is like </w:t>
-            </w:r>
-            <w:proofErr w:type="spellStart"/>
-            <w:r>
-              <w:rPr>
-                <w:rFonts w:ascii="Daytona" w:hAnsi="Daytona" w:cstheme="majorBidi"/>
-                <w:color w:val="33475B"/>
-                <w:spacing w:val="4"/>
-              </w:rPr>
-              <w:t>dll</w:t>
-            </w:r>
-            <w:proofErr w:type="spellEnd"/>
-            <w:r>
-              <w:rPr>
-                <w:rFonts w:ascii="Daytona" w:hAnsi="Daytona" w:cstheme="majorBidi"/>
-                <w:color w:val="33475B"/>
-                <w:spacing w:val="4"/>
-              </w:rPr>
-              <w:t xml:space="preserve"> files in Windows. </w:t>
+              <w:t xml:space="preserve">It is like dll files in Windows. </w:t>
             </w:r>
           </w:p>
           <w:p>
@@ -5390,27 +4766,15 @@
           <w:szCs w:val="28"/>
         </w:rPr>
       </w:pPr>
-      <w:proofErr w:type="spellStart"/>
-      <w:r>
-        <w:rPr>
-          <w:rFonts w:ascii="Daytona" w:hAnsi="Daytona" w:cstheme="majorBidi"/>
-          <w:color w:val="000000" w:themeColor="text1"/>
-          <w:spacing w:val="4"/>
-          <w:sz w:val="28"/>
-          <w:szCs w:val="28"/>
-        </w:rPr>
-        <w:t>Eg</w:t>
-      </w:r>
-      <w:proofErr w:type="spellEnd"/>
-      <w:r>
-        <w:rPr>
-          <w:rFonts w:ascii="Daytona" w:hAnsi="Daytona" w:cstheme="majorBidi"/>
-          <w:color w:val="000000" w:themeColor="text1"/>
-          <w:spacing w:val="4"/>
-          <w:sz w:val="28"/>
-          <w:szCs w:val="28"/>
-        </w:rPr>
-        <w:t>: ln file1.txt file2.txt</w:t>
+      <w:r>
+        <w:rPr>
+          <w:rFonts w:ascii="Daytona" w:hAnsi="Daytona" w:cstheme="majorBidi"/>
+          <w:color w:val="000000" w:themeColor="text1"/>
+          <w:spacing w:val="4"/>
+          <w:sz w:val="28"/>
+          <w:szCs w:val="28"/>
+        </w:rPr>
+        <w:t>Eg: ln file1.txt file2.txt</w:t>
       </w:r>
       <w:r>
         <w:rPr>
@@ -5445,29 +4809,7 @@
           <w:sz w:val="28"/>
           <w:szCs w:val="28"/>
         </w:rPr>
-        <w:t xml:space="preserve">Both original and hard-link file have same </w:t>
-      </w:r>
-      <w:proofErr w:type="spellStart"/>
-      <w:r>
-        <w:rPr>
-          <w:rFonts w:ascii="Daytona" w:hAnsi="Daytona" w:cstheme="majorBidi"/>
-          <w:color w:val="000000" w:themeColor="text1"/>
-          <w:spacing w:val="4"/>
-          <w:sz w:val="28"/>
-          <w:szCs w:val="28"/>
-        </w:rPr>
-        <w:t>inode</w:t>
-      </w:r>
-      <w:proofErr w:type="spellEnd"/>
-      <w:r>
-        <w:rPr>
-          <w:rFonts w:ascii="Daytona" w:hAnsi="Daytona" w:cstheme="majorBidi"/>
-          <w:color w:val="000000" w:themeColor="text1"/>
-          <w:spacing w:val="4"/>
-          <w:sz w:val="28"/>
-          <w:szCs w:val="28"/>
-        </w:rPr>
-        <w:t xml:space="preserve"> number</w:t>
+        <w:t>Both original and hard-link file have same inode number</w:t>
       </w:r>
       <w:r>
         <w:rPr>
@@ -5615,27 +4957,15 @@
           <w:szCs w:val="28"/>
         </w:rPr>
       </w:pPr>
-      <w:proofErr w:type="spellStart"/>
-      <w:r>
-        <w:rPr>
-          <w:rFonts w:ascii="Daytona" w:hAnsi="Daytona" w:cstheme="majorBidi"/>
-          <w:color w:val="000000" w:themeColor="text1"/>
-          <w:spacing w:val="4"/>
-          <w:sz w:val="28"/>
-          <w:szCs w:val="28"/>
-        </w:rPr>
-        <w:t>Eg</w:t>
-      </w:r>
-      <w:proofErr w:type="spellEnd"/>
-      <w:r>
-        <w:rPr>
-          <w:rFonts w:ascii="Daytona" w:hAnsi="Daytona" w:cstheme="majorBidi"/>
-          <w:color w:val="000000" w:themeColor="text1"/>
-          <w:spacing w:val="4"/>
-          <w:sz w:val="28"/>
-          <w:szCs w:val="28"/>
-        </w:rPr>
-        <w:t xml:space="preserve">: ln -s </w:t>
+      <w:r>
+        <w:rPr>
+          <w:rFonts w:ascii="Daytona" w:hAnsi="Daytona" w:cstheme="majorBidi"/>
+          <w:color w:val="000000" w:themeColor="text1"/>
+          <w:spacing w:val="4"/>
+          <w:sz w:val="28"/>
+          <w:szCs w:val="28"/>
+        </w:rPr>
+        <w:t xml:space="preserve">Eg: ln -s </w:t>
       </w:r>
       <w:r>
         <w:rPr>
@@ -5670,29 +5000,7 @@
           <w:sz w:val="28"/>
           <w:szCs w:val="28"/>
         </w:rPr>
-        <w:t xml:space="preserve">Original file and soft link file have different </w:t>
-      </w:r>
-      <w:proofErr w:type="spellStart"/>
-      <w:r>
-        <w:rPr>
-          <w:rFonts w:ascii="Daytona" w:hAnsi="Daytona" w:cstheme="majorBidi"/>
-          <w:color w:val="000000" w:themeColor="text1"/>
-          <w:spacing w:val="4"/>
-          <w:sz w:val="28"/>
-          <w:szCs w:val="28"/>
-        </w:rPr>
-        <w:t>inode</w:t>
-      </w:r>
-      <w:proofErr w:type="spellEnd"/>
-      <w:r>
-        <w:rPr>
-          <w:rFonts w:ascii="Daytona" w:hAnsi="Daytona" w:cstheme="majorBidi"/>
-          <w:color w:val="000000" w:themeColor="text1"/>
-          <w:spacing w:val="4"/>
-          <w:sz w:val="28"/>
-          <w:szCs w:val="28"/>
-        </w:rPr>
-        <w:t xml:space="preserve"> number, different file sizes, and different timestamps.</w:t>
+        <w:t>Original file and soft link file have different inode number, different file sizes, and different timestamps.</w:t>
       </w:r>
     </w:p>
     <w:p>
@@ -5943,29 +5251,7 @@
           <w:sz w:val="28"/>
           <w:szCs w:val="28"/>
         </w:rPr>
-        <w:t xml:space="preserve">Cisco is </w:t>
-      </w:r>
-      <w:proofErr w:type="spellStart"/>
-      <w:r>
-        <w:rPr>
-          <w:rFonts w:ascii="Daytona" w:hAnsi="Daytona" w:cstheme="majorBidi"/>
-          <w:color w:val="000000" w:themeColor="text1"/>
-          <w:spacing w:val="4"/>
-          <w:sz w:val="28"/>
-          <w:szCs w:val="28"/>
-        </w:rPr>
-        <w:t>worlds</w:t>
-      </w:r>
-      <w:proofErr w:type="spellEnd"/>
-      <w:r>
-        <w:rPr>
-          <w:rFonts w:ascii="Daytona" w:hAnsi="Daytona" w:cstheme="majorBidi"/>
-          <w:color w:val="000000" w:themeColor="text1"/>
-          <w:spacing w:val="4"/>
-          <w:sz w:val="28"/>
-          <w:szCs w:val="28"/>
-        </w:rPr>
-        <w:t xml:space="preserve"> most famous company for manufacturing and selling networking equipment. This certification helps you to become familiar with a wide range of topics, such as:</w:t>
+        <w:t>Cisco is worlds most famous company for manufacturing and selling networking equipment. This certification helps you to become familiar with a wide range of topics, such as:</w:t>
       </w:r>
     </w:p>
     <w:p>
@@ -13671,16 +12957,7 @@
           <w:sz w:val="28"/>
           <w:szCs w:val="28"/>
         </w:rPr>
-        <w:t xml:space="preserve">Step 2: </w:t>
-      </w:r>
-      <w:r>
-        <w:rPr>
-          <w:rFonts w:ascii="Daytona" w:hAnsi="Daytona"/>
-          <w:color w:val="000000" w:themeColor="text1"/>
-          <w:sz w:val="28"/>
-          <w:szCs w:val="28"/>
-        </w:rPr>
-        <w:t>git push -u origin &lt;branch_name&gt;</w:t>
+        <w:t>Step 2: git push -u origin &lt;branch_name&gt;</w:t>
       </w:r>
     </w:p>
     <w:p>
@@ -13979,7 +13256,827 @@
           <w:sz w:val="28"/>
           <w:szCs w:val="28"/>
         </w:rPr>
-        <w:t xml:space="preserve">try merging branches on the command line that have merge conflict, you’ll get an error message. </w:t>
+        <w:t>try merging branches on the command line that have merge conflict, you’ll get an error message.</w:t>
+      </w:r>
+    </w:p>
+    <w:p>
+      <w:pPr>
+        <w:jc w:val="both"/>
+        <w:rPr>
+          <w:rFonts w:ascii="Daytona" w:hAnsi="Daytona"/>
+          <w:color w:val="000000" w:themeColor="text1"/>
+          <w:sz w:val="28"/>
+          <w:szCs w:val="28"/>
+        </w:rPr>
+      </w:pPr>
+    </w:p>
+    <w:p>
+      <w:pPr>
+        <w:jc w:val="both"/>
+        <w:rPr>
+          <w:rFonts w:ascii="Daytona" w:hAnsi="Daytona"/>
+          <w:color w:val="000000" w:themeColor="text1"/>
+          <w:sz w:val="28"/>
+          <w:szCs w:val="28"/>
+        </w:rPr>
+      </w:pPr>
+    </w:p>
+    <w:p>
+      <w:pPr>
+        <w:jc w:val="both"/>
+        <w:rPr>
+          <w:rFonts w:ascii="Daytona" w:hAnsi="Daytona"/>
+          <w:color w:val="000000" w:themeColor="text1"/>
+          <w:sz w:val="28"/>
+          <w:szCs w:val="28"/>
+        </w:rPr>
+      </w:pPr>
+    </w:p>
+    <w:p>
+      <w:pPr>
+        <w:jc w:val="both"/>
+        <w:rPr>
+          <w:rFonts w:ascii="Daytona" w:hAnsi="Daytona"/>
+          <w:color w:val="000000" w:themeColor="text1"/>
+          <w:sz w:val="36"/>
+          <w:szCs w:val="36"/>
+        </w:rPr>
+      </w:pPr>
+      <w:r>
+        <w:rPr>
+          <w:rFonts w:ascii="Daytona" w:hAnsi="Daytona"/>
+          <w:color w:val="000000" w:themeColor="text1"/>
+          <w:sz w:val="36"/>
+          <w:szCs w:val="36"/>
+        </w:rPr>
+        <w:lastRenderedPageBreak/>
+        <w:t>Date: - 09/01/2023</w:t>
+      </w:r>
+    </w:p>
+    <w:p>
+      <w:pPr>
+        <w:jc w:val="both"/>
+        <w:rPr>
+          <w:rFonts w:ascii="Daytona" w:hAnsi="Daytona"/>
+          <w:color w:val="000000" w:themeColor="text1"/>
+          <w:sz w:val="36"/>
+          <w:szCs w:val="36"/>
+        </w:rPr>
+      </w:pPr>
+      <w:r>
+        <w:rPr>
+          <w:rFonts w:ascii="Daytona" w:hAnsi="Daytona"/>
+          <w:color w:val="000000" w:themeColor="text1"/>
+          <w:sz w:val="36"/>
+          <w:szCs w:val="36"/>
+        </w:rPr>
+        <w:t>What is IAM</w:t>
+      </w:r>
+    </w:p>
+    <w:p>
+      <w:pPr>
+        <w:jc w:val="both"/>
+        <w:rPr>
+          <w:rFonts w:ascii="Daytona" w:hAnsi="Daytona"/>
+          <w:color w:val="000000" w:themeColor="text1"/>
+          <w:sz w:val="28"/>
+          <w:szCs w:val="28"/>
+        </w:rPr>
+      </w:pPr>
+      <w:r>
+        <w:rPr>
+          <w:rFonts w:ascii="Daytona" w:hAnsi="Daytona"/>
+          <w:color w:val="000000" w:themeColor="text1"/>
+          <w:sz w:val="28"/>
+          <w:szCs w:val="28"/>
+        </w:rPr>
+        <w:t>IAM – Identi</w:t>
+      </w:r>
+      <w:r>
+        <w:rPr>
+          <w:rFonts w:ascii="Daytona" w:hAnsi="Daytona"/>
+          <w:color w:val="000000" w:themeColor="text1"/>
+          <w:sz w:val="28"/>
+          <w:szCs w:val="28"/>
+        </w:rPr>
+        <w:t>ty Access and Management</w:t>
+      </w:r>
+    </w:p>
+    <w:p>
+      <w:pPr>
+        <w:jc w:val="both"/>
+        <w:rPr>
+          <w:rFonts w:ascii="Daytona" w:hAnsi="Daytona"/>
+          <w:color w:val="000000" w:themeColor="text1"/>
+          <w:sz w:val="28"/>
+          <w:szCs w:val="28"/>
+        </w:rPr>
+      </w:pPr>
+      <w:r>
+        <w:rPr>
+          <w:rFonts w:ascii="Daytona" w:hAnsi="Daytona"/>
+          <w:color w:val="000000" w:themeColor="text1"/>
+          <w:sz w:val="28"/>
+          <w:szCs w:val="28"/>
+        </w:rPr>
+        <w:t>It is a web service for securely controlling access to AWS resources.</w:t>
+      </w:r>
+    </w:p>
+    <w:p>
+      <w:pPr>
+        <w:jc w:val="both"/>
+        <w:rPr>
+          <w:rFonts w:ascii="Daytona" w:hAnsi="Daytona"/>
+          <w:color w:val="000000" w:themeColor="text1"/>
+          <w:sz w:val="28"/>
+          <w:szCs w:val="28"/>
+        </w:rPr>
+      </w:pPr>
+      <w:r>
+        <w:rPr>
+          <w:rFonts w:ascii="Daytona" w:hAnsi="Daytona"/>
+          <w:color w:val="000000" w:themeColor="text1"/>
+          <w:sz w:val="28"/>
+          <w:szCs w:val="28"/>
+        </w:rPr>
+        <w:t>It enables you to create and control services for user auth</w:t>
+      </w:r>
+      <w:r>
+        <w:rPr>
+          <w:rFonts w:ascii="Daytona" w:hAnsi="Daytona"/>
+          <w:color w:val="000000" w:themeColor="text1"/>
+          <w:sz w:val="28"/>
+          <w:szCs w:val="28"/>
+        </w:rPr>
+        <w:t>entication or limit access to a certain set of people who use your AWS services.</w:t>
+      </w:r>
+    </w:p>
+    <w:p>
+      <w:pPr>
+        <w:jc w:val="both"/>
+        <w:rPr>
+          <w:rFonts w:ascii="Daytona" w:hAnsi="Daytona"/>
+          <w:color w:val="000000" w:themeColor="text1"/>
+          <w:sz w:val="28"/>
+          <w:szCs w:val="28"/>
+        </w:rPr>
+      </w:pPr>
+      <w:r>
+        <w:rPr>
+          <w:rFonts w:ascii="Daytona" w:hAnsi="Daytona"/>
+          <w:color w:val="000000" w:themeColor="text1"/>
+          <w:sz w:val="28"/>
+          <w:szCs w:val="28"/>
+        </w:rPr>
+        <w:t>It enables the organization to create multiple users, each with its</w:t>
+      </w:r>
+      <w:r>
+        <w:rPr>
+          <w:rFonts w:ascii="Daytona" w:hAnsi="Daytona"/>
+          <w:color w:val="000000" w:themeColor="text1"/>
+          <w:sz w:val="28"/>
+          <w:szCs w:val="28"/>
+        </w:rPr>
+        <w:t xml:space="preserve"> own security credentials, controlled and billed to a single AWS account.</w:t>
+      </w:r>
+    </w:p>
+    <w:p>
+      <w:pPr>
+        <w:jc w:val="both"/>
+        <w:rPr>
+          <w:rFonts w:ascii="Daytona" w:hAnsi="Daytona"/>
+          <w:color w:val="000000" w:themeColor="text1"/>
+          <w:sz w:val="28"/>
+          <w:szCs w:val="28"/>
+        </w:rPr>
+      </w:pPr>
+      <w:r>
+        <w:rPr>
+          <w:rFonts w:ascii="Daytona" w:hAnsi="Daytona"/>
+          <w:color w:val="000000" w:themeColor="text1"/>
+          <w:sz w:val="28"/>
+          <w:szCs w:val="28"/>
+        </w:rPr>
+        <w:t>It allows the user to do only what they need to do as a part of the user’s job.</w:t>
+      </w:r>
+    </w:p>
+    <w:p>
+      <w:pPr>
+        <w:jc w:val="both"/>
+        <w:rPr>
+          <w:rFonts w:ascii="Daytona" w:hAnsi="Daytona"/>
+          <w:color w:val="000000" w:themeColor="text1"/>
+          <w:sz w:val="36"/>
+          <w:szCs w:val="36"/>
+        </w:rPr>
+      </w:pPr>
+      <w:r>
+        <w:rPr>
+          <w:rFonts w:ascii="Daytona" w:hAnsi="Daytona"/>
+          <w:color w:val="000000" w:themeColor="text1"/>
+          <w:sz w:val="36"/>
+          <w:szCs w:val="36"/>
+        </w:rPr>
+        <w:t xml:space="preserve">What is predominant </w:t>
+      </w:r>
+      <w:r>
+        <w:rPr>
+          <w:rFonts w:ascii="Daytona" w:hAnsi="Daytona"/>
+          <w:color w:val="000000" w:themeColor="text1"/>
+          <w:sz w:val="36"/>
+          <w:szCs w:val="36"/>
+        </w:rPr>
+        <w:t>function of IAM</w:t>
+      </w:r>
+    </w:p>
+    <w:p>
+      <w:pPr>
+        <w:jc w:val="both"/>
+        <w:rPr>
+          <w:rFonts w:ascii="Daytona" w:hAnsi="Daytona"/>
+          <w:color w:val="000000" w:themeColor="text1"/>
+          <w:sz w:val="28"/>
+          <w:szCs w:val="28"/>
+        </w:rPr>
+      </w:pPr>
+      <w:r>
+        <w:rPr>
+          <w:rFonts w:ascii="Daytona" w:hAnsi="Daytona"/>
+          <w:color w:val="000000" w:themeColor="text1"/>
+          <w:sz w:val="28"/>
+          <w:szCs w:val="28"/>
+        </w:rPr>
+        <w:t xml:space="preserve">There are many </w:t>
+      </w:r>
+      <w:r>
+        <w:rPr>
+          <w:rFonts w:ascii="Daytona" w:hAnsi="Daytona"/>
+          <w:color w:val="000000" w:themeColor="text1"/>
+          <w:sz w:val="28"/>
+          <w:szCs w:val="28"/>
+        </w:rPr>
+        <w:t>components of IAM.</w:t>
+      </w:r>
+      <w:r>
+        <w:rPr>
+          <w:rFonts w:ascii="Daytona" w:hAnsi="Daytona"/>
+          <w:color w:val="000000" w:themeColor="text1"/>
+          <w:sz w:val="28"/>
+          <w:szCs w:val="28"/>
+        </w:rPr>
+        <w:t xml:space="preserve"> Few components are frequently and mostly used in everyday task.</w:t>
+      </w:r>
+    </w:p>
+    <w:p>
+      <w:pPr>
+        <w:jc w:val="both"/>
+        <w:rPr>
+          <w:rFonts w:ascii="Daytona" w:hAnsi="Daytona"/>
+          <w:color w:val="000000" w:themeColor="text1"/>
+          <w:sz w:val="28"/>
+          <w:szCs w:val="28"/>
+        </w:rPr>
+      </w:pPr>
+      <w:r>
+        <w:rPr>
+          <w:rFonts w:ascii="Daytona" w:hAnsi="Daytona"/>
+          <w:color w:val="000000" w:themeColor="text1"/>
+          <w:sz w:val="28"/>
+          <w:szCs w:val="28"/>
+        </w:rPr>
+        <w:t>Users</w:t>
+      </w:r>
+    </w:p>
+    <w:p>
+      <w:pPr>
+        <w:jc w:val="both"/>
+        <w:rPr>
+          <w:rFonts w:ascii="Daytona" w:hAnsi="Daytona"/>
+          <w:color w:val="000000" w:themeColor="text1"/>
+          <w:sz w:val="28"/>
+          <w:szCs w:val="28"/>
+        </w:rPr>
+      </w:pPr>
+      <w:r>
+        <w:rPr>
+          <w:rFonts w:ascii="Daytona" w:hAnsi="Daytona"/>
+          <w:color w:val="000000" w:themeColor="text1"/>
+          <w:sz w:val="28"/>
+          <w:szCs w:val="28"/>
+        </w:rPr>
+        <w:t>Groups</w:t>
+      </w:r>
+    </w:p>
+    <w:p>
+      <w:pPr>
+        <w:jc w:val="both"/>
+        <w:rPr>
+          <w:rFonts w:ascii="Daytona" w:hAnsi="Daytona"/>
+          <w:color w:val="000000" w:themeColor="text1"/>
+          <w:sz w:val="28"/>
+          <w:szCs w:val="28"/>
+        </w:rPr>
+      </w:pPr>
+      <w:r>
+        <w:rPr>
+          <w:rFonts w:ascii="Daytona" w:hAnsi="Daytona"/>
+          <w:color w:val="000000" w:themeColor="text1"/>
+          <w:sz w:val="28"/>
+          <w:szCs w:val="28"/>
+        </w:rPr>
+        <w:t>Policies</w:t>
+      </w:r>
+    </w:p>
+    <w:p>
+      <w:pPr>
+        <w:jc w:val="both"/>
+        <w:rPr>
+          <w:rFonts w:ascii="Daytona" w:hAnsi="Daytona"/>
+          <w:color w:val="000000" w:themeColor="text1"/>
+          <w:sz w:val="28"/>
+          <w:szCs w:val="28"/>
+        </w:rPr>
+      </w:pPr>
+      <w:r>
+        <w:rPr>
+          <w:rFonts w:ascii="Daytona" w:hAnsi="Daytona"/>
+          <w:color w:val="000000" w:themeColor="text1"/>
+          <w:sz w:val="28"/>
+          <w:szCs w:val="28"/>
+        </w:rPr>
+        <w:t>Users: -</w:t>
+      </w:r>
+    </w:p>
+    <w:p>
+      <w:pPr>
+        <w:jc w:val="both"/>
+        <w:rPr>
+          <w:rFonts w:ascii="Daytona" w:hAnsi="Daytona"/>
+          <w:color w:val="000000" w:themeColor="text1"/>
+          <w:sz w:val="28"/>
+          <w:szCs w:val="28"/>
+        </w:rPr>
+      </w:pPr>
+      <w:r>
+        <w:rPr>
+          <w:rFonts w:ascii="Daytona" w:hAnsi="Daytona"/>
+          <w:color w:val="000000" w:themeColor="text1"/>
+          <w:sz w:val="28"/>
+          <w:szCs w:val="28"/>
+        </w:rPr>
+        <w:t>An IAM user is an identity with an associated credential and permissions attached to it. This could be an actual person who is a user, or it could be an application</w:t>
+      </w:r>
+      <w:r>
+        <w:rPr>
+          <w:rFonts w:ascii="Daytona" w:hAnsi="Daytona"/>
+          <w:color w:val="000000" w:themeColor="text1"/>
+          <w:sz w:val="28"/>
+          <w:szCs w:val="28"/>
+        </w:rPr>
+        <w:t xml:space="preserve"> that is a user.</w:t>
+      </w:r>
+    </w:p>
+    <w:p>
+      <w:pPr>
+        <w:jc w:val="both"/>
+        <w:rPr>
+          <w:rFonts w:ascii="Daytona" w:hAnsi="Daytona"/>
+          <w:color w:val="000000" w:themeColor="text1"/>
+          <w:sz w:val="28"/>
+          <w:szCs w:val="28"/>
+        </w:rPr>
+      </w:pPr>
+      <w:r>
+        <w:rPr>
+          <w:rFonts w:ascii="Daytona" w:hAnsi="Daytona"/>
+          <w:color w:val="000000" w:themeColor="text1"/>
+          <w:sz w:val="28"/>
+          <w:szCs w:val="28"/>
+        </w:rPr>
+        <w:t>With IAM, you can securely</w:t>
+      </w:r>
+      <w:r>
+        <w:rPr>
+          <w:rFonts w:ascii="Daytona" w:hAnsi="Daytona"/>
+          <w:color w:val="000000" w:themeColor="text1"/>
+          <w:sz w:val="28"/>
+          <w:szCs w:val="28"/>
+        </w:rPr>
+        <w:t xml:space="preserve"> manage access to AWS services by creating an IAM </w:t>
+      </w:r>
+      <w:r>
+        <w:rPr>
+          <w:rFonts w:ascii="Daytona" w:hAnsi="Daytona"/>
+          <w:color w:val="000000" w:themeColor="text1"/>
+          <w:sz w:val="28"/>
+          <w:szCs w:val="28"/>
+        </w:rPr>
+        <w:t>username for each employee in your organization.</w:t>
+      </w:r>
+    </w:p>
+    <w:p>
+      <w:pPr>
+        <w:jc w:val="both"/>
+        <w:rPr>
+          <w:rFonts w:ascii="Daytona" w:hAnsi="Daytona"/>
+          <w:color w:val="000000" w:themeColor="text1"/>
+          <w:sz w:val="28"/>
+          <w:szCs w:val="28"/>
+        </w:rPr>
+      </w:pPr>
+    </w:p>
+    <w:p>
+      <w:pPr>
+        <w:jc w:val="both"/>
+        <w:rPr>
+          <w:rFonts w:ascii="Daytona" w:hAnsi="Daytona"/>
+          <w:color w:val="000000" w:themeColor="text1"/>
+          <w:sz w:val="28"/>
+          <w:szCs w:val="28"/>
+        </w:rPr>
+      </w:pPr>
+    </w:p>
+    <w:p>
+      <w:pPr>
+        <w:jc w:val="both"/>
+        <w:rPr>
+          <w:rFonts w:ascii="Daytona" w:hAnsi="Daytona"/>
+          <w:color w:val="000000" w:themeColor="text1"/>
+          <w:sz w:val="28"/>
+          <w:szCs w:val="28"/>
+        </w:rPr>
+      </w:pPr>
+      <w:r>
+        <w:rPr>
+          <w:rFonts w:ascii="Daytona" w:hAnsi="Daytona"/>
+          <w:color w:val="000000" w:themeColor="text1"/>
+          <w:sz w:val="28"/>
+          <w:szCs w:val="28"/>
+        </w:rPr>
+        <w:lastRenderedPageBreak/>
+        <w:t>Groups: -</w:t>
+      </w:r>
+    </w:p>
+    <w:p>
+      <w:pPr>
+        <w:jc w:val="both"/>
+        <w:rPr>
+          <w:rFonts w:ascii="Daytona" w:hAnsi="Daytona"/>
+          <w:color w:val="000000" w:themeColor="text1"/>
+          <w:sz w:val="28"/>
+          <w:szCs w:val="28"/>
+        </w:rPr>
+      </w:pPr>
+      <w:r>
+        <w:rPr>
+          <w:rFonts w:ascii="Daytona" w:hAnsi="Daytona"/>
+          <w:color w:val="000000" w:themeColor="text1"/>
+          <w:sz w:val="28"/>
+          <w:szCs w:val="28"/>
+        </w:rPr>
+        <w:t>A collection of IAM users is an IAM group</w:t>
+      </w:r>
+      <w:r>
+        <w:rPr>
+          <w:rFonts w:ascii="Daytona" w:hAnsi="Daytona"/>
+          <w:color w:val="000000" w:themeColor="text1"/>
+          <w:sz w:val="28"/>
+          <w:szCs w:val="28"/>
+        </w:rPr>
+        <w:t>.</w:t>
+      </w:r>
+    </w:p>
+    <w:p>
+      <w:pPr>
+        <w:jc w:val="both"/>
+        <w:rPr>
+          <w:rFonts w:ascii="Daytona" w:hAnsi="Daytona"/>
+          <w:color w:val="000000" w:themeColor="text1"/>
+          <w:sz w:val="28"/>
+          <w:szCs w:val="28"/>
+        </w:rPr>
+      </w:pPr>
+      <w:r>
+        <w:rPr>
+          <w:rFonts w:ascii="Daytona" w:hAnsi="Daytona"/>
+          <w:color w:val="000000" w:themeColor="text1"/>
+          <w:sz w:val="28"/>
+          <w:szCs w:val="28"/>
+        </w:rPr>
+        <w:t>We can use IAM groups to specify permissions</w:t>
+      </w:r>
+      <w:r>
+        <w:rPr>
+          <w:rFonts w:ascii="Daytona" w:hAnsi="Daytona"/>
+          <w:color w:val="000000" w:themeColor="text1"/>
+          <w:sz w:val="28"/>
+          <w:szCs w:val="28"/>
+        </w:rPr>
+        <w:t xml:space="preserve"> for multiple users so that any permissions applied to the group</w:t>
+      </w:r>
+      <w:r>
+        <w:rPr>
+          <w:rFonts w:ascii="Daytona" w:hAnsi="Daytona"/>
+          <w:color w:val="000000" w:themeColor="text1"/>
+          <w:sz w:val="28"/>
+          <w:szCs w:val="28"/>
+        </w:rPr>
+        <w:t xml:space="preserve"> are applied </w:t>
+      </w:r>
+      <w:r>
+        <w:rPr>
+          <w:rFonts w:ascii="Daytona" w:hAnsi="Daytona"/>
+          <w:color w:val="000000" w:themeColor="text1"/>
+          <w:sz w:val="28"/>
+          <w:szCs w:val="28"/>
+        </w:rPr>
+        <w:t>to the individual users in that group as well.</w:t>
+      </w:r>
+    </w:p>
+    <w:p>
+      <w:pPr>
+        <w:jc w:val="both"/>
+        <w:rPr>
+          <w:rFonts w:ascii="Daytona" w:hAnsi="Daytona"/>
+          <w:color w:val="000000" w:themeColor="text1"/>
+          <w:sz w:val="28"/>
+          <w:szCs w:val="28"/>
+        </w:rPr>
+      </w:pPr>
+      <w:r>
+        <w:rPr>
+          <w:rFonts w:ascii="Daytona" w:hAnsi="Daytona"/>
+          <w:color w:val="000000" w:themeColor="text1"/>
+          <w:sz w:val="28"/>
+          <w:szCs w:val="28"/>
+        </w:rPr>
+        <w:t>Policies: -</w:t>
+      </w:r>
+    </w:p>
+    <w:p>
+      <w:pPr>
+        <w:jc w:val="both"/>
+        <w:rPr>
+          <w:rFonts w:ascii="Daytona" w:hAnsi="Daytona"/>
+          <w:color w:val="000000" w:themeColor="text1"/>
+          <w:sz w:val="28"/>
+          <w:szCs w:val="28"/>
+        </w:rPr>
+      </w:pPr>
+      <w:r>
+        <w:rPr>
+          <w:rFonts w:ascii="Daytona" w:hAnsi="Daytona"/>
+          <w:color w:val="000000" w:themeColor="text1"/>
+          <w:sz w:val="28"/>
+          <w:szCs w:val="28"/>
+        </w:rPr>
+        <w:t xml:space="preserve">An IAM policy sets permission and controls </w:t>
+      </w:r>
+      <w:r>
+        <w:rPr>
+          <w:rFonts w:ascii="Daytona" w:hAnsi="Daytona"/>
+          <w:color w:val="000000" w:themeColor="text1"/>
+          <w:sz w:val="28"/>
+          <w:szCs w:val="28"/>
+        </w:rPr>
+        <w:t>access to AWS resources. Policies are stored in AWS as JSON documents. Permission</w:t>
+      </w:r>
+      <w:r>
+        <w:rPr>
+          <w:rFonts w:ascii="Daytona" w:hAnsi="Daytona"/>
+          <w:color w:val="000000" w:themeColor="text1"/>
+          <w:sz w:val="28"/>
+          <w:szCs w:val="28"/>
+        </w:rPr>
+        <w:t>s specify who has access to the resources and what actions they can perform.</w:t>
+      </w:r>
+    </w:p>
+    <w:p>
+      <w:pPr>
+        <w:jc w:val="both"/>
+        <w:rPr>
+          <w:rFonts w:ascii="Daytona" w:hAnsi="Daytona"/>
+          <w:color w:val="000000" w:themeColor="text1"/>
+          <w:sz w:val="36"/>
+          <w:szCs w:val="36"/>
+        </w:rPr>
+      </w:pPr>
+      <w:r>
+        <w:rPr>
+          <w:rFonts w:ascii="Daytona" w:hAnsi="Daytona"/>
+          <w:color w:val="000000" w:themeColor="text1"/>
+          <w:sz w:val="36"/>
+          <w:szCs w:val="36"/>
+        </w:rPr>
+        <w:t xml:space="preserve">How many user &amp; group </w:t>
+      </w:r>
+      <w:r>
+        <w:rPr>
+          <w:rFonts w:ascii="Daytona" w:hAnsi="Daytona"/>
+          <w:color w:val="000000" w:themeColor="text1"/>
+          <w:sz w:val="36"/>
+          <w:szCs w:val="36"/>
+        </w:rPr>
+        <w:t>limits</w:t>
+      </w:r>
+      <w:r>
+        <w:rPr>
+          <w:rFonts w:ascii="Daytona" w:hAnsi="Daytona"/>
+          <w:color w:val="000000" w:themeColor="text1"/>
+          <w:sz w:val="36"/>
+          <w:szCs w:val="36"/>
+        </w:rPr>
+        <w:t xml:space="preserve"> there </w:t>
+      </w:r>
+      <w:r>
+        <w:rPr>
+          <w:rFonts w:ascii="Daytona" w:hAnsi="Daytona"/>
+          <w:color w:val="000000" w:themeColor="text1"/>
+          <w:sz w:val="36"/>
+          <w:szCs w:val="36"/>
+        </w:rPr>
+        <w:t>per</w:t>
+      </w:r>
+      <w:r>
+        <w:rPr>
+          <w:rFonts w:ascii="Daytona" w:hAnsi="Daytona"/>
+          <w:color w:val="000000" w:themeColor="text1"/>
+          <w:sz w:val="36"/>
+          <w:szCs w:val="36"/>
+        </w:rPr>
+        <w:t xml:space="preserve"> AWS</w:t>
+      </w:r>
+      <w:r>
+        <w:rPr>
+          <w:rFonts w:ascii="Daytona" w:hAnsi="Daytona"/>
+          <w:color w:val="000000" w:themeColor="text1"/>
+          <w:sz w:val="36"/>
+          <w:szCs w:val="36"/>
+        </w:rPr>
+        <w:t xml:space="preserve"> account</w:t>
+      </w:r>
+    </w:p>
+    <w:p>
+      <w:pPr>
+        <w:jc w:val="both"/>
+        <w:rPr>
+          <w:rFonts w:ascii="Daytona" w:hAnsi="Daytona"/>
+          <w:color w:val="000000" w:themeColor="text1"/>
+          <w:sz w:val="28"/>
+          <w:szCs w:val="28"/>
+        </w:rPr>
+      </w:pPr>
+      <w:r>
+        <w:rPr>
+          <w:rFonts w:ascii="Daytona" w:hAnsi="Daytona"/>
+          <w:color w:val="000000" w:themeColor="text1"/>
+          <w:sz w:val="28"/>
+          <w:szCs w:val="28"/>
+        </w:rPr>
+        <w:t xml:space="preserve">Per AWS we can create upto 5000 users </w:t>
+      </w:r>
+      <w:r>
+        <w:rPr>
+          <w:rFonts w:ascii="Daytona" w:hAnsi="Daytona"/>
+          <w:color w:val="000000" w:themeColor="text1"/>
+          <w:sz w:val="28"/>
+          <w:szCs w:val="28"/>
+        </w:rPr>
+        <w:t xml:space="preserve">and groups in AWS per account is </w:t>
+      </w:r>
+      <w:r>
+        <w:rPr>
+          <w:rFonts w:ascii="Daytona" w:hAnsi="Daytona"/>
+          <w:color w:val="000000" w:themeColor="text1"/>
+          <w:sz w:val="28"/>
+          <w:szCs w:val="28"/>
+        </w:rPr>
+        <w:t>300</w:t>
+      </w:r>
+      <w:r>
+        <w:rPr>
+          <w:rFonts w:ascii="Daytona" w:hAnsi="Daytona"/>
+          <w:color w:val="000000" w:themeColor="text1"/>
+          <w:sz w:val="28"/>
+          <w:szCs w:val="28"/>
+        </w:rPr>
+        <w:t>.</w:t>
+      </w:r>
+    </w:p>
+    <w:p>
+      <w:pPr>
+        <w:jc w:val="both"/>
+        <w:rPr>
+          <w:rFonts w:ascii="Daytona" w:hAnsi="Daytona"/>
+          <w:color w:val="000000" w:themeColor="text1"/>
+          <w:sz w:val="36"/>
+          <w:szCs w:val="36"/>
+        </w:rPr>
+      </w:pPr>
+      <w:r>
+        <w:rPr>
+          <w:rFonts w:ascii="Daytona" w:hAnsi="Daytona"/>
+          <w:color w:val="000000" w:themeColor="text1"/>
+          <w:sz w:val="36"/>
+          <w:szCs w:val="36"/>
+        </w:rPr>
+        <w:t>How many users we can add at a time</w:t>
+      </w:r>
+    </w:p>
+    <w:p>
+      <w:pPr>
+        <w:jc w:val="both"/>
+        <w:rPr>
+          <w:rFonts w:ascii="Daytona" w:hAnsi="Daytona"/>
+          <w:color w:val="000000" w:themeColor="text1"/>
+          <w:sz w:val="28"/>
+          <w:szCs w:val="28"/>
+        </w:rPr>
+      </w:pPr>
+      <w:r>
+        <w:rPr>
+          <w:rFonts w:ascii="Daytona" w:hAnsi="Daytona"/>
+          <w:color w:val="000000" w:themeColor="text1"/>
+          <w:sz w:val="28"/>
+          <w:szCs w:val="28"/>
+        </w:rPr>
+        <w:t xml:space="preserve">Users can be added in a group at once are only 10. Not more than 10. AWS </w:t>
+      </w:r>
+      <w:r>
+        <w:rPr>
+          <w:rFonts w:ascii="Daytona" w:hAnsi="Daytona"/>
+          <w:color w:val="000000" w:themeColor="text1"/>
+          <w:sz w:val="28"/>
+          <w:szCs w:val="28"/>
+        </w:rPr>
+        <w:t>does not permit to add.</w:t>
+      </w:r>
+    </w:p>
+    <w:p>
+      <w:pPr>
+        <w:jc w:val="both"/>
+        <w:rPr>
+          <w:rFonts w:ascii="Daytona" w:hAnsi="Daytona"/>
+          <w:color w:val="000000" w:themeColor="text1"/>
+          <w:sz w:val="36"/>
+          <w:szCs w:val="36"/>
+        </w:rPr>
+      </w:pPr>
+      <w:r>
+        <w:rPr>
+          <w:rFonts w:ascii="Daytona" w:hAnsi="Daytona"/>
+          <w:color w:val="000000" w:themeColor="text1"/>
+          <w:sz w:val="36"/>
+          <w:szCs w:val="36"/>
+        </w:rPr>
+        <w:t xml:space="preserve">How many </w:t>
+      </w:r>
+      <w:r>
+        <w:rPr>
+          <w:rFonts w:ascii="Daytona" w:hAnsi="Daytona"/>
+          <w:color w:val="000000" w:themeColor="text1"/>
+          <w:sz w:val="36"/>
+          <w:szCs w:val="36"/>
+        </w:rPr>
+        <w:t xml:space="preserve">groups </w:t>
+      </w:r>
+      <w:r>
+        <w:rPr>
+          <w:rFonts w:ascii="Daytona" w:hAnsi="Daytona"/>
+          <w:color w:val="000000" w:themeColor="text1"/>
+          <w:sz w:val="36"/>
+          <w:szCs w:val="36"/>
+        </w:rPr>
+        <w:t>a single user can</w:t>
+      </w:r>
+      <w:r>
+        <w:rPr>
+          <w:rFonts w:ascii="Daytona" w:hAnsi="Daytona"/>
+          <w:color w:val="000000" w:themeColor="text1"/>
+          <w:sz w:val="36"/>
+          <w:szCs w:val="36"/>
+        </w:rPr>
+        <w:t xml:space="preserve"> be there</w:t>
+      </w:r>
+    </w:p>
+    <w:p>
+      <w:pPr>
+        <w:jc w:val="both"/>
+        <w:rPr>
+          <w:rFonts w:ascii="Daytona" w:hAnsi="Daytona"/>
+          <w:color w:val="000000" w:themeColor="text1"/>
+          <w:sz w:val="28"/>
+          <w:szCs w:val="28"/>
+        </w:rPr>
+      </w:pPr>
+      <w:r>
+        <w:rPr>
+          <w:rFonts w:ascii="Daytona" w:hAnsi="Daytona"/>
+          <w:color w:val="000000" w:themeColor="text1"/>
+          <w:sz w:val="28"/>
+          <w:szCs w:val="28"/>
+        </w:rPr>
+        <w:t>A single user can be added in up to 3 groups maximum and beyond that AWS does not the users the give the access.</w:t>
       </w:r>
     </w:p>
     <w:sectPr>

</xml_diff>

<commit_message>
Added New Questions with Answers for RDS
</commit_message>
<xml_diff>
--- a/DevOps with AWS QA.docx
+++ b/DevOps with AWS QA.docx
@@ -329,13 +329,23 @@
           <w:szCs w:val="28"/>
         </w:rPr>
       </w:pPr>
-      <w:r>
-        <w:rPr>
-          <w:rFonts w:ascii="Daytona" w:hAnsi="Daytona" w:cstheme="majorBidi"/>
-          <w:color w:val="000000" w:themeColor="text1"/>
-          <w:spacing w:val="4"/>
-        </w:rPr>
-        <w:t>mkdir &lt;DIR_NAME&gt;</w:t>
+      <w:proofErr w:type="spellStart"/>
+      <w:r>
+        <w:rPr>
+          <w:rFonts w:ascii="Daytona" w:hAnsi="Daytona" w:cstheme="majorBidi"/>
+          <w:color w:val="000000" w:themeColor="text1"/>
+          <w:spacing w:val="4"/>
+        </w:rPr>
+        <w:t>mkdir</w:t>
+      </w:r>
+      <w:proofErr w:type="spellEnd"/>
+      <w:r>
+        <w:rPr>
+          <w:rFonts w:ascii="Daytona" w:hAnsi="Daytona" w:cstheme="majorBidi"/>
+          <w:color w:val="000000" w:themeColor="text1"/>
+          <w:spacing w:val="4"/>
+        </w:rPr>
+        <w:t xml:space="preserve"> &lt;DIR_NAME&gt;</w:t>
       </w:r>
       <w:r>
         <w:rPr>
@@ -410,13 +420,23 @@
           <w:szCs w:val="28"/>
         </w:rPr>
       </w:pPr>
-      <w:r>
-        <w:rPr>
-          <w:rFonts w:ascii="Daytona" w:hAnsi="Daytona" w:cstheme="majorBidi"/>
-          <w:color w:val="000000" w:themeColor="text1"/>
-          <w:spacing w:val="4"/>
-        </w:rPr>
-        <w:t>mkdir -p &lt;DIR_NAME_1&gt; &lt;DIR_NAME_2&gt; &lt;DIR_NAME_3&gt;</w:t>
+      <w:proofErr w:type="spellStart"/>
+      <w:r>
+        <w:rPr>
+          <w:rFonts w:ascii="Daytona" w:hAnsi="Daytona" w:cstheme="majorBidi"/>
+          <w:color w:val="000000" w:themeColor="text1"/>
+          <w:spacing w:val="4"/>
+        </w:rPr>
+        <w:t>mkdir</w:t>
+      </w:r>
+      <w:proofErr w:type="spellEnd"/>
+      <w:r>
+        <w:rPr>
+          <w:rFonts w:ascii="Daytona" w:hAnsi="Daytona" w:cstheme="majorBidi"/>
+          <w:color w:val="000000" w:themeColor="text1"/>
+          <w:spacing w:val="4"/>
+        </w:rPr>
+        <w:t xml:space="preserve"> -p &lt;DIR_NAME_1&gt; &lt;DIR_NAME_2&gt; &lt;DIR_NAME_3&gt;</w:t>
       </w:r>
     </w:p>
     <w:p>
@@ -628,7 +648,25 @@
           <w:color w:val="000000" w:themeColor="text1"/>
           <w:spacing w:val="4"/>
         </w:rPr>
-        <w:t>cat &gt; &lt;file_name&gt;</w:t>
+        <w:t>cat &gt; &lt;</w:t>
+      </w:r>
+      <w:proofErr w:type="spellStart"/>
+      <w:r>
+        <w:rPr>
+          <w:rFonts w:ascii="Daytona" w:hAnsi="Daytona" w:cstheme="majorBidi"/>
+          <w:color w:val="000000" w:themeColor="text1"/>
+          <w:spacing w:val="4"/>
+        </w:rPr>
+        <w:t>file_name</w:t>
+      </w:r>
+      <w:proofErr w:type="spellEnd"/>
+      <w:r>
+        <w:rPr>
+          <w:rFonts w:ascii="Daytona" w:hAnsi="Daytona" w:cstheme="majorBidi"/>
+          <w:color w:val="000000" w:themeColor="text1"/>
+          <w:spacing w:val="4"/>
+        </w:rPr>
+        <w:t>&gt;</w:t>
       </w:r>
       <w:r>
         <w:rPr>
@@ -661,7 +699,25 @@
           <w:color w:val="000000" w:themeColor="text1"/>
           <w:spacing w:val="4"/>
         </w:rPr>
-        <w:t>cat &lt;file_name&gt;</w:t>
+        <w:t>cat &lt;</w:t>
+      </w:r>
+      <w:proofErr w:type="spellStart"/>
+      <w:r>
+        <w:rPr>
+          <w:rFonts w:ascii="Daytona" w:hAnsi="Daytona" w:cstheme="majorBidi"/>
+          <w:color w:val="000000" w:themeColor="text1"/>
+          <w:spacing w:val="4"/>
+        </w:rPr>
+        <w:t>file_name</w:t>
+      </w:r>
+      <w:proofErr w:type="spellEnd"/>
+      <w:r>
+        <w:rPr>
+          <w:rFonts w:ascii="Daytona" w:hAnsi="Daytona" w:cstheme="majorBidi"/>
+          <w:color w:val="000000" w:themeColor="text1"/>
+          <w:spacing w:val="4"/>
+        </w:rPr>
+        <w:t>&gt;</w:t>
       </w:r>
       <w:r>
         <w:rPr>
@@ -784,7 +840,25 @@
           <w:color w:val="000000" w:themeColor="text1"/>
           <w:spacing w:val="4"/>
         </w:rPr>
-        <w:t>Step 2: To insert data click on insert / i.</w:t>
+        <w:t xml:space="preserve">Step 2: To insert data click on insert / </w:t>
+      </w:r>
+      <w:proofErr w:type="spellStart"/>
+      <w:r>
+        <w:rPr>
+          <w:rFonts w:ascii="Daytona" w:hAnsi="Daytona" w:cstheme="majorBidi"/>
+          <w:color w:val="000000" w:themeColor="text1"/>
+          <w:spacing w:val="4"/>
+        </w:rPr>
+        <w:t>i</w:t>
+      </w:r>
+      <w:proofErr w:type="spellEnd"/>
+      <w:r>
+        <w:rPr>
+          <w:rFonts w:ascii="Daytona" w:hAnsi="Daytona" w:cstheme="majorBidi"/>
+          <w:color w:val="000000" w:themeColor="text1"/>
+          <w:spacing w:val="4"/>
+        </w:rPr>
+        <w:t>.</w:t>
       </w:r>
     </w:p>
     <w:p>
@@ -838,8 +912,20 @@
           <w:color w:val="000000" w:themeColor="text1"/>
           <w:spacing w:val="4"/>
         </w:rPr>
-        <w:t>[Esc] +: wq</w:t>
-      </w:r>
+        <w:t xml:space="preserve">[Esc] +: </w:t>
+      </w:r>
+      <w:proofErr w:type="spellStart"/>
+      <w:r>
+        <w:rPr>
+          <w:rFonts w:ascii="Daytona" w:hAnsi="Daytona" w:cstheme="majorBidi"/>
+          <w:b/>
+          <w:bCs/>
+          <w:color w:val="000000" w:themeColor="text1"/>
+          <w:spacing w:val="4"/>
+        </w:rPr>
+        <w:t>wq</w:t>
+      </w:r>
+      <w:proofErr w:type="spellEnd"/>
     </w:p>
     <w:p>
       <w:pPr>
@@ -968,7 +1054,29 @@
           <w:sz w:val="28"/>
           <w:szCs w:val="28"/>
         </w:rPr>
-        <w:t>Using color method and permission method we can decide whether it is a file or directory in Linux.</w:t>
+        <w:t xml:space="preserve">Using </w:t>
+      </w:r>
+      <w:proofErr w:type="spellStart"/>
+      <w:r>
+        <w:rPr>
+          <w:rFonts w:ascii="Daytona" w:hAnsi="Daytona" w:cstheme="majorBidi"/>
+          <w:color w:val="000000" w:themeColor="text1"/>
+          <w:spacing w:val="4"/>
+          <w:sz w:val="28"/>
+          <w:szCs w:val="28"/>
+        </w:rPr>
+        <w:t>color</w:t>
+      </w:r>
+      <w:proofErr w:type="spellEnd"/>
+      <w:r>
+        <w:rPr>
+          <w:rFonts w:ascii="Daytona" w:hAnsi="Daytona" w:cstheme="majorBidi"/>
+          <w:color w:val="000000" w:themeColor="text1"/>
+          <w:spacing w:val="4"/>
+          <w:sz w:val="28"/>
+          <w:szCs w:val="28"/>
+        </w:rPr>
+        <w:t xml:space="preserve"> method and permission method we can decide whether it is a file or directory in Linux.</w:t>
       </w:r>
     </w:p>
     <w:p>
@@ -1014,7 +1122,29 @@
           <w:sz w:val="28"/>
           <w:szCs w:val="28"/>
         </w:rPr>
-        <w:t xml:space="preserve">’ or if it is color </w:t>
+        <w:t xml:space="preserve">’ or if it is </w:t>
+      </w:r>
+      <w:proofErr w:type="spellStart"/>
+      <w:r>
+        <w:rPr>
+          <w:rFonts w:ascii="Daytona" w:hAnsi="Daytona" w:cstheme="majorBidi"/>
+          <w:color w:val="000000" w:themeColor="text1"/>
+          <w:spacing w:val="4"/>
+          <w:sz w:val="28"/>
+          <w:szCs w:val="28"/>
+        </w:rPr>
+        <w:t>color</w:t>
+      </w:r>
+      <w:proofErr w:type="spellEnd"/>
+      <w:r>
+        <w:rPr>
+          <w:rFonts w:ascii="Daytona" w:hAnsi="Daytona" w:cstheme="majorBidi"/>
+          <w:color w:val="000000" w:themeColor="text1"/>
+          <w:spacing w:val="4"/>
+          <w:sz w:val="28"/>
+          <w:szCs w:val="28"/>
+        </w:rPr>
+        <w:t xml:space="preserve"> </w:t>
       </w:r>
       <w:r>
         <w:rPr>
@@ -1078,6 +1208,7 @@
           <w:szCs w:val="28"/>
         </w:rPr>
       </w:pPr>
+      <w:proofErr w:type="spellStart"/>
       <w:r>
         <w:rPr>
           <w:rFonts w:ascii="Daytona" w:hAnsi="Daytona" w:cstheme="majorBidi"/>
@@ -1086,7 +1217,62 @@
           <w:color w:val="000000" w:themeColor="text1"/>
           <w:spacing w:val="4"/>
         </w:rPr>
-        <w:t>drwr-xr-x— 4 rootuser username 128 Dec 25 05:15 Sai</w:t>
+        <w:t>drwr</w:t>
+      </w:r>
+      <w:proofErr w:type="spellEnd"/>
+      <w:r>
+        <w:rPr>
+          <w:rFonts w:ascii="Daytona" w:hAnsi="Daytona" w:cstheme="majorBidi"/>
+          <w:b/>
+          <w:bCs/>
+          <w:color w:val="000000" w:themeColor="text1"/>
+          <w:spacing w:val="4"/>
+        </w:rPr>
+        <w:t>-</w:t>
+      </w:r>
+      <w:proofErr w:type="spellStart"/>
+      <w:r>
+        <w:rPr>
+          <w:rFonts w:ascii="Daytona" w:hAnsi="Daytona" w:cstheme="majorBidi"/>
+          <w:b/>
+          <w:bCs/>
+          <w:color w:val="000000" w:themeColor="text1"/>
+          <w:spacing w:val="4"/>
+        </w:rPr>
+        <w:t>xr</w:t>
+      </w:r>
+      <w:proofErr w:type="spellEnd"/>
+      <w:r>
+        <w:rPr>
+          <w:rFonts w:ascii="Daytona" w:hAnsi="Daytona" w:cstheme="majorBidi"/>
+          <w:b/>
+          <w:bCs/>
+          <w:color w:val="000000" w:themeColor="text1"/>
+          <w:spacing w:val="4"/>
+        </w:rPr>
+        <w:t xml:space="preserve">-x— 4 </w:t>
+      </w:r>
+      <w:proofErr w:type="spellStart"/>
+      <w:r>
+        <w:rPr>
+          <w:rFonts w:ascii="Daytona" w:hAnsi="Daytona" w:cstheme="majorBidi"/>
+          <w:b/>
+          <w:bCs/>
+          <w:color w:val="000000" w:themeColor="text1"/>
+          <w:spacing w:val="4"/>
+        </w:rPr>
+        <w:t>rootuser</w:t>
+      </w:r>
+      <w:proofErr w:type="spellEnd"/>
+      <w:r>
+        <w:rPr>
+          <w:rFonts w:ascii="Daytona" w:hAnsi="Daytona" w:cstheme="majorBidi"/>
+          <w:b/>
+          <w:bCs/>
+          <w:color w:val="000000" w:themeColor="text1"/>
+          <w:spacing w:val="4"/>
+        </w:rPr>
+        <w:t xml:space="preserve"> username 128 Dec 25 05:15 Sai</w:t>
       </w:r>
     </w:p>
     <w:p>
@@ -1132,7 +1318,29 @@
           <w:sz w:val="28"/>
           <w:szCs w:val="28"/>
         </w:rPr>
-        <w:t xml:space="preserve">’ or if it is color </w:t>
+        <w:t xml:space="preserve">’ or if it is </w:t>
+      </w:r>
+      <w:proofErr w:type="spellStart"/>
+      <w:r>
+        <w:rPr>
+          <w:rFonts w:ascii="Daytona" w:hAnsi="Daytona" w:cstheme="majorBidi"/>
+          <w:color w:val="000000" w:themeColor="text1"/>
+          <w:spacing w:val="4"/>
+          <w:sz w:val="28"/>
+          <w:szCs w:val="28"/>
+        </w:rPr>
+        <w:t>color</w:t>
+      </w:r>
+      <w:proofErr w:type="spellEnd"/>
+      <w:r>
+        <w:rPr>
+          <w:rFonts w:ascii="Daytona" w:hAnsi="Daytona" w:cstheme="majorBidi"/>
+          <w:color w:val="000000" w:themeColor="text1"/>
+          <w:spacing w:val="4"/>
+          <w:sz w:val="28"/>
+          <w:szCs w:val="28"/>
+        </w:rPr>
+        <w:t xml:space="preserve"> </w:t>
       </w:r>
       <w:r>
         <w:rPr>
@@ -1170,6 +1378,7 @@
           <w:szCs w:val="28"/>
         </w:rPr>
       </w:pPr>
+      <w:proofErr w:type="spellStart"/>
       <w:r>
         <w:rPr>
           <w:rFonts w:ascii="Daytona" w:hAnsi="Daytona" w:cstheme="majorBidi"/>
@@ -1178,7 +1387,62 @@
           <w:color w:val="000000" w:themeColor="text1"/>
           <w:spacing w:val="4"/>
         </w:rPr>
-        <w:t>rwr-xr-x— 4 rootuser username 128 Dec 25 05:15 hello.txt</w:t>
+        <w:t>rwr</w:t>
+      </w:r>
+      <w:proofErr w:type="spellEnd"/>
+      <w:r>
+        <w:rPr>
+          <w:rFonts w:ascii="Daytona" w:hAnsi="Daytona" w:cstheme="majorBidi"/>
+          <w:b/>
+          <w:bCs/>
+          <w:color w:val="000000" w:themeColor="text1"/>
+          <w:spacing w:val="4"/>
+        </w:rPr>
+        <w:t>-</w:t>
+      </w:r>
+      <w:proofErr w:type="spellStart"/>
+      <w:r>
+        <w:rPr>
+          <w:rFonts w:ascii="Daytona" w:hAnsi="Daytona" w:cstheme="majorBidi"/>
+          <w:b/>
+          <w:bCs/>
+          <w:color w:val="000000" w:themeColor="text1"/>
+          <w:spacing w:val="4"/>
+        </w:rPr>
+        <w:t>xr</w:t>
+      </w:r>
+      <w:proofErr w:type="spellEnd"/>
+      <w:r>
+        <w:rPr>
+          <w:rFonts w:ascii="Daytona" w:hAnsi="Daytona" w:cstheme="majorBidi"/>
+          <w:b/>
+          <w:bCs/>
+          <w:color w:val="000000" w:themeColor="text1"/>
+          <w:spacing w:val="4"/>
+        </w:rPr>
+        <w:t xml:space="preserve">-x— 4 </w:t>
+      </w:r>
+      <w:proofErr w:type="spellStart"/>
+      <w:r>
+        <w:rPr>
+          <w:rFonts w:ascii="Daytona" w:hAnsi="Daytona" w:cstheme="majorBidi"/>
+          <w:b/>
+          <w:bCs/>
+          <w:color w:val="000000" w:themeColor="text1"/>
+          <w:spacing w:val="4"/>
+        </w:rPr>
+        <w:t>rootuser</w:t>
+      </w:r>
+      <w:proofErr w:type="spellEnd"/>
+      <w:r>
+        <w:rPr>
+          <w:rFonts w:ascii="Daytona" w:hAnsi="Daytona" w:cstheme="majorBidi"/>
+          <w:b/>
+          <w:bCs/>
+          <w:color w:val="000000" w:themeColor="text1"/>
+          <w:spacing w:val="4"/>
+        </w:rPr>
+        <w:t xml:space="preserve"> username 128 Dec 25 05:15 hello.txt</w:t>
       </w:r>
     </w:p>
     <w:p>
@@ -1231,8 +1495,20 @@
           <w:szCs w:val="36"/>
         </w:rPr>
         <w:lastRenderedPageBreak/>
-        <w:t>What is the difference between cat and vim</w:t>
-      </w:r>
+        <w:t xml:space="preserve">What is the difference between cat and </w:t>
+      </w:r>
+      <w:proofErr w:type="gramStart"/>
+      <w:r>
+        <w:rPr>
+          <w:rFonts w:ascii="Daytona" w:hAnsi="Daytona" w:cstheme="majorBidi"/>
+          <w:color w:val="000000" w:themeColor="text1"/>
+          <w:spacing w:val="4"/>
+          <w:sz w:val="36"/>
+          <w:szCs w:val="36"/>
+        </w:rPr>
+        <w:t>vim</w:t>
+      </w:r>
+      <w:proofErr w:type="gramEnd"/>
     </w:p>
     <w:tbl>
       <w:tblPr>
@@ -1551,7 +1827,29 @@
                 <w:sz w:val="28"/>
                 <w:szCs w:val="28"/>
               </w:rPr>
-              <w:t>A file can merged but only with the one being currently edited.</w:t>
+              <w:t xml:space="preserve">A file can </w:t>
+            </w:r>
+            <w:proofErr w:type="gramStart"/>
+            <w:r>
+              <w:rPr>
+                <w:rFonts w:ascii="Daytona" w:hAnsi="Daytona" w:cstheme="majorBidi"/>
+                <w:color w:val="000000" w:themeColor="text1"/>
+                <w:spacing w:val="4"/>
+                <w:sz w:val="28"/>
+                <w:szCs w:val="28"/>
+              </w:rPr>
+              <w:t>merged</w:t>
+            </w:r>
+            <w:proofErr w:type="gramEnd"/>
+            <w:r>
+              <w:rPr>
+                <w:rFonts w:ascii="Daytona" w:hAnsi="Daytona" w:cstheme="majorBidi"/>
+                <w:color w:val="000000" w:themeColor="text1"/>
+                <w:spacing w:val="4"/>
+                <w:sz w:val="28"/>
+                <w:szCs w:val="28"/>
+              </w:rPr>
+              <w:t xml:space="preserve"> but only with the one being currently edited.</w:t>
             </w:r>
           </w:p>
         </w:tc>
@@ -1774,8 +2072,22 @@
           <w:szCs w:val="36"/>
         </w:rPr>
         <w:lastRenderedPageBreak/>
-        <w:t>What is the difference between grep and egrep</w:t>
-      </w:r>
+        <w:t xml:space="preserve">What is the difference between grep and </w:t>
+      </w:r>
+      <w:proofErr w:type="spellStart"/>
+      <w:proofErr w:type="gramStart"/>
+      <w:r>
+        <w:rPr>
+          <w:rFonts w:ascii="Daytona" w:hAnsi="Daytona" w:cstheme="majorBidi"/>
+          <w:color w:val="000000" w:themeColor="text1"/>
+          <w:spacing w:val="4"/>
+          <w:sz w:val="36"/>
+          <w:szCs w:val="36"/>
+        </w:rPr>
+        <w:t>egrep</w:t>
+      </w:r>
+      <w:proofErr w:type="spellEnd"/>
+      <w:proofErr w:type="gramEnd"/>
     </w:p>
     <w:tbl>
       <w:tblPr>
@@ -1833,6 +2145,7 @@
                 <w:szCs w:val="28"/>
               </w:rPr>
             </w:pPr>
+            <w:proofErr w:type="spellStart"/>
             <w:r>
               <w:rPr>
                 <w:rFonts w:ascii="Daytona" w:hAnsi="Daytona" w:cstheme="majorBidi"/>
@@ -1843,6 +2156,7 @@
               </w:rPr>
               <w:t>Egrep</w:t>
             </w:r>
+            <w:proofErr w:type="spellEnd"/>
           </w:p>
         </w:tc>
       </w:tr>
@@ -2041,7 +2355,73 @@
                 <w:sz w:val="28"/>
                 <w:szCs w:val="28"/>
               </w:rPr>
-              <w:t>Consider +,?,|, etc as patterns. It is required to use them with a backslash to treat them as meta characters eg - \?, \+, \{, \}</w:t>
+              <w:t xml:space="preserve">Consider </w:t>
+            </w:r>
+            <w:proofErr w:type="gramStart"/>
+            <w:r>
+              <w:rPr>
+                <w:rFonts w:ascii="Daytona" w:hAnsi="Daytona" w:cstheme="majorBidi"/>
+                <w:color w:val="000000" w:themeColor="text1"/>
+                <w:spacing w:val="4"/>
+                <w:sz w:val="28"/>
+                <w:szCs w:val="28"/>
+              </w:rPr>
+              <w:t>+,?,</w:t>
+            </w:r>
+            <w:proofErr w:type="gramEnd"/>
+            <w:r>
+              <w:rPr>
+                <w:rFonts w:ascii="Daytona" w:hAnsi="Daytona" w:cstheme="majorBidi"/>
+                <w:color w:val="000000" w:themeColor="text1"/>
+                <w:spacing w:val="4"/>
+                <w:sz w:val="28"/>
+                <w:szCs w:val="28"/>
+              </w:rPr>
+              <w:t xml:space="preserve">|, etc as patterns. It is required to use them with a backslash to treat them as meta characters </w:t>
+            </w:r>
+            <w:proofErr w:type="spellStart"/>
+            <w:r>
+              <w:rPr>
+                <w:rFonts w:ascii="Daytona" w:hAnsi="Daytona" w:cstheme="majorBidi"/>
+                <w:color w:val="000000" w:themeColor="text1"/>
+                <w:spacing w:val="4"/>
+                <w:sz w:val="28"/>
+                <w:szCs w:val="28"/>
+              </w:rPr>
+              <w:t>eg</w:t>
+            </w:r>
+            <w:proofErr w:type="spellEnd"/>
+            <w:r>
+              <w:rPr>
+                <w:rFonts w:ascii="Daytona" w:hAnsi="Daytona" w:cstheme="majorBidi"/>
+                <w:color w:val="000000" w:themeColor="text1"/>
+                <w:spacing w:val="4"/>
+                <w:sz w:val="28"/>
+                <w:szCs w:val="28"/>
+              </w:rPr>
+              <w:t xml:space="preserve"> - </w:t>
+            </w:r>
+            <w:proofErr w:type="gramStart"/>
+            <w:r>
+              <w:rPr>
+                <w:rFonts w:ascii="Daytona" w:hAnsi="Daytona" w:cstheme="majorBidi"/>
+                <w:color w:val="000000" w:themeColor="text1"/>
+                <w:spacing w:val="4"/>
+                <w:sz w:val="28"/>
+                <w:szCs w:val="28"/>
+              </w:rPr>
+              <w:t>\?,</w:t>
+            </w:r>
+            <w:proofErr w:type="gramEnd"/>
+            <w:r>
+              <w:rPr>
+                <w:rFonts w:ascii="Daytona" w:hAnsi="Daytona" w:cstheme="majorBidi"/>
+                <w:color w:val="000000" w:themeColor="text1"/>
+                <w:spacing w:val="4"/>
+                <w:sz w:val="28"/>
+                <w:szCs w:val="28"/>
+              </w:rPr>
+              <w:t xml:space="preserve"> \+, \{, \}</w:t>
             </w:r>
           </w:p>
         </w:tc>
@@ -2096,8 +2476,20 @@
           <w:sz w:val="36"/>
           <w:szCs w:val="36"/>
         </w:rPr>
-        <w:t>Why are we using move command in Linux</w:t>
-      </w:r>
+        <w:t xml:space="preserve">Why are we using move command in </w:t>
+      </w:r>
+      <w:proofErr w:type="gramStart"/>
+      <w:r>
+        <w:rPr>
+          <w:rFonts w:ascii="Daytona" w:hAnsi="Daytona" w:cstheme="majorBidi"/>
+          <w:color w:val="000000" w:themeColor="text1"/>
+          <w:spacing w:val="4"/>
+          <w:sz w:val="36"/>
+          <w:szCs w:val="36"/>
+        </w:rPr>
+        <w:t>Linux</w:t>
+      </w:r>
+      <w:proofErr w:type="gramEnd"/>
     </w:p>
     <w:p>
       <w:pPr>
@@ -2275,8 +2667,20 @@
           <w:szCs w:val="36"/>
         </w:rPr>
         <w:lastRenderedPageBreak/>
-        <w:t>What is the difference between tail and head</w:t>
-      </w:r>
+        <w:t xml:space="preserve">What is the difference between tail and </w:t>
+      </w:r>
+      <w:proofErr w:type="gramStart"/>
+      <w:r>
+        <w:rPr>
+          <w:rFonts w:ascii="Daytona" w:hAnsi="Daytona" w:cstheme="majorBidi"/>
+          <w:color w:val="000000" w:themeColor="text1"/>
+          <w:spacing w:val="4"/>
+          <w:sz w:val="36"/>
+          <w:szCs w:val="36"/>
+        </w:rPr>
+        <w:t>head</w:t>
+      </w:r>
+      <w:proofErr w:type="gramEnd"/>
     </w:p>
     <w:p>
       <w:pPr>
@@ -2772,8 +3176,20 @@
           <w:szCs w:val="36"/>
         </w:rPr>
         <w:lastRenderedPageBreak/>
-        <w:t>What is “tail -F”</w:t>
-      </w:r>
+        <w:t>What is “tail -</w:t>
+      </w:r>
+      <w:proofErr w:type="gramStart"/>
+      <w:r>
+        <w:rPr>
+          <w:rFonts w:ascii="Daytona" w:hAnsi="Daytona" w:cstheme="majorBidi"/>
+          <w:color w:val="000000" w:themeColor="text1"/>
+          <w:spacing w:val="4"/>
+          <w:sz w:val="36"/>
+          <w:szCs w:val="36"/>
+        </w:rPr>
+        <w:t>F”</w:t>
+      </w:r>
+      <w:proofErr w:type="gramEnd"/>
     </w:p>
     <w:p>
       <w:pPr>
@@ -2796,8 +3212,20 @@
           <w:sz w:val="36"/>
           <w:szCs w:val="36"/>
         </w:rPr>
-        <w:t>What is “tail -f”</w:t>
-      </w:r>
+        <w:t>What is “tail -</w:t>
+      </w:r>
+      <w:proofErr w:type="gramStart"/>
+      <w:r>
+        <w:rPr>
+          <w:rFonts w:ascii="Daytona" w:hAnsi="Daytona" w:cstheme="majorBidi"/>
+          <w:color w:val="000000" w:themeColor="text1"/>
+          <w:spacing w:val="4"/>
+          <w:sz w:val="36"/>
+          <w:szCs w:val="36"/>
+        </w:rPr>
+        <w:t>f”</w:t>
+      </w:r>
+      <w:proofErr w:type="gramEnd"/>
     </w:p>
     <w:p>
       <w:pPr>
@@ -2820,8 +3248,42 @@
           <w:sz w:val="36"/>
           <w:szCs w:val="36"/>
         </w:rPr>
-        <w:t>What is “sed” command</w:t>
-      </w:r>
+        <w:t>What is “</w:t>
+      </w:r>
+      <w:proofErr w:type="spellStart"/>
+      <w:r>
+        <w:rPr>
+          <w:rFonts w:ascii="Daytona" w:hAnsi="Daytona" w:cstheme="majorBidi"/>
+          <w:color w:val="000000" w:themeColor="text1"/>
+          <w:spacing w:val="4"/>
+          <w:sz w:val="36"/>
+          <w:szCs w:val="36"/>
+        </w:rPr>
+        <w:t>sed</w:t>
+      </w:r>
+      <w:proofErr w:type="spellEnd"/>
+      <w:r>
+        <w:rPr>
+          <w:rFonts w:ascii="Daytona" w:hAnsi="Daytona" w:cstheme="majorBidi"/>
+          <w:color w:val="000000" w:themeColor="text1"/>
+          <w:spacing w:val="4"/>
+          <w:sz w:val="36"/>
+          <w:szCs w:val="36"/>
+        </w:rPr>
+        <w:t xml:space="preserve">” </w:t>
+      </w:r>
+      <w:proofErr w:type="gramStart"/>
+      <w:r>
+        <w:rPr>
+          <w:rFonts w:ascii="Daytona" w:hAnsi="Daytona" w:cstheme="majorBidi"/>
+          <w:color w:val="000000" w:themeColor="text1"/>
+          <w:spacing w:val="4"/>
+          <w:sz w:val="36"/>
+          <w:szCs w:val="36"/>
+        </w:rPr>
+        <w:t>command</w:t>
+      </w:r>
+      <w:proofErr w:type="gramEnd"/>
     </w:p>
     <w:p>
       <w:pPr>
@@ -2882,7 +3344,29 @@
           <w:sz w:val="28"/>
           <w:szCs w:val="28"/>
         </w:rPr>
-        <w:t xml:space="preserve"> sed OPTIONS [SCRIPT] [INPUTFILE]</w:t>
+        <w:t xml:space="preserve"> </w:t>
+      </w:r>
+      <w:proofErr w:type="spellStart"/>
+      <w:r>
+        <w:rPr>
+          <w:rFonts w:ascii="Daytona" w:hAnsi="Daytona" w:cstheme="majorBidi"/>
+          <w:color w:val="000000" w:themeColor="text1"/>
+          <w:spacing w:val="4"/>
+          <w:sz w:val="28"/>
+          <w:szCs w:val="28"/>
+        </w:rPr>
+        <w:t>sed</w:t>
+      </w:r>
+      <w:proofErr w:type="spellEnd"/>
+      <w:r>
+        <w:rPr>
+          <w:rFonts w:ascii="Daytona" w:hAnsi="Daytona" w:cstheme="majorBidi"/>
+          <w:color w:val="000000" w:themeColor="text1"/>
+          <w:spacing w:val="4"/>
+          <w:sz w:val="28"/>
+          <w:szCs w:val="28"/>
+        </w:rPr>
+        <w:t xml:space="preserve"> OPTIONS [SCRIPT] [INPUTFILE]</w:t>
       </w:r>
     </w:p>
     <w:p>
@@ -2906,8 +3390,20 @@
           <w:sz w:val="36"/>
           <w:szCs w:val="36"/>
         </w:rPr>
-        <w:t>Why are we using “awk” command</w:t>
-      </w:r>
+        <w:t xml:space="preserve">Why are we using “awk” </w:t>
+      </w:r>
+      <w:proofErr w:type="gramStart"/>
+      <w:r>
+        <w:rPr>
+          <w:rFonts w:ascii="Daytona" w:hAnsi="Daytona" w:cstheme="majorBidi"/>
+          <w:color w:val="000000" w:themeColor="text1"/>
+          <w:spacing w:val="4"/>
+          <w:sz w:val="36"/>
+          <w:szCs w:val="36"/>
+        </w:rPr>
+        <w:t>command</w:t>
+      </w:r>
+      <w:proofErr w:type="gramEnd"/>
     </w:p>
     <w:p>
       <w:pPr>
@@ -2958,6 +3454,7 @@
         </w:rPr>
         <w:t xml:space="preserve">AWK is abbreviated from the names of developers – </w:t>
       </w:r>
+      <w:proofErr w:type="spellStart"/>
       <w:r>
         <w:rPr>
           <w:rFonts w:ascii="Daytona" w:hAnsi="Daytona" w:cstheme="majorBidi"/>
@@ -2970,6 +3467,7 @@
         </w:rPr>
         <w:t>Aho</w:t>
       </w:r>
+      <w:proofErr w:type="spellEnd"/>
       <w:r>
         <w:rPr>
           <w:rFonts w:ascii="Daytona" w:hAnsi="Daytona" w:cstheme="majorBidi"/>
@@ -3046,8 +3544,20 @@
           <w:sz w:val="36"/>
           <w:szCs w:val="36"/>
         </w:rPr>
-        <w:t>What is the difference between awk and grep</w:t>
-      </w:r>
+        <w:t xml:space="preserve">What is the difference between awk and </w:t>
+      </w:r>
+      <w:proofErr w:type="gramStart"/>
+      <w:r>
+        <w:rPr>
+          <w:rFonts w:ascii="Daytona" w:hAnsi="Daytona" w:cstheme="majorBidi"/>
+          <w:color w:val="000000" w:themeColor="text1"/>
+          <w:spacing w:val="4"/>
+          <w:sz w:val="36"/>
+          <w:szCs w:val="36"/>
+        </w:rPr>
+        <w:t>grep</w:t>
+      </w:r>
+      <w:proofErr w:type="gramEnd"/>
     </w:p>
     <w:p>
       <w:pPr>
@@ -3163,8 +3673,20 @@
           <w:szCs w:val="36"/>
         </w:rPr>
         <w:lastRenderedPageBreak/>
-        <w:t>Why are we using “top” command</w:t>
-      </w:r>
+        <w:t xml:space="preserve">Why are we using “top” </w:t>
+      </w:r>
+      <w:proofErr w:type="gramStart"/>
+      <w:r>
+        <w:rPr>
+          <w:rFonts w:ascii="Daytona" w:hAnsi="Daytona" w:cstheme="majorBidi"/>
+          <w:color w:val="000000" w:themeColor="text1"/>
+          <w:spacing w:val="4"/>
+          <w:sz w:val="36"/>
+          <w:szCs w:val="36"/>
+        </w:rPr>
+        <w:t>command</w:t>
+      </w:r>
+      <w:proofErr w:type="gramEnd"/>
     </w:p>
     <w:p>
       <w:pPr>
@@ -3212,8 +3734,64 @@
           <w:sz w:val="36"/>
           <w:szCs w:val="36"/>
         </w:rPr>
-        <w:t>Why are we using “ps -ef” command</w:t>
-      </w:r>
+        <w:t>Why are we using “</w:t>
+      </w:r>
+      <w:proofErr w:type="spellStart"/>
+      <w:r>
+        <w:rPr>
+          <w:rFonts w:ascii="Daytona" w:hAnsi="Daytona" w:cstheme="majorBidi"/>
+          <w:color w:val="000000" w:themeColor="text1"/>
+          <w:spacing w:val="4"/>
+          <w:sz w:val="36"/>
+          <w:szCs w:val="36"/>
+        </w:rPr>
+        <w:t>ps</w:t>
+      </w:r>
+      <w:proofErr w:type="spellEnd"/>
+      <w:r>
+        <w:rPr>
+          <w:rFonts w:ascii="Daytona" w:hAnsi="Daytona" w:cstheme="majorBidi"/>
+          <w:color w:val="000000" w:themeColor="text1"/>
+          <w:spacing w:val="4"/>
+          <w:sz w:val="36"/>
+          <w:szCs w:val="36"/>
+        </w:rPr>
+        <w:t xml:space="preserve"> -</w:t>
+      </w:r>
+      <w:proofErr w:type="spellStart"/>
+      <w:r>
+        <w:rPr>
+          <w:rFonts w:ascii="Daytona" w:hAnsi="Daytona" w:cstheme="majorBidi"/>
+          <w:color w:val="000000" w:themeColor="text1"/>
+          <w:spacing w:val="4"/>
+          <w:sz w:val="36"/>
+          <w:szCs w:val="36"/>
+        </w:rPr>
+        <w:t>ef</w:t>
+      </w:r>
+      <w:proofErr w:type="spellEnd"/>
+      <w:r>
+        <w:rPr>
+          <w:rFonts w:ascii="Daytona" w:hAnsi="Daytona" w:cstheme="majorBidi"/>
+          <w:color w:val="000000" w:themeColor="text1"/>
+          <w:spacing w:val="4"/>
+          <w:sz w:val="36"/>
+          <w:szCs w:val="36"/>
+        </w:rPr>
+        <w:t xml:space="preserve">” </w:t>
+      </w:r>
+      <w:proofErr w:type="gramStart"/>
+      <w:r>
+        <w:rPr>
+          <w:rFonts w:ascii="Daytona" w:hAnsi="Daytona" w:cstheme="majorBidi"/>
+          <w:color w:val="000000" w:themeColor="text1"/>
+          <w:spacing w:val="4"/>
+          <w:sz w:val="36"/>
+          <w:szCs w:val="36"/>
+        </w:rPr>
+        <w:t>command</w:t>
+      </w:r>
+      <w:proofErr w:type="gramEnd"/>
     </w:p>
     <w:p>
       <w:pPr>
@@ -3236,8 +3814,20 @@
           <w:sz w:val="36"/>
           <w:szCs w:val="36"/>
         </w:rPr>
-        <w:t>What is the command to kill PID</w:t>
-      </w:r>
+        <w:t xml:space="preserve">What is the command to kill </w:t>
+      </w:r>
+      <w:proofErr w:type="gramStart"/>
+      <w:r>
+        <w:rPr>
+          <w:rFonts w:ascii="Daytona" w:hAnsi="Daytona" w:cstheme="majorBidi"/>
+          <w:color w:val="000000" w:themeColor="text1"/>
+          <w:spacing w:val="4"/>
+          <w:sz w:val="36"/>
+          <w:szCs w:val="36"/>
+        </w:rPr>
+        <w:t>PID</w:t>
+      </w:r>
+      <w:proofErr w:type="gramEnd"/>
     </w:p>
     <w:p>
       <w:pPr>
@@ -3439,8 +4029,42 @@
           <w:szCs w:val="36"/>
         </w:rPr>
         <w:lastRenderedPageBreak/>
-        <w:t>What type of content will be available in bin, sbin, etc, process, dev, temp and var</w:t>
-      </w:r>
+        <w:t xml:space="preserve">What type of content will be available in bin, </w:t>
+      </w:r>
+      <w:proofErr w:type="spellStart"/>
+      <w:r>
+        <w:rPr>
+          <w:rFonts w:ascii="Daytona" w:hAnsi="Daytona" w:cstheme="majorBidi"/>
+          <w:color w:val="000000" w:themeColor="text1"/>
+          <w:spacing w:val="4"/>
+          <w:sz w:val="36"/>
+          <w:szCs w:val="36"/>
+        </w:rPr>
+        <w:t>sbin</w:t>
+      </w:r>
+      <w:proofErr w:type="spellEnd"/>
+      <w:r>
+        <w:rPr>
+          <w:rFonts w:ascii="Daytona" w:hAnsi="Daytona" w:cstheme="majorBidi"/>
+          <w:color w:val="000000" w:themeColor="text1"/>
+          <w:spacing w:val="4"/>
+          <w:sz w:val="36"/>
+          <w:szCs w:val="36"/>
+        </w:rPr>
+        <w:t xml:space="preserve">, etc, process, dev, temp and </w:t>
+      </w:r>
+      <w:proofErr w:type="gramStart"/>
+      <w:r>
+        <w:rPr>
+          <w:rFonts w:ascii="Daytona" w:hAnsi="Daytona" w:cstheme="majorBidi"/>
+          <w:color w:val="000000" w:themeColor="text1"/>
+          <w:spacing w:val="4"/>
+          <w:sz w:val="36"/>
+          <w:szCs w:val="36"/>
+        </w:rPr>
+        <w:t>var</w:t>
+      </w:r>
+      <w:proofErr w:type="gramEnd"/>
     </w:p>
     <w:tbl>
       <w:tblPr>
@@ -3601,8 +4225,18 @@
                 <w:color w:val="33475B"/>
                 <w:spacing w:val="4"/>
               </w:rPr>
-              <w:t>/root</w:t>
-            </w:r>
+              <w:t>/</w:t>
+            </w:r>
+            <w:proofErr w:type="gramStart"/>
+            <w:r>
+              <w:rPr>
+                <w:rFonts w:ascii="Daytona" w:hAnsi="Daytona" w:cstheme="majorBidi"/>
+                <w:color w:val="33475B"/>
+                <w:spacing w:val="4"/>
+              </w:rPr>
+              <w:t>root</w:t>
+            </w:r>
+            <w:proofErr w:type="gramEnd"/>
           </w:p>
         </w:tc>
         <w:tc>
@@ -3678,8 +4312,18 @@
                 <w:color w:val="33475B"/>
                 <w:spacing w:val="4"/>
               </w:rPr>
-              <w:t>/home</w:t>
-            </w:r>
+              <w:t>/</w:t>
+            </w:r>
+            <w:proofErr w:type="gramStart"/>
+            <w:r>
+              <w:rPr>
+                <w:rFonts w:ascii="Daytona" w:hAnsi="Daytona" w:cstheme="majorBidi"/>
+                <w:color w:val="33475B"/>
+                <w:spacing w:val="4"/>
+              </w:rPr>
+              <w:t>home</w:t>
+            </w:r>
+            <w:proofErr w:type="gramEnd"/>
           </w:p>
         </w:tc>
         <w:tc>
@@ -3755,8 +4399,18 @@
                 <w:color w:val="33475B"/>
                 <w:spacing w:val="4"/>
               </w:rPr>
-              <w:t>/boot</w:t>
-            </w:r>
+              <w:t>/</w:t>
+            </w:r>
+            <w:proofErr w:type="gramStart"/>
+            <w:r>
+              <w:rPr>
+                <w:rFonts w:ascii="Daytona" w:hAnsi="Daytona" w:cstheme="majorBidi"/>
+                <w:color w:val="33475B"/>
+                <w:spacing w:val="4"/>
+              </w:rPr>
+              <w:t>boot</w:t>
+            </w:r>
+            <w:proofErr w:type="gramEnd"/>
           </w:p>
         </w:tc>
         <w:tc>
@@ -3806,7 +4460,61 @@
                 <w:color w:val="33475B"/>
                 <w:spacing w:val="4"/>
               </w:rPr>
-              <w:t xml:space="preserve">Like vmlinux (Kernel) …… ntoskrnl Initrd (Initial Ram Disk). </w:t>
+              <w:t xml:space="preserve">Like </w:t>
+            </w:r>
+            <w:proofErr w:type="spellStart"/>
+            <w:r>
+              <w:rPr>
+                <w:rFonts w:ascii="Daytona" w:hAnsi="Daytona" w:cstheme="majorBidi"/>
+                <w:color w:val="33475B"/>
+                <w:spacing w:val="4"/>
+              </w:rPr>
+              <w:t>vmlinux</w:t>
+            </w:r>
+            <w:proofErr w:type="spellEnd"/>
+            <w:r>
+              <w:rPr>
+                <w:rFonts w:ascii="Daytona" w:hAnsi="Daytona" w:cstheme="majorBidi"/>
+                <w:color w:val="33475B"/>
+                <w:spacing w:val="4"/>
+              </w:rPr>
+              <w:t xml:space="preserve"> (Kernel) …… </w:t>
+            </w:r>
+            <w:proofErr w:type="spellStart"/>
+            <w:r>
+              <w:rPr>
+                <w:rFonts w:ascii="Daytona" w:hAnsi="Daytona" w:cstheme="majorBidi"/>
+                <w:color w:val="33475B"/>
+                <w:spacing w:val="4"/>
+              </w:rPr>
+              <w:t>ntoskrnl</w:t>
+            </w:r>
+            <w:proofErr w:type="spellEnd"/>
+            <w:r>
+              <w:rPr>
+                <w:rFonts w:ascii="Daytona" w:hAnsi="Daytona" w:cstheme="majorBidi"/>
+                <w:color w:val="33475B"/>
+                <w:spacing w:val="4"/>
+              </w:rPr>
+              <w:t xml:space="preserve"> </w:t>
+            </w:r>
+            <w:proofErr w:type="spellStart"/>
+            <w:r>
+              <w:rPr>
+                <w:rFonts w:ascii="Daytona" w:hAnsi="Daytona" w:cstheme="majorBidi"/>
+                <w:color w:val="33475B"/>
+                <w:spacing w:val="4"/>
+              </w:rPr>
+              <w:t>Initrd</w:t>
+            </w:r>
+            <w:proofErr w:type="spellEnd"/>
+            <w:r>
+              <w:rPr>
+                <w:rFonts w:ascii="Daytona" w:hAnsi="Daytona" w:cstheme="majorBidi"/>
+                <w:color w:val="33475B"/>
+                <w:spacing w:val="4"/>
+              </w:rPr>
+              <w:t xml:space="preserve"> (Initial Ram Disk). </w:t>
             </w:r>
           </w:p>
           <w:p>
@@ -3829,7 +4537,25 @@
                 <w:color w:val="33475B"/>
                 <w:spacing w:val="4"/>
               </w:rPr>
-              <w:t>Like GRUB (Grand Unified Boot Loader) … boot.ini, ntldr.</w:t>
+              <w:t xml:space="preserve">Like GRUB (Grand Unified Boot Loader) … boot.ini, </w:t>
+            </w:r>
+            <w:proofErr w:type="spellStart"/>
+            <w:r>
+              <w:rPr>
+                <w:rFonts w:ascii="Daytona" w:hAnsi="Daytona" w:cstheme="majorBidi"/>
+                <w:color w:val="33475B"/>
+                <w:spacing w:val="4"/>
+              </w:rPr>
+              <w:t>ntldr</w:t>
+            </w:r>
+            <w:proofErr w:type="spellEnd"/>
+            <w:r>
+              <w:rPr>
+                <w:rFonts w:ascii="Daytona" w:hAnsi="Daytona" w:cstheme="majorBidi"/>
+                <w:color w:val="33475B"/>
+                <w:spacing w:val="4"/>
+              </w:rPr>
+              <w:t>.</w:t>
             </w:r>
           </w:p>
         </w:tc>
@@ -3855,8 +4581,18 @@
                 <w:color w:val="33475B"/>
                 <w:spacing w:val="4"/>
               </w:rPr>
-              <w:t>/etc</w:t>
-            </w:r>
+              <w:t>/</w:t>
+            </w:r>
+            <w:proofErr w:type="gramStart"/>
+            <w:r>
+              <w:rPr>
+                <w:rFonts w:ascii="Daytona" w:hAnsi="Daytona" w:cstheme="majorBidi"/>
+                <w:color w:val="33475B"/>
+                <w:spacing w:val="4"/>
+              </w:rPr>
+              <w:t>etc</w:t>
+            </w:r>
+            <w:proofErr w:type="gramEnd"/>
           </w:p>
         </w:tc>
         <w:tc>
@@ -3905,8 +4641,20 @@
                 <w:color w:val="33475B"/>
                 <w:spacing w:val="4"/>
               </w:rPr>
-              <w:t>/usr</w:t>
-            </w:r>
+              <w:t>/</w:t>
+            </w:r>
+            <w:proofErr w:type="spellStart"/>
+            <w:proofErr w:type="gramStart"/>
+            <w:r>
+              <w:rPr>
+                <w:rFonts w:ascii="Daytona" w:hAnsi="Daytona" w:cstheme="majorBidi"/>
+                <w:color w:val="33475B"/>
+                <w:spacing w:val="4"/>
+              </w:rPr>
+              <w:t>usr</w:t>
+            </w:r>
+            <w:proofErr w:type="spellEnd"/>
+            <w:proofErr w:type="gramEnd"/>
           </w:p>
         </w:tc>
         <w:tc>
@@ -3929,7 +4677,25 @@
                 <w:color w:val="33475B"/>
                 <w:spacing w:val="4"/>
               </w:rPr>
-              <w:t>By default, software’s are installed in /usr directory. (UNIX Sharable Resources)</w:t>
+              <w:t>By default, software’s are installed in /</w:t>
+            </w:r>
+            <w:proofErr w:type="spellStart"/>
+            <w:r>
+              <w:rPr>
+                <w:rFonts w:ascii="Daytona" w:hAnsi="Daytona" w:cstheme="majorBidi"/>
+                <w:color w:val="33475B"/>
+                <w:spacing w:val="4"/>
+              </w:rPr>
+              <w:t>usr</w:t>
+            </w:r>
+            <w:proofErr w:type="spellEnd"/>
+            <w:r>
+              <w:rPr>
+                <w:rFonts w:ascii="Daytona" w:hAnsi="Daytona" w:cstheme="majorBidi"/>
+                <w:color w:val="33475B"/>
+                <w:spacing w:val="4"/>
+              </w:rPr>
+              <w:t xml:space="preserve"> directory. (UNIX Sharable Resources)</w:t>
             </w:r>
           </w:p>
         </w:tc>
@@ -3955,8 +4721,18 @@
                 <w:color w:val="33475B"/>
                 <w:spacing w:val="4"/>
               </w:rPr>
-              <w:t>/opt</w:t>
-            </w:r>
+              <w:t>/</w:t>
+            </w:r>
+            <w:proofErr w:type="gramStart"/>
+            <w:r>
+              <w:rPr>
+                <w:rFonts w:ascii="Daytona" w:hAnsi="Daytona" w:cstheme="majorBidi"/>
+                <w:color w:val="33475B"/>
+                <w:spacing w:val="4"/>
+              </w:rPr>
+              <w:t>opt</w:t>
+            </w:r>
+            <w:proofErr w:type="gramEnd"/>
           </w:p>
         </w:tc>
         <w:tc>
@@ -3983,7 +4759,25 @@
                 <w:color w:val="33475B"/>
                 <w:spacing w:val="4"/>
               </w:rPr>
-              <w:t xml:space="preserve">It is optional directory for /usr. </w:t>
+              <w:t>It is optional directory for /</w:t>
+            </w:r>
+            <w:proofErr w:type="spellStart"/>
+            <w:r>
+              <w:rPr>
+                <w:rFonts w:ascii="Daytona" w:hAnsi="Daytona" w:cstheme="majorBidi"/>
+                <w:color w:val="33475B"/>
+                <w:spacing w:val="4"/>
+              </w:rPr>
+              <w:t>usr</w:t>
+            </w:r>
+            <w:proofErr w:type="spellEnd"/>
+            <w:r>
+              <w:rPr>
+                <w:rFonts w:ascii="Daytona" w:hAnsi="Daytona" w:cstheme="majorBidi"/>
+                <w:color w:val="33475B"/>
+                <w:spacing w:val="4"/>
+              </w:rPr>
+              <w:t xml:space="preserve">. </w:t>
             </w:r>
           </w:p>
           <w:p>
@@ -4032,8 +4826,18 @@
                 <w:color w:val="33475B"/>
                 <w:spacing w:val="4"/>
               </w:rPr>
-              <w:t>/bin</w:t>
-            </w:r>
+              <w:t>/</w:t>
+            </w:r>
+            <w:proofErr w:type="gramStart"/>
+            <w:r>
+              <w:rPr>
+                <w:rFonts w:ascii="Daytona" w:hAnsi="Daytona" w:cstheme="majorBidi"/>
+                <w:color w:val="33475B"/>
+                <w:spacing w:val="4"/>
+              </w:rPr>
+              <w:t>bin</w:t>
+            </w:r>
+            <w:proofErr w:type="gramEnd"/>
           </w:p>
         </w:tc>
         <w:tc>
@@ -4083,8 +4887,20 @@
                 <w:spacing w:val="4"/>
               </w:rPr>
               <w:lastRenderedPageBreak/>
-              <w:t>/sbin</w:t>
-            </w:r>
+              <w:t>/</w:t>
+            </w:r>
+            <w:proofErr w:type="spellStart"/>
+            <w:proofErr w:type="gramStart"/>
+            <w:r>
+              <w:rPr>
+                <w:rFonts w:ascii="Daytona" w:hAnsi="Daytona" w:cstheme="majorBidi"/>
+                <w:color w:val="33475B"/>
+                <w:spacing w:val="4"/>
+              </w:rPr>
+              <w:t>sbin</w:t>
+            </w:r>
+            <w:proofErr w:type="spellEnd"/>
+            <w:proofErr w:type="gramEnd"/>
           </w:p>
         </w:tc>
         <w:tc>
@@ -4133,8 +4949,18 @@
                 <w:color w:val="33475B"/>
                 <w:spacing w:val="4"/>
               </w:rPr>
-              <w:t>/dev</w:t>
-            </w:r>
+              <w:t>/</w:t>
+            </w:r>
+            <w:proofErr w:type="gramStart"/>
+            <w:r>
+              <w:rPr>
+                <w:rFonts w:ascii="Daytona" w:hAnsi="Daytona" w:cstheme="majorBidi"/>
+                <w:color w:val="33475B"/>
+                <w:spacing w:val="4"/>
+              </w:rPr>
+              <w:t>dev</w:t>
+            </w:r>
+            <w:proofErr w:type="gramEnd"/>
           </w:p>
         </w:tc>
         <w:tc>
@@ -4157,7 +4983,25 @@
                 <w:color w:val="33475B"/>
                 <w:spacing w:val="4"/>
               </w:rPr>
-              <w:t>It contains device files. Like for hard disk /dev/hda, for cd rom /dev/cd. Like device manager of windows.</w:t>
+              <w:t>It contains device files. Like for hard disk /dev/</w:t>
+            </w:r>
+            <w:proofErr w:type="spellStart"/>
+            <w:r>
+              <w:rPr>
+                <w:rFonts w:ascii="Daytona" w:hAnsi="Daytona" w:cstheme="majorBidi"/>
+                <w:color w:val="33475B"/>
+                <w:spacing w:val="4"/>
+              </w:rPr>
+              <w:t>hda</w:t>
+            </w:r>
+            <w:proofErr w:type="spellEnd"/>
+            <w:r>
+              <w:rPr>
+                <w:rFonts w:ascii="Daytona" w:hAnsi="Daytona" w:cstheme="majorBidi"/>
+                <w:color w:val="33475B"/>
+                <w:spacing w:val="4"/>
+              </w:rPr>
+              <w:t>, for cd rom /dev/cd. Like device manager of windows.</w:t>
             </w:r>
           </w:p>
         </w:tc>
@@ -4183,8 +5027,18 @@
                 <w:color w:val="33475B"/>
                 <w:spacing w:val="4"/>
               </w:rPr>
-              <w:t>/proc</w:t>
-            </w:r>
+              <w:t>/</w:t>
+            </w:r>
+            <w:proofErr w:type="gramStart"/>
+            <w:r>
+              <w:rPr>
+                <w:rFonts w:ascii="Daytona" w:hAnsi="Daytona" w:cstheme="majorBidi"/>
+                <w:color w:val="33475B"/>
+                <w:spacing w:val="4"/>
+              </w:rPr>
+              <w:t>proc</w:t>
+            </w:r>
+            <w:proofErr w:type="gramEnd"/>
           </w:p>
         </w:tc>
         <w:tc>
@@ -4280,7 +5134,25 @@
                 <w:color w:val="33475B"/>
                 <w:spacing w:val="4"/>
               </w:rPr>
-              <w:t>Like information of RAM/SWAP - /proc/meminfo.</w:t>
+              <w:t>Like information of RAM/SWAP - /proc/</w:t>
+            </w:r>
+            <w:proofErr w:type="spellStart"/>
+            <w:r>
+              <w:rPr>
+                <w:rFonts w:ascii="Daytona" w:hAnsi="Daytona" w:cstheme="majorBidi"/>
+                <w:color w:val="33475B"/>
+                <w:spacing w:val="4"/>
+              </w:rPr>
+              <w:t>meminfo</w:t>
+            </w:r>
+            <w:proofErr w:type="spellEnd"/>
+            <w:r>
+              <w:rPr>
+                <w:rFonts w:ascii="Daytona" w:hAnsi="Daytona" w:cstheme="majorBidi"/>
+                <w:color w:val="33475B"/>
+                <w:spacing w:val="4"/>
+              </w:rPr>
+              <w:t>.</w:t>
             </w:r>
           </w:p>
           <w:p>
@@ -4303,8 +5175,18 @@
                 <w:color w:val="33475B"/>
                 <w:spacing w:val="4"/>
               </w:rPr>
-              <w:t>Like information of CPU - /proc/cpuinfo</w:t>
-            </w:r>
+              <w:t>Like information of CPU - /proc/</w:t>
+            </w:r>
+            <w:proofErr w:type="spellStart"/>
+            <w:r>
+              <w:rPr>
+                <w:rFonts w:ascii="Daytona" w:hAnsi="Daytona" w:cstheme="majorBidi"/>
+                <w:color w:val="33475B"/>
+                <w:spacing w:val="4"/>
+              </w:rPr>
+              <w:t>cpuinfo</w:t>
+            </w:r>
+            <w:proofErr w:type="spellEnd"/>
           </w:p>
         </w:tc>
       </w:tr>
@@ -4329,8 +5211,18 @@
                 <w:color w:val="33475B"/>
                 <w:spacing w:val="4"/>
               </w:rPr>
-              <w:t>/var</w:t>
-            </w:r>
+              <w:t>/</w:t>
+            </w:r>
+            <w:proofErr w:type="gramStart"/>
+            <w:r>
+              <w:rPr>
+                <w:rFonts w:ascii="Daytona" w:hAnsi="Daytona" w:cstheme="majorBidi"/>
+                <w:color w:val="33475B"/>
+                <w:spacing w:val="4"/>
+              </w:rPr>
+              <w:t>var</w:t>
+            </w:r>
+            <w:proofErr w:type="gramEnd"/>
           </w:p>
         </w:tc>
         <w:tc>
@@ -4379,8 +5271,20 @@
                 <w:color w:val="33475B"/>
                 <w:spacing w:val="4"/>
               </w:rPr>
-              <w:t>/tmp</w:t>
-            </w:r>
+              <w:t>/</w:t>
+            </w:r>
+            <w:proofErr w:type="spellStart"/>
+            <w:proofErr w:type="gramStart"/>
+            <w:r>
+              <w:rPr>
+                <w:rFonts w:ascii="Daytona" w:hAnsi="Daytona" w:cstheme="majorBidi"/>
+                <w:color w:val="33475B"/>
+                <w:spacing w:val="4"/>
+              </w:rPr>
+              <w:t>tmp</w:t>
+            </w:r>
+            <w:proofErr w:type="spellEnd"/>
+            <w:proofErr w:type="gramEnd"/>
           </w:p>
         </w:tc>
         <w:tc>
@@ -4429,8 +5333,20 @@
                 <w:color w:val="33475B"/>
                 <w:spacing w:val="4"/>
               </w:rPr>
-              <w:t>/mnt</w:t>
-            </w:r>
+              <w:t>/</w:t>
+            </w:r>
+            <w:proofErr w:type="spellStart"/>
+            <w:proofErr w:type="gramStart"/>
+            <w:r>
+              <w:rPr>
+                <w:rFonts w:ascii="Daytona" w:hAnsi="Daytona" w:cstheme="majorBidi"/>
+                <w:color w:val="33475B"/>
+                <w:spacing w:val="4"/>
+              </w:rPr>
+              <w:t>mnt</w:t>
+            </w:r>
+            <w:proofErr w:type="spellEnd"/>
+            <w:proofErr w:type="gramEnd"/>
           </w:p>
         </w:tc>
         <w:tc>
@@ -4506,8 +5422,18 @@
                 <w:color w:val="33475B"/>
                 <w:spacing w:val="4"/>
               </w:rPr>
-              <w:t>/media</w:t>
-            </w:r>
+              <w:t>/</w:t>
+            </w:r>
+            <w:proofErr w:type="gramStart"/>
+            <w:r>
+              <w:rPr>
+                <w:rFonts w:ascii="Daytona" w:hAnsi="Daytona" w:cstheme="majorBidi"/>
+                <w:color w:val="33475B"/>
+                <w:spacing w:val="4"/>
+              </w:rPr>
+              <w:t>media</w:t>
+            </w:r>
+            <w:proofErr w:type="gramEnd"/>
           </w:p>
         </w:tc>
         <w:tc>
@@ -4556,8 +5482,18 @@
                 <w:color w:val="33475B"/>
                 <w:spacing w:val="4"/>
               </w:rPr>
-              <w:t>/lib</w:t>
-            </w:r>
+              <w:t>/</w:t>
+            </w:r>
+            <w:proofErr w:type="gramStart"/>
+            <w:r>
+              <w:rPr>
+                <w:rFonts w:ascii="Daytona" w:hAnsi="Daytona" w:cstheme="majorBidi"/>
+                <w:color w:val="33475B"/>
+                <w:spacing w:val="4"/>
+              </w:rPr>
+              <w:t>lib</w:t>
+            </w:r>
+            <w:proofErr w:type="gramEnd"/>
           </w:p>
         </w:tc>
         <w:tc>
@@ -4607,7 +5543,25 @@
                 <w:color w:val="33475B"/>
                 <w:spacing w:val="4"/>
               </w:rPr>
-              <w:t xml:space="preserve">It is like dll files in Windows. </w:t>
+              <w:t xml:space="preserve">It is like </w:t>
+            </w:r>
+            <w:proofErr w:type="spellStart"/>
+            <w:r>
+              <w:rPr>
+                <w:rFonts w:ascii="Daytona" w:hAnsi="Daytona" w:cstheme="majorBidi"/>
+                <w:color w:val="33475B"/>
+                <w:spacing w:val="4"/>
+              </w:rPr>
+              <w:t>dll</w:t>
+            </w:r>
+            <w:proofErr w:type="spellEnd"/>
+            <w:r>
+              <w:rPr>
+                <w:rFonts w:ascii="Daytona" w:hAnsi="Daytona" w:cstheme="majorBidi"/>
+                <w:color w:val="33475B"/>
+                <w:spacing w:val="4"/>
+              </w:rPr>
+              <w:t xml:space="preserve"> files in Windows. </w:t>
             </w:r>
           </w:p>
           <w:p>
@@ -4686,8 +5640,20 @@
           <w:szCs w:val="36"/>
         </w:rPr>
         <w:lastRenderedPageBreak/>
-        <w:t>What is the difference between soft link and hard link</w:t>
-      </w:r>
+        <w:t xml:space="preserve">What is the difference between soft link and hard </w:t>
+      </w:r>
+      <w:proofErr w:type="gramStart"/>
+      <w:r>
+        <w:rPr>
+          <w:rFonts w:ascii="Daytona" w:hAnsi="Daytona" w:cstheme="majorBidi"/>
+          <w:color w:val="000000" w:themeColor="text1"/>
+          <w:spacing w:val="4"/>
+          <w:sz w:val="36"/>
+          <w:szCs w:val="36"/>
+        </w:rPr>
+        <w:t>link</w:t>
+      </w:r>
+      <w:proofErr w:type="gramEnd"/>
     </w:p>
     <w:p>
       <w:pPr>
@@ -4766,15 +5732,27 @@
           <w:szCs w:val="28"/>
         </w:rPr>
       </w:pPr>
-      <w:r>
-        <w:rPr>
-          <w:rFonts w:ascii="Daytona" w:hAnsi="Daytona" w:cstheme="majorBidi"/>
-          <w:color w:val="000000" w:themeColor="text1"/>
-          <w:spacing w:val="4"/>
-          <w:sz w:val="28"/>
-          <w:szCs w:val="28"/>
-        </w:rPr>
-        <w:t>Eg: ln file1.txt file2.txt</w:t>
+      <w:proofErr w:type="spellStart"/>
+      <w:r>
+        <w:rPr>
+          <w:rFonts w:ascii="Daytona" w:hAnsi="Daytona" w:cstheme="majorBidi"/>
+          <w:color w:val="000000" w:themeColor="text1"/>
+          <w:spacing w:val="4"/>
+          <w:sz w:val="28"/>
+          <w:szCs w:val="28"/>
+        </w:rPr>
+        <w:t>Eg</w:t>
+      </w:r>
+      <w:proofErr w:type="spellEnd"/>
+      <w:r>
+        <w:rPr>
+          <w:rFonts w:ascii="Daytona" w:hAnsi="Daytona" w:cstheme="majorBidi"/>
+          <w:color w:val="000000" w:themeColor="text1"/>
+          <w:spacing w:val="4"/>
+          <w:sz w:val="28"/>
+          <w:szCs w:val="28"/>
+        </w:rPr>
+        <w:t>: ln file1.txt file2.txt</w:t>
       </w:r>
       <w:r>
         <w:rPr>
@@ -4809,7 +5787,29 @@
           <w:sz w:val="28"/>
           <w:szCs w:val="28"/>
         </w:rPr>
-        <w:t>Both original and hard-link file have same inode number</w:t>
+        <w:t xml:space="preserve">Both original and hard-link file have same </w:t>
+      </w:r>
+      <w:proofErr w:type="spellStart"/>
+      <w:r>
+        <w:rPr>
+          <w:rFonts w:ascii="Daytona" w:hAnsi="Daytona" w:cstheme="majorBidi"/>
+          <w:color w:val="000000" w:themeColor="text1"/>
+          <w:spacing w:val="4"/>
+          <w:sz w:val="28"/>
+          <w:szCs w:val="28"/>
+        </w:rPr>
+        <w:t>inode</w:t>
+      </w:r>
+      <w:proofErr w:type="spellEnd"/>
+      <w:r>
+        <w:rPr>
+          <w:rFonts w:ascii="Daytona" w:hAnsi="Daytona" w:cstheme="majorBidi"/>
+          <w:color w:val="000000" w:themeColor="text1"/>
+          <w:spacing w:val="4"/>
+          <w:sz w:val="28"/>
+          <w:szCs w:val="28"/>
+        </w:rPr>
+        <w:t xml:space="preserve"> number</w:t>
       </w:r>
       <w:r>
         <w:rPr>
@@ -4957,15 +5957,27 @@
           <w:szCs w:val="28"/>
         </w:rPr>
       </w:pPr>
-      <w:r>
-        <w:rPr>
-          <w:rFonts w:ascii="Daytona" w:hAnsi="Daytona" w:cstheme="majorBidi"/>
-          <w:color w:val="000000" w:themeColor="text1"/>
-          <w:spacing w:val="4"/>
-          <w:sz w:val="28"/>
-          <w:szCs w:val="28"/>
-        </w:rPr>
-        <w:t xml:space="preserve">Eg: ln -s </w:t>
+      <w:proofErr w:type="spellStart"/>
+      <w:r>
+        <w:rPr>
+          <w:rFonts w:ascii="Daytona" w:hAnsi="Daytona" w:cstheme="majorBidi"/>
+          <w:color w:val="000000" w:themeColor="text1"/>
+          <w:spacing w:val="4"/>
+          <w:sz w:val="28"/>
+          <w:szCs w:val="28"/>
+        </w:rPr>
+        <w:t>Eg</w:t>
+      </w:r>
+      <w:proofErr w:type="spellEnd"/>
+      <w:r>
+        <w:rPr>
+          <w:rFonts w:ascii="Daytona" w:hAnsi="Daytona" w:cstheme="majorBidi"/>
+          <w:color w:val="000000" w:themeColor="text1"/>
+          <w:spacing w:val="4"/>
+          <w:sz w:val="28"/>
+          <w:szCs w:val="28"/>
+        </w:rPr>
+        <w:t xml:space="preserve">: ln -s </w:t>
       </w:r>
       <w:r>
         <w:rPr>
@@ -5000,7 +6012,29 @@
           <w:sz w:val="28"/>
           <w:szCs w:val="28"/>
         </w:rPr>
-        <w:t>Original file and soft link file have different inode number, different file sizes, and different timestamps.</w:t>
+        <w:t xml:space="preserve">Original file and soft link file have different </w:t>
+      </w:r>
+      <w:proofErr w:type="spellStart"/>
+      <w:r>
+        <w:rPr>
+          <w:rFonts w:ascii="Daytona" w:hAnsi="Daytona" w:cstheme="majorBidi"/>
+          <w:color w:val="000000" w:themeColor="text1"/>
+          <w:spacing w:val="4"/>
+          <w:sz w:val="28"/>
+          <w:szCs w:val="28"/>
+        </w:rPr>
+        <w:t>inode</w:t>
+      </w:r>
+      <w:proofErr w:type="spellEnd"/>
+      <w:r>
+        <w:rPr>
+          <w:rFonts w:ascii="Daytona" w:hAnsi="Daytona" w:cstheme="majorBidi"/>
+          <w:color w:val="000000" w:themeColor="text1"/>
+          <w:spacing w:val="4"/>
+          <w:sz w:val="28"/>
+          <w:szCs w:val="28"/>
+        </w:rPr>
+        <w:t xml:space="preserve"> number, different file sizes, and different timestamps.</w:t>
       </w:r>
     </w:p>
     <w:p>
@@ -5094,8 +6128,20 @@
           <w:sz w:val="36"/>
           <w:szCs w:val="36"/>
         </w:rPr>
-        <w:t>What is the full form of grep</w:t>
-      </w:r>
+        <w:t xml:space="preserve">What is the full form of </w:t>
+      </w:r>
+      <w:proofErr w:type="gramStart"/>
+      <w:r>
+        <w:rPr>
+          <w:rFonts w:ascii="Daytona" w:hAnsi="Daytona" w:cstheme="majorBidi"/>
+          <w:color w:val="000000" w:themeColor="text1"/>
+          <w:spacing w:val="4"/>
+          <w:sz w:val="36"/>
+          <w:szCs w:val="36"/>
+        </w:rPr>
+        <w:t>grep</w:t>
+      </w:r>
+      <w:proofErr w:type="gramEnd"/>
     </w:p>
     <w:p>
       <w:pPr>
@@ -5152,8 +6198,20 @@
           <w:szCs w:val="36"/>
         </w:rPr>
         <w:lastRenderedPageBreak/>
-        <w:t>What is CCNA</w:t>
-      </w:r>
+        <w:t xml:space="preserve">What is </w:t>
+      </w:r>
+      <w:proofErr w:type="gramStart"/>
+      <w:r>
+        <w:rPr>
+          <w:rFonts w:ascii="Daytona" w:hAnsi="Daytona" w:cstheme="majorBidi"/>
+          <w:color w:val="000000" w:themeColor="text1"/>
+          <w:spacing w:val="4"/>
+          <w:sz w:val="36"/>
+          <w:szCs w:val="36"/>
+        </w:rPr>
+        <w:t>CCNA</w:t>
+      </w:r>
+      <w:proofErr w:type="gramEnd"/>
     </w:p>
     <w:p>
       <w:pPr>
@@ -5251,7 +6309,29 @@
           <w:sz w:val="28"/>
           <w:szCs w:val="28"/>
         </w:rPr>
-        <w:t>Cisco is worlds most famous company for manufacturing and selling networking equipment. This certification helps you to become familiar with a wide range of topics, such as:</w:t>
+        <w:t xml:space="preserve">Cisco is </w:t>
+      </w:r>
+      <w:proofErr w:type="spellStart"/>
+      <w:r>
+        <w:rPr>
+          <w:rFonts w:ascii="Daytona" w:hAnsi="Daytona" w:cstheme="majorBidi"/>
+          <w:color w:val="000000" w:themeColor="text1"/>
+          <w:spacing w:val="4"/>
+          <w:sz w:val="28"/>
+          <w:szCs w:val="28"/>
+        </w:rPr>
+        <w:t>worlds</w:t>
+      </w:r>
+      <w:proofErr w:type="spellEnd"/>
+      <w:r>
+        <w:rPr>
+          <w:rFonts w:ascii="Daytona" w:hAnsi="Daytona" w:cstheme="majorBidi"/>
+          <w:color w:val="000000" w:themeColor="text1"/>
+          <w:spacing w:val="4"/>
+          <w:sz w:val="28"/>
+          <w:szCs w:val="28"/>
+        </w:rPr>
+        <w:t xml:space="preserve"> most famous company for manufacturing and selling networking equipment. This certification helps you to become familiar with a wide range of topics, such as:</w:t>
       </w:r>
     </w:p>
     <w:p>
@@ -5406,8 +6486,20 @@
           <w:sz w:val="28"/>
           <w:szCs w:val="28"/>
         </w:rPr>
-        <w:t>IP addressing and subnetting</w:t>
-      </w:r>
+        <w:t xml:space="preserve">IP addressing and </w:t>
+      </w:r>
+      <w:proofErr w:type="gramStart"/>
+      <w:r>
+        <w:rPr>
+          <w:rFonts w:ascii="Daytona" w:hAnsi="Daytona" w:cstheme="majorBidi"/>
+          <w:color w:val="000000" w:themeColor="text1"/>
+          <w:spacing w:val="4"/>
+          <w:sz w:val="28"/>
+          <w:szCs w:val="28"/>
+        </w:rPr>
+        <w:t>subnetting</w:t>
+      </w:r>
+      <w:proofErr w:type="gramEnd"/>
     </w:p>
     <w:p>
       <w:pPr>
@@ -5583,8 +6675,20 @@
           <w:sz w:val="36"/>
           <w:szCs w:val="36"/>
         </w:rPr>
-        <w:t>port no is required in networking</w:t>
-      </w:r>
+        <w:t xml:space="preserve">port no is required in </w:t>
+      </w:r>
+      <w:proofErr w:type="gramStart"/>
+      <w:r>
+        <w:rPr>
+          <w:rFonts w:ascii="Daytona" w:hAnsi="Daytona" w:cstheme="majorBidi"/>
+          <w:color w:val="000000" w:themeColor="text1"/>
+          <w:spacing w:val="4"/>
+          <w:sz w:val="36"/>
+          <w:szCs w:val="36"/>
+        </w:rPr>
+        <w:t>networking</w:t>
+      </w:r>
+      <w:proofErr w:type="gramEnd"/>
     </w:p>
     <w:p>
       <w:pPr>
@@ -6035,8 +7139,19 @@
           <w:sz w:val="36"/>
           <w:szCs w:val="36"/>
         </w:rPr>
-        <w:t xml:space="preserve"> &amp; its necessity</w:t>
-      </w:r>
+        <w:t xml:space="preserve"> &amp; its </w:t>
+      </w:r>
+      <w:proofErr w:type="gramStart"/>
+      <w:r>
+        <w:rPr>
+          <w:rFonts w:ascii="Daytona" w:hAnsi="Daytona"/>
+          <w:color w:val="000000" w:themeColor="text1"/>
+          <w:sz w:val="36"/>
+          <w:szCs w:val="36"/>
+        </w:rPr>
+        <w:t>necessity</w:t>
+      </w:r>
+      <w:proofErr w:type="gramEnd"/>
     </w:p>
     <w:p>
       <w:pPr>
@@ -6404,8 +7519,19 @@
           <w:sz w:val="36"/>
           <w:szCs w:val="36"/>
         </w:rPr>
-        <w:t>How many types of Elastic IP are present</w:t>
-      </w:r>
+        <w:t xml:space="preserve">How many types of Elastic IP are </w:t>
+      </w:r>
+      <w:proofErr w:type="gramStart"/>
+      <w:r>
+        <w:rPr>
+          <w:rFonts w:ascii="Daytona" w:hAnsi="Daytona"/>
+          <w:color w:val="000000" w:themeColor="text1"/>
+          <w:sz w:val="36"/>
+          <w:szCs w:val="36"/>
+        </w:rPr>
+        <w:t>present</w:t>
+      </w:r>
+      <w:proofErr w:type="gramEnd"/>
     </w:p>
     <w:p>
       <w:pPr>
@@ -6957,8 +8083,19 @@
           <w:szCs w:val="36"/>
         </w:rPr>
         <w:lastRenderedPageBreak/>
-        <w:t>What is the difference between IPV4 and IPV6</w:t>
-      </w:r>
+        <w:t xml:space="preserve">What is the difference between IPV4 and </w:t>
+      </w:r>
+      <w:proofErr w:type="gramStart"/>
+      <w:r>
+        <w:rPr>
+          <w:rFonts w:ascii="Daytona" w:hAnsi="Daytona"/>
+          <w:color w:val="000000" w:themeColor="text1"/>
+          <w:sz w:val="36"/>
+          <w:szCs w:val="36"/>
+        </w:rPr>
+        <w:t>IPV6</w:t>
+      </w:r>
+      <w:proofErr w:type="gramEnd"/>
     </w:p>
     <w:p>
       <w:pPr>
@@ -7538,7 +8675,17 @@
           <w:sz w:val="36"/>
           <w:szCs w:val="36"/>
         </w:rPr>
-        <w:t>OutBound rules in networking states and its difference</w:t>
+        <w:t xml:space="preserve">OutBound rules in networking states and its </w:t>
+      </w:r>
+      <w:proofErr w:type="gramStart"/>
+      <w:r>
+        <w:rPr>
+          <w:rFonts w:ascii="Daytona" w:hAnsi="Daytona"/>
+          <w:color w:val="000000" w:themeColor="text1"/>
+          <w:sz w:val="36"/>
+          <w:szCs w:val="36"/>
+        </w:rPr>
+        <w:t>difference</w:t>
       </w:r>
       <w:r>
         <w:rPr>
@@ -7549,6 +8696,7 @@
         </w:rPr>
         <w:t>’s</w:t>
       </w:r>
+      <w:proofErr w:type="gramEnd"/>
     </w:p>
     <w:p>
       <w:pPr>
@@ -7691,8 +8839,19 @@
           <w:sz w:val="36"/>
           <w:szCs w:val="36"/>
         </w:rPr>
-        <w:t>What is the purpose of security in networking</w:t>
-      </w:r>
+        <w:t xml:space="preserve">What is the purpose of security in </w:t>
+      </w:r>
+      <w:proofErr w:type="gramStart"/>
+      <w:r>
+        <w:rPr>
+          <w:rFonts w:ascii="Daytona" w:hAnsi="Daytona"/>
+          <w:color w:val="000000" w:themeColor="text1"/>
+          <w:sz w:val="36"/>
+          <w:szCs w:val="36"/>
+        </w:rPr>
+        <w:t>networking</w:t>
+      </w:r>
+      <w:proofErr w:type="gramEnd"/>
     </w:p>
     <w:p>
       <w:pPr>
@@ -7847,8 +9006,19 @@
           <w:sz w:val="28"/>
           <w:szCs w:val="28"/>
         </w:rPr>
-        <w:t>tary information</w:t>
-      </w:r>
+        <w:t xml:space="preserve">tary </w:t>
+      </w:r>
+      <w:proofErr w:type="gramStart"/>
+      <w:r>
+        <w:rPr>
+          <w:rFonts w:ascii="Daytona" w:hAnsi="Daytona"/>
+          <w:color w:val="000000" w:themeColor="text1"/>
+          <w:sz w:val="28"/>
+          <w:szCs w:val="28"/>
+        </w:rPr>
+        <w:t>information</w:t>
+      </w:r>
+      <w:proofErr w:type="gramEnd"/>
     </w:p>
     <w:p>
       <w:pPr>
@@ -7872,8 +9042,19 @@
           <w:sz w:val="28"/>
           <w:szCs w:val="28"/>
         </w:rPr>
-        <w:t>Enables a more modern workplace</w:t>
-      </w:r>
+        <w:t xml:space="preserve">Enables a more modern </w:t>
+      </w:r>
+      <w:proofErr w:type="gramStart"/>
+      <w:r>
+        <w:rPr>
+          <w:rFonts w:ascii="Daytona" w:hAnsi="Daytona"/>
+          <w:color w:val="000000" w:themeColor="text1"/>
+          <w:sz w:val="28"/>
+          <w:szCs w:val="28"/>
+        </w:rPr>
+        <w:t>workplace</w:t>
+      </w:r>
+      <w:proofErr w:type="gramEnd"/>
     </w:p>
     <w:p>
       <w:pPr>
@@ -8063,8 +9244,19 @@
           <w:sz w:val="36"/>
           <w:szCs w:val="36"/>
         </w:rPr>
-        <w:t xml:space="preserve"> 10 users in each and detect all their group id, uid, encrypted password of each</w:t>
-      </w:r>
+        <w:t xml:space="preserve"> 10 users in each and detect all their group id, uid, encrypted password of </w:t>
+      </w:r>
+      <w:proofErr w:type="gramStart"/>
+      <w:r>
+        <w:rPr>
+          <w:rFonts w:ascii="Daytona" w:hAnsi="Daytona"/>
+          <w:color w:val="000000" w:themeColor="text1"/>
+          <w:sz w:val="36"/>
+          <w:szCs w:val="36"/>
+        </w:rPr>
+        <w:t>each</w:t>
+      </w:r>
+      <w:proofErr w:type="gramEnd"/>
     </w:p>
     <w:p>
       <w:pPr>
@@ -8799,8 +9991,19 @@
           <w:sz w:val="28"/>
           <w:szCs w:val="28"/>
         </w:rPr>
-        <w:t>Below is the user shadowed password</w:t>
-      </w:r>
+        <w:t xml:space="preserve">Below is the user shadowed </w:t>
+      </w:r>
+      <w:proofErr w:type="gramStart"/>
+      <w:r>
+        <w:rPr>
+          <w:rFonts w:ascii="Daytona" w:hAnsi="Daytona"/>
+          <w:color w:val="000000" w:themeColor="text1"/>
+          <w:sz w:val="28"/>
+          <w:szCs w:val="28"/>
+        </w:rPr>
+        <w:t>password</w:t>
+      </w:r>
+      <w:proofErr w:type="gramEnd"/>
     </w:p>
     <w:p>
       <w:pPr>
@@ -8850,8 +10053,19 @@
           <w:sz w:val="28"/>
           <w:szCs w:val="28"/>
         </w:rPr>
-        <w:t>sai:!!:19358:0:99999:7:::</w:t>
-      </w:r>
+        <w:t>sai:!!:19358:0:99999:</w:t>
+      </w:r>
+      <w:proofErr w:type="gramStart"/>
+      <w:r>
+        <w:rPr>
+          <w:rFonts w:ascii="Daytona" w:hAnsi="Daytona"/>
+          <w:color w:val="000000" w:themeColor="text1"/>
+          <w:sz w:val="28"/>
+          <w:szCs w:val="28"/>
+        </w:rPr>
+        <w:t>7:::</w:t>
+      </w:r>
+      <w:proofErr w:type="gramEnd"/>
     </w:p>
     <w:p>
       <w:pPr>
@@ -8873,6 +10087,7 @@
         </w:rPr>
         <w:t xml:space="preserve">Add the users in specific groups take out their min-age, max-age and alter these days by your </w:t>
       </w:r>
+      <w:proofErr w:type="gramStart"/>
       <w:r>
         <w:rPr>
           <w:rFonts w:ascii="Daytona" w:hAnsi="Daytona"/>
@@ -8882,6 +10097,7 @@
         </w:rPr>
         <w:t>convivence</w:t>
       </w:r>
+      <w:proofErr w:type="gramEnd"/>
     </w:p>
     <w:p>
       <w:pPr>
@@ -10159,8 +11375,19 @@
           <w:sz w:val="36"/>
           <w:szCs w:val="36"/>
         </w:rPr>
-        <w:t xml:space="preserve"> central &amp; distributed version control system</w:t>
-      </w:r>
+        <w:t xml:space="preserve"> central &amp; distributed version control </w:t>
+      </w:r>
+      <w:proofErr w:type="gramStart"/>
+      <w:r>
+        <w:rPr>
+          <w:rFonts w:ascii="Daytona" w:hAnsi="Daytona"/>
+          <w:color w:val="000000" w:themeColor="text1"/>
+          <w:sz w:val="36"/>
+          <w:szCs w:val="36"/>
+        </w:rPr>
+        <w:t>system</w:t>
+      </w:r>
+      <w:proofErr w:type="gramEnd"/>
     </w:p>
     <w:tbl>
       <w:tblPr>
@@ -11498,8 +12725,19 @@
           <w:sz w:val="36"/>
           <w:szCs w:val="36"/>
         </w:rPr>
-        <w:t xml:space="preserve"> is there inside the directory after initialization</w:t>
-      </w:r>
+        <w:t xml:space="preserve"> is there inside the directory after </w:t>
+      </w:r>
+      <w:proofErr w:type="gramStart"/>
+      <w:r>
+        <w:rPr>
+          <w:rFonts w:ascii="Daytona" w:hAnsi="Daytona"/>
+          <w:color w:val="000000" w:themeColor="text1"/>
+          <w:sz w:val="36"/>
+          <w:szCs w:val="36"/>
+        </w:rPr>
+        <w:t>initialization</w:t>
+      </w:r>
+      <w:proofErr w:type="gramEnd"/>
     </w:p>
     <w:p>
       <w:pPr>
@@ -11547,7 +12785,27 @@
           <w:sz w:val="28"/>
           <w:szCs w:val="28"/>
         </w:rPr>
-        <w:t>These things are saved in different folders which have different meanings. Once the folder is created, open it and see the contents of folder.</w:t>
+        <w:t xml:space="preserve">These things are saved in different folders which have different meanings. Once the folder is created, open </w:t>
+      </w:r>
+      <w:proofErr w:type="gramStart"/>
+      <w:r>
+        <w:rPr>
+          <w:rFonts w:ascii="Daytona" w:hAnsi="Daytona"/>
+          <w:color w:val="000000" w:themeColor="text1"/>
+          <w:sz w:val="28"/>
+          <w:szCs w:val="28"/>
+        </w:rPr>
+        <w:t>it</w:t>
+      </w:r>
+      <w:proofErr w:type="gramEnd"/>
+      <w:r>
+        <w:rPr>
+          <w:rFonts w:ascii="Daytona" w:hAnsi="Daytona"/>
+          <w:color w:val="000000" w:themeColor="text1"/>
+          <w:sz w:val="28"/>
+          <w:szCs w:val="28"/>
+        </w:rPr>
+        <w:t xml:space="preserve"> and see the contents of folder.</w:t>
       </w:r>
     </w:p>
     <w:p>
@@ -11587,8 +12845,19 @@
           <w:sz w:val="36"/>
           <w:szCs w:val="36"/>
         </w:rPr>
-        <w:t>What do you understand by image</w:t>
-      </w:r>
+        <w:t xml:space="preserve">What do you understand by </w:t>
+      </w:r>
+      <w:proofErr w:type="gramStart"/>
+      <w:r>
+        <w:rPr>
+          <w:rFonts w:ascii="Daytona" w:hAnsi="Daytona"/>
+          <w:color w:val="000000" w:themeColor="text1"/>
+          <w:sz w:val="36"/>
+          <w:szCs w:val="36"/>
+        </w:rPr>
+        <w:t>image</w:t>
+      </w:r>
+      <w:proofErr w:type="gramEnd"/>
     </w:p>
     <w:p>
       <w:pPr>
@@ -11683,8 +12952,19 @@
           <w:sz w:val="36"/>
           <w:szCs w:val="36"/>
         </w:rPr>
-        <w:t>What do you understand by snapshot</w:t>
-      </w:r>
+        <w:t xml:space="preserve">What do you understand by </w:t>
+      </w:r>
+      <w:proofErr w:type="gramStart"/>
+      <w:r>
+        <w:rPr>
+          <w:rFonts w:ascii="Daytona" w:hAnsi="Daytona"/>
+          <w:color w:val="000000" w:themeColor="text1"/>
+          <w:sz w:val="36"/>
+          <w:szCs w:val="36"/>
+        </w:rPr>
+        <w:t>snapshot</w:t>
+      </w:r>
+      <w:proofErr w:type="gramEnd"/>
     </w:p>
     <w:p>
       <w:pPr>
@@ -11773,8 +13053,19 @@
           <w:szCs w:val="36"/>
         </w:rPr>
         <w:lastRenderedPageBreak/>
-        <w:t>What is the basic difference between snapshot and image</w:t>
-      </w:r>
+        <w:t xml:space="preserve">What is the basic difference between snapshot and </w:t>
+      </w:r>
+      <w:proofErr w:type="gramStart"/>
+      <w:r>
+        <w:rPr>
+          <w:rFonts w:ascii="Daytona" w:hAnsi="Daytona"/>
+          <w:color w:val="000000" w:themeColor="text1"/>
+          <w:sz w:val="36"/>
+          <w:szCs w:val="36"/>
+        </w:rPr>
+        <w:t>image</w:t>
+      </w:r>
+      <w:proofErr w:type="gramEnd"/>
     </w:p>
     <w:tbl>
       <w:tblPr>
@@ -12006,8 +13297,19 @@
           <w:sz w:val="36"/>
           <w:szCs w:val="36"/>
         </w:rPr>
-        <w:t>Write the architecture of AMI</w:t>
-      </w:r>
+        <w:t xml:space="preserve">Write the architecture of </w:t>
+      </w:r>
+      <w:proofErr w:type="gramStart"/>
+      <w:r>
+        <w:rPr>
+          <w:rFonts w:ascii="Daytona" w:hAnsi="Daytona"/>
+          <w:color w:val="000000" w:themeColor="text1"/>
+          <w:sz w:val="36"/>
+          <w:szCs w:val="36"/>
+        </w:rPr>
+        <w:t>AMI</w:t>
+      </w:r>
+      <w:proofErr w:type="gramEnd"/>
     </w:p>
     <w:p>
       <w:pPr>
@@ -12303,7 +13605,27 @@
           <w:sz w:val="28"/>
           <w:szCs w:val="28"/>
         </w:rPr>
-        <w:t xml:space="preserve"> we have to also </w:t>
+        <w:t xml:space="preserve"> we </w:t>
+      </w:r>
+      <w:proofErr w:type="gramStart"/>
+      <w:r>
+        <w:rPr>
+          <w:rFonts w:ascii="Daytona" w:hAnsi="Daytona"/>
+          <w:color w:val="000000" w:themeColor="text1"/>
+          <w:sz w:val="28"/>
+          <w:szCs w:val="28"/>
+        </w:rPr>
+        <w:t>have to</w:t>
+      </w:r>
+      <w:proofErr w:type="gramEnd"/>
+      <w:r>
+        <w:rPr>
+          <w:rFonts w:ascii="Daytona" w:hAnsi="Daytona"/>
+          <w:color w:val="000000" w:themeColor="text1"/>
+          <w:sz w:val="28"/>
+          <w:szCs w:val="28"/>
+        </w:rPr>
+        <w:t xml:space="preserve"> also </w:t>
       </w:r>
       <w:r>
         <w:rPr>
@@ -12395,8 +13717,19 @@
           <w:sz w:val="36"/>
           <w:szCs w:val="36"/>
         </w:rPr>
-        <w:t>What is branch</w:t>
-      </w:r>
+        <w:t xml:space="preserve">What is </w:t>
+      </w:r>
+      <w:proofErr w:type="gramStart"/>
+      <w:r>
+        <w:rPr>
+          <w:rFonts w:ascii="Daytona" w:hAnsi="Daytona"/>
+          <w:color w:val="000000" w:themeColor="text1"/>
+          <w:sz w:val="36"/>
+          <w:szCs w:val="36"/>
+        </w:rPr>
+        <w:t>branch</w:t>
+      </w:r>
+      <w:proofErr w:type="gramEnd"/>
     </w:p>
     <w:p>
       <w:pPr>
@@ -12615,8 +13948,19 @@
           <w:sz w:val="36"/>
           <w:szCs w:val="36"/>
         </w:rPr>
-        <w:t>What is the necessity of branch</w:t>
-      </w:r>
+        <w:t xml:space="preserve">What is the necessity of </w:t>
+      </w:r>
+      <w:proofErr w:type="gramStart"/>
+      <w:r>
+        <w:rPr>
+          <w:rFonts w:ascii="Daytona" w:hAnsi="Daytona"/>
+          <w:color w:val="000000" w:themeColor="text1"/>
+          <w:sz w:val="36"/>
+          <w:szCs w:val="36"/>
+        </w:rPr>
+        <w:t>branch</w:t>
+      </w:r>
+      <w:proofErr w:type="gramEnd"/>
     </w:p>
     <w:p>
       <w:pPr>
@@ -12684,8 +14028,19 @@
           <w:sz w:val="36"/>
           <w:szCs w:val="36"/>
         </w:rPr>
-        <w:t>What is the CMD to do the branching</w:t>
-      </w:r>
+        <w:t xml:space="preserve">What is the CMD to do the </w:t>
+      </w:r>
+      <w:proofErr w:type="gramStart"/>
+      <w:r>
+        <w:rPr>
+          <w:rFonts w:ascii="Daytona" w:hAnsi="Daytona"/>
+          <w:color w:val="000000" w:themeColor="text1"/>
+          <w:sz w:val="36"/>
+          <w:szCs w:val="36"/>
+        </w:rPr>
+        <w:t>branching</w:t>
+      </w:r>
+      <w:proofErr w:type="gramEnd"/>
     </w:p>
     <w:p>
       <w:pPr>
@@ -12773,8 +14128,19 @@
           <w:sz w:val="28"/>
           <w:szCs w:val="28"/>
         </w:rPr>
-        <w:t>Delete a branch in Git</w:t>
-      </w:r>
+        <w:t xml:space="preserve">Delete a branch in </w:t>
+      </w:r>
+      <w:proofErr w:type="gramStart"/>
+      <w:r>
+        <w:rPr>
+          <w:rFonts w:ascii="Daytona" w:hAnsi="Daytona"/>
+          <w:color w:val="000000" w:themeColor="text1"/>
+          <w:sz w:val="28"/>
+          <w:szCs w:val="28"/>
+        </w:rPr>
+        <w:t>Git</w:t>
+      </w:r>
+      <w:proofErr w:type="gramEnd"/>
     </w:p>
     <w:p>
       <w:pPr>
@@ -12832,8 +14198,19 @@
           <w:sz w:val="36"/>
           <w:szCs w:val="36"/>
         </w:rPr>
-        <w:t>to merge a branch</w:t>
-      </w:r>
+        <w:t xml:space="preserve">to merge a </w:t>
+      </w:r>
+      <w:proofErr w:type="gramStart"/>
+      <w:r>
+        <w:rPr>
+          <w:rFonts w:ascii="Daytona" w:hAnsi="Daytona"/>
+          <w:color w:val="000000" w:themeColor="text1"/>
+          <w:sz w:val="36"/>
+          <w:szCs w:val="36"/>
+        </w:rPr>
+        <w:t>branch</w:t>
+      </w:r>
+      <w:proofErr w:type="gramEnd"/>
     </w:p>
     <w:p>
       <w:pPr>
@@ -12917,28 +14294,50 @@
           <w:sz w:val="28"/>
           <w:szCs w:val="28"/>
         </w:rPr>
-        <w:t>for merge a branch</w:t>
-      </w:r>
-    </w:p>
-    <w:p>
-      <w:pPr>
-        <w:jc w:val="both"/>
-        <w:rPr>
-          <w:rFonts w:ascii="Daytona" w:hAnsi="Daytona"/>
-          <w:color w:val="000000" w:themeColor="text1"/>
-          <w:sz w:val="28"/>
-          <w:szCs w:val="28"/>
-        </w:rPr>
-      </w:pPr>
-      <w:r>
-        <w:rPr>
-          <w:rFonts w:ascii="Daytona" w:hAnsi="Daytona"/>
-          <w:color w:val="000000" w:themeColor="text1"/>
-          <w:sz w:val="28"/>
-          <w:szCs w:val="28"/>
-        </w:rPr>
-        <w:t>Step 1: git commit -m “Commit ID”</w:t>
-      </w:r>
+        <w:t xml:space="preserve">for merge a </w:t>
+      </w:r>
+      <w:proofErr w:type="gramStart"/>
+      <w:r>
+        <w:rPr>
+          <w:rFonts w:ascii="Daytona" w:hAnsi="Daytona"/>
+          <w:color w:val="000000" w:themeColor="text1"/>
+          <w:sz w:val="28"/>
+          <w:szCs w:val="28"/>
+        </w:rPr>
+        <w:t>branch</w:t>
+      </w:r>
+      <w:proofErr w:type="gramEnd"/>
+    </w:p>
+    <w:p>
+      <w:pPr>
+        <w:jc w:val="both"/>
+        <w:rPr>
+          <w:rFonts w:ascii="Daytona" w:hAnsi="Daytona"/>
+          <w:color w:val="000000" w:themeColor="text1"/>
+          <w:sz w:val="28"/>
+          <w:szCs w:val="28"/>
+        </w:rPr>
+      </w:pPr>
+      <w:r>
+        <w:rPr>
+          <w:rFonts w:ascii="Daytona" w:hAnsi="Daytona"/>
+          <w:color w:val="000000" w:themeColor="text1"/>
+          <w:sz w:val="28"/>
+          <w:szCs w:val="28"/>
+        </w:rPr>
+        <w:t xml:space="preserve">Step 1: git commit -m “Commit </w:t>
+      </w:r>
+      <w:proofErr w:type="gramStart"/>
+      <w:r>
+        <w:rPr>
+          <w:rFonts w:ascii="Daytona" w:hAnsi="Daytona"/>
+          <w:color w:val="000000" w:themeColor="text1"/>
+          <w:sz w:val="28"/>
+          <w:szCs w:val="28"/>
+        </w:rPr>
+        <w:t>ID”</w:t>
+      </w:r>
+      <w:proofErr w:type="gramEnd"/>
     </w:p>
     <w:p>
       <w:pPr>
@@ -12986,8 +14385,19 @@
           <w:sz w:val="28"/>
           <w:szCs w:val="28"/>
         </w:rPr>
-        <w:t>code should pass test</w:t>
-      </w:r>
+        <w:t xml:space="preserve">code should pass </w:t>
+      </w:r>
+      <w:proofErr w:type="gramStart"/>
+      <w:r>
+        <w:rPr>
+          <w:rFonts w:ascii="Daytona" w:hAnsi="Daytona"/>
+          <w:color w:val="000000" w:themeColor="text1"/>
+          <w:sz w:val="28"/>
+          <w:szCs w:val="28"/>
+        </w:rPr>
+        <w:t>test</w:t>
+      </w:r>
+      <w:proofErr w:type="gramEnd"/>
     </w:p>
     <w:p>
       <w:pPr>
@@ -13033,37 +14443,59 @@
           <w:sz w:val="28"/>
           <w:szCs w:val="28"/>
         </w:rPr>
-        <w:t xml:space="preserve"> pass</w:t>
-      </w:r>
-      <w:r>
-        <w:rPr>
-          <w:rFonts w:ascii="Daytona" w:hAnsi="Daytona"/>
-          <w:color w:val="000000" w:themeColor="text1"/>
-          <w:sz w:val="28"/>
-          <w:szCs w:val="28"/>
-        </w:rPr>
         <w:t xml:space="preserve"> </w:t>
       </w:r>
-    </w:p>
-    <w:p>
-      <w:pPr>
-        <w:jc w:val="both"/>
-        <w:rPr>
-          <w:rFonts w:ascii="Daytona" w:hAnsi="Daytona"/>
-          <w:color w:val="000000" w:themeColor="text1"/>
-          <w:sz w:val="36"/>
-          <w:szCs w:val="36"/>
-        </w:rPr>
-      </w:pPr>
-      <w:r>
-        <w:rPr>
-          <w:rFonts w:ascii="Daytona" w:hAnsi="Daytona"/>
-          <w:color w:val="000000" w:themeColor="text1"/>
-          <w:sz w:val="36"/>
-          <w:szCs w:val="36"/>
-        </w:rPr>
-        <w:t>What is the CMD to do merge</w:t>
-      </w:r>
+      <w:proofErr w:type="gramStart"/>
+      <w:r>
+        <w:rPr>
+          <w:rFonts w:ascii="Daytona" w:hAnsi="Daytona"/>
+          <w:color w:val="000000" w:themeColor="text1"/>
+          <w:sz w:val="28"/>
+          <w:szCs w:val="28"/>
+        </w:rPr>
+        <w:t>pass</w:t>
+      </w:r>
+      <w:proofErr w:type="gramEnd"/>
+      <w:r>
+        <w:rPr>
+          <w:rFonts w:ascii="Daytona" w:hAnsi="Daytona"/>
+          <w:color w:val="000000" w:themeColor="text1"/>
+          <w:sz w:val="28"/>
+          <w:szCs w:val="28"/>
+        </w:rPr>
+        <w:t xml:space="preserve"> </w:t>
+      </w:r>
+    </w:p>
+    <w:p>
+      <w:pPr>
+        <w:jc w:val="both"/>
+        <w:rPr>
+          <w:rFonts w:ascii="Daytona" w:hAnsi="Daytona"/>
+          <w:color w:val="000000" w:themeColor="text1"/>
+          <w:sz w:val="36"/>
+          <w:szCs w:val="36"/>
+        </w:rPr>
+      </w:pPr>
+      <w:r>
+        <w:rPr>
+          <w:rFonts w:ascii="Daytona" w:hAnsi="Daytona"/>
+          <w:color w:val="000000" w:themeColor="text1"/>
+          <w:sz w:val="36"/>
+          <w:szCs w:val="36"/>
+        </w:rPr>
+        <w:t xml:space="preserve">What is the CMD to do </w:t>
+      </w:r>
+      <w:proofErr w:type="gramStart"/>
+      <w:r>
+        <w:rPr>
+          <w:rFonts w:ascii="Daytona" w:hAnsi="Daytona"/>
+          <w:color w:val="000000" w:themeColor="text1"/>
+          <w:sz w:val="36"/>
+          <w:szCs w:val="36"/>
+        </w:rPr>
+        <w:t>merge</w:t>
+      </w:r>
+      <w:proofErr w:type="gramEnd"/>
     </w:p>
     <w:p>
       <w:pPr>
@@ -13171,8 +14603,19 @@
           <w:sz w:val="36"/>
           <w:szCs w:val="36"/>
         </w:rPr>
-        <w:t>What is merge conflict</w:t>
-      </w:r>
+        <w:t xml:space="preserve">What is merge </w:t>
+      </w:r>
+      <w:proofErr w:type="gramStart"/>
+      <w:r>
+        <w:rPr>
+          <w:rFonts w:ascii="Daytona" w:hAnsi="Daytona"/>
+          <w:color w:val="000000" w:themeColor="text1"/>
+          <w:sz w:val="36"/>
+          <w:szCs w:val="36"/>
+        </w:rPr>
+        <w:t>conflict</w:t>
+      </w:r>
+      <w:proofErr w:type="gramEnd"/>
     </w:p>
     <w:p>
       <w:pPr>
@@ -13330,8 +14773,19 @@
           <w:sz w:val="36"/>
           <w:szCs w:val="36"/>
         </w:rPr>
-        <w:t>What is IAM</w:t>
-      </w:r>
+        <w:t xml:space="preserve">What is </w:t>
+      </w:r>
+      <w:proofErr w:type="gramStart"/>
+      <w:r>
+        <w:rPr>
+          <w:rFonts w:ascii="Daytona" w:hAnsi="Daytona"/>
+          <w:color w:val="000000" w:themeColor="text1"/>
+          <w:sz w:val="36"/>
+          <w:szCs w:val="36"/>
+        </w:rPr>
+        <w:t>IAM</w:t>
+      </w:r>
+      <w:proofErr w:type="gramEnd"/>
     </w:p>
     <w:p>
       <w:pPr>
@@ -13486,8 +14940,19 @@
           <w:sz w:val="36"/>
           <w:szCs w:val="36"/>
         </w:rPr>
-        <w:t>function of IAM</w:t>
-      </w:r>
+        <w:t xml:space="preserve">function of </w:t>
+      </w:r>
+      <w:proofErr w:type="gramStart"/>
+      <w:r>
+        <w:rPr>
+          <w:rFonts w:ascii="Daytona" w:hAnsi="Daytona"/>
+          <w:color w:val="000000" w:themeColor="text1"/>
+          <w:sz w:val="36"/>
+          <w:szCs w:val="36"/>
+        </w:rPr>
+        <w:t>IAM</w:t>
+      </w:r>
+      <w:proofErr w:type="gramEnd"/>
     </w:p>
     <w:p>
       <w:pPr>
@@ -13980,7 +15445,16 @@
           <w:sz w:val="36"/>
           <w:szCs w:val="36"/>
         </w:rPr>
-        <w:t>How many users we can add at a time</w:t>
+        <w:t xml:space="preserve">How many users we can add at a </w:t>
+      </w:r>
+      <w:r>
+        <w:rPr>
+          <w:rFonts w:ascii="Daytona" w:hAnsi="Daytona"/>
+          <w:color w:val="000000" w:themeColor="text1"/>
+          <w:sz w:val="36"/>
+          <w:szCs w:val="36"/>
+        </w:rPr>
+        <w:t>time.</w:t>
       </w:r>
     </w:p>
     <w:p>
@@ -14056,7 +15530,16 @@
           <w:sz w:val="36"/>
           <w:szCs w:val="36"/>
         </w:rPr>
-        <w:t xml:space="preserve"> be there</w:t>
+        <w:t xml:space="preserve"> be </w:t>
+      </w:r>
+      <w:r>
+        <w:rPr>
+          <w:rFonts w:ascii="Daytona" w:hAnsi="Daytona"/>
+          <w:color w:val="000000" w:themeColor="text1"/>
+          <w:sz w:val="36"/>
+          <w:szCs w:val="36"/>
+        </w:rPr>
+        <w:t>there.</w:t>
       </w:r>
     </w:p>
     <w:p>
@@ -14078,6 +15561,813 @@
         </w:rPr>
         <w:t>A single user can be added in up to 3 groups maximum and beyond that AWS does not the users the give the access.</w:t>
       </w:r>
+    </w:p>
+    <w:p>
+      <w:pPr>
+        <w:jc w:val="both"/>
+        <w:rPr>
+          <w:rFonts w:ascii="Daytona" w:hAnsi="Daytona"/>
+          <w:color w:val="000000" w:themeColor="text1"/>
+          <w:sz w:val="28"/>
+          <w:szCs w:val="28"/>
+        </w:rPr>
+      </w:pPr>
+    </w:p>
+    <w:p>
+      <w:pPr>
+        <w:jc w:val="both"/>
+        <w:rPr>
+          <w:rFonts w:ascii="Daytona" w:hAnsi="Daytona"/>
+          <w:color w:val="000000" w:themeColor="text1"/>
+          <w:sz w:val="28"/>
+          <w:szCs w:val="28"/>
+        </w:rPr>
+      </w:pPr>
+    </w:p>
+    <w:p>
+      <w:pPr>
+        <w:jc w:val="both"/>
+        <w:rPr>
+          <w:rFonts w:ascii="Daytona" w:hAnsi="Daytona"/>
+          <w:color w:val="000000" w:themeColor="text1"/>
+          <w:sz w:val="28"/>
+          <w:szCs w:val="28"/>
+        </w:rPr>
+      </w:pPr>
+    </w:p>
+    <w:p>
+      <w:pPr>
+        <w:jc w:val="both"/>
+        <w:rPr>
+          <w:rFonts w:ascii="Daytona" w:hAnsi="Daytona"/>
+          <w:color w:val="000000" w:themeColor="text1"/>
+          <w:sz w:val="28"/>
+          <w:szCs w:val="28"/>
+        </w:rPr>
+      </w:pPr>
+    </w:p>
+    <w:p>
+      <w:pPr>
+        <w:jc w:val="both"/>
+        <w:rPr>
+          <w:rFonts w:ascii="Daytona" w:hAnsi="Daytona"/>
+          <w:color w:val="000000" w:themeColor="text1"/>
+          <w:sz w:val="28"/>
+          <w:szCs w:val="28"/>
+        </w:rPr>
+      </w:pPr>
+    </w:p>
+    <w:p>
+      <w:pPr>
+        <w:jc w:val="both"/>
+        <w:rPr>
+          <w:rFonts w:ascii="Daytona" w:hAnsi="Daytona"/>
+          <w:color w:val="000000" w:themeColor="text1"/>
+          <w:sz w:val="36"/>
+          <w:szCs w:val="36"/>
+        </w:rPr>
+      </w:pPr>
+      <w:r>
+        <w:rPr>
+          <w:rFonts w:ascii="Daytona" w:hAnsi="Daytona"/>
+          <w:color w:val="000000" w:themeColor="text1"/>
+          <w:sz w:val="36"/>
+          <w:szCs w:val="36"/>
+        </w:rPr>
+        <w:lastRenderedPageBreak/>
+        <w:t xml:space="preserve">Date: - </w:t>
+      </w:r>
+      <w:r>
+        <w:rPr>
+          <w:rFonts w:ascii="Daytona" w:hAnsi="Daytona"/>
+          <w:color w:val="000000" w:themeColor="text1"/>
+          <w:sz w:val="36"/>
+          <w:szCs w:val="36"/>
+        </w:rPr>
+        <w:t>18/01/2023</w:t>
+      </w:r>
+    </w:p>
+    <w:p>
+      <w:pPr>
+        <w:jc w:val="both"/>
+        <w:rPr>
+          <w:rFonts w:ascii="Daytona" w:hAnsi="Daytona"/>
+          <w:color w:val="000000" w:themeColor="text1"/>
+          <w:sz w:val="36"/>
+          <w:szCs w:val="36"/>
+        </w:rPr>
+      </w:pPr>
+      <w:r>
+        <w:rPr>
+          <w:rFonts w:ascii="Daytona" w:hAnsi="Daytona"/>
+          <w:color w:val="000000" w:themeColor="text1"/>
+          <w:sz w:val="36"/>
+          <w:szCs w:val="36"/>
+        </w:rPr>
+        <w:t>What is burstable class.</w:t>
+      </w:r>
+    </w:p>
+    <w:p>
+      <w:pPr>
+        <w:jc w:val="both"/>
+        <w:rPr>
+          <w:rFonts w:ascii="Daytona" w:hAnsi="Daytona"/>
+          <w:color w:val="000000" w:themeColor="text1"/>
+          <w:sz w:val="28"/>
+          <w:szCs w:val="28"/>
+        </w:rPr>
+      </w:pPr>
+      <w:r>
+        <w:rPr>
+          <w:rFonts w:ascii="Daytona" w:hAnsi="Daytona"/>
+          <w:color w:val="000000" w:themeColor="text1"/>
+          <w:sz w:val="28"/>
+          <w:szCs w:val="28"/>
+        </w:rPr>
+        <w:t xml:space="preserve">Traditional Amazon EC2 instance types provide fixed CPU </w:t>
+      </w:r>
+      <w:r>
+        <w:rPr>
+          <w:rFonts w:ascii="Daytona" w:hAnsi="Daytona"/>
+          <w:color w:val="000000" w:themeColor="text1"/>
+          <w:sz w:val="28"/>
+          <w:szCs w:val="28"/>
+        </w:rPr>
+        <w:t xml:space="preserve">resources, while burstable performance instances provide a baseline level of CPU utilization with the ability </w:t>
+      </w:r>
+      <w:r>
+        <w:rPr>
+          <w:rFonts w:ascii="Daytona" w:hAnsi="Daytona"/>
+          <w:color w:val="000000" w:themeColor="text1"/>
+          <w:sz w:val="28"/>
+          <w:szCs w:val="28"/>
+        </w:rPr>
+        <w:t>to burst CPU utilization above the baseline level.</w:t>
+      </w:r>
+    </w:p>
+    <w:p>
+      <w:pPr>
+        <w:jc w:val="both"/>
+        <w:rPr>
+          <w:rFonts w:ascii="Daytona" w:hAnsi="Daytona"/>
+          <w:color w:val="000000" w:themeColor="text1"/>
+          <w:sz w:val="28"/>
+          <w:szCs w:val="28"/>
+        </w:rPr>
+      </w:pPr>
+      <w:r>
+        <w:rPr>
+          <w:rFonts w:ascii="Daytona" w:hAnsi="Daytona"/>
+          <w:color w:val="000000" w:themeColor="text1"/>
+          <w:sz w:val="28"/>
+          <w:szCs w:val="28"/>
+        </w:rPr>
+        <w:t xml:space="preserve">T2 instances are burstable general-purpose performance instances that provide a baseline level of CPU performance </w:t>
+      </w:r>
+      <w:r>
+        <w:rPr>
+          <w:rFonts w:ascii="Daytona" w:hAnsi="Daytona"/>
+          <w:color w:val="000000" w:themeColor="text1"/>
+          <w:sz w:val="28"/>
+          <w:szCs w:val="28"/>
+        </w:rPr>
+        <w:t>with the ability to burst above the baseline.</w:t>
+      </w:r>
+    </w:p>
+    <w:p>
+      <w:pPr>
+        <w:jc w:val="both"/>
+        <w:rPr>
+          <w:rFonts w:ascii="Daytona" w:hAnsi="Daytona"/>
+          <w:color w:val="000000" w:themeColor="text1"/>
+          <w:sz w:val="28"/>
+          <w:szCs w:val="28"/>
+        </w:rPr>
+      </w:pPr>
+      <w:r>
+        <w:rPr>
+          <w:rFonts w:ascii="Daytona" w:hAnsi="Daytona"/>
+          <w:color w:val="000000" w:themeColor="text1"/>
+          <w:sz w:val="28"/>
+          <w:szCs w:val="28"/>
+        </w:rPr>
+        <w:t xml:space="preserve">T2 instances are a good choice for a variety of database </w:t>
+      </w:r>
+      <w:r>
+        <w:rPr>
+          <w:rFonts w:ascii="Daytona" w:hAnsi="Daytona"/>
+          <w:color w:val="000000" w:themeColor="text1"/>
+          <w:sz w:val="28"/>
+          <w:szCs w:val="28"/>
+        </w:rPr>
+        <w:t>workloads including micro-services, test, and staging databases.</w:t>
+      </w:r>
+    </w:p>
+    <w:p>
+      <w:pPr>
+        <w:jc w:val="both"/>
+        <w:rPr>
+          <w:rFonts w:ascii="Daytona" w:hAnsi="Daytona"/>
+          <w:color w:val="000000" w:themeColor="text1"/>
+          <w:sz w:val="36"/>
+          <w:szCs w:val="36"/>
+        </w:rPr>
+      </w:pPr>
+      <w:r>
+        <w:rPr>
+          <w:rFonts w:ascii="Daytona" w:hAnsi="Daytona"/>
+          <w:color w:val="000000" w:themeColor="text1"/>
+          <w:sz w:val="36"/>
+          <w:szCs w:val="36"/>
+        </w:rPr>
+        <w:t>What is RDS proxy</w:t>
+      </w:r>
+    </w:p>
+    <w:p>
+      <w:pPr>
+        <w:jc w:val="both"/>
+        <w:rPr>
+          <w:rFonts w:ascii="Daytona" w:hAnsi="Daytona"/>
+          <w:color w:val="000000" w:themeColor="text1"/>
+          <w:sz w:val="28"/>
+          <w:szCs w:val="28"/>
+        </w:rPr>
+      </w:pPr>
+      <w:r>
+        <w:rPr>
+          <w:rFonts w:ascii="Daytona" w:hAnsi="Daytona"/>
+          <w:color w:val="000000" w:themeColor="text1"/>
+          <w:sz w:val="28"/>
+          <w:szCs w:val="28"/>
+        </w:rPr>
+        <w:t xml:space="preserve">RDS proxy is a </w:t>
+      </w:r>
+      <w:r>
+        <w:rPr>
+          <w:rFonts w:ascii="Daytona" w:hAnsi="Daytona"/>
+          <w:color w:val="000000" w:themeColor="text1"/>
+          <w:sz w:val="28"/>
+          <w:szCs w:val="28"/>
+        </w:rPr>
+        <w:t>fully managed</w:t>
+      </w:r>
+      <w:r>
+        <w:rPr>
+          <w:rFonts w:ascii="Daytona" w:hAnsi="Daytona"/>
+          <w:color w:val="000000" w:themeColor="text1"/>
+          <w:sz w:val="28"/>
+          <w:szCs w:val="28"/>
+        </w:rPr>
+        <w:t>, highly available, and easy-to-use database proxy feature of Amazon RDS that enables your application</w:t>
+      </w:r>
+      <w:r>
+        <w:rPr>
+          <w:rFonts w:ascii="Daytona" w:hAnsi="Daytona"/>
+          <w:color w:val="000000" w:themeColor="text1"/>
+          <w:sz w:val="28"/>
+          <w:szCs w:val="28"/>
+        </w:rPr>
+        <w:t xml:space="preserve">s to </w:t>
+      </w:r>
+    </w:p>
+    <w:p>
+      <w:pPr>
+        <w:jc w:val="both"/>
+        <w:rPr>
+          <w:rFonts w:ascii="Daytona" w:hAnsi="Daytona"/>
+          <w:color w:val="000000" w:themeColor="text1"/>
+          <w:sz w:val="28"/>
+          <w:szCs w:val="28"/>
+        </w:rPr>
+      </w:pPr>
+      <w:r>
+        <w:rPr>
+          <w:rFonts w:ascii="Daytona" w:hAnsi="Daytona"/>
+          <w:color w:val="000000" w:themeColor="text1"/>
+          <w:sz w:val="28"/>
+          <w:szCs w:val="28"/>
+        </w:rPr>
+        <w:t>Improve scalability by pooling  and sharing database connections.</w:t>
+      </w:r>
+    </w:p>
+    <w:p>
+      <w:pPr>
+        <w:jc w:val="both"/>
+        <w:rPr>
+          <w:rFonts w:ascii="Daytona" w:hAnsi="Daytona"/>
+          <w:color w:val="000000" w:themeColor="text1"/>
+          <w:sz w:val="28"/>
+          <w:szCs w:val="28"/>
+        </w:rPr>
+      </w:pPr>
+      <w:r>
+        <w:rPr>
+          <w:rFonts w:ascii="Daytona" w:hAnsi="Daytona"/>
+          <w:color w:val="000000" w:themeColor="text1"/>
+          <w:sz w:val="28"/>
+          <w:szCs w:val="28"/>
+        </w:rPr>
+        <w:t>Improve availability by reducing database failover times by up to 66% and preserving application connections.</w:t>
+      </w:r>
+    </w:p>
+    <w:p>
+      <w:pPr>
+        <w:jc w:val="both"/>
+        <w:rPr>
+          <w:rFonts w:ascii="Daytona" w:hAnsi="Daytona"/>
+          <w:color w:val="000000" w:themeColor="text1"/>
+          <w:sz w:val="28"/>
+          <w:szCs w:val="28"/>
+        </w:rPr>
+      </w:pPr>
+      <w:r>
+        <w:rPr>
+          <w:rFonts w:ascii="Daytona" w:hAnsi="Daytona"/>
+          <w:color w:val="000000" w:themeColor="text1"/>
+          <w:sz w:val="28"/>
+          <w:szCs w:val="28"/>
+        </w:rPr>
+        <w:t xml:space="preserve">It simplifies the </w:t>
+      </w:r>
+      <w:r>
+        <w:rPr>
+          <w:rFonts w:ascii="Daytona" w:hAnsi="Daytona"/>
+          <w:color w:val="000000" w:themeColor="text1"/>
+          <w:sz w:val="28"/>
+          <w:szCs w:val="28"/>
+        </w:rPr>
+        <w:t xml:space="preserve">setup, operation, and scaling of a relational database </w:t>
+      </w:r>
+      <w:r>
+        <w:rPr>
+          <w:rFonts w:ascii="Daytona" w:hAnsi="Daytona"/>
+          <w:color w:val="000000" w:themeColor="text1"/>
+          <w:sz w:val="28"/>
+          <w:szCs w:val="28"/>
+        </w:rPr>
+        <w:t>for use in applications.</w:t>
+      </w:r>
+    </w:p>
+    <w:p>
+      <w:pPr>
+        <w:jc w:val="both"/>
+        <w:rPr>
+          <w:rFonts w:ascii="Daytona" w:hAnsi="Daytona"/>
+          <w:color w:val="000000" w:themeColor="text1"/>
+          <w:sz w:val="28"/>
+          <w:szCs w:val="28"/>
+        </w:rPr>
+      </w:pPr>
+      <w:r>
+        <w:rPr>
+          <w:rFonts w:ascii="Daytona" w:hAnsi="Daytona"/>
+          <w:color w:val="000000" w:themeColor="text1"/>
+          <w:sz w:val="28"/>
+          <w:szCs w:val="28"/>
+        </w:rPr>
+        <w:t xml:space="preserve">We do not have access to the operating system, access is given to only Relational Database, which can be managed </w:t>
+      </w:r>
+      <w:r>
+        <w:rPr>
+          <w:rFonts w:ascii="Daytona" w:hAnsi="Daytona"/>
+          <w:color w:val="000000" w:themeColor="text1"/>
+          <w:sz w:val="28"/>
+          <w:szCs w:val="28"/>
+        </w:rPr>
+        <w:t>by console or client application or AWS-cli.</w:t>
+      </w:r>
+    </w:p>
+    <w:p>
+      <w:pPr>
+        <w:jc w:val="both"/>
+        <w:rPr>
+          <w:rFonts w:ascii="Daytona" w:hAnsi="Daytona"/>
+          <w:color w:val="000000" w:themeColor="text1"/>
+          <w:sz w:val="36"/>
+          <w:szCs w:val="36"/>
+        </w:rPr>
+      </w:pPr>
+    </w:p>
+    <w:p>
+      <w:pPr>
+        <w:jc w:val="both"/>
+        <w:rPr>
+          <w:rFonts w:ascii="Daytona" w:hAnsi="Daytona"/>
+          <w:color w:val="000000" w:themeColor="text1"/>
+          <w:sz w:val="36"/>
+          <w:szCs w:val="36"/>
+        </w:rPr>
+      </w:pPr>
+    </w:p>
+    <w:p>
+      <w:pPr>
+        <w:jc w:val="both"/>
+        <w:rPr>
+          <w:rFonts w:ascii="Daytona" w:hAnsi="Daytona"/>
+          <w:color w:val="000000" w:themeColor="text1"/>
+          <w:sz w:val="36"/>
+          <w:szCs w:val="36"/>
+        </w:rPr>
+      </w:pPr>
+    </w:p>
+    <w:p>
+      <w:pPr>
+        <w:jc w:val="both"/>
+        <w:rPr>
+          <w:rFonts w:ascii="Daytona" w:hAnsi="Daytona"/>
+          <w:color w:val="000000" w:themeColor="text1"/>
+          <w:sz w:val="36"/>
+          <w:szCs w:val="36"/>
+        </w:rPr>
+      </w:pPr>
+      <w:r>
+        <w:rPr>
+          <w:rFonts w:ascii="Daytona" w:hAnsi="Daytona"/>
+          <w:color w:val="000000" w:themeColor="text1"/>
+          <w:sz w:val="36"/>
+          <w:szCs w:val="36"/>
+        </w:rPr>
+        <w:lastRenderedPageBreak/>
+        <w:t xml:space="preserve">What </w:t>
+      </w:r>
+      <w:r>
+        <w:rPr>
+          <w:rFonts w:ascii="Daytona" w:hAnsi="Daytona"/>
+          <w:color w:val="000000" w:themeColor="text1"/>
+          <w:sz w:val="36"/>
+          <w:szCs w:val="36"/>
+        </w:rPr>
+        <w:t>do you understand by Blue, Green Deployment.</w:t>
+      </w:r>
+    </w:p>
+    <w:p>
+      <w:pPr>
+        <w:jc w:val="both"/>
+        <w:rPr>
+          <w:rFonts w:ascii="Daytona" w:hAnsi="Daytona"/>
+          <w:color w:val="000000" w:themeColor="text1"/>
+          <w:sz w:val="28"/>
+          <w:szCs w:val="28"/>
+        </w:rPr>
+      </w:pPr>
+      <w:r>
+        <w:rPr>
+          <w:rFonts w:ascii="Daytona" w:hAnsi="Daytona"/>
+          <w:color w:val="000000" w:themeColor="text1"/>
+          <w:sz w:val="28"/>
+          <w:szCs w:val="28"/>
+        </w:rPr>
+        <w:t>Blue / Green, sometimes referred as red-black, deployment is a technique for releasing applications by shifting traffic between two identical environments running differing version of the application.</w:t>
+      </w:r>
+    </w:p>
+    <w:p>
+      <w:pPr>
+        <w:jc w:val="both"/>
+        <w:rPr>
+          <w:rFonts w:ascii="Daytona" w:hAnsi="Daytona"/>
+          <w:color w:val="000000" w:themeColor="text1"/>
+          <w:sz w:val="28"/>
+          <w:szCs w:val="28"/>
+        </w:rPr>
+      </w:pPr>
+      <w:r>
+        <w:rPr>
+          <w:rFonts w:ascii="Daytona" w:hAnsi="Daytona"/>
+          <w:color w:val="000000" w:themeColor="text1"/>
+          <w:sz w:val="28"/>
+          <w:szCs w:val="28"/>
+        </w:rPr>
+        <w:t xml:space="preserve">Traffic is gradually moved from one to other so that an updated environment is put into production and the older environment is retired through </w:t>
+      </w:r>
+      <w:r>
+        <w:rPr>
+          <w:rFonts w:ascii="Daytona" w:hAnsi="Daytona"/>
+          <w:color w:val="000000" w:themeColor="text1"/>
+          <w:sz w:val="28"/>
+          <w:szCs w:val="28"/>
+        </w:rPr>
+        <w:t>a continuous cycle.</w:t>
+      </w:r>
+    </w:p>
+    <w:p>
+      <w:pPr>
+        <w:jc w:val="both"/>
+        <w:rPr>
+          <w:rFonts w:ascii="Daytona" w:hAnsi="Daytona"/>
+          <w:color w:val="000000" w:themeColor="text1"/>
+          <w:sz w:val="28"/>
+          <w:szCs w:val="28"/>
+        </w:rPr>
+      </w:pPr>
+      <w:r>
+        <w:rPr>
+          <w:rFonts w:ascii="Daytona" w:hAnsi="Daytona"/>
+          <w:color w:val="000000" w:themeColor="text1"/>
+          <w:sz w:val="28"/>
+          <w:szCs w:val="28"/>
+        </w:rPr>
+        <w:t>It is a technique for rolling out new software codes or designs or updates without</w:t>
+      </w:r>
+      <w:r>
+        <w:rPr>
+          <w:rFonts w:ascii="Daytona" w:hAnsi="Daytona"/>
+          <w:color w:val="000000" w:themeColor="text1"/>
+          <w:sz w:val="28"/>
+          <w:szCs w:val="28"/>
+        </w:rPr>
+        <w:t xml:space="preserve"> causing</w:t>
+      </w:r>
+      <w:r>
+        <w:rPr>
+          <w:rFonts w:ascii="Daytona" w:hAnsi="Daytona"/>
+          <w:color w:val="000000" w:themeColor="text1"/>
+          <w:sz w:val="28"/>
+          <w:szCs w:val="28"/>
+        </w:rPr>
+        <w:t xml:space="preserve"> downtime</w:t>
+      </w:r>
+      <w:r>
+        <w:rPr>
+          <w:rFonts w:ascii="Daytona" w:hAnsi="Daytona"/>
+          <w:color w:val="000000" w:themeColor="text1"/>
+          <w:sz w:val="28"/>
+          <w:szCs w:val="28"/>
+        </w:rPr>
+        <w:t>, typically used in DevOps scenarios for web app maintenance.</w:t>
+      </w:r>
+    </w:p>
+    <w:p>
+      <w:pPr>
+        <w:jc w:val="both"/>
+        <w:rPr>
+          <w:rFonts w:ascii="Daytona" w:hAnsi="Daytona"/>
+          <w:color w:val="000000" w:themeColor="text1"/>
+          <w:sz w:val="28"/>
+          <w:szCs w:val="28"/>
+        </w:rPr>
+      </w:pPr>
+      <w:r>
+        <w:rPr>
+          <w:rFonts w:ascii="Daytona" w:hAnsi="Daytona"/>
+          <w:color w:val="000000" w:themeColor="text1"/>
+          <w:sz w:val="28"/>
+          <w:szCs w:val="28"/>
+        </w:rPr>
+        <w:t>It requires two exactly same hardware environments set up for one application.</w:t>
+      </w:r>
+    </w:p>
+    <w:p>
+      <w:pPr>
+        <w:jc w:val="both"/>
+        <w:rPr>
+          <w:rFonts w:ascii="Daytona" w:hAnsi="Daytona"/>
+          <w:color w:val="000000" w:themeColor="text1"/>
+          <w:sz w:val="28"/>
+          <w:szCs w:val="28"/>
+        </w:rPr>
+      </w:pPr>
+      <w:r>
+        <w:rPr>
+          <w:rFonts w:ascii="Daytona" w:hAnsi="Daytona"/>
+          <w:color w:val="000000" w:themeColor="text1"/>
+          <w:sz w:val="28"/>
+          <w:szCs w:val="28"/>
+        </w:rPr>
+        <w:t>One, called the blue or old version</w:t>
+      </w:r>
+      <w:r>
+        <w:rPr>
+          <w:rFonts w:ascii="Daytona" w:hAnsi="Daytona"/>
+          <w:color w:val="000000" w:themeColor="text1"/>
+          <w:sz w:val="28"/>
+          <w:szCs w:val="28"/>
+        </w:rPr>
+        <w:t xml:space="preserve">, is the active one and serves end users, while the inactive one </w:t>
+      </w:r>
+      <w:r>
+        <w:rPr>
+          <w:rFonts w:ascii="Daytona" w:hAnsi="Daytona"/>
+          <w:color w:val="000000" w:themeColor="text1"/>
+          <w:sz w:val="28"/>
+          <w:szCs w:val="28"/>
+        </w:rPr>
+        <w:t>is referred as green.</w:t>
+      </w:r>
+      <w:r>
+        <w:rPr>
+          <w:rFonts w:ascii="Daytona" w:hAnsi="Daytona"/>
+          <w:color w:val="000000" w:themeColor="text1"/>
+          <w:sz w:val="28"/>
+          <w:szCs w:val="28"/>
+        </w:rPr>
+        <w:t xml:space="preserve"> </w:t>
+      </w:r>
+    </w:p>
+    <w:p>
+      <w:pPr>
+        <w:jc w:val="both"/>
+        <w:rPr>
+          <w:rFonts w:ascii="Daytona" w:hAnsi="Daytona"/>
+          <w:color w:val="000000" w:themeColor="text1"/>
+          <w:sz w:val="36"/>
+          <w:szCs w:val="36"/>
+        </w:rPr>
+      </w:pPr>
+      <w:r>
+        <w:rPr>
+          <w:rFonts w:ascii="Daytona" w:hAnsi="Daytona"/>
+          <w:color w:val="000000" w:themeColor="text1"/>
+          <w:sz w:val="36"/>
+          <w:szCs w:val="36"/>
+        </w:rPr>
+        <w:t>What is difference between snapshot and image.</w:t>
+      </w:r>
+    </w:p>
+    <w:tbl>
+      <w:tblPr>
+        <w:tblStyle w:val="TableGrid"/>
+        <w:tblW w:w="0" w:type="auto"/>
+        <w:tblLook w:val="04A0" w:firstRow="1" w:lastRow="0" w:firstColumn="1" w:lastColumn="0" w:noHBand="0" w:noVBand="1"/>
+      </w:tblPr>
+      <w:tblGrid>
+        <w:gridCol w:w="4508"/>
+        <w:gridCol w:w="4508"/>
+      </w:tblGrid>
+      <w:tr>
+        <w:tc>
+          <w:tcPr>
+            <w:tcW w:w="4508" w:type="dxa"/>
+          </w:tcPr>
+          <w:p>
+            <w:pPr>
+              <w:jc w:val="center"/>
+              <w:rPr>
+                <w:rFonts w:ascii="Daytona" w:hAnsi="Daytona"/>
+                <w:b/>
+                <w:bCs/>
+                <w:color w:val="000000" w:themeColor="text1"/>
+                <w:sz w:val="28"/>
+                <w:szCs w:val="28"/>
+              </w:rPr>
+            </w:pPr>
+            <w:r>
+              <w:rPr>
+                <w:rFonts w:ascii="Daytona" w:hAnsi="Daytona"/>
+                <w:b/>
+                <w:bCs/>
+                <w:color w:val="000000" w:themeColor="text1"/>
+                <w:sz w:val="28"/>
+                <w:szCs w:val="28"/>
+              </w:rPr>
+              <w:t>Snapshot</w:t>
+            </w:r>
+          </w:p>
+        </w:tc>
+        <w:tc>
+          <w:tcPr>
+            <w:tcW w:w="4508" w:type="dxa"/>
+          </w:tcPr>
+          <w:p>
+            <w:pPr>
+              <w:jc w:val="center"/>
+              <w:rPr>
+                <w:rFonts w:ascii="Daytona" w:hAnsi="Daytona"/>
+                <w:b/>
+                <w:bCs/>
+                <w:color w:val="000000" w:themeColor="text1"/>
+                <w:sz w:val="28"/>
+                <w:szCs w:val="28"/>
+              </w:rPr>
+            </w:pPr>
+            <w:r>
+              <w:rPr>
+                <w:rFonts w:ascii="Daytona" w:hAnsi="Daytona"/>
+                <w:b/>
+                <w:bCs/>
+                <w:color w:val="000000" w:themeColor="text1"/>
+                <w:sz w:val="28"/>
+                <w:szCs w:val="28"/>
+              </w:rPr>
+              <w:t>Image</w:t>
+            </w:r>
+          </w:p>
+        </w:tc>
+      </w:tr>
+      <w:tr>
+        <w:tc>
+          <w:tcPr>
+            <w:tcW w:w="4508" w:type="dxa"/>
+          </w:tcPr>
+          <w:p>
+            <w:pPr>
+              <w:jc w:val="both"/>
+              <w:rPr>
+                <w:rFonts w:ascii="Daytona" w:hAnsi="Daytona"/>
+                <w:color w:val="000000" w:themeColor="text1"/>
+                <w:sz w:val="28"/>
+                <w:szCs w:val="28"/>
+              </w:rPr>
+            </w:pPr>
+            <w:r>
+              <w:rPr>
+                <w:rFonts w:ascii="Daytona" w:hAnsi="Daytona"/>
+                <w:color w:val="000000" w:themeColor="text1"/>
+                <w:sz w:val="28"/>
+                <w:szCs w:val="28"/>
+              </w:rPr>
+              <w:t>A snapshot captures the state of a data store at a particular point in time.</w:t>
+            </w:r>
+          </w:p>
+        </w:tc>
+        <w:tc>
+          <w:tcPr>
+            <w:tcW w:w="4508" w:type="dxa"/>
+          </w:tcPr>
+          <w:p>
+            <w:pPr>
+              <w:jc w:val="both"/>
+              <w:rPr>
+                <w:rFonts w:ascii="Daytona" w:hAnsi="Daytona"/>
+                <w:color w:val="000000" w:themeColor="text1"/>
+                <w:sz w:val="28"/>
+                <w:szCs w:val="28"/>
+              </w:rPr>
+            </w:pPr>
+            <w:r>
+              <w:rPr>
+                <w:rFonts w:ascii="Daytona" w:hAnsi="Daytona"/>
+                <w:color w:val="000000" w:themeColor="text1"/>
+                <w:sz w:val="28"/>
+                <w:szCs w:val="28"/>
+              </w:rPr>
+              <w:t>An image stores a data store as a set of files.</w:t>
+            </w:r>
+          </w:p>
+        </w:tc>
+      </w:tr>
+      <w:tr>
+        <w:tc>
+          <w:tcPr>
+            <w:tcW w:w="4508" w:type="dxa"/>
+          </w:tcPr>
+          <w:p>
+            <w:pPr>
+              <w:jc w:val="both"/>
+              <w:rPr>
+                <w:rFonts w:ascii="Daytona" w:hAnsi="Daytona"/>
+                <w:color w:val="000000" w:themeColor="text1"/>
+                <w:sz w:val="28"/>
+                <w:szCs w:val="28"/>
+              </w:rPr>
+            </w:pPr>
+            <w:r>
+              <w:rPr>
+                <w:rFonts w:ascii="Daytona" w:hAnsi="Daytona"/>
+                <w:color w:val="000000" w:themeColor="text1"/>
+                <w:sz w:val="28"/>
+                <w:szCs w:val="28"/>
+              </w:rPr>
+              <w:t>They are helpful for taking a “snapshot” of a data store.</w:t>
+            </w:r>
+          </w:p>
+        </w:tc>
+        <w:tc>
+          <w:tcPr>
+            <w:tcW w:w="4508" w:type="dxa"/>
+          </w:tcPr>
+          <w:p>
+            <w:pPr>
+              <w:jc w:val="both"/>
+              <w:rPr>
+                <w:rFonts w:ascii="Daytona" w:hAnsi="Daytona"/>
+                <w:color w:val="000000" w:themeColor="text1"/>
+                <w:sz w:val="28"/>
+                <w:szCs w:val="28"/>
+              </w:rPr>
+            </w:pPr>
+            <w:r>
+              <w:rPr>
+                <w:rFonts w:ascii="Daytona" w:hAnsi="Daytona"/>
+                <w:color w:val="000000" w:themeColor="text1"/>
+                <w:sz w:val="28"/>
+                <w:szCs w:val="28"/>
+              </w:rPr>
+              <w:t>On the other hand, it is used to store data permanently.</w:t>
+            </w:r>
+          </w:p>
+        </w:tc>
+      </w:tr>
+    </w:tbl>
+    <w:p>
+      <w:pPr>
+        <w:jc w:val="both"/>
+        <w:rPr>
+          <w:rFonts w:ascii="Daytona" w:hAnsi="Daytona"/>
+          <w:color w:val="000000" w:themeColor="text1"/>
+          <w:sz w:val="36"/>
+          <w:szCs w:val="36"/>
+        </w:rPr>
+      </w:pPr>
     </w:p>
     <w:sectPr>
       <w:pgSz w:w="11906" w:h="16838"/>

</xml_diff>

<commit_message>
Interview QA & Topic wise QA
</commit_message>
<xml_diff>
--- a/DevOps with AWS QA.docx
+++ b/DevOps with AWS QA.docx
@@ -329,23 +329,13 @@
           <w:szCs w:val="28"/>
         </w:rPr>
       </w:pPr>
-      <w:proofErr w:type="spellStart"/>
-      <w:r>
-        <w:rPr>
-          <w:rFonts w:ascii="Daytona" w:hAnsi="Daytona" w:cstheme="majorBidi"/>
-          <w:color w:val="000000" w:themeColor="text1"/>
-          <w:spacing w:val="4"/>
-        </w:rPr>
-        <w:t>mkdir</w:t>
-      </w:r>
-      <w:proofErr w:type="spellEnd"/>
-      <w:r>
-        <w:rPr>
-          <w:rFonts w:ascii="Daytona" w:hAnsi="Daytona" w:cstheme="majorBidi"/>
-          <w:color w:val="000000" w:themeColor="text1"/>
-          <w:spacing w:val="4"/>
-        </w:rPr>
-        <w:t xml:space="preserve"> &lt;DIR_NAME&gt;</w:t>
+      <w:r>
+        <w:rPr>
+          <w:rFonts w:ascii="Daytona" w:hAnsi="Daytona" w:cstheme="majorBidi"/>
+          <w:color w:val="000000" w:themeColor="text1"/>
+          <w:spacing w:val="4"/>
+        </w:rPr>
+        <w:t>mkdir &lt;DIR_NAME&gt;</w:t>
       </w:r>
       <w:r>
         <w:rPr>
@@ -420,23 +410,13 @@
           <w:szCs w:val="28"/>
         </w:rPr>
       </w:pPr>
-      <w:proofErr w:type="spellStart"/>
-      <w:r>
-        <w:rPr>
-          <w:rFonts w:ascii="Daytona" w:hAnsi="Daytona" w:cstheme="majorBidi"/>
-          <w:color w:val="000000" w:themeColor="text1"/>
-          <w:spacing w:val="4"/>
-        </w:rPr>
-        <w:t>mkdir</w:t>
-      </w:r>
-      <w:proofErr w:type="spellEnd"/>
-      <w:r>
-        <w:rPr>
-          <w:rFonts w:ascii="Daytona" w:hAnsi="Daytona" w:cstheme="majorBidi"/>
-          <w:color w:val="000000" w:themeColor="text1"/>
-          <w:spacing w:val="4"/>
-        </w:rPr>
-        <w:t xml:space="preserve"> -p &lt;DIR_NAME_1&gt; &lt;DIR_NAME_2&gt; &lt;DIR_NAME_3&gt;</w:t>
+      <w:r>
+        <w:rPr>
+          <w:rFonts w:ascii="Daytona" w:hAnsi="Daytona" w:cstheme="majorBidi"/>
+          <w:color w:val="000000" w:themeColor="text1"/>
+          <w:spacing w:val="4"/>
+        </w:rPr>
+        <w:t>mkdir -p &lt;DIR_NAME_1&gt; &lt;DIR_NAME_2&gt; &lt;DIR_NAME_3&gt;</w:t>
       </w:r>
     </w:p>
     <w:p>
@@ -648,25 +628,7 @@
           <w:color w:val="000000" w:themeColor="text1"/>
           <w:spacing w:val="4"/>
         </w:rPr>
-        <w:t>cat &gt; &lt;</w:t>
-      </w:r>
-      <w:proofErr w:type="spellStart"/>
-      <w:r>
-        <w:rPr>
-          <w:rFonts w:ascii="Daytona" w:hAnsi="Daytona" w:cstheme="majorBidi"/>
-          <w:color w:val="000000" w:themeColor="text1"/>
-          <w:spacing w:val="4"/>
-        </w:rPr>
-        <w:t>file_name</w:t>
-      </w:r>
-      <w:proofErr w:type="spellEnd"/>
-      <w:r>
-        <w:rPr>
-          <w:rFonts w:ascii="Daytona" w:hAnsi="Daytona" w:cstheme="majorBidi"/>
-          <w:color w:val="000000" w:themeColor="text1"/>
-          <w:spacing w:val="4"/>
-        </w:rPr>
-        <w:t>&gt;</w:t>
+        <w:t>cat &gt; &lt;file_name&gt;</w:t>
       </w:r>
       <w:r>
         <w:rPr>
@@ -699,25 +661,7 @@
           <w:color w:val="000000" w:themeColor="text1"/>
           <w:spacing w:val="4"/>
         </w:rPr>
-        <w:t>cat &lt;</w:t>
-      </w:r>
-      <w:proofErr w:type="spellStart"/>
-      <w:r>
-        <w:rPr>
-          <w:rFonts w:ascii="Daytona" w:hAnsi="Daytona" w:cstheme="majorBidi"/>
-          <w:color w:val="000000" w:themeColor="text1"/>
-          <w:spacing w:val="4"/>
-        </w:rPr>
-        <w:t>file_name</w:t>
-      </w:r>
-      <w:proofErr w:type="spellEnd"/>
-      <w:r>
-        <w:rPr>
-          <w:rFonts w:ascii="Daytona" w:hAnsi="Daytona" w:cstheme="majorBidi"/>
-          <w:color w:val="000000" w:themeColor="text1"/>
-          <w:spacing w:val="4"/>
-        </w:rPr>
-        <w:t>&gt;</w:t>
+        <w:t>cat &lt;file_name&gt;</w:t>
       </w:r>
       <w:r>
         <w:rPr>
@@ -840,25 +784,7 @@
           <w:color w:val="000000" w:themeColor="text1"/>
           <w:spacing w:val="4"/>
         </w:rPr>
-        <w:t xml:space="preserve">Step 2: To insert data click on insert / </w:t>
-      </w:r>
-      <w:proofErr w:type="spellStart"/>
-      <w:r>
-        <w:rPr>
-          <w:rFonts w:ascii="Daytona" w:hAnsi="Daytona" w:cstheme="majorBidi"/>
-          <w:color w:val="000000" w:themeColor="text1"/>
-          <w:spacing w:val="4"/>
-        </w:rPr>
-        <w:t>i</w:t>
-      </w:r>
-      <w:proofErr w:type="spellEnd"/>
-      <w:r>
-        <w:rPr>
-          <w:rFonts w:ascii="Daytona" w:hAnsi="Daytona" w:cstheme="majorBidi"/>
-          <w:color w:val="000000" w:themeColor="text1"/>
-          <w:spacing w:val="4"/>
-        </w:rPr>
-        <w:t>.</w:t>
+        <w:t>Step 2: To insert data click on insert / i.</w:t>
       </w:r>
     </w:p>
     <w:p>
@@ -912,9 +838,162 @@
           <w:color w:val="000000" w:themeColor="text1"/>
           <w:spacing w:val="4"/>
         </w:rPr>
-        <w:t xml:space="preserve">[Esc] +: </w:t>
-      </w:r>
-      <w:proofErr w:type="spellStart"/>
+        <w:t>[Esc] +: wq</w:t>
+      </w:r>
+    </w:p>
+    <w:p>
+      <w:pPr>
+        <w:pStyle w:val="NormalWeb"/>
+        <w:shd w:val="clear" w:color="auto" w:fill="FFFFFF"/>
+        <w:ind w:left="360"/>
+        <w:rPr>
+          <w:rFonts w:ascii="Daytona" w:hAnsi="Daytona" w:cstheme="majorBidi"/>
+          <w:color w:val="000000" w:themeColor="text1"/>
+          <w:spacing w:val="4"/>
+          <w:sz w:val="36"/>
+          <w:szCs w:val="36"/>
+        </w:rPr>
+      </w:pPr>
+      <w:r>
+        <w:rPr>
+          <w:rFonts w:ascii="Daytona" w:hAnsi="Daytona" w:cstheme="majorBidi"/>
+          <w:color w:val="000000" w:themeColor="text1"/>
+          <w:spacing w:val="4"/>
+          <w:sz w:val="36"/>
+          <w:szCs w:val="36"/>
+        </w:rPr>
+        <w:t>What CMD is required to create multiple files</w:t>
+      </w:r>
+    </w:p>
+    <w:p>
+      <w:pPr>
+        <w:pStyle w:val="NormalWeb"/>
+        <w:shd w:val="clear" w:color="auto" w:fill="FFFFFF"/>
+        <w:ind w:left="360"/>
+        <w:jc w:val="both"/>
+        <w:rPr>
+          <w:rFonts w:ascii="Daytona" w:hAnsi="Daytona" w:cstheme="majorBidi"/>
+          <w:color w:val="000000" w:themeColor="text1"/>
+          <w:spacing w:val="4"/>
+          <w:sz w:val="28"/>
+          <w:szCs w:val="28"/>
+        </w:rPr>
+      </w:pPr>
+      <w:r>
+        <w:rPr>
+          <w:rFonts w:ascii="Daytona" w:hAnsi="Daytona" w:cstheme="majorBidi"/>
+          <w:color w:val="000000" w:themeColor="text1"/>
+          <w:spacing w:val="4"/>
+          <w:sz w:val="28"/>
+          <w:szCs w:val="28"/>
+        </w:rPr>
+        <w:t>To create multiple files in Linux.</w:t>
+      </w:r>
+    </w:p>
+    <w:p>
+      <w:pPr>
+        <w:pStyle w:val="NormalWeb"/>
+        <w:shd w:val="clear" w:color="auto" w:fill="FFFFFF"/>
+        <w:ind w:left="360"/>
+        <w:jc w:val="both"/>
+        <w:rPr>
+          <w:rFonts w:ascii="Daytona" w:hAnsi="Daytona" w:cstheme="majorBidi"/>
+          <w:color w:val="000000" w:themeColor="text1"/>
+          <w:spacing w:val="4"/>
+          <w:sz w:val="28"/>
+          <w:szCs w:val="28"/>
+        </w:rPr>
+      </w:pPr>
+      <w:r>
+        <w:rPr>
+          <w:rFonts w:ascii="Daytona" w:hAnsi="Daytona" w:cstheme="majorBidi"/>
+          <w:color w:val="000000" w:themeColor="text1"/>
+          <w:spacing w:val="4"/>
+        </w:rPr>
+        <w:t>touch file{01-28}.txt</w:t>
+      </w:r>
+      <w:r>
+        <w:rPr>
+          <w:rFonts w:ascii="Daytona" w:hAnsi="Daytona" w:cstheme="majorBidi"/>
+          <w:color w:val="000000" w:themeColor="text1"/>
+          <w:spacing w:val="4"/>
+          <w:sz w:val="28"/>
+          <w:szCs w:val="28"/>
+        </w:rPr>
+        <w:t xml:space="preserve"> </w:t>
+      </w:r>
+    </w:p>
+    <w:p>
+      <w:pPr>
+        <w:pStyle w:val="NormalWeb"/>
+        <w:shd w:val="clear" w:color="auto" w:fill="FFFFFF"/>
+        <w:ind w:left="360"/>
+        <w:rPr>
+          <w:rFonts w:ascii="Daytona" w:hAnsi="Daytona" w:cstheme="majorBidi"/>
+          <w:color w:val="000000" w:themeColor="text1"/>
+          <w:spacing w:val="4"/>
+          <w:sz w:val="36"/>
+          <w:szCs w:val="36"/>
+        </w:rPr>
+      </w:pPr>
+      <w:r>
+        <w:rPr>
+          <w:rFonts w:ascii="Daytona" w:hAnsi="Daytona" w:cstheme="majorBidi"/>
+          <w:color w:val="000000" w:themeColor="text1"/>
+          <w:spacing w:val="4"/>
+          <w:sz w:val="36"/>
+          <w:szCs w:val="36"/>
+        </w:rPr>
+        <w:t>How to check the specific file or directory in LINUX</w:t>
+      </w:r>
+    </w:p>
+    <w:p>
+      <w:pPr>
+        <w:pStyle w:val="NormalWeb"/>
+        <w:shd w:val="clear" w:color="auto" w:fill="FFFFFF"/>
+        <w:ind w:left="360"/>
+        <w:rPr>
+          <w:rFonts w:ascii="Daytona" w:hAnsi="Daytona" w:cstheme="majorBidi"/>
+          <w:color w:val="000000" w:themeColor="text1"/>
+          <w:spacing w:val="4"/>
+          <w:sz w:val="28"/>
+          <w:szCs w:val="28"/>
+        </w:rPr>
+      </w:pPr>
+      <w:r>
+        <w:rPr>
+          <w:rFonts w:ascii="Daytona" w:hAnsi="Daytona" w:cstheme="majorBidi"/>
+          <w:color w:val="000000" w:themeColor="text1"/>
+          <w:spacing w:val="4"/>
+          <w:sz w:val="28"/>
+          <w:szCs w:val="28"/>
+        </w:rPr>
+        <w:t>Using color method and permission method we can decide whether it is a file or directory in Linux.</w:t>
+      </w:r>
+    </w:p>
+    <w:p>
+      <w:pPr>
+        <w:pStyle w:val="NormalWeb"/>
+        <w:shd w:val="clear" w:color="auto" w:fill="FFFFFF"/>
+        <w:ind w:left="360"/>
+        <w:rPr>
+          <w:rFonts w:ascii="Daytona" w:hAnsi="Daytona" w:cstheme="majorBidi"/>
+          <w:color w:val="000000" w:themeColor="text1"/>
+          <w:spacing w:val="4"/>
+          <w:sz w:val="28"/>
+          <w:szCs w:val="28"/>
+        </w:rPr>
+      </w:pPr>
+      <w:r>
+        <w:rPr>
+          <w:rFonts w:ascii="Daytona" w:hAnsi="Daytona" w:cstheme="majorBidi"/>
+          <w:color w:val="000000" w:themeColor="text1"/>
+          <w:spacing w:val="4"/>
+          <w:sz w:val="28"/>
+          <w:szCs w:val="28"/>
+        </w:rPr>
+        <w:t>If permission starts with ‘</w:t>
+      </w:r>
       <w:r>
         <w:rPr>
           <w:rFonts w:ascii="Daytona" w:hAnsi="Daytona" w:cstheme="majorBidi"/>
@@ -922,10 +1001,43 @@
           <w:bCs/>
           <w:color w:val="000000" w:themeColor="text1"/>
           <w:spacing w:val="4"/>
-        </w:rPr>
-        <w:t>wq</w:t>
-      </w:r>
-      <w:proofErr w:type="spellEnd"/>
+          <w:sz w:val="28"/>
+          <w:szCs w:val="28"/>
+        </w:rPr>
+        <w:t>d</w:t>
+      </w:r>
+      <w:r>
+        <w:rPr>
+          <w:rFonts w:ascii="Daytona" w:hAnsi="Daytona" w:cstheme="majorBidi"/>
+          <w:color w:val="000000" w:themeColor="text1"/>
+          <w:spacing w:val="4"/>
+          <w:sz w:val="28"/>
+          <w:szCs w:val="28"/>
+        </w:rPr>
+        <w:t xml:space="preserve">’ or if it is color </w:t>
+      </w:r>
+      <w:r>
+        <w:rPr>
+          <w:rFonts w:ascii="Daytona" w:hAnsi="Daytona" w:cstheme="majorBidi"/>
+          <w:b/>
+          <w:bCs/>
+          <w:color w:val="000000" w:themeColor="text1"/>
+          <w:spacing w:val="4"/>
+          <w:sz w:val="28"/>
+          <w:szCs w:val="28"/>
+        </w:rPr>
+        <w:t>blue</w:t>
+      </w:r>
+      <w:r>
+        <w:rPr>
+          <w:rFonts w:ascii="Daytona" w:hAnsi="Daytona" w:cstheme="majorBidi"/>
+          <w:color w:val="000000" w:themeColor="text1"/>
+          <w:spacing w:val="4"/>
+          <w:sz w:val="28"/>
+          <w:szCs w:val="28"/>
+        </w:rPr>
+        <w:t>, then we can decide it’s directory.</w:t>
+      </w:r>
     </w:p>
     <w:p>
       <w:pPr>
@@ -936,19 +1048,19 @@
           <w:rFonts w:ascii="Daytona" w:hAnsi="Daytona" w:cstheme="majorBidi"/>
           <w:color w:val="000000" w:themeColor="text1"/>
           <w:spacing w:val="4"/>
-          <w:sz w:val="36"/>
-          <w:szCs w:val="36"/>
-        </w:rPr>
-      </w:pPr>
-      <w:r>
-        <w:rPr>
-          <w:rFonts w:ascii="Daytona" w:hAnsi="Daytona" w:cstheme="majorBidi"/>
-          <w:color w:val="000000" w:themeColor="text1"/>
-          <w:spacing w:val="4"/>
-          <w:sz w:val="36"/>
-          <w:szCs w:val="36"/>
-        </w:rPr>
-        <w:t>What CMD is required to create multiple files</w:t>
+          <w:sz w:val="28"/>
+          <w:szCs w:val="28"/>
+        </w:rPr>
+      </w:pPr>
+      <w:r>
+        <w:rPr>
+          <w:rFonts w:ascii="Daytona" w:hAnsi="Daytona" w:cstheme="majorBidi"/>
+          <w:color w:val="000000" w:themeColor="text1"/>
+          <w:spacing w:val="4"/>
+          <w:sz w:val="28"/>
+          <w:szCs w:val="28"/>
+        </w:rPr>
+        <w:t>For Example, in Linux:</w:t>
       </w:r>
     </w:p>
     <w:p>
@@ -956,24 +1068,25 @@
         <w:pStyle w:val="NormalWeb"/>
         <w:shd w:val="clear" w:color="auto" w:fill="FFFFFF"/>
         <w:ind w:left="360"/>
-        <w:jc w:val="both"/>
-        <w:rPr>
-          <w:rFonts w:ascii="Daytona" w:hAnsi="Daytona" w:cstheme="majorBidi"/>
-          <w:color w:val="000000" w:themeColor="text1"/>
-          <w:spacing w:val="4"/>
-          <w:sz w:val="28"/>
-          <w:szCs w:val="28"/>
-        </w:rPr>
-      </w:pPr>
-      <w:r>
-        <w:rPr>
-          <w:rFonts w:ascii="Daytona" w:hAnsi="Daytona" w:cstheme="majorBidi"/>
-          <w:color w:val="000000" w:themeColor="text1"/>
-          <w:spacing w:val="4"/>
-          <w:sz w:val="28"/>
-          <w:szCs w:val="28"/>
-        </w:rPr>
-        <w:t>To create multiple files in Linux.</w:t>
+        <w:rPr>
+          <w:rFonts w:ascii="Daytona" w:hAnsi="Daytona" w:cstheme="majorBidi"/>
+          <w:b/>
+          <w:bCs/>
+          <w:color w:val="000000" w:themeColor="text1"/>
+          <w:spacing w:val="4"/>
+          <w:sz w:val="28"/>
+          <w:szCs w:val="28"/>
+        </w:rPr>
+      </w:pPr>
+      <w:r>
+        <w:rPr>
+          <w:rFonts w:ascii="Daytona" w:hAnsi="Daytona" w:cstheme="majorBidi"/>
+          <w:b/>
+          <w:bCs/>
+          <w:color w:val="000000" w:themeColor="text1"/>
+          <w:spacing w:val="4"/>
+        </w:rPr>
+        <w:t>drwr-xr-x— 4 rootuser username 128 Dec 25 05:15 Sai</w:t>
       </w:r>
     </w:p>
     <w:p>
@@ -981,32 +1094,67 @@
         <w:pStyle w:val="NormalWeb"/>
         <w:shd w:val="clear" w:color="auto" w:fill="FFFFFF"/>
         <w:ind w:left="360"/>
-        <w:jc w:val="both"/>
-        <w:rPr>
-          <w:rFonts w:ascii="Daytona" w:hAnsi="Daytona" w:cstheme="majorBidi"/>
-          <w:color w:val="000000" w:themeColor="text1"/>
-          <w:spacing w:val="4"/>
-          <w:sz w:val="28"/>
-          <w:szCs w:val="28"/>
-        </w:rPr>
-      </w:pPr>
-      <w:r>
-        <w:rPr>
-          <w:rFonts w:ascii="Daytona" w:hAnsi="Daytona" w:cstheme="majorBidi"/>
-          <w:color w:val="000000" w:themeColor="text1"/>
-          <w:spacing w:val="4"/>
-        </w:rPr>
-        <w:t>touch file{01-28}.txt</w:t>
-      </w:r>
-      <w:r>
-        <w:rPr>
-          <w:rFonts w:ascii="Daytona" w:hAnsi="Daytona" w:cstheme="majorBidi"/>
-          <w:color w:val="000000" w:themeColor="text1"/>
-          <w:spacing w:val="4"/>
-          <w:sz w:val="28"/>
-          <w:szCs w:val="28"/>
-        </w:rPr>
-        <w:t xml:space="preserve"> </w:t>
+        <w:rPr>
+          <w:rFonts w:ascii="Daytona" w:hAnsi="Daytona" w:cstheme="majorBidi"/>
+          <w:color w:val="000000" w:themeColor="text1"/>
+          <w:spacing w:val="4"/>
+          <w:sz w:val="28"/>
+          <w:szCs w:val="28"/>
+        </w:rPr>
+      </w:pPr>
+      <w:r>
+        <w:rPr>
+          <w:rFonts w:ascii="Daytona" w:hAnsi="Daytona" w:cstheme="majorBidi"/>
+          <w:color w:val="000000" w:themeColor="text1"/>
+          <w:spacing w:val="4"/>
+          <w:sz w:val="28"/>
+          <w:szCs w:val="28"/>
+        </w:rPr>
+        <w:t>If permission starts with ‘</w:t>
+      </w:r>
+      <w:r>
+        <w:rPr>
+          <w:rFonts w:ascii="Daytona" w:hAnsi="Daytona" w:cstheme="majorBidi"/>
+          <w:b/>
+          <w:bCs/>
+          <w:color w:val="000000" w:themeColor="text1"/>
+          <w:spacing w:val="4"/>
+          <w:sz w:val="28"/>
+          <w:szCs w:val="28"/>
+        </w:rPr>
+        <w:t>r</w:t>
+      </w:r>
+      <w:r>
+        <w:rPr>
+          <w:rFonts w:ascii="Daytona" w:hAnsi="Daytona" w:cstheme="majorBidi"/>
+          <w:color w:val="000000" w:themeColor="text1"/>
+          <w:spacing w:val="4"/>
+          <w:sz w:val="28"/>
+          <w:szCs w:val="28"/>
+        </w:rPr>
+        <w:t xml:space="preserve">’ or if it is color </w:t>
+      </w:r>
+      <w:r>
+        <w:rPr>
+          <w:rFonts w:ascii="Daytona" w:hAnsi="Daytona" w:cstheme="majorBidi"/>
+          <w:b/>
+          <w:bCs/>
+          <w:color w:val="000000" w:themeColor="text1"/>
+          <w:spacing w:val="4"/>
+          <w:sz w:val="28"/>
+          <w:szCs w:val="28"/>
+        </w:rPr>
+        <w:t>green</w:t>
+      </w:r>
+      <w:r>
+        <w:rPr>
+          <w:rFonts w:ascii="Daytona" w:hAnsi="Daytona" w:cstheme="majorBidi"/>
+          <w:color w:val="000000" w:themeColor="text1"/>
+          <w:spacing w:val="4"/>
+          <w:sz w:val="28"/>
+          <w:szCs w:val="28"/>
+        </w:rPr>
+        <w:t>, then we can decide it’s file.</w:t>
       </w:r>
     </w:p>
     <w:p>
@@ -1018,19 +1166,19 @@
           <w:rFonts w:ascii="Daytona" w:hAnsi="Daytona" w:cstheme="majorBidi"/>
           <w:color w:val="000000" w:themeColor="text1"/>
           <w:spacing w:val="4"/>
-          <w:sz w:val="36"/>
-          <w:szCs w:val="36"/>
-        </w:rPr>
-      </w:pPr>
-      <w:r>
-        <w:rPr>
-          <w:rFonts w:ascii="Daytona" w:hAnsi="Daytona" w:cstheme="majorBidi"/>
-          <w:color w:val="000000" w:themeColor="text1"/>
-          <w:spacing w:val="4"/>
-          <w:sz w:val="36"/>
-          <w:szCs w:val="36"/>
-        </w:rPr>
-        <w:t>How to check the specific file or directory in LINUX</w:t>
+          <w:sz w:val="28"/>
+          <w:szCs w:val="28"/>
+        </w:rPr>
+      </w:pPr>
+      <w:r>
+        <w:rPr>
+          <w:rFonts w:ascii="Daytona" w:hAnsi="Daytona" w:cstheme="majorBidi"/>
+          <w:b/>
+          <w:bCs/>
+          <w:color w:val="000000" w:themeColor="text1"/>
+          <w:spacing w:val="4"/>
+        </w:rPr>
+        <w:t>rwr-xr-x— 4 rootuser username 128 Dec 25 05:15 hello.txt</w:t>
       </w:r>
     </w:p>
     <w:p>
@@ -1042,42 +1190,10 @@
           <w:rFonts w:ascii="Daytona" w:hAnsi="Daytona" w:cstheme="majorBidi"/>
           <w:color w:val="000000" w:themeColor="text1"/>
           <w:spacing w:val="4"/>
-          <w:sz w:val="28"/>
-          <w:szCs w:val="28"/>
-        </w:rPr>
-      </w:pPr>
-      <w:r>
-        <w:rPr>
-          <w:rFonts w:ascii="Daytona" w:hAnsi="Daytona" w:cstheme="majorBidi"/>
-          <w:color w:val="000000" w:themeColor="text1"/>
-          <w:spacing w:val="4"/>
-          <w:sz w:val="28"/>
-          <w:szCs w:val="28"/>
-        </w:rPr>
-        <w:t xml:space="preserve">Using </w:t>
-      </w:r>
-      <w:proofErr w:type="spellStart"/>
-      <w:r>
-        <w:rPr>
-          <w:rFonts w:ascii="Daytona" w:hAnsi="Daytona" w:cstheme="majorBidi"/>
-          <w:color w:val="000000" w:themeColor="text1"/>
-          <w:spacing w:val="4"/>
-          <w:sz w:val="28"/>
-          <w:szCs w:val="28"/>
-        </w:rPr>
-        <w:t>color</w:t>
-      </w:r>
-      <w:proofErr w:type="spellEnd"/>
-      <w:r>
-        <w:rPr>
-          <w:rFonts w:ascii="Daytona" w:hAnsi="Daytona" w:cstheme="majorBidi"/>
-          <w:color w:val="000000" w:themeColor="text1"/>
-          <w:spacing w:val="4"/>
-          <w:sz w:val="28"/>
-          <w:szCs w:val="28"/>
-        </w:rPr>
-        <w:t xml:space="preserve"> method and permission method we can decide whether it is a file or directory in Linux.</w:t>
-      </w:r>
+          <w:sz w:val="36"/>
+          <w:szCs w:val="36"/>
+        </w:rPr>
+      </w:pPr>
     </w:p>
     <w:p>
       <w:pPr>
@@ -1088,86 +1204,10 @@
           <w:rFonts w:ascii="Daytona" w:hAnsi="Daytona" w:cstheme="majorBidi"/>
           <w:color w:val="000000" w:themeColor="text1"/>
           <w:spacing w:val="4"/>
-          <w:sz w:val="28"/>
-          <w:szCs w:val="28"/>
-        </w:rPr>
-      </w:pPr>
-      <w:r>
-        <w:rPr>
-          <w:rFonts w:ascii="Daytona" w:hAnsi="Daytona" w:cstheme="majorBidi"/>
-          <w:color w:val="000000" w:themeColor="text1"/>
-          <w:spacing w:val="4"/>
-          <w:sz w:val="28"/>
-          <w:szCs w:val="28"/>
-        </w:rPr>
-        <w:t>If permission starts with ‘</w:t>
-      </w:r>
-      <w:r>
-        <w:rPr>
-          <w:rFonts w:ascii="Daytona" w:hAnsi="Daytona" w:cstheme="majorBidi"/>
-          <w:b/>
-          <w:bCs/>
-          <w:color w:val="000000" w:themeColor="text1"/>
-          <w:spacing w:val="4"/>
-          <w:sz w:val="28"/>
-          <w:szCs w:val="28"/>
-        </w:rPr>
-        <w:t>d</w:t>
-      </w:r>
-      <w:r>
-        <w:rPr>
-          <w:rFonts w:ascii="Daytona" w:hAnsi="Daytona" w:cstheme="majorBidi"/>
-          <w:color w:val="000000" w:themeColor="text1"/>
-          <w:spacing w:val="4"/>
-          <w:sz w:val="28"/>
-          <w:szCs w:val="28"/>
-        </w:rPr>
-        <w:t xml:space="preserve">’ or if it is </w:t>
-      </w:r>
-      <w:proofErr w:type="spellStart"/>
-      <w:r>
-        <w:rPr>
-          <w:rFonts w:ascii="Daytona" w:hAnsi="Daytona" w:cstheme="majorBidi"/>
-          <w:color w:val="000000" w:themeColor="text1"/>
-          <w:spacing w:val="4"/>
-          <w:sz w:val="28"/>
-          <w:szCs w:val="28"/>
-        </w:rPr>
-        <w:t>color</w:t>
-      </w:r>
-      <w:proofErr w:type="spellEnd"/>
-      <w:r>
-        <w:rPr>
-          <w:rFonts w:ascii="Daytona" w:hAnsi="Daytona" w:cstheme="majorBidi"/>
-          <w:color w:val="000000" w:themeColor="text1"/>
-          <w:spacing w:val="4"/>
-          <w:sz w:val="28"/>
-          <w:szCs w:val="28"/>
-        </w:rPr>
-        <w:t xml:space="preserve"> </w:t>
-      </w:r>
-      <w:r>
-        <w:rPr>
-          <w:rFonts w:ascii="Daytona" w:hAnsi="Daytona" w:cstheme="majorBidi"/>
-          <w:b/>
-          <w:bCs/>
-          <w:color w:val="000000" w:themeColor="text1"/>
-          <w:spacing w:val="4"/>
-          <w:sz w:val="28"/>
-          <w:szCs w:val="28"/>
-        </w:rPr>
-        <w:t>blue</w:t>
-      </w:r>
-      <w:r>
-        <w:rPr>
-          <w:rFonts w:ascii="Daytona" w:hAnsi="Daytona" w:cstheme="majorBidi"/>
-          <w:color w:val="000000" w:themeColor="text1"/>
-          <w:spacing w:val="4"/>
-          <w:sz w:val="28"/>
-          <w:szCs w:val="28"/>
-        </w:rPr>
-        <w:t>, then we can decide it’s directory.</w:t>
-      </w:r>
+          <w:sz w:val="36"/>
+          <w:szCs w:val="36"/>
+        </w:rPr>
+      </w:pPr>
     </w:p>
     <w:p>
       <w:pPr>
@@ -1178,310 +1218,6 @@
           <w:rFonts w:ascii="Daytona" w:hAnsi="Daytona" w:cstheme="majorBidi"/>
           <w:color w:val="000000" w:themeColor="text1"/>
           <w:spacing w:val="4"/>
-          <w:sz w:val="28"/>
-          <w:szCs w:val="28"/>
-        </w:rPr>
-      </w:pPr>
-      <w:r>
-        <w:rPr>
-          <w:rFonts w:ascii="Daytona" w:hAnsi="Daytona" w:cstheme="majorBidi"/>
-          <w:color w:val="000000" w:themeColor="text1"/>
-          <w:spacing w:val="4"/>
-          <w:sz w:val="28"/>
-          <w:szCs w:val="28"/>
-        </w:rPr>
-        <w:t>For Example, in Linux:</w:t>
-      </w:r>
-    </w:p>
-    <w:p>
-      <w:pPr>
-        <w:pStyle w:val="NormalWeb"/>
-        <w:shd w:val="clear" w:color="auto" w:fill="FFFFFF"/>
-        <w:ind w:left="360"/>
-        <w:rPr>
-          <w:rFonts w:ascii="Daytona" w:hAnsi="Daytona" w:cstheme="majorBidi"/>
-          <w:b/>
-          <w:bCs/>
-          <w:color w:val="000000" w:themeColor="text1"/>
-          <w:spacing w:val="4"/>
-          <w:sz w:val="28"/>
-          <w:szCs w:val="28"/>
-        </w:rPr>
-      </w:pPr>
-      <w:proofErr w:type="spellStart"/>
-      <w:r>
-        <w:rPr>
-          <w:rFonts w:ascii="Daytona" w:hAnsi="Daytona" w:cstheme="majorBidi"/>
-          <w:b/>
-          <w:bCs/>
-          <w:color w:val="000000" w:themeColor="text1"/>
-          <w:spacing w:val="4"/>
-        </w:rPr>
-        <w:t>drwr</w:t>
-      </w:r>
-      <w:proofErr w:type="spellEnd"/>
-      <w:r>
-        <w:rPr>
-          <w:rFonts w:ascii="Daytona" w:hAnsi="Daytona" w:cstheme="majorBidi"/>
-          <w:b/>
-          <w:bCs/>
-          <w:color w:val="000000" w:themeColor="text1"/>
-          <w:spacing w:val="4"/>
-        </w:rPr>
-        <w:t>-</w:t>
-      </w:r>
-      <w:proofErr w:type="spellStart"/>
-      <w:r>
-        <w:rPr>
-          <w:rFonts w:ascii="Daytona" w:hAnsi="Daytona" w:cstheme="majorBidi"/>
-          <w:b/>
-          <w:bCs/>
-          <w:color w:val="000000" w:themeColor="text1"/>
-          <w:spacing w:val="4"/>
-        </w:rPr>
-        <w:t>xr</w:t>
-      </w:r>
-      <w:proofErr w:type="spellEnd"/>
-      <w:r>
-        <w:rPr>
-          <w:rFonts w:ascii="Daytona" w:hAnsi="Daytona" w:cstheme="majorBidi"/>
-          <w:b/>
-          <w:bCs/>
-          <w:color w:val="000000" w:themeColor="text1"/>
-          <w:spacing w:val="4"/>
-        </w:rPr>
-        <w:t xml:space="preserve">-x— 4 </w:t>
-      </w:r>
-      <w:proofErr w:type="spellStart"/>
-      <w:r>
-        <w:rPr>
-          <w:rFonts w:ascii="Daytona" w:hAnsi="Daytona" w:cstheme="majorBidi"/>
-          <w:b/>
-          <w:bCs/>
-          <w:color w:val="000000" w:themeColor="text1"/>
-          <w:spacing w:val="4"/>
-        </w:rPr>
-        <w:t>rootuser</w:t>
-      </w:r>
-      <w:proofErr w:type="spellEnd"/>
-      <w:r>
-        <w:rPr>
-          <w:rFonts w:ascii="Daytona" w:hAnsi="Daytona" w:cstheme="majorBidi"/>
-          <w:b/>
-          <w:bCs/>
-          <w:color w:val="000000" w:themeColor="text1"/>
-          <w:spacing w:val="4"/>
-        </w:rPr>
-        <w:t xml:space="preserve"> username 128 Dec 25 05:15 Sai</w:t>
-      </w:r>
-    </w:p>
-    <w:p>
-      <w:pPr>
-        <w:pStyle w:val="NormalWeb"/>
-        <w:shd w:val="clear" w:color="auto" w:fill="FFFFFF"/>
-        <w:ind w:left="360"/>
-        <w:rPr>
-          <w:rFonts w:ascii="Daytona" w:hAnsi="Daytona" w:cstheme="majorBidi"/>
-          <w:color w:val="000000" w:themeColor="text1"/>
-          <w:spacing w:val="4"/>
-          <w:sz w:val="28"/>
-          <w:szCs w:val="28"/>
-        </w:rPr>
-      </w:pPr>
-      <w:r>
-        <w:rPr>
-          <w:rFonts w:ascii="Daytona" w:hAnsi="Daytona" w:cstheme="majorBidi"/>
-          <w:color w:val="000000" w:themeColor="text1"/>
-          <w:spacing w:val="4"/>
-          <w:sz w:val="28"/>
-          <w:szCs w:val="28"/>
-        </w:rPr>
-        <w:t>If permission starts with ‘</w:t>
-      </w:r>
-      <w:r>
-        <w:rPr>
-          <w:rFonts w:ascii="Daytona" w:hAnsi="Daytona" w:cstheme="majorBidi"/>
-          <w:b/>
-          <w:bCs/>
-          <w:color w:val="000000" w:themeColor="text1"/>
-          <w:spacing w:val="4"/>
-          <w:sz w:val="28"/>
-          <w:szCs w:val="28"/>
-        </w:rPr>
-        <w:t>r</w:t>
-      </w:r>
-      <w:r>
-        <w:rPr>
-          <w:rFonts w:ascii="Daytona" w:hAnsi="Daytona" w:cstheme="majorBidi"/>
-          <w:color w:val="000000" w:themeColor="text1"/>
-          <w:spacing w:val="4"/>
-          <w:sz w:val="28"/>
-          <w:szCs w:val="28"/>
-        </w:rPr>
-        <w:t xml:space="preserve">’ or if it is </w:t>
-      </w:r>
-      <w:proofErr w:type="spellStart"/>
-      <w:r>
-        <w:rPr>
-          <w:rFonts w:ascii="Daytona" w:hAnsi="Daytona" w:cstheme="majorBidi"/>
-          <w:color w:val="000000" w:themeColor="text1"/>
-          <w:spacing w:val="4"/>
-          <w:sz w:val="28"/>
-          <w:szCs w:val="28"/>
-        </w:rPr>
-        <w:t>color</w:t>
-      </w:r>
-      <w:proofErr w:type="spellEnd"/>
-      <w:r>
-        <w:rPr>
-          <w:rFonts w:ascii="Daytona" w:hAnsi="Daytona" w:cstheme="majorBidi"/>
-          <w:color w:val="000000" w:themeColor="text1"/>
-          <w:spacing w:val="4"/>
-          <w:sz w:val="28"/>
-          <w:szCs w:val="28"/>
-        </w:rPr>
-        <w:t xml:space="preserve"> </w:t>
-      </w:r>
-      <w:r>
-        <w:rPr>
-          <w:rFonts w:ascii="Daytona" w:hAnsi="Daytona" w:cstheme="majorBidi"/>
-          <w:b/>
-          <w:bCs/>
-          <w:color w:val="000000" w:themeColor="text1"/>
-          <w:spacing w:val="4"/>
-          <w:sz w:val="28"/>
-          <w:szCs w:val="28"/>
-        </w:rPr>
-        <w:t>green</w:t>
-      </w:r>
-      <w:r>
-        <w:rPr>
-          <w:rFonts w:ascii="Daytona" w:hAnsi="Daytona" w:cstheme="majorBidi"/>
-          <w:color w:val="000000" w:themeColor="text1"/>
-          <w:spacing w:val="4"/>
-          <w:sz w:val="28"/>
-          <w:szCs w:val="28"/>
-        </w:rPr>
-        <w:t>, then we can decide it’s file.</w:t>
-      </w:r>
-    </w:p>
-    <w:p>
-      <w:pPr>
-        <w:pStyle w:val="NormalWeb"/>
-        <w:shd w:val="clear" w:color="auto" w:fill="FFFFFF"/>
-        <w:ind w:left="360"/>
-        <w:rPr>
-          <w:rFonts w:ascii="Daytona" w:hAnsi="Daytona" w:cstheme="majorBidi"/>
-          <w:color w:val="000000" w:themeColor="text1"/>
-          <w:spacing w:val="4"/>
-          <w:sz w:val="28"/>
-          <w:szCs w:val="28"/>
-        </w:rPr>
-      </w:pPr>
-      <w:proofErr w:type="spellStart"/>
-      <w:r>
-        <w:rPr>
-          <w:rFonts w:ascii="Daytona" w:hAnsi="Daytona" w:cstheme="majorBidi"/>
-          <w:b/>
-          <w:bCs/>
-          <w:color w:val="000000" w:themeColor="text1"/>
-          <w:spacing w:val="4"/>
-        </w:rPr>
-        <w:t>rwr</w:t>
-      </w:r>
-      <w:proofErr w:type="spellEnd"/>
-      <w:r>
-        <w:rPr>
-          <w:rFonts w:ascii="Daytona" w:hAnsi="Daytona" w:cstheme="majorBidi"/>
-          <w:b/>
-          <w:bCs/>
-          <w:color w:val="000000" w:themeColor="text1"/>
-          <w:spacing w:val="4"/>
-        </w:rPr>
-        <w:t>-</w:t>
-      </w:r>
-      <w:proofErr w:type="spellStart"/>
-      <w:r>
-        <w:rPr>
-          <w:rFonts w:ascii="Daytona" w:hAnsi="Daytona" w:cstheme="majorBidi"/>
-          <w:b/>
-          <w:bCs/>
-          <w:color w:val="000000" w:themeColor="text1"/>
-          <w:spacing w:val="4"/>
-        </w:rPr>
-        <w:t>xr</w:t>
-      </w:r>
-      <w:proofErr w:type="spellEnd"/>
-      <w:r>
-        <w:rPr>
-          <w:rFonts w:ascii="Daytona" w:hAnsi="Daytona" w:cstheme="majorBidi"/>
-          <w:b/>
-          <w:bCs/>
-          <w:color w:val="000000" w:themeColor="text1"/>
-          <w:spacing w:val="4"/>
-        </w:rPr>
-        <w:t xml:space="preserve">-x— 4 </w:t>
-      </w:r>
-      <w:proofErr w:type="spellStart"/>
-      <w:r>
-        <w:rPr>
-          <w:rFonts w:ascii="Daytona" w:hAnsi="Daytona" w:cstheme="majorBidi"/>
-          <w:b/>
-          <w:bCs/>
-          <w:color w:val="000000" w:themeColor="text1"/>
-          <w:spacing w:val="4"/>
-        </w:rPr>
-        <w:t>rootuser</w:t>
-      </w:r>
-      <w:proofErr w:type="spellEnd"/>
-      <w:r>
-        <w:rPr>
-          <w:rFonts w:ascii="Daytona" w:hAnsi="Daytona" w:cstheme="majorBidi"/>
-          <w:b/>
-          <w:bCs/>
-          <w:color w:val="000000" w:themeColor="text1"/>
-          <w:spacing w:val="4"/>
-        </w:rPr>
-        <w:t xml:space="preserve"> username 128 Dec 25 05:15 hello.txt</w:t>
-      </w:r>
-    </w:p>
-    <w:p>
-      <w:pPr>
-        <w:pStyle w:val="NormalWeb"/>
-        <w:shd w:val="clear" w:color="auto" w:fill="FFFFFF"/>
-        <w:ind w:left="360"/>
-        <w:rPr>
-          <w:rFonts w:ascii="Daytona" w:hAnsi="Daytona" w:cstheme="majorBidi"/>
-          <w:color w:val="000000" w:themeColor="text1"/>
-          <w:spacing w:val="4"/>
-          <w:sz w:val="36"/>
-          <w:szCs w:val="36"/>
-        </w:rPr>
-      </w:pPr>
-    </w:p>
-    <w:p>
-      <w:pPr>
-        <w:pStyle w:val="NormalWeb"/>
-        <w:shd w:val="clear" w:color="auto" w:fill="FFFFFF"/>
-        <w:ind w:left="360"/>
-        <w:rPr>
-          <w:rFonts w:ascii="Daytona" w:hAnsi="Daytona" w:cstheme="majorBidi"/>
-          <w:color w:val="000000" w:themeColor="text1"/>
-          <w:spacing w:val="4"/>
-          <w:sz w:val="36"/>
-          <w:szCs w:val="36"/>
-        </w:rPr>
-      </w:pPr>
-    </w:p>
-    <w:p>
-      <w:pPr>
-        <w:pStyle w:val="NormalWeb"/>
-        <w:shd w:val="clear" w:color="auto" w:fill="FFFFFF"/>
-        <w:ind w:left="360"/>
-        <w:rPr>
-          <w:rFonts w:ascii="Daytona" w:hAnsi="Daytona" w:cstheme="majorBidi"/>
-          <w:color w:val="000000" w:themeColor="text1"/>
-          <w:spacing w:val="4"/>
           <w:sz w:val="36"/>
           <w:szCs w:val="36"/>
         </w:rPr>
@@ -1495,20 +1231,8 @@
           <w:szCs w:val="36"/>
         </w:rPr>
         <w:lastRenderedPageBreak/>
-        <w:t xml:space="preserve">What is the difference between cat and </w:t>
-      </w:r>
-      <w:proofErr w:type="gramStart"/>
-      <w:r>
-        <w:rPr>
-          <w:rFonts w:ascii="Daytona" w:hAnsi="Daytona" w:cstheme="majorBidi"/>
-          <w:color w:val="000000" w:themeColor="text1"/>
-          <w:spacing w:val="4"/>
-          <w:sz w:val="36"/>
-          <w:szCs w:val="36"/>
-        </w:rPr>
-        <w:t>vim</w:t>
-      </w:r>
-      <w:proofErr w:type="gramEnd"/>
+        <w:t>What is the difference between cat and vim</w:t>
+      </w:r>
     </w:p>
     <w:tbl>
       <w:tblPr>
@@ -1827,29 +1551,7 @@
                 <w:sz w:val="28"/>
                 <w:szCs w:val="28"/>
               </w:rPr>
-              <w:t xml:space="preserve">A file can </w:t>
-            </w:r>
-            <w:proofErr w:type="gramStart"/>
-            <w:r>
-              <w:rPr>
-                <w:rFonts w:ascii="Daytona" w:hAnsi="Daytona" w:cstheme="majorBidi"/>
-                <w:color w:val="000000" w:themeColor="text1"/>
-                <w:spacing w:val="4"/>
-                <w:sz w:val="28"/>
-                <w:szCs w:val="28"/>
-              </w:rPr>
-              <w:t>merged</w:t>
-            </w:r>
-            <w:proofErr w:type="gramEnd"/>
-            <w:r>
-              <w:rPr>
-                <w:rFonts w:ascii="Daytona" w:hAnsi="Daytona" w:cstheme="majorBidi"/>
-                <w:color w:val="000000" w:themeColor="text1"/>
-                <w:spacing w:val="4"/>
-                <w:sz w:val="28"/>
-                <w:szCs w:val="28"/>
-              </w:rPr>
-              <w:t xml:space="preserve"> but only with the one being currently edited.</w:t>
+              <w:t>A file can merged but only with the one being currently edited.</w:t>
             </w:r>
           </w:p>
         </w:tc>
@@ -2072,22 +1774,8 @@
           <w:szCs w:val="36"/>
         </w:rPr>
         <w:lastRenderedPageBreak/>
-        <w:t xml:space="preserve">What is the difference between grep and </w:t>
-      </w:r>
-      <w:proofErr w:type="spellStart"/>
-      <w:proofErr w:type="gramStart"/>
-      <w:r>
-        <w:rPr>
-          <w:rFonts w:ascii="Daytona" w:hAnsi="Daytona" w:cstheme="majorBidi"/>
-          <w:color w:val="000000" w:themeColor="text1"/>
-          <w:spacing w:val="4"/>
-          <w:sz w:val="36"/>
-          <w:szCs w:val="36"/>
-        </w:rPr>
-        <w:t>egrep</w:t>
-      </w:r>
-      <w:proofErr w:type="spellEnd"/>
-      <w:proofErr w:type="gramEnd"/>
+        <w:t>What is the difference between grep and egrep</w:t>
+      </w:r>
     </w:p>
     <w:tbl>
       <w:tblPr>
@@ -2145,7 +1833,6 @@
                 <w:szCs w:val="28"/>
               </w:rPr>
             </w:pPr>
-            <w:proofErr w:type="spellStart"/>
             <w:r>
               <w:rPr>
                 <w:rFonts w:ascii="Daytona" w:hAnsi="Daytona" w:cstheme="majorBidi"/>
@@ -2156,7 +1843,6 @@
               </w:rPr>
               <w:t>Egrep</w:t>
             </w:r>
-            <w:proofErr w:type="spellEnd"/>
           </w:p>
         </w:tc>
       </w:tr>
@@ -2355,73 +2041,7 @@
                 <w:sz w:val="28"/>
                 <w:szCs w:val="28"/>
               </w:rPr>
-              <w:t xml:space="preserve">Consider </w:t>
-            </w:r>
-            <w:proofErr w:type="gramStart"/>
-            <w:r>
-              <w:rPr>
-                <w:rFonts w:ascii="Daytona" w:hAnsi="Daytona" w:cstheme="majorBidi"/>
-                <w:color w:val="000000" w:themeColor="text1"/>
-                <w:spacing w:val="4"/>
-                <w:sz w:val="28"/>
-                <w:szCs w:val="28"/>
-              </w:rPr>
-              <w:t>+,?,</w:t>
-            </w:r>
-            <w:proofErr w:type="gramEnd"/>
-            <w:r>
-              <w:rPr>
-                <w:rFonts w:ascii="Daytona" w:hAnsi="Daytona" w:cstheme="majorBidi"/>
-                <w:color w:val="000000" w:themeColor="text1"/>
-                <w:spacing w:val="4"/>
-                <w:sz w:val="28"/>
-                <w:szCs w:val="28"/>
-              </w:rPr>
-              <w:t xml:space="preserve">|, etc as patterns. It is required to use them with a backslash to treat them as meta characters </w:t>
-            </w:r>
-            <w:proofErr w:type="spellStart"/>
-            <w:r>
-              <w:rPr>
-                <w:rFonts w:ascii="Daytona" w:hAnsi="Daytona" w:cstheme="majorBidi"/>
-                <w:color w:val="000000" w:themeColor="text1"/>
-                <w:spacing w:val="4"/>
-                <w:sz w:val="28"/>
-                <w:szCs w:val="28"/>
-              </w:rPr>
-              <w:t>eg</w:t>
-            </w:r>
-            <w:proofErr w:type="spellEnd"/>
-            <w:r>
-              <w:rPr>
-                <w:rFonts w:ascii="Daytona" w:hAnsi="Daytona" w:cstheme="majorBidi"/>
-                <w:color w:val="000000" w:themeColor="text1"/>
-                <w:spacing w:val="4"/>
-                <w:sz w:val="28"/>
-                <w:szCs w:val="28"/>
-              </w:rPr>
-              <w:t xml:space="preserve"> - </w:t>
-            </w:r>
-            <w:proofErr w:type="gramStart"/>
-            <w:r>
-              <w:rPr>
-                <w:rFonts w:ascii="Daytona" w:hAnsi="Daytona" w:cstheme="majorBidi"/>
-                <w:color w:val="000000" w:themeColor="text1"/>
-                <w:spacing w:val="4"/>
-                <w:sz w:val="28"/>
-                <w:szCs w:val="28"/>
-              </w:rPr>
-              <w:t>\?,</w:t>
-            </w:r>
-            <w:proofErr w:type="gramEnd"/>
-            <w:r>
-              <w:rPr>
-                <w:rFonts w:ascii="Daytona" w:hAnsi="Daytona" w:cstheme="majorBidi"/>
-                <w:color w:val="000000" w:themeColor="text1"/>
-                <w:spacing w:val="4"/>
-                <w:sz w:val="28"/>
-                <w:szCs w:val="28"/>
-              </w:rPr>
-              <w:t xml:space="preserve"> \+, \{, \}</w:t>
+              <w:t>Consider +,?,|, etc as patterns. It is required to use them with a backslash to treat them as meta characters eg - \?, \+, \{, \}</w:t>
             </w:r>
           </w:p>
         </w:tc>
@@ -2476,20 +2096,8 @@
           <w:sz w:val="36"/>
           <w:szCs w:val="36"/>
         </w:rPr>
-        <w:t xml:space="preserve">Why are we using move command in </w:t>
-      </w:r>
-      <w:proofErr w:type="gramStart"/>
-      <w:r>
-        <w:rPr>
-          <w:rFonts w:ascii="Daytona" w:hAnsi="Daytona" w:cstheme="majorBidi"/>
-          <w:color w:val="000000" w:themeColor="text1"/>
-          <w:spacing w:val="4"/>
-          <w:sz w:val="36"/>
-          <w:szCs w:val="36"/>
-        </w:rPr>
-        <w:t>Linux</w:t>
-      </w:r>
-      <w:proofErr w:type="gramEnd"/>
+        <w:t>Why are we using move command in Linux</w:t>
+      </w:r>
     </w:p>
     <w:p>
       <w:pPr>
@@ -2667,20 +2275,8 @@
           <w:szCs w:val="36"/>
         </w:rPr>
         <w:lastRenderedPageBreak/>
-        <w:t xml:space="preserve">What is the difference between tail and </w:t>
-      </w:r>
-      <w:proofErr w:type="gramStart"/>
-      <w:r>
-        <w:rPr>
-          <w:rFonts w:ascii="Daytona" w:hAnsi="Daytona" w:cstheme="majorBidi"/>
-          <w:color w:val="000000" w:themeColor="text1"/>
-          <w:spacing w:val="4"/>
-          <w:sz w:val="36"/>
-          <w:szCs w:val="36"/>
-        </w:rPr>
-        <w:t>head</w:t>
-      </w:r>
-      <w:proofErr w:type="gramEnd"/>
+        <w:t>What is the difference between tail and head</w:t>
+      </w:r>
     </w:p>
     <w:p>
       <w:pPr>
@@ -3176,20 +2772,8 @@
           <w:szCs w:val="36"/>
         </w:rPr>
         <w:lastRenderedPageBreak/>
-        <w:t>What is “tail -</w:t>
-      </w:r>
-      <w:proofErr w:type="gramStart"/>
-      <w:r>
-        <w:rPr>
-          <w:rFonts w:ascii="Daytona" w:hAnsi="Daytona" w:cstheme="majorBidi"/>
-          <w:color w:val="000000" w:themeColor="text1"/>
-          <w:spacing w:val="4"/>
-          <w:sz w:val="36"/>
-          <w:szCs w:val="36"/>
-        </w:rPr>
-        <w:t>F”</w:t>
-      </w:r>
-      <w:proofErr w:type="gramEnd"/>
+        <w:t>What is “tail -F”</w:t>
+      </w:r>
     </w:p>
     <w:p>
       <w:pPr>
@@ -3212,20 +2796,8 @@
           <w:sz w:val="36"/>
           <w:szCs w:val="36"/>
         </w:rPr>
-        <w:t>What is “tail -</w:t>
-      </w:r>
-      <w:proofErr w:type="gramStart"/>
-      <w:r>
-        <w:rPr>
-          <w:rFonts w:ascii="Daytona" w:hAnsi="Daytona" w:cstheme="majorBidi"/>
-          <w:color w:val="000000" w:themeColor="text1"/>
-          <w:spacing w:val="4"/>
-          <w:sz w:val="36"/>
-          <w:szCs w:val="36"/>
-        </w:rPr>
-        <w:t>f”</w:t>
-      </w:r>
-      <w:proofErr w:type="gramEnd"/>
+        <w:t>What is “tail -f”</w:t>
+      </w:r>
     </w:p>
     <w:p>
       <w:pPr>
@@ -3248,42 +2820,8 @@
           <w:sz w:val="36"/>
           <w:szCs w:val="36"/>
         </w:rPr>
-        <w:t>What is “</w:t>
-      </w:r>
-      <w:proofErr w:type="spellStart"/>
-      <w:r>
-        <w:rPr>
-          <w:rFonts w:ascii="Daytona" w:hAnsi="Daytona" w:cstheme="majorBidi"/>
-          <w:color w:val="000000" w:themeColor="text1"/>
-          <w:spacing w:val="4"/>
-          <w:sz w:val="36"/>
-          <w:szCs w:val="36"/>
-        </w:rPr>
-        <w:t>sed</w:t>
-      </w:r>
-      <w:proofErr w:type="spellEnd"/>
-      <w:r>
-        <w:rPr>
-          <w:rFonts w:ascii="Daytona" w:hAnsi="Daytona" w:cstheme="majorBidi"/>
-          <w:color w:val="000000" w:themeColor="text1"/>
-          <w:spacing w:val="4"/>
-          <w:sz w:val="36"/>
-          <w:szCs w:val="36"/>
-        </w:rPr>
-        <w:t xml:space="preserve">” </w:t>
-      </w:r>
-      <w:proofErr w:type="gramStart"/>
-      <w:r>
-        <w:rPr>
-          <w:rFonts w:ascii="Daytona" w:hAnsi="Daytona" w:cstheme="majorBidi"/>
-          <w:color w:val="000000" w:themeColor="text1"/>
-          <w:spacing w:val="4"/>
-          <w:sz w:val="36"/>
-          <w:szCs w:val="36"/>
-        </w:rPr>
-        <w:t>command</w:t>
-      </w:r>
-      <w:proofErr w:type="gramEnd"/>
+        <w:t>What is “sed” command</w:t>
+      </w:r>
     </w:p>
     <w:p>
       <w:pPr>
@@ -3344,29 +2882,7 @@
           <w:sz w:val="28"/>
           <w:szCs w:val="28"/>
         </w:rPr>
-        <w:t xml:space="preserve"> </w:t>
-      </w:r>
-      <w:proofErr w:type="spellStart"/>
-      <w:r>
-        <w:rPr>
-          <w:rFonts w:ascii="Daytona" w:hAnsi="Daytona" w:cstheme="majorBidi"/>
-          <w:color w:val="000000" w:themeColor="text1"/>
-          <w:spacing w:val="4"/>
-          <w:sz w:val="28"/>
-          <w:szCs w:val="28"/>
-        </w:rPr>
-        <w:t>sed</w:t>
-      </w:r>
-      <w:proofErr w:type="spellEnd"/>
-      <w:r>
-        <w:rPr>
-          <w:rFonts w:ascii="Daytona" w:hAnsi="Daytona" w:cstheme="majorBidi"/>
-          <w:color w:val="000000" w:themeColor="text1"/>
-          <w:spacing w:val="4"/>
-          <w:sz w:val="28"/>
-          <w:szCs w:val="28"/>
-        </w:rPr>
-        <w:t xml:space="preserve"> OPTIONS [SCRIPT] [INPUTFILE]</w:t>
+        <w:t xml:space="preserve"> sed OPTIONS [SCRIPT] [INPUTFILE]</w:t>
       </w:r>
     </w:p>
     <w:p>
@@ -3390,20 +2906,8 @@
           <w:sz w:val="36"/>
           <w:szCs w:val="36"/>
         </w:rPr>
-        <w:t xml:space="preserve">Why are we using “awk” </w:t>
-      </w:r>
-      <w:proofErr w:type="gramStart"/>
-      <w:r>
-        <w:rPr>
-          <w:rFonts w:ascii="Daytona" w:hAnsi="Daytona" w:cstheme="majorBidi"/>
-          <w:color w:val="000000" w:themeColor="text1"/>
-          <w:spacing w:val="4"/>
-          <w:sz w:val="36"/>
-          <w:szCs w:val="36"/>
-        </w:rPr>
-        <w:t>command</w:t>
-      </w:r>
-      <w:proofErr w:type="gramEnd"/>
+        <w:t>Why are we using “awk” command</w:t>
+      </w:r>
     </w:p>
     <w:p>
       <w:pPr>
@@ -3454,7 +2958,6 @@
         </w:rPr>
         <w:t xml:space="preserve">AWK is abbreviated from the names of developers – </w:t>
       </w:r>
-      <w:proofErr w:type="spellStart"/>
       <w:r>
         <w:rPr>
           <w:rFonts w:ascii="Daytona" w:hAnsi="Daytona" w:cstheme="majorBidi"/>
@@ -3467,7 +2970,6 @@
         </w:rPr>
         <w:t>Aho</w:t>
       </w:r>
-      <w:proofErr w:type="spellEnd"/>
       <w:r>
         <w:rPr>
           <w:rFonts w:ascii="Daytona" w:hAnsi="Daytona" w:cstheme="majorBidi"/>
@@ -3544,20 +3046,8 @@
           <w:sz w:val="36"/>
           <w:szCs w:val="36"/>
         </w:rPr>
-        <w:t xml:space="preserve">What is the difference between awk and </w:t>
-      </w:r>
-      <w:proofErr w:type="gramStart"/>
-      <w:r>
-        <w:rPr>
-          <w:rFonts w:ascii="Daytona" w:hAnsi="Daytona" w:cstheme="majorBidi"/>
-          <w:color w:val="000000" w:themeColor="text1"/>
-          <w:spacing w:val="4"/>
-          <w:sz w:val="36"/>
-          <w:szCs w:val="36"/>
-        </w:rPr>
-        <w:t>grep</w:t>
-      </w:r>
-      <w:proofErr w:type="gramEnd"/>
+        <w:t>What is the difference between awk and grep</w:t>
+      </w:r>
     </w:p>
     <w:p>
       <w:pPr>
@@ -3673,20 +3163,8 @@
           <w:szCs w:val="36"/>
         </w:rPr>
         <w:lastRenderedPageBreak/>
-        <w:t xml:space="preserve">Why are we using “top” </w:t>
-      </w:r>
-      <w:proofErr w:type="gramStart"/>
-      <w:r>
-        <w:rPr>
-          <w:rFonts w:ascii="Daytona" w:hAnsi="Daytona" w:cstheme="majorBidi"/>
-          <w:color w:val="000000" w:themeColor="text1"/>
-          <w:spacing w:val="4"/>
-          <w:sz w:val="36"/>
-          <w:szCs w:val="36"/>
-        </w:rPr>
-        <w:t>command</w:t>
-      </w:r>
-      <w:proofErr w:type="gramEnd"/>
+        <w:t>Why are we using “top” command</w:t>
+      </w:r>
     </w:p>
     <w:p>
       <w:pPr>
@@ -3734,64 +3212,8 @@
           <w:sz w:val="36"/>
           <w:szCs w:val="36"/>
         </w:rPr>
-        <w:t>Why are we using “</w:t>
-      </w:r>
-      <w:proofErr w:type="spellStart"/>
-      <w:r>
-        <w:rPr>
-          <w:rFonts w:ascii="Daytona" w:hAnsi="Daytona" w:cstheme="majorBidi"/>
-          <w:color w:val="000000" w:themeColor="text1"/>
-          <w:spacing w:val="4"/>
-          <w:sz w:val="36"/>
-          <w:szCs w:val="36"/>
-        </w:rPr>
-        <w:t>ps</w:t>
-      </w:r>
-      <w:proofErr w:type="spellEnd"/>
-      <w:r>
-        <w:rPr>
-          <w:rFonts w:ascii="Daytona" w:hAnsi="Daytona" w:cstheme="majorBidi"/>
-          <w:color w:val="000000" w:themeColor="text1"/>
-          <w:spacing w:val="4"/>
-          <w:sz w:val="36"/>
-          <w:szCs w:val="36"/>
-        </w:rPr>
-        <w:t xml:space="preserve"> -</w:t>
-      </w:r>
-      <w:proofErr w:type="spellStart"/>
-      <w:r>
-        <w:rPr>
-          <w:rFonts w:ascii="Daytona" w:hAnsi="Daytona" w:cstheme="majorBidi"/>
-          <w:color w:val="000000" w:themeColor="text1"/>
-          <w:spacing w:val="4"/>
-          <w:sz w:val="36"/>
-          <w:szCs w:val="36"/>
-        </w:rPr>
-        <w:t>ef</w:t>
-      </w:r>
-      <w:proofErr w:type="spellEnd"/>
-      <w:r>
-        <w:rPr>
-          <w:rFonts w:ascii="Daytona" w:hAnsi="Daytona" w:cstheme="majorBidi"/>
-          <w:color w:val="000000" w:themeColor="text1"/>
-          <w:spacing w:val="4"/>
-          <w:sz w:val="36"/>
-          <w:szCs w:val="36"/>
-        </w:rPr>
-        <w:t xml:space="preserve">” </w:t>
-      </w:r>
-      <w:proofErr w:type="gramStart"/>
-      <w:r>
-        <w:rPr>
-          <w:rFonts w:ascii="Daytona" w:hAnsi="Daytona" w:cstheme="majorBidi"/>
-          <w:color w:val="000000" w:themeColor="text1"/>
-          <w:spacing w:val="4"/>
-          <w:sz w:val="36"/>
-          <w:szCs w:val="36"/>
-        </w:rPr>
-        <w:t>command</w:t>
-      </w:r>
-      <w:proofErr w:type="gramEnd"/>
+        <w:t>Why are we using “ps -ef” command</w:t>
+      </w:r>
     </w:p>
     <w:p>
       <w:pPr>
@@ -3814,20 +3236,8 @@
           <w:sz w:val="36"/>
           <w:szCs w:val="36"/>
         </w:rPr>
-        <w:t xml:space="preserve">What is the command to kill </w:t>
-      </w:r>
-      <w:proofErr w:type="gramStart"/>
-      <w:r>
-        <w:rPr>
-          <w:rFonts w:ascii="Daytona" w:hAnsi="Daytona" w:cstheme="majorBidi"/>
-          <w:color w:val="000000" w:themeColor="text1"/>
-          <w:spacing w:val="4"/>
-          <w:sz w:val="36"/>
-          <w:szCs w:val="36"/>
-        </w:rPr>
-        <w:t>PID</w:t>
-      </w:r>
-      <w:proofErr w:type="gramEnd"/>
+        <w:t>What is the command to kill PID</w:t>
+      </w:r>
     </w:p>
     <w:p>
       <w:pPr>
@@ -4029,42 +3439,8 @@
           <w:szCs w:val="36"/>
         </w:rPr>
         <w:lastRenderedPageBreak/>
-        <w:t xml:space="preserve">What type of content will be available in bin, </w:t>
-      </w:r>
-      <w:proofErr w:type="spellStart"/>
-      <w:r>
-        <w:rPr>
-          <w:rFonts w:ascii="Daytona" w:hAnsi="Daytona" w:cstheme="majorBidi"/>
-          <w:color w:val="000000" w:themeColor="text1"/>
-          <w:spacing w:val="4"/>
-          <w:sz w:val="36"/>
-          <w:szCs w:val="36"/>
-        </w:rPr>
-        <w:t>sbin</w:t>
-      </w:r>
-      <w:proofErr w:type="spellEnd"/>
-      <w:r>
-        <w:rPr>
-          <w:rFonts w:ascii="Daytona" w:hAnsi="Daytona" w:cstheme="majorBidi"/>
-          <w:color w:val="000000" w:themeColor="text1"/>
-          <w:spacing w:val="4"/>
-          <w:sz w:val="36"/>
-          <w:szCs w:val="36"/>
-        </w:rPr>
-        <w:t xml:space="preserve">, etc, process, dev, temp and </w:t>
-      </w:r>
-      <w:proofErr w:type="gramStart"/>
-      <w:r>
-        <w:rPr>
-          <w:rFonts w:ascii="Daytona" w:hAnsi="Daytona" w:cstheme="majorBidi"/>
-          <w:color w:val="000000" w:themeColor="text1"/>
-          <w:spacing w:val="4"/>
-          <w:sz w:val="36"/>
-          <w:szCs w:val="36"/>
-        </w:rPr>
-        <w:t>var</w:t>
-      </w:r>
-      <w:proofErr w:type="gramEnd"/>
+        <w:t>What type of content will be available in bin, sbin, etc, process, dev, temp and var</w:t>
+      </w:r>
     </w:p>
     <w:tbl>
       <w:tblPr>
@@ -4225,18 +3601,8 @@
                 <w:color w:val="33475B"/>
                 <w:spacing w:val="4"/>
               </w:rPr>
-              <w:t>/</w:t>
+              <w:t>/root</w:t>
             </w:r>
-            <w:proofErr w:type="gramStart"/>
-            <w:r>
-              <w:rPr>
-                <w:rFonts w:ascii="Daytona" w:hAnsi="Daytona" w:cstheme="majorBidi"/>
-                <w:color w:val="33475B"/>
-                <w:spacing w:val="4"/>
-              </w:rPr>
-              <w:t>root</w:t>
-            </w:r>
-            <w:proofErr w:type="gramEnd"/>
           </w:p>
         </w:tc>
         <w:tc>
@@ -4312,18 +3678,8 @@
                 <w:color w:val="33475B"/>
                 <w:spacing w:val="4"/>
               </w:rPr>
-              <w:t>/</w:t>
+              <w:t>/home</w:t>
             </w:r>
-            <w:proofErr w:type="gramStart"/>
-            <w:r>
-              <w:rPr>
-                <w:rFonts w:ascii="Daytona" w:hAnsi="Daytona" w:cstheme="majorBidi"/>
-                <w:color w:val="33475B"/>
-                <w:spacing w:val="4"/>
-              </w:rPr>
-              <w:t>home</w:t>
-            </w:r>
-            <w:proofErr w:type="gramEnd"/>
           </w:p>
         </w:tc>
         <w:tc>
@@ -4399,18 +3755,8 @@
                 <w:color w:val="33475B"/>
                 <w:spacing w:val="4"/>
               </w:rPr>
-              <w:t>/</w:t>
+              <w:t>/boot</w:t>
             </w:r>
-            <w:proofErr w:type="gramStart"/>
-            <w:r>
-              <w:rPr>
-                <w:rFonts w:ascii="Daytona" w:hAnsi="Daytona" w:cstheme="majorBidi"/>
-                <w:color w:val="33475B"/>
-                <w:spacing w:val="4"/>
-              </w:rPr>
-              <w:t>boot</w:t>
-            </w:r>
-            <w:proofErr w:type="gramEnd"/>
           </w:p>
         </w:tc>
         <w:tc>
@@ -4460,61 +3806,7 @@
                 <w:color w:val="33475B"/>
                 <w:spacing w:val="4"/>
               </w:rPr>
-              <w:t xml:space="preserve">Like </w:t>
-            </w:r>
-            <w:proofErr w:type="spellStart"/>
-            <w:r>
-              <w:rPr>
-                <w:rFonts w:ascii="Daytona" w:hAnsi="Daytona" w:cstheme="majorBidi"/>
-                <w:color w:val="33475B"/>
-                <w:spacing w:val="4"/>
-              </w:rPr>
-              <w:t>vmlinux</w:t>
-            </w:r>
-            <w:proofErr w:type="spellEnd"/>
-            <w:r>
-              <w:rPr>
-                <w:rFonts w:ascii="Daytona" w:hAnsi="Daytona" w:cstheme="majorBidi"/>
-                <w:color w:val="33475B"/>
-                <w:spacing w:val="4"/>
-              </w:rPr>
-              <w:t xml:space="preserve"> (Kernel) …… </w:t>
-            </w:r>
-            <w:proofErr w:type="spellStart"/>
-            <w:r>
-              <w:rPr>
-                <w:rFonts w:ascii="Daytona" w:hAnsi="Daytona" w:cstheme="majorBidi"/>
-                <w:color w:val="33475B"/>
-                <w:spacing w:val="4"/>
-              </w:rPr>
-              <w:t>ntoskrnl</w:t>
-            </w:r>
-            <w:proofErr w:type="spellEnd"/>
-            <w:r>
-              <w:rPr>
-                <w:rFonts w:ascii="Daytona" w:hAnsi="Daytona" w:cstheme="majorBidi"/>
-                <w:color w:val="33475B"/>
-                <w:spacing w:val="4"/>
-              </w:rPr>
-              <w:t xml:space="preserve"> </w:t>
-            </w:r>
-            <w:proofErr w:type="spellStart"/>
-            <w:r>
-              <w:rPr>
-                <w:rFonts w:ascii="Daytona" w:hAnsi="Daytona" w:cstheme="majorBidi"/>
-                <w:color w:val="33475B"/>
-                <w:spacing w:val="4"/>
-              </w:rPr>
-              <w:t>Initrd</w:t>
-            </w:r>
-            <w:proofErr w:type="spellEnd"/>
-            <w:r>
-              <w:rPr>
-                <w:rFonts w:ascii="Daytona" w:hAnsi="Daytona" w:cstheme="majorBidi"/>
-                <w:color w:val="33475B"/>
-                <w:spacing w:val="4"/>
-              </w:rPr>
-              <w:t xml:space="preserve"> (Initial Ram Disk). </w:t>
+              <w:t xml:space="preserve">Like vmlinux (Kernel) …… ntoskrnl Initrd (Initial Ram Disk). </w:t>
             </w:r>
           </w:p>
           <w:p>
@@ -4537,25 +3829,7 @@
                 <w:color w:val="33475B"/>
                 <w:spacing w:val="4"/>
               </w:rPr>
-              <w:t xml:space="preserve">Like GRUB (Grand Unified Boot Loader) … boot.ini, </w:t>
-            </w:r>
-            <w:proofErr w:type="spellStart"/>
-            <w:r>
-              <w:rPr>
-                <w:rFonts w:ascii="Daytona" w:hAnsi="Daytona" w:cstheme="majorBidi"/>
-                <w:color w:val="33475B"/>
-                <w:spacing w:val="4"/>
-              </w:rPr>
-              <w:t>ntldr</w:t>
-            </w:r>
-            <w:proofErr w:type="spellEnd"/>
-            <w:r>
-              <w:rPr>
-                <w:rFonts w:ascii="Daytona" w:hAnsi="Daytona" w:cstheme="majorBidi"/>
-                <w:color w:val="33475B"/>
-                <w:spacing w:val="4"/>
-              </w:rPr>
-              <w:t>.</w:t>
+              <w:t>Like GRUB (Grand Unified Boot Loader) … boot.ini, ntldr.</w:t>
             </w:r>
           </w:p>
         </w:tc>
@@ -4581,18 +3855,8 @@
                 <w:color w:val="33475B"/>
                 <w:spacing w:val="4"/>
               </w:rPr>
-              <w:t>/</w:t>
+              <w:t>/etc</w:t>
             </w:r>
-            <w:proofErr w:type="gramStart"/>
-            <w:r>
-              <w:rPr>
-                <w:rFonts w:ascii="Daytona" w:hAnsi="Daytona" w:cstheme="majorBidi"/>
-                <w:color w:val="33475B"/>
-                <w:spacing w:val="4"/>
-              </w:rPr>
-              <w:t>etc</w:t>
-            </w:r>
-            <w:proofErr w:type="gramEnd"/>
           </w:p>
         </w:tc>
         <w:tc>
@@ -4641,20 +3905,8 @@
                 <w:color w:val="33475B"/>
                 <w:spacing w:val="4"/>
               </w:rPr>
-              <w:t>/</w:t>
+              <w:t>/usr</w:t>
             </w:r>
-            <w:proofErr w:type="spellStart"/>
-            <w:proofErr w:type="gramStart"/>
-            <w:r>
-              <w:rPr>
-                <w:rFonts w:ascii="Daytona" w:hAnsi="Daytona" w:cstheme="majorBidi"/>
-                <w:color w:val="33475B"/>
-                <w:spacing w:val="4"/>
-              </w:rPr>
-              <w:t>usr</w:t>
-            </w:r>
-            <w:proofErr w:type="spellEnd"/>
-            <w:proofErr w:type="gramEnd"/>
           </w:p>
         </w:tc>
         <w:tc>
@@ -4677,25 +3929,7 @@
                 <w:color w:val="33475B"/>
                 <w:spacing w:val="4"/>
               </w:rPr>
-              <w:t>By default, software’s are installed in /</w:t>
-            </w:r>
-            <w:proofErr w:type="spellStart"/>
-            <w:r>
-              <w:rPr>
-                <w:rFonts w:ascii="Daytona" w:hAnsi="Daytona" w:cstheme="majorBidi"/>
-                <w:color w:val="33475B"/>
-                <w:spacing w:val="4"/>
-              </w:rPr>
-              <w:t>usr</w:t>
-            </w:r>
-            <w:proofErr w:type="spellEnd"/>
-            <w:r>
-              <w:rPr>
-                <w:rFonts w:ascii="Daytona" w:hAnsi="Daytona" w:cstheme="majorBidi"/>
-                <w:color w:val="33475B"/>
-                <w:spacing w:val="4"/>
-              </w:rPr>
-              <w:t xml:space="preserve"> directory. (UNIX Sharable Resources)</w:t>
+              <w:t>By default, software’s are installed in /usr directory. (UNIX Sharable Resources)</w:t>
             </w:r>
           </w:p>
         </w:tc>
@@ -4721,18 +3955,8 @@
                 <w:color w:val="33475B"/>
                 <w:spacing w:val="4"/>
               </w:rPr>
-              <w:t>/</w:t>
+              <w:t>/opt</w:t>
             </w:r>
-            <w:proofErr w:type="gramStart"/>
-            <w:r>
-              <w:rPr>
-                <w:rFonts w:ascii="Daytona" w:hAnsi="Daytona" w:cstheme="majorBidi"/>
-                <w:color w:val="33475B"/>
-                <w:spacing w:val="4"/>
-              </w:rPr>
-              <w:t>opt</w:t>
-            </w:r>
-            <w:proofErr w:type="gramEnd"/>
           </w:p>
         </w:tc>
         <w:tc>
@@ -4759,25 +3983,7 @@
                 <w:color w:val="33475B"/>
                 <w:spacing w:val="4"/>
               </w:rPr>
-              <w:t>It is optional directory for /</w:t>
-            </w:r>
-            <w:proofErr w:type="spellStart"/>
-            <w:r>
-              <w:rPr>
-                <w:rFonts w:ascii="Daytona" w:hAnsi="Daytona" w:cstheme="majorBidi"/>
-                <w:color w:val="33475B"/>
-                <w:spacing w:val="4"/>
-              </w:rPr>
-              <w:t>usr</w:t>
-            </w:r>
-            <w:proofErr w:type="spellEnd"/>
-            <w:r>
-              <w:rPr>
-                <w:rFonts w:ascii="Daytona" w:hAnsi="Daytona" w:cstheme="majorBidi"/>
-                <w:color w:val="33475B"/>
-                <w:spacing w:val="4"/>
-              </w:rPr>
-              <w:t xml:space="preserve">. </w:t>
+              <w:t xml:space="preserve">It is optional directory for /usr. </w:t>
             </w:r>
           </w:p>
           <w:p>
@@ -4826,18 +4032,8 @@
                 <w:color w:val="33475B"/>
                 <w:spacing w:val="4"/>
               </w:rPr>
-              <w:t>/</w:t>
+              <w:t>/bin</w:t>
             </w:r>
-            <w:proofErr w:type="gramStart"/>
-            <w:r>
-              <w:rPr>
-                <w:rFonts w:ascii="Daytona" w:hAnsi="Daytona" w:cstheme="majorBidi"/>
-                <w:color w:val="33475B"/>
-                <w:spacing w:val="4"/>
-              </w:rPr>
-              <w:t>bin</w:t>
-            </w:r>
-            <w:proofErr w:type="gramEnd"/>
           </w:p>
         </w:tc>
         <w:tc>
@@ -4887,20 +4083,8 @@
                 <w:spacing w:val="4"/>
               </w:rPr>
               <w:lastRenderedPageBreak/>
-              <w:t>/</w:t>
+              <w:t>/sbin</w:t>
             </w:r>
-            <w:proofErr w:type="spellStart"/>
-            <w:proofErr w:type="gramStart"/>
-            <w:r>
-              <w:rPr>
-                <w:rFonts w:ascii="Daytona" w:hAnsi="Daytona" w:cstheme="majorBidi"/>
-                <w:color w:val="33475B"/>
-                <w:spacing w:val="4"/>
-              </w:rPr>
-              <w:t>sbin</w:t>
-            </w:r>
-            <w:proofErr w:type="spellEnd"/>
-            <w:proofErr w:type="gramEnd"/>
           </w:p>
         </w:tc>
         <w:tc>
@@ -4949,18 +4133,8 @@
                 <w:color w:val="33475B"/>
                 <w:spacing w:val="4"/>
               </w:rPr>
-              <w:t>/</w:t>
+              <w:t>/dev</w:t>
             </w:r>
-            <w:proofErr w:type="gramStart"/>
-            <w:r>
-              <w:rPr>
-                <w:rFonts w:ascii="Daytona" w:hAnsi="Daytona" w:cstheme="majorBidi"/>
-                <w:color w:val="33475B"/>
-                <w:spacing w:val="4"/>
-              </w:rPr>
-              <w:t>dev</w:t>
-            </w:r>
-            <w:proofErr w:type="gramEnd"/>
           </w:p>
         </w:tc>
         <w:tc>
@@ -4983,25 +4157,7 @@
                 <w:color w:val="33475B"/>
                 <w:spacing w:val="4"/>
               </w:rPr>
-              <w:t>It contains device files. Like for hard disk /dev/</w:t>
-            </w:r>
-            <w:proofErr w:type="spellStart"/>
-            <w:r>
-              <w:rPr>
-                <w:rFonts w:ascii="Daytona" w:hAnsi="Daytona" w:cstheme="majorBidi"/>
-                <w:color w:val="33475B"/>
-                <w:spacing w:val="4"/>
-              </w:rPr>
-              <w:t>hda</w:t>
-            </w:r>
-            <w:proofErr w:type="spellEnd"/>
-            <w:r>
-              <w:rPr>
-                <w:rFonts w:ascii="Daytona" w:hAnsi="Daytona" w:cstheme="majorBidi"/>
-                <w:color w:val="33475B"/>
-                <w:spacing w:val="4"/>
-              </w:rPr>
-              <w:t>, for cd rom /dev/cd. Like device manager of windows.</w:t>
+              <w:t>It contains device files. Like for hard disk /dev/hda, for cd rom /dev/cd. Like device manager of windows.</w:t>
             </w:r>
           </w:p>
         </w:tc>
@@ -5027,18 +4183,8 @@
                 <w:color w:val="33475B"/>
                 <w:spacing w:val="4"/>
               </w:rPr>
-              <w:t>/</w:t>
+              <w:t>/proc</w:t>
             </w:r>
-            <w:proofErr w:type="gramStart"/>
-            <w:r>
-              <w:rPr>
-                <w:rFonts w:ascii="Daytona" w:hAnsi="Daytona" w:cstheme="majorBidi"/>
-                <w:color w:val="33475B"/>
-                <w:spacing w:val="4"/>
-              </w:rPr>
-              <w:t>proc</w:t>
-            </w:r>
-            <w:proofErr w:type="gramEnd"/>
           </w:p>
         </w:tc>
         <w:tc>
@@ -5134,25 +4280,7 @@
                 <w:color w:val="33475B"/>
                 <w:spacing w:val="4"/>
               </w:rPr>
-              <w:t>Like information of RAM/SWAP - /proc/</w:t>
-            </w:r>
-            <w:proofErr w:type="spellStart"/>
-            <w:r>
-              <w:rPr>
-                <w:rFonts w:ascii="Daytona" w:hAnsi="Daytona" w:cstheme="majorBidi"/>
-                <w:color w:val="33475B"/>
-                <w:spacing w:val="4"/>
-              </w:rPr>
-              <w:t>meminfo</w:t>
-            </w:r>
-            <w:proofErr w:type="spellEnd"/>
-            <w:r>
-              <w:rPr>
-                <w:rFonts w:ascii="Daytona" w:hAnsi="Daytona" w:cstheme="majorBidi"/>
-                <w:color w:val="33475B"/>
-                <w:spacing w:val="4"/>
-              </w:rPr>
-              <w:t>.</w:t>
+              <w:t>Like information of RAM/SWAP - /proc/meminfo.</w:t>
             </w:r>
           </w:p>
           <w:p>
@@ -5175,18 +4303,8 @@
                 <w:color w:val="33475B"/>
                 <w:spacing w:val="4"/>
               </w:rPr>
-              <w:t>Like information of CPU - /proc/</w:t>
+              <w:t>Like information of CPU - /proc/cpuinfo</w:t>
             </w:r>
-            <w:proofErr w:type="spellStart"/>
-            <w:r>
-              <w:rPr>
-                <w:rFonts w:ascii="Daytona" w:hAnsi="Daytona" w:cstheme="majorBidi"/>
-                <w:color w:val="33475B"/>
-                <w:spacing w:val="4"/>
-              </w:rPr>
-              <w:t>cpuinfo</w:t>
-            </w:r>
-            <w:proofErr w:type="spellEnd"/>
           </w:p>
         </w:tc>
       </w:tr>
@@ -5211,18 +4329,8 @@
                 <w:color w:val="33475B"/>
                 <w:spacing w:val="4"/>
               </w:rPr>
-              <w:t>/</w:t>
+              <w:t>/var</w:t>
             </w:r>
-            <w:proofErr w:type="gramStart"/>
-            <w:r>
-              <w:rPr>
-                <w:rFonts w:ascii="Daytona" w:hAnsi="Daytona" w:cstheme="majorBidi"/>
-                <w:color w:val="33475B"/>
-                <w:spacing w:val="4"/>
-              </w:rPr>
-              <w:t>var</w:t>
-            </w:r>
-            <w:proofErr w:type="gramEnd"/>
           </w:p>
         </w:tc>
         <w:tc>
@@ -5271,20 +4379,8 @@
                 <w:color w:val="33475B"/>
                 <w:spacing w:val="4"/>
               </w:rPr>
-              <w:t>/</w:t>
+              <w:t>/tmp</w:t>
             </w:r>
-            <w:proofErr w:type="spellStart"/>
-            <w:proofErr w:type="gramStart"/>
-            <w:r>
-              <w:rPr>
-                <w:rFonts w:ascii="Daytona" w:hAnsi="Daytona" w:cstheme="majorBidi"/>
-                <w:color w:val="33475B"/>
-                <w:spacing w:val="4"/>
-              </w:rPr>
-              <w:t>tmp</w:t>
-            </w:r>
-            <w:proofErr w:type="spellEnd"/>
-            <w:proofErr w:type="gramEnd"/>
           </w:p>
         </w:tc>
         <w:tc>
@@ -5333,20 +4429,8 @@
                 <w:color w:val="33475B"/>
                 <w:spacing w:val="4"/>
               </w:rPr>
-              <w:t>/</w:t>
+              <w:t>/mnt</w:t>
             </w:r>
-            <w:proofErr w:type="spellStart"/>
-            <w:proofErr w:type="gramStart"/>
-            <w:r>
-              <w:rPr>
-                <w:rFonts w:ascii="Daytona" w:hAnsi="Daytona" w:cstheme="majorBidi"/>
-                <w:color w:val="33475B"/>
-                <w:spacing w:val="4"/>
-              </w:rPr>
-              <w:t>mnt</w:t>
-            </w:r>
-            <w:proofErr w:type="spellEnd"/>
-            <w:proofErr w:type="gramEnd"/>
           </w:p>
         </w:tc>
         <w:tc>
@@ -5422,18 +4506,8 @@
                 <w:color w:val="33475B"/>
                 <w:spacing w:val="4"/>
               </w:rPr>
-              <w:t>/</w:t>
+              <w:t>/media</w:t>
             </w:r>
-            <w:proofErr w:type="gramStart"/>
-            <w:r>
-              <w:rPr>
-                <w:rFonts w:ascii="Daytona" w:hAnsi="Daytona" w:cstheme="majorBidi"/>
-                <w:color w:val="33475B"/>
-                <w:spacing w:val="4"/>
-              </w:rPr>
-              <w:t>media</w:t>
-            </w:r>
-            <w:proofErr w:type="gramEnd"/>
           </w:p>
         </w:tc>
         <w:tc>
@@ -5482,18 +4556,8 @@
                 <w:color w:val="33475B"/>
                 <w:spacing w:val="4"/>
               </w:rPr>
-              <w:t>/</w:t>
+              <w:t>/lib</w:t>
             </w:r>
-            <w:proofErr w:type="gramStart"/>
-            <w:r>
-              <w:rPr>
-                <w:rFonts w:ascii="Daytona" w:hAnsi="Daytona" w:cstheme="majorBidi"/>
-                <w:color w:val="33475B"/>
-                <w:spacing w:val="4"/>
-              </w:rPr>
-              <w:t>lib</w:t>
-            </w:r>
-            <w:proofErr w:type="gramEnd"/>
           </w:p>
         </w:tc>
         <w:tc>
@@ -5543,25 +4607,7 @@
                 <w:color w:val="33475B"/>
                 <w:spacing w:val="4"/>
               </w:rPr>
-              <w:t xml:space="preserve">It is like </w:t>
-            </w:r>
-            <w:proofErr w:type="spellStart"/>
-            <w:r>
-              <w:rPr>
-                <w:rFonts w:ascii="Daytona" w:hAnsi="Daytona" w:cstheme="majorBidi"/>
-                <w:color w:val="33475B"/>
-                <w:spacing w:val="4"/>
-              </w:rPr>
-              <w:t>dll</w:t>
-            </w:r>
-            <w:proofErr w:type="spellEnd"/>
-            <w:r>
-              <w:rPr>
-                <w:rFonts w:ascii="Daytona" w:hAnsi="Daytona" w:cstheme="majorBidi"/>
-                <w:color w:val="33475B"/>
-                <w:spacing w:val="4"/>
-              </w:rPr>
-              <w:t xml:space="preserve"> files in Windows. </w:t>
+              <w:t xml:space="preserve">It is like dll files in Windows. </w:t>
             </w:r>
           </w:p>
           <w:p>
@@ -5640,20 +4686,8 @@
           <w:szCs w:val="36"/>
         </w:rPr>
         <w:lastRenderedPageBreak/>
-        <w:t xml:space="preserve">What is the difference between soft link and hard </w:t>
-      </w:r>
-      <w:proofErr w:type="gramStart"/>
-      <w:r>
-        <w:rPr>
-          <w:rFonts w:ascii="Daytona" w:hAnsi="Daytona" w:cstheme="majorBidi"/>
-          <w:color w:val="000000" w:themeColor="text1"/>
-          <w:spacing w:val="4"/>
-          <w:sz w:val="36"/>
-          <w:szCs w:val="36"/>
-        </w:rPr>
-        <w:t>link</w:t>
-      </w:r>
-      <w:proofErr w:type="gramEnd"/>
+        <w:t>What is the difference between soft link and hard link</w:t>
+      </w:r>
     </w:p>
     <w:p>
       <w:pPr>
@@ -5732,27 +4766,15 @@
           <w:szCs w:val="28"/>
         </w:rPr>
       </w:pPr>
-      <w:proofErr w:type="spellStart"/>
-      <w:r>
-        <w:rPr>
-          <w:rFonts w:ascii="Daytona" w:hAnsi="Daytona" w:cstheme="majorBidi"/>
-          <w:color w:val="000000" w:themeColor="text1"/>
-          <w:spacing w:val="4"/>
-          <w:sz w:val="28"/>
-          <w:szCs w:val="28"/>
-        </w:rPr>
-        <w:t>Eg</w:t>
-      </w:r>
-      <w:proofErr w:type="spellEnd"/>
-      <w:r>
-        <w:rPr>
-          <w:rFonts w:ascii="Daytona" w:hAnsi="Daytona" w:cstheme="majorBidi"/>
-          <w:color w:val="000000" w:themeColor="text1"/>
-          <w:spacing w:val="4"/>
-          <w:sz w:val="28"/>
-          <w:szCs w:val="28"/>
-        </w:rPr>
-        <w:t>: ln file1.txt file2.txt</w:t>
+      <w:r>
+        <w:rPr>
+          <w:rFonts w:ascii="Daytona" w:hAnsi="Daytona" w:cstheme="majorBidi"/>
+          <w:color w:val="000000" w:themeColor="text1"/>
+          <w:spacing w:val="4"/>
+          <w:sz w:val="28"/>
+          <w:szCs w:val="28"/>
+        </w:rPr>
+        <w:t>Eg: ln file1.txt file2.txt</w:t>
       </w:r>
       <w:r>
         <w:rPr>
@@ -5787,29 +4809,7 @@
           <w:sz w:val="28"/>
           <w:szCs w:val="28"/>
         </w:rPr>
-        <w:t xml:space="preserve">Both original and hard-link file have same </w:t>
-      </w:r>
-      <w:proofErr w:type="spellStart"/>
-      <w:r>
-        <w:rPr>
-          <w:rFonts w:ascii="Daytona" w:hAnsi="Daytona" w:cstheme="majorBidi"/>
-          <w:color w:val="000000" w:themeColor="text1"/>
-          <w:spacing w:val="4"/>
-          <w:sz w:val="28"/>
-          <w:szCs w:val="28"/>
-        </w:rPr>
-        <w:t>inode</w:t>
-      </w:r>
-      <w:proofErr w:type="spellEnd"/>
-      <w:r>
-        <w:rPr>
-          <w:rFonts w:ascii="Daytona" w:hAnsi="Daytona" w:cstheme="majorBidi"/>
-          <w:color w:val="000000" w:themeColor="text1"/>
-          <w:spacing w:val="4"/>
-          <w:sz w:val="28"/>
-          <w:szCs w:val="28"/>
-        </w:rPr>
-        <w:t xml:space="preserve"> number</w:t>
+        <w:t>Both original and hard-link file have same inode number</w:t>
       </w:r>
       <w:r>
         <w:rPr>
@@ -5957,27 +4957,15 @@
           <w:szCs w:val="28"/>
         </w:rPr>
       </w:pPr>
-      <w:proofErr w:type="spellStart"/>
-      <w:r>
-        <w:rPr>
-          <w:rFonts w:ascii="Daytona" w:hAnsi="Daytona" w:cstheme="majorBidi"/>
-          <w:color w:val="000000" w:themeColor="text1"/>
-          <w:spacing w:val="4"/>
-          <w:sz w:val="28"/>
-          <w:szCs w:val="28"/>
-        </w:rPr>
-        <w:t>Eg</w:t>
-      </w:r>
-      <w:proofErr w:type="spellEnd"/>
-      <w:r>
-        <w:rPr>
-          <w:rFonts w:ascii="Daytona" w:hAnsi="Daytona" w:cstheme="majorBidi"/>
-          <w:color w:val="000000" w:themeColor="text1"/>
-          <w:spacing w:val="4"/>
-          <w:sz w:val="28"/>
-          <w:szCs w:val="28"/>
-        </w:rPr>
-        <w:t xml:space="preserve">: ln -s </w:t>
+      <w:r>
+        <w:rPr>
+          <w:rFonts w:ascii="Daytona" w:hAnsi="Daytona" w:cstheme="majorBidi"/>
+          <w:color w:val="000000" w:themeColor="text1"/>
+          <w:spacing w:val="4"/>
+          <w:sz w:val="28"/>
+          <w:szCs w:val="28"/>
+        </w:rPr>
+        <w:t xml:space="preserve">Eg: ln -s </w:t>
       </w:r>
       <w:r>
         <w:rPr>
@@ -6012,29 +5000,7 @@
           <w:sz w:val="28"/>
           <w:szCs w:val="28"/>
         </w:rPr>
-        <w:t xml:space="preserve">Original file and soft link file have different </w:t>
-      </w:r>
-      <w:proofErr w:type="spellStart"/>
-      <w:r>
-        <w:rPr>
-          <w:rFonts w:ascii="Daytona" w:hAnsi="Daytona" w:cstheme="majorBidi"/>
-          <w:color w:val="000000" w:themeColor="text1"/>
-          <w:spacing w:val="4"/>
-          <w:sz w:val="28"/>
-          <w:szCs w:val="28"/>
-        </w:rPr>
-        <w:t>inode</w:t>
-      </w:r>
-      <w:proofErr w:type="spellEnd"/>
-      <w:r>
-        <w:rPr>
-          <w:rFonts w:ascii="Daytona" w:hAnsi="Daytona" w:cstheme="majorBidi"/>
-          <w:color w:val="000000" w:themeColor="text1"/>
-          <w:spacing w:val="4"/>
-          <w:sz w:val="28"/>
-          <w:szCs w:val="28"/>
-        </w:rPr>
-        <w:t xml:space="preserve"> number, different file sizes, and different timestamps.</w:t>
+        <w:t>Original file and soft link file have different inode number, different file sizes, and different timestamps.</w:t>
       </w:r>
     </w:p>
     <w:p>
@@ -6128,20 +5094,8 @@
           <w:sz w:val="36"/>
           <w:szCs w:val="36"/>
         </w:rPr>
-        <w:t xml:space="preserve">What is the full form of </w:t>
-      </w:r>
-      <w:proofErr w:type="gramStart"/>
-      <w:r>
-        <w:rPr>
-          <w:rFonts w:ascii="Daytona" w:hAnsi="Daytona" w:cstheme="majorBidi"/>
-          <w:color w:val="000000" w:themeColor="text1"/>
-          <w:spacing w:val="4"/>
-          <w:sz w:val="36"/>
-          <w:szCs w:val="36"/>
-        </w:rPr>
-        <w:t>grep</w:t>
-      </w:r>
-      <w:proofErr w:type="gramEnd"/>
+        <w:t>What is the full form of grep</w:t>
+      </w:r>
     </w:p>
     <w:p>
       <w:pPr>
@@ -6198,20 +5152,8 @@
           <w:szCs w:val="36"/>
         </w:rPr>
         <w:lastRenderedPageBreak/>
-        <w:t xml:space="preserve">What is </w:t>
-      </w:r>
-      <w:proofErr w:type="gramStart"/>
-      <w:r>
-        <w:rPr>
-          <w:rFonts w:ascii="Daytona" w:hAnsi="Daytona" w:cstheme="majorBidi"/>
-          <w:color w:val="000000" w:themeColor="text1"/>
-          <w:spacing w:val="4"/>
-          <w:sz w:val="36"/>
-          <w:szCs w:val="36"/>
-        </w:rPr>
-        <w:t>CCNA</w:t>
-      </w:r>
-      <w:proofErr w:type="gramEnd"/>
+        <w:t>What is CCNA</w:t>
+      </w:r>
     </w:p>
     <w:p>
       <w:pPr>
@@ -6309,29 +5251,7 @@
           <w:sz w:val="28"/>
           <w:szCs w:val="28"/>
         </w:rPr>
-        <w:t xml:space="preserve">Cisco is </w:t>
-      </w:r>
-      <w:proofErr w:type="spellStart"/>
-      <w:r>
-        <w:rPr>
-          <w:rFonts w:ascii="Daytona" w:hAnsi="Daytona" w:cstheme="majorBidi"/>
-          <w:color w:val="000000" w:themeColor="text1"/>
-          <w:spacing w:val="4"/>
-          <w:sz w:val="28"/>
-          <w:szCs w:val="28"/>
-        </w:rPr>
-        <w:t>worlds</w:t>
-      </w:r>
-      <w:proofErr w:type="spellEnd"/>
-      <w:r>
-        <w:rPr>
-          <w:rFonts w:ascii="Daytona" w:hAnsi="Daytona" w:cstheme="majorBidi"/>
-          <w:color w:val="000000" w:themeColor="text1"/>
-          <w:spacing w:val="4"/>
-          <w:sz w:val="28"/>
-          <w:szCs w:val="28"/>
-        </w:rPr>
-        <w:t xml:space="preserve"> most famous company for manufacturing and selling networking equipment. This certification helps you to become familiar with a wide range of topics, such as:</w:t>
+        <w:t>Cisco is worlds most famous company for manufacturing and selling networking equipment. This certification helps you to become familiar with a wide range of topics, such as:</w:t>
       </w:r>
     </w:p>
     <w:p>
@@ -6486,20 +5406,8 @@
           <w:sz w:val="28"/>
           <w:szCs w:val="28"/>
         </w:rPr>
-        <w:t xml:space="preserve">IP addressing and </w:t>
-      </w:r>
-      <w:proofErr w:type="gramStart"/>
-      <w:r>
-        <w:rPr>
-          <w:rFonts w:ascii="Daytona" w:hAnsi="Daytona" w:cstheme="majorBidi"/>
-          <w:color w:val="000000" w:themeColor="text1"/>
-          <w:spacing w:val="4"/>
-          <w:sz w:val="28"/>
-          <w:szCs w:val="28"/>
-        </w:rPr>
-        <w:t>subnetting</w:t>
-      </w:r>
-      <w:proofErr w:type="gramEnd"/>
+        <w:t>IP addressing and subnetting</w:t>
+      </w:r>
     </w:p>
     <w:p>
       <w:pPr>
@@ -6675,20 +5583,8 @@
           <w:sz w:val="36"/>
           <w:szCs w:val="36"/>
         </w:rPr>
-        <w:t xml:space="preserve">port no is required in </w:t>
-      </w:r>
-      <w:proofErr w:type="gramStart"/>
-      <w:r>
-        <w:rPr>
-          <w:rFonts w:ascii="Daytona" w:hAnsi="Daytona" w:cstheme="majorBidi"/>
-          <w:color w:val="000000" w:themeColor="text1"/>
-          <w:spacing w:val="4"/>
-          <w:sz w:val="36"/>
-          <w:szCs w:val="36"/>
-        </w:rPr>
-        <w:t>networking</w:t>
-      </w:r>
-      <w:proofErr w:type="gramEnd"/>
+        <w:t>port no is required in networking</w:t>
+      </w:r>
     </w:p>
     <w:p>
       <w:pPr>
@@ -7139,19 +6035,8 @@
           <w:sz w:val="36"/>
           <w:szCs w:val="36"/>
         </w:rPr>
-        <w:t xml:space="preserve"> &amp; its </w:t>
-      </w:r>
-      <w:proofErr w:type="gramStart"/>
-      <w:r>
-        <w:rPr>
-          <w:rFonts w:ascii="Daytona" w:hAnsi="Daytona"/>
-          <w:color w:val="000000" w:themeColor="text1"/>
-          <w:sz w:val="36"/>
-          <w:szCs w:val="36"/>
-        </w:rPr>
-        <w:t>necessity</w:t>
-      </w:r>
-      <w:proofErr w:type="gramEnd"/>
+        <w:t xml:space="preserve"> &amp; its necessity</w:t>
+      </w:r>
     </w:p>
     <w:p>
       <w:pPr>
@@ -7519,19 +6404,8 @@
           <w:sz w:val="36"/>
           <w:szCs w:val="36"/>
         </w:rPr>
-        <w:t xml:space="preserve">How many types of Elastic IP are </w:t>
-      </w:r>
-      <w:proofErr w:type="gramStart"/>
-      <w:r>
-        <w:rPr>
-          <w:rFonts w:ascii="Daytona" w:hAnsi="Daytona"/>
-          <w:color w:val="000000" w:themeColor="text1"/>
-          <w:sz w:val="36"/>
-          <w:szCs w:val="36"/>
-        </w:rPr>
-        <w:t>present</w:t>
-      </w:r>
-      <w:proofErr w:type="gramEnd"/>
+        <w:t>How many types of Elastic IP are present</w:t>
+      </w:r>
     </w:p>
     <w:p>
       <w:pPr>
@@ -8083,19 +6957,8 @@
           <w:szCs w:val="36"/>
         </w:rPr>
         <w:lastRenderedPageBreak/>
-        <w:t xml:space="preserve">What is the difference between IPV4 and </w:t>
-      </w:r>
-      <w:proofErr w:type="gramStart"/>
-      <w:r>
-        <w:rPr>
-          <w:rFonts w:ascii="Daytona" w:hAnsi="Daytona"/>
-          <w:color w:val="000000" w:themeColor="text1"/>
-          <w:sz w:val="36"/>
-          <w:szCs w:val="36"/>
-        </w:rPr>
-        <w:t>IPV6</w:t>
-      </w:r>
-      <w:proofErr w:type="gramEnd"/>
+        <w:t>What is the difference between IPV4 and IPV6</w:t>
+      </w:r>
     </w:p>
     <w:p>
       <w:pPr>
@@ -8675,17 +7538,7 @@
           <w:sz w:val="36"/>
           <w:szCs w:val="36"/>
         </w:rPr>
-        <w:t xml:space="preserve">OutBound rules in networking states and its </w:t>
-      </w:r>
-      <w:proofErr w:type="gramStart"/>
-      <w:r>
-        <w:rPr>
-          <w:rFonts w:ascii="Daytona" w:hAnsi="Daytona"/>
-          <w:color w:val="000000" w:themeColor="text1"/>
-          <w:sz w:val="36"/>
-          <w:szCs w:val="36"/>
-        </w:rPr>
-        <w:t>difference</w:t>
+        <w:t>OutBound rules in networking states and its difference</w:t>
       </w:r>
       <w:r>
         <w:rPr>
@@ -8696,7 +7549,6 @@
         </w:rPr>
         <w:t>’s</w:t>
       </w:r>
-      <w:proofErr w:type="gramEnd"/>
     </w:p>
     <w:p>
       <w:pPr>
@@ -8839,19 +7691,8 @@
           <w:sz w:val="36"/>
           <w:szCs w:val="36"/>
         </w:rPr>
-        <w:t xml:space="preserve">What is the purpose of security in </w:t>
-      </w:r>
-      <w:proofErr w:type="gramStart"/>
-      <w:r>
-        <w:rPr>
-          <w:rFonts w:ascii="Daytona" w:hAnsi="Daytona"/>
-          <w:color w:val="000000" w:themeColor="text1"/>
-          <w:sz w:val="36"/>
-          <w:szCs w:val="36"/>
-        </w:rPr>
-        <w:t>networking</w:t>
-      </w:r>
-      <w:proofErr w:type="gramEnd"/>
+        <w:t>What is the purpose of security in networking</w:t>
+      </w:r>
     </w:p>
     <w:p>
       <w:pPr>
@@ -9006,19 +7847,8 @@
           <w:sz w:val="28"/>
           <w:szCs w:val="28"/>
         </w:rPr>
-        <w:t xml:space="preserve">tary </w:t>
-      </w:r>
-      <w:proofErr w:type="gramStart"/>
-      <w:r>
-        <w:rPr>
-          <w:rFonts w:ascii="Daytona" w:hAnsi="Daytona"/>
-          <w:color w:val="000000" w:themeColor="text1"/>
-          <w:sz w:val="28"/>
-          <w:szCs w:val="28"/>
-        </w:rPr>
-        <w:t>information</w:t>
-      </w:r>
-      <w:proofErr w:type="gramEnd"/>
+        <w:t>tary information</w:t>
+      </w:r>
     </w:p>
     <w:p>
       <w:pPr>
@@ -9042,19 +7872,8 @@
           <w:sz w:val="28"/>
           <w:szCs w:val="28"/>
         </w:rPr>
-        <w:t xml:space="preserve">Enables a more modern </w:t>
-      </w:r>
-      <w:proofErr w:type="gramStart"/>
-      <w:r>
-        <w:rPr>
-          <w:rFonts w:ascii="Daytona" w:hAnsi="Daytona"/>
-          <w:color w:val="000000" w:themeColor="text1"/>
-          <w:sz w:val="28"/>
-          <w:szCs w:val="28"/>
-        </w:rPr>
-        <w:t>workplace</w:t>
-      </w:r>
-      <w:proofErr w:type="gramEnd"/>
+        <w:t>Enables a more modern workplace</w:t>
+      </w:r>
     </w:p>
     <w:p>
       <w:pPr>
@@ -9244,19 +8063,8 @@
           <w:sz w:val="36"/>
           <w:szCs w:val="36"/>
         </w:rPr>
-        <w:t xml:space="preserve"> 10 users in each and detect all their group id, uid, encrypted password of </w:t>
-      </w:r>
-      <w:proofErr w:type="gramStart"/>
-      <w:r>
-        <w:rPr>
-          <w:rFonts w:ascii="Daytona" w:hAnsi="Daytona"/>
-          <w:color w:val="000000" w:themeColor="text1"/>
-          <w:sz w:val="36"/>
-          <w:szCs w:val="36"/>
-        </w:rPr>
-        <w:t>each</w:t>
-      </w:r>
-      <w:proofErr w:type="gramEnd"/>
+        <w:t xml:space="preserve"> 10 users in each and detect all their group id, uid, encrypted password of each</w:t>
+      </w:r>
     </w:p>
     <w:p>
       <w:pPr>
@@ -9991,19 +8799,8 @@
           <w:sz w:val="28"/>
           <w:szCs w:val="28"/>
         </w:rPr>
-        <w:t xml:space="preserve">Below is the user shadowed </w:t>
-      </w:r>
-      <w:proofErr w:type="gramStart"/>
-      <w:r>
-        <w:rPr>
-          <w:rFonts w:ascii="Daytona" w:hAnsi="Daytona"/>
-          <w:color w:val="000000" w:themeColor="text1"/>
-          <w:sz w:val="28"/>
-          <w:szCs w:val="28"/>
-        </w:rPr>
-        <w:t>password</w:t>
-      </w:r>
-      <w:proofErr w:type="gramEnd"/>
+        <w:t>Below is the user shadowed password</w:t>
+      </w:r>
     </w:p>
     <w:p>
       <w:pPr>
@@ -10053,19 +8850,8 @@
           <w:sz w:val="28"/>
           <w:szCs w:val="28"/>
         </w:rPr>
-        <w:t>sai:!!:19358:0:99999:</w:t>
-      </w:r>
-      <w:proofErr w:type="gramStart"/>
-      <w:r>
-        <w:rPr>
-          <w:rFonts w:ascii="Daytona" w:hAnsi="Daytona"/>
-          <w:color w:val="000000" w:themeColor="text1"/>
-          <w:sz w:val="28"/>
-          <w:szCs w:val="28"/>
-        </w:rPr>
-        <w:t>7:::</w:t>
-      </w:r>
-      <w:proofErr w:type="gramEnd"/>
+        <w:t>sai:!!:19358:0:99999:7:::</w:t>
+      </w:r>
     </w:p>
     <w:p>
       <w:pPr>
@@ -10087,7 +8873,6 @@
         </w:rPr>
         <w:t xml:space="preserve">Add the users in specific groups take out their min-age, max-age and alter these days by your </w:t>
       </w:r>
-      <w:proofErr w:type="gramStart"/>
       <w:r>
         <w:rPr>
           <w:rFonts w:ascii="Daytona" w:hAnsi="Daytona"/>
@@ -10097,7 +8882,6 @@
         </w:rPr>
         <w:t>convivence</w:t>
       </w:r>
-      <w:proofErr w:type="gramEnd"/>
     </w:p>
     <w:p>
       <w:pPr>
@@ -11375,19 +10159,8 @@
           <w:sz w:val="36"/>
           <w:szCs w:val="36"/>
         </w:rPr>
-        <w:t xml:space="preserve"> central &amp; distributed version control </w:t>
-      </w:r>
-      <w:proofErr w:type="gramStart"/>
-      <w:r>
-        <w:rPr>
-          <w:rFonts w:ascii="Daytona" w:hAnsi="Daytona"/>
-          <w:color w:val="000000" w:themeColor="text1"/>
-          <w:sz w:val="36"/>
-          <w:szCs w:val="36"/>
-        </w:rPr>
-        <w:t>system</w:t>
-      </w:r>
-      <w:proofErr w:type="gramEnd"/>
+        <w:t xml:space="preserve"> central &amp; distributed version control system</w:t>
+      </w:r>
     </w:p>
     <w:tbl>
       <w:tblPr>
@@ -12725,19 +11498,8 @@
           <w:sz w:val="36"/>
           <w:szCs w:val="36"/>
         </w:rPr>
-        <w:t xml:space="preserve"> is there inside the directory after </w:t>
-      </w:r>
-      <w:proofErr w:type="gramStart"/>
-      <w:r>
-        <w:rPr>
-          <w:rFonts w:ascii="Daytona" w:hAnsi="Daytona"/>
-          <w:color w:val="000000" w:themeColor="text1"/>
-          <w:sz w:val="36"/>
-          <w:szCs w:val="36"/>
-        </w:rPr>
-        <w:t>initialization</w:t>
-      </w:r>
-      <w:proofErr w:type="gramEnd"/>
+        <w:t xml:space="preserve"> is there inside the directory after initialization</w:t>
+      </w:r>
     </w:p>
     <w:p>
       <w:pPr>
@@ -12785,27 +11547,7 @@
           <w:sz w:val="28"/>
           <w:szCs w:val="28"/>
         </w:rPr>
-        <w:t xml:space="preserve">These things are saved in different folders which have different meanings. Once the folder is created, open </w:t>
-      </w:r>
-      <w:proofErr w:type="gramStart"/>
-      <w:r>
-        <w:rPr>
-          <w:rFonts w:ascii="Daytona" w:hAnsi="Daytona"/>
-          <w:color w:val="000000" w:themeColor="text1"/>
-          <w:sz w:val="28"/>
-          <w:szCs w:val="28"/>
-        </w:rPr>
-        <w:t>it</w:t>
-      </w:r>
-      <w:proofErr w:type="gramEnd"/>
-      <w:r>
-        <w:rPr>
-          <w:rFonts w:ascii="Daytona" w:hAnsi="Daytona"/>
-          <w:color w:val="000000" w:themeColor="text1"/>
-          <w:sz w:val="28"/>
-          <w:szCs w:val="28"/>
-        </w:rPr>
-        <w:t xml:space="preserve"> and see the contents of folder.</w:t>
+        <w:t>These things are saved in different folders which have different meanings. Once the folder is created, open it and see the contents of folder.</w:t>
       </w:r>
     </w:p>
     <w:p>
@@ -12845,19 +11587,8 @@
           <w:sz w:val="36"/>
           <w:szCs w:val="36"/>
         </w:rPr>
-        <w:t xml:space="preserve">What do you understand by </w:t>
-      </w:r>
-      <w:proofErr w:type="gramStart"/>
-      <w:r>
-        <w:rPr>
-          <w:rFonts w:ascii="Daytona" w:hAnsi="Daytona"/>
-          <w:color w:val="000000" w:themeColor="text1"/>
-          <w:sz w:val="36"/>
-          <w:szCs w:val="36"/>
-        </w:rPr>
-        <w:t>image</w:t>
-      </w:r>
-      <w:proofErr w:type="gramEnd"/>
+        <w:t>What do you understand by image</w:t>
+      </w:r>
     </w:p>
     <w:p>
       <w:pPr>
@@ -12952,19 +11683,8 @@
           <w:sz w:val="36"/>
           <w:szCs w:val="36"/>
         </w:rPr>
-        <w:t xml:space="preserve">What do you understand by </w:t>
-      </w:r>
-      <w:proofErr w:type="gramStart"/>
-      <w:r>
-        <w:rPr>
-          <w:rFonts w:ascii="Daytona" w:hAnsi="Daytona"/>
-          <w:color w:val="000000" w:themeColor="text1"/>
-          <w:sz w:val="36"/>
-          <w:szCs w:val="36"/>
-        </w:rPr>
-        <w:t>snapshot</w:t>
-      </w:r>
-      <w:proofErr w:type="gramEnd"/>
+        <w:t>What do you understand by snapshot</w:t>
+      </w:r>
     </w:p>
     <w:p>
       <w:pPr>
@@ -13053,19 +11773,8 @@
           <w:szCs w:val="36"/>
         </w:rPr>
         <w:lastRenderedPageBreak/>
-        <w:t xml:space="preserve">What is the basic difference between snapshot and </w:t>
-      </w:r>
-      <w:proofErr w:type="gramStart"/>
-      <w:r>
-        <w:rPr>
-          <w:rFonts w:ascii="Daytona" w:hAnsi="Daytona"/>
-          <w:color w:val="000000" w:themeColor="text1"/>
-          <w:sz w:val="36"/>
-          <w:szCs w:val="36"/>
-        </w:rPr>
-        <w:t>image</w:t>
-      </w:r>
-      <w:proofErr w:type="gramEnd"/>
+        <w:t>What is the basic difference between snapshot and image</w:t>
+      </w:r>
     </w:p>
     <w:tbl>
       <w:tblPr>
@@ -13297,19 +12006,8 @@
           <w:sz w:val="36"/>
           <w:szCs w:val="36"/>
         </w:rPr>
-        <w:t xml:space="preserve">Write the architecture of </w:t>
-      </w:r>
-      <w:proofErr w:type="gramStart"/>
-      <w:r>
-        <w:rPr>
-          <w:rFonts w:ascii="Daytona" w:hAnsi="Daytona"/>
-          <w:color w:val="000000" w:themeColor="text1"/>
-          <w:sz w:val="36"/>
-          <w:szCs w:val="36"/>
-        </w:rPr>
-        <w:t>AMI</w:t>
-      </w:r>
-      <w:proofErr w:type="gramEnd"/>
+        <w:t>Write the architecture of AMI</w:t>
+      </w:r>
     </w:p>
     <w:p>
       <w:pPr>
@@ -13605,27 +12303,7 @@
           <w:sz w:val="28"/>
           <w:szCs w:val="28"/>
         </w:rPr>
-        <w:t xml:space="preserve"> we </w:t>
-      </w:r>
-      <w:proofErr w:type="gramStart"/>
-      <w:r>
-        <w:rPr>
-          <w:rFonts w:ascii="Daytona" w:hAnsi="Daytona"/>
-          <w:color w:val="000000" w:themeColor="text1"/>
-          <w:sz w:val="28"/>
-          <w:szCs w:val="28"/>
-        </w:rPr>
-        <w:t>have to</w:t>
-      </w:r>
-      <w:proofErr w:type="gramEnd"/>
-      <w:r>
-        <w:rPr>
-          <w:rFonts w:ascii="Daytona" w:hAnsi="Daytona"/>
-          <w:color w:val="000000" w:themeColor="text1"/>
-          <w:sz w:val="28"/>
-          <w:szCs w:val="28"/>
-        </w:rPr>
-        <w:t xml:space="preserve"> also </w:t>
+        <w:t xml:space="preserve"> we have to also </w:t>
       </w:r>
       <w:r>
         <w:rPr>
@@ -13717,19 +12395,8 @@
           <w:sz w:val="36"/>
           <w:szCs w:val="36"/>
         </w:rPr>
-        <w:t xml:space="preserve">What is </w:t>
-      </w:r>
-      <w:proofErr w:type="gramStart"/>
-      <w:r>
-        <w:rPr>
-          <w:rFonts w:ascii="Daytona" w:hAnsi="Daytona"/>
-          <w:color w:val="000000" w:themeColor="text1"/>
-          <w:sz w:val="36"/>
-          <w:szCs w:val="36"/>
-        </w:rPr>
-        <w:t>branch</w:t>
-      </w:r>
-      <w:proofErr w:type="gramEnd"/>
+        <w:t>What is branch</w:t>
+      </w:r>
     </w:p>
     <w:p>
       <w:pPr>
@@ -13948,19 +12615,8 @@
           <w:sz w:val="36"/>
           <w:szCs w:val="36"/>
         </w:rPr>
-        <w:t xml:space="preserve">What is the necessity of </w:t>
-      </w:r>
-      <w:proofErr w:type="gramStart"/>
-      <w:r>
-        <w:rPr>
-          <w:rFonts w:ascii="Daytona" w:hAnsi="Daytona"/>
-          <w:color w:val="000000" w:themeColor="text1"/>
-          <w:sz w:val="36"/>
-          <w:szCs w:val="36"/>
-        </w:rPr>
-        <w:t>branch</w:t>
-      </w:r>
-      <w:proofErr w:type="gramEnd"/>
+        <w:t>What is the necessity of branch</w:t>
+      </w:r>
     </w:p>
     <w:p>
       <w:pPr>
@@ -14028,19 +12684,8 @@
           <w:sz w:val="36"/>
           <w:szCs w:val="36"/>
         </w:rPr>
-        <w:t xml:space="preserve">What is the CMD to do the </w:t>
-      </w:r>
-      <w:proofErr w:type="gramStart"/>
-      <w:r>
-        <w:rPr>
-          <w:rFonts w:ascii="Daytona" w:hAnsi="Daytona"/>
-          <w:color w:val="000000" w:themeColor="text1"/>
-          <w:sz w:val="36"/>
-          <w:szCs w:val="36"/>
-        </w:rPr>
-        <w:t>branching</w:t>
-      </w:r>
-      <w:proofErr w:type="gramEnd"/>
+        <w:t>What is the CMD to do the branching</w:t>
+      </w:r>
     </w:p>
     <w:p>
       <w:pPr>
@@ -14128,19 +12773,8 @@
           <w:sz w:val="28"/>
           <w:szCs w:val="28"/>
         </w:rPr>
-        <w:t xml:space="preserve">Delete a branch in </w:t>
-      </w:r>
-      <w:proofErr w:type="gramStart"/>
-      <w:r>
-        <w:rPr>
-          <w:rFonts w:ascii="Daytona" w:hAnsi="Daytona"/>
-          <w:color w:val="000000" w:themeColor="text1"/>
-          <w:sz w:val="28"/>
-          <w:szCs w:val="28"/>
-        </w:rPr>
-        <w:t>Git</w:t>
-      </w:r>
-      <w:proofErr w:type="gramEnd"/>
+        <w:t>Delete a branch in Git</w:t>
+      </w:r>
     </w:p>
     <w:p>
       <w:pPr>
@@ -14198,57 +12832,46 @@
           <w:sz w:val="36"/>
           <w:szCs w:val="36"/>
         </w:rPr>
-        <w:t xml:space="preserve">to merge a </w:t>
-      </w:r>
-      <w:proofErr w:type="gramStart"/>
-      <w:r>
-        <w:rPr>
-          <w:rFonts w:ascii="Daytona" w:hAnsi="Daytona"/>
-          <w:color w:val="000000" w:themeColor="text1"/>
-          <w:sz w:val="36"/>
-          <w:szCs w:val="36"/>
+        <w:t>to merge a branch</w:t>
+      </w:r>
+    </w:p>
+    <w:p>
+      <w:pPr>
+        <w:jc w:val="both"/>
+        <w:rPr>
+          <w:rFonts w:ascii="Daytona" w:hAnsi="Daytona"/>
+          <w:color w:val="000000" w:themeColor="text1"/>
+          <w:sz w:val="28"/>
+          <w:szCs w:val="28"/>
+        </w:rPr>
+      </w:pPr>
+      <w:r>
+        <w:rPr>
+          <w:rFonts w:ascii="Daytona" w:hAnsi="Daytona"/>
+          <w:color w:val="000000" w:themeColor="text1"/>
+          <w:sz w:val="28"/>
+          <w:szCs w:val="28"/>
+        </w:rPr>
+        <w:t xml:space="preserve">Before merging a branch </w:t>
+      </w:r>
+      <w:r>
+        <w:rPr>
+          <w:rFonts w:ascii="Daytona" w:hAnsi="Daytona"/>
+          <w:color w:val="000000" w:themeColor="text1"/>
+          <w:sz w:val="28"/>
+          <w:szCs w:val="28"/>
+        </w:rPr>
+        <w:t xml:space="preserve">developer code’s need to pass the test and then code’s will be merged into </w:t>
+      </w:r>
+      <w:r>
+        <w:rPr>
+          <w:rFonts w:ascii="Daytona" w:hAnsi="Daytona"/>
+          <w:color w:val="000000" w:themeColor="text1"/>
+          <w:sz w:val="28"/>
+          <w:szCs w:val="28"/>
         </w:rPr>
         <w:t>branch</w:t>
       </w:r>
-      <w:proofErr w:type="gramEnd"/>
-    </w:p>
-    <w:p>
-      <w:pPr>
-        <w:jc w:val="both"/>
-        <w:rPr>
-          <w:rFonts w:ascii="Daytona" w:hAnsi="Daytona"/>
-          <w:color w:val="000000" w:themeColor="text1"/>
-          <w:sz w:val="28"/>
-          <w:szCs w:val="28"/>
-        </w:rPr>
-      </w:pPr>
-      <w:r>
-        <w:rPr>
-          <w:rFonts w:ascii="Daytona" w:hAnsi="Daytona"/>
-          <w:color w:val="000000" w:themeColor="text1"/>
-          <w:sz w:val="28"/>
-          <w:szCs w:val="28"/>
-        </w:rPr>
-        <w:t xml:space="preserve">Before merging a branch </w:t>
-      </w:r>
-      <w:r>
-        <w:rPr>
-          <w:rFonts w:ascii="Daytona" w:hAnsi="Daytona"/>
-          <w:color w:val="000000" w:themeColor="text1"/>
-          <w:sz w:val="28"/>
-          <w:szCs w:val="28"/>
-        </w:rPr>
-        <w:t xml:space="preserve">developer code’s need to pass the test and then code’s will be merged into </w:t>
-      </w:r>
-      <w:r>
-        <w:rPr>
-          <w:rFonts w:ascii="Daytona" w:hAnsi="Daytona"/>
-          <w:color w:val="000000" w:themeColor="text1"/>
-          <w:sz w:val="28"/>
-          <w:szCs w:val="28"/>
-        </w:rPr>
-        <w:t>branch</w:t>
-      </w:r>
       <w:r>
         <w:rPr>
           <w:rFonts w:ascii="Daytona" w:hAnsi="Daytona"/>
@@ -14294,50 +12917,28 @@
           <w:sz w:val="28"/>
           <w:szCs w:val="28"/>
         </w:rPr>
-        <w:t xml:space="preserve">for merge a </w:t>
-      </w:r>
-      <w:proofErr w:type="gramStart"/>
-      <w:r>
-        <w:rPr>
-          <w:rFonts w:ascii="Daytona" w:hAnsi="Daytona"/>
-          <w:color w:val="000000" w:themeColor="text1"/>
-          <w:sz w:val="28"/>
-          <w:szCs w:val="28"/>
-        </w:rPr>
-        <w:t>branch</w:t>
-      </w:r>
-      <w:proofErr w:type="gramEnd"/>
-    </w:p>
-    <w:p>
-      <w:pPr>
-        <w:jc w:val="both"/>
-        <w:rPr>
-          <w:rFonts w:ascii="Daytona" w:hAnsi="Daytona"/>
-          <w:color w:val="000000" w:themeColor="text1"/>
-          <w:sz w:val="28"/>
-          <w:szCs w:val="28"/>
-        </w:rPr>
-      </w:pPr>
-      <w:r>
-        <w:rPr>
-          <w:rFonts w:ascii="Daytona" w:hAnsi="Daytona"/>
-          <w:color w:val="000000" w:themeColor="text1"/>
-          <w:sz w:val="28"/>
-          <w:szCs w:val="28"/>
-        </w:rPr>
-        <w:t xml:space="preserve">Step 1: git commit -m “Commit </w:t>
-      </w:r>
-      <w:proofErr w:type="gramStart"/>
-      <w:r>
-        <w:rPr>
-          <w:rFonts w:ascii="Daytona" w:hAnsi="Daytona"/>
-          <w:color w:val="000000" w:themeColor="text1"/>
-          <w:sz w:val="28"/>
-          <w:szCs w:val="28"/>
-        </w:rPr>
-        <w:t>ID”</w:t>
-      </w:r>
-      <w:proofErr w:type="gramEnd"/>
+        <w:t>for merge a branch</w:t>
+      </w:r>
+    </w:p>
+    <w:p>
+      <w:pPr>
+        <w:jc w:val="both"/>
+        <w:rPr>
+          <w:rFonts w:ascii="Daytona" w:hAnsi="Daytona"/>
+          <w:color w:val="000000" w:themeColor="text1"/>
+          <w:sz w:val="28"/>
+          <w:szCs w:val="28"/>
+        </w:rPr>
+      </w:pPr>
+      <w:r>
+        <w:rPr>
+          <w:rFonts w:ascii="Daytona" w:hAnsi="Daytona"/>
+          <w:color w:val="000000" w:themeColor="text1"/>
+          <w:sz w:val="28"/>
+          <w:szCs w:val="28"/>
+        </w:rPr>
+        <w:t>Step 1: git commit -m “Commit ID”</w:t>
+      </w:r>
     </w:p>
     <w:p>
       <w:pPr>
@@ -14385,19 +12986,8 @@
           <w:sz w:val="28"/>
           <w:szCs w:val="28"/>
         </w:rPr>
-        <w:t xml:space="preserve">code should pass </w:t>
-      </w:r>
-      <w:proofErr w:type="gramStart"/>
-      <w:r>
-        <w:rPr>
-          <w:rFonts w:ascii="Daytona" w:hAnsi="Daytona"/>
-          <w:color w:val="000000" w:themeColor="text1"/>
-          <w:sz w:val="28"/>
-          <w:szCs w:val="28"/>
-        </w:rPr>
-        <w:t>test</w:t>
-      </w:r>
-      <w:proofErr w:type="gramEnd"/>
+        <w:t>code should pass test</w:t>
+      </w:r>
     </w:p>
     <w:p>
       <w:pPr>
@@ -14443,59 +13033,37 @@
           <w:sz w:val="28"/>
           <w:szCs w:val="28"/>
         </w:rPr>
+        <w:t xml:space="preserve"> pass</w:t>
+      </w:r>
+      <w:r>
+        <w:rPr>
+          <w:rFonts w:ascii="Daytona" w:hAnsi="Daytona"/>
+          <w:color w:val="000000" w:themeColor="text1"/>
+          <w:sz w:val="28"/>
+          <w:szCs w:val="28"/>
+        </w:rPr>
         <w:t xml:space="preserve"> </w:t>
       </w:r>
-      <w:proofErr w:type="gramStart"/>
-      <w:r>
-        <w:rPr>
-          <w:rFonts w:ascii="Daytona" w:hAnsi="Daytona"/>
-          <w:color w:val="000000" w:themeColor="text1"/>
-          <w:sz w:val="28"/>
-          <w:szCs w:val="28"/>
-        </w:rPr>
-        <w:t>pass</w:t>
-      </w:r>
-      <w:proofErr w:type="gramEnd"/>
-      <w:r>
-        <w:rPr>
-          <w:rFonts w:ascii="Daytona" w:hAnsi="Daytona"/>
-          <w:color w:val="000000" w:themeColor="text1"/>
-          <w:sz w:val="28"/>
-          <w:szCs w:val="28"/>
-        </w:rPr>
-        <w:t xml:space="preserve"> </w:t>
-      </w:r>
-    </w:p>
-    <w:p>
-      <w:pPr>
-        <w:jc w:val="both"/>
-        <w:rPr>
-          <w:rFonts w:ascii="Daytona" w:hAnsi="Daytona"/>
-          <w:color w:val="000000" w:themeColor="text1"/>
-          <w:sz w:val="36"/>
-          <w:szCs w:val="36"/>
-        </w:rPr>
-      </w:pPr>
-      <w:r>
-        <w:rPr>
-          <w:rFonts w:ascii="Daytona" w:hAnsi="Daytona"/>
-          <w:color w:val="000000" w:themeColor="text1"/>
-          <w:sz w:val="36"/>
-          <w:szCs w:val="36"/>
-        </w:rPr>
-        <w:t xml:space="preserve">What is the CMD to do </w:t>
-      </w:r>
-      <w:proofErr w:type="gramStart"/>
-      <w:r>
-        <w:rPr>
-          <w:rFonts w:ascii="Daytona" w:hAnsi="Daytona"/>
-          <w:color w:val="000000" w:themeColor="text1"/>
-          <w:sz w:val="36"/>
-          <w:szCs w:val="36"/>
-        </w:rPr>
-        <w:t>merge</w:t>
-      </w:r>
-      <w:proofErr w:type="gramEnd"/>
+    </w:p>
+    <w:p>
+      <w:pPr>
+        <w:jc w:val="both"/>
+        <w:rPr>
+          <w:rFonts w:ascii="Daytona" w:hAnsi="Daytona"/>
+          <w:color w:val="000000" w:themeColor="text1"/>
+          <w:sz w:val="36"/>
+          <w:szCs w:val="36"/>
+        </w:rPr>
+      </w:pPr>
+      <w:r>
+        <w:rPr>
+          <w:rFonts w:ascii="Daytona" w:hAnsi="Daytona"/>
+          <w:color w:val="000000" w:themeColor="text1"/>
+          <w:sz w:val="36"/>
+          <w:szCs w:val="36"/>
+        </w:rPr>
+        <w:t>What is the CMD to do merge</w:t>
+      </w:r>
     </w:p>
     <w:p>
       <w:pPr>
@@ -14603,19 +13171,8 @@
           <w:sz w:val="36"/>
           <w:szCs w:val="36"/>
         </w:rPr>
-        <w:t xml:space="preserve">What is merge </w:t>
-      </w:r>
-      <w:proofErr w:type="gramStart"/>
-      <w:r>
-        <w:rPr>
-          <w:rFonts w:ascii="Daytona" w:hAnsi="Daytona"/>
-          <w:color w:val="000000" w:themeColor="text1"/>
-          <w:sz w:val="36"/>
-          <w:szCs w:val="36"/>
-        </w:rPr>
-        <w:t>conflict</w:t>
-      </w:r>
-      <w:proofErr w:type="gramEnd"/>
+        <w:t>What is merge conflict</w:t>
+      </w:r>
     </w:p>
     <w:p>
       <w:pPr>
@@ -14773,19 +13330,8 @@
           <w:sz w:val="36"/>
           <w:szCs w:val="36"/>
         </w:rPr>
-        <w:t xml:space="preserve">What is </w:t>
-      </w:r>
-      <w:proofErr w:type="gramStart"/>
-      <w:r>
-        <w:rPr>
-          <w:rFonts w:ascii="Daytona" w:hAnsi="Daytona"/>
-          <w:color w:val="000000" w:themeColor="text1"/>
-          <w:sz w:val="36"/>
-          <w:szCs w:val="36"/>
-        </w:rPr>
-        <w:t>IAM</w:t>
-      </w:r>
-      <w:proofErr w:type="gramEnd"/>
+        <w:t>What is IAM</w:t>
+      </w:r>
     </w:p>
     <w:p>
       <w:pPr>
@@ -14940,19 +13486,8 @@
           <w:sz w:val="36"/>
           <w:szCs w:val="36"/>
         </w:rPr>
-        <w:t xml:space="preserve">function of </w:t>
-      </w:r>
-      <w:proofErr w:type="gramStart"/>
-      <w:r>
-        <w:rPr>
-          <w:rFonts w:ascii="Daytona" w:hAnsi="Daytona"/>
-          <w:color w:val="000000" w:themeColor="text1"/>
-          <w:sz w:val="36"/>
-          <w:szCs w:val="36"/>
-        </w:rPr>
-        <w:t>IAM</w:t>
-      </w:r>
-      <w:proofErr w:type="gramEnd"/>
+        <w:t>function of IAM</w:t>
+      </w:r>
     </w:p>
     <w:p>
       <w:pPr>
@@ -16358,6 +14893,379 @@
         </w:tc>
       </w:tr>
     </w:tbl>
+    <w:p>
+      <w:pPr>
+        <w:jc w:val="both"/>
+        <w:rPr>
+          <w:rFonts w:ascii="Daytona" w:hAnsi="Daytona"/>
+          <w:color w:val="000000" w:themeColor="text1"/>
+          <w:sz w:val="36"/>
+          <w:szCs w:val="36"/>
+        </w:rPr>
+      </w:pPr>
+    </w:p>
+    <w:p>
+      <w:pPr>
+        <w:jc w:val="both"/>
+        <w:rPr>
+          <w:rFonts w:ascii="Daytona" w:hAnsi="Daytona"/>
+          <w:color w:val="000000" w:themeColor="text1"/>
+          <w:sz w:val="36"/>
+          <w:szCs w:val="36"/>
+        </w:rPr>
+      </w:pPr>
+    </w:p>
+    <w:p>
+      <w:pPr>
+        <w:jc w:val="both"/>
+        <w:rPr>
+          <w:rFonts w:ascii="Daytona" w:hAnsi="Daytona"/>
+          <w:color w:val="000000" w:themeColor="text1"/>
+          <w:sz w:val="36"/>
+          <w:szCs w:val="36"/>
+        </w:rPr>
+      </w:pPr>
+    </w:p>
+    <w:p>
+      <w:pPr>
+        <w:jc w:val="both"/>
+        <w:rPr>
+          <w:rFonts w:ascii="Daytona" w:hAnsi="Daytona"/>
+          <w:color w:val="000000" w:themeColor="text1"/>
+          <w:sz w:val="36"/>
+          <w:szCs w:val="36"/>
+        </w:rPr>
+      </w:pPr>
+    </w:p>
+    <w:p>
+      <w:pPr>
+        <w:jc w:val="both"/>
+        <w:rPr>
+          <w:rFonts w:ascii="Daytona" w:hAnsi="Daytona"/>
+          <w:color w:val="000000" w:themeColor="text1"/>
+          <w:sz w:val="36"/>
+          <w:szCs w:val="36"/>
+        </w:rPr>
+      </w:pPr>
+    </w:p>
+    <w:p>
+      <w:pPr>
+        <w:jc w:val="both"/>
+        <w:rPr>
+          <w:rFonts w:ascii="Daytona" w:hAnsi="Daytona"/>
+          <w:color w:val="000000" w:themeColor="text1"/>
+          <w:sz w:val="36"/>
+          <w:szCs w:val="36"/>
+        </w:rPr>
+      </w:pPr>
+      <w:r>
+        <w:rPr>
+          <w:rFonts w:ascii="Daytona" w:hAnsi="Daytona"/>
+          <w:color w:val="000000" w:themeColor="text1"/>
+          <w:sz w:val="36"/>
+          <w:szCs w:val="36"/>
+        </w:rPr>
+        <w:lastRenderedPageBreak/>
+        <w:t>Date: - 30/01/2023</w:t>
+      </w:r>
+    </w:p>
+    <w:p>
+      <w:pPr>
+        <w:jc w:val="both"/>
+        <w:rPr>
+          <w:rFonts w:ascii="Daytona" w:hAnsi="Daytona"/>
+          <w:color w:val="000000" w:themeColor="text1"/>
+          <w:sz w:val="36"/>
+          <w:szCs w:val="36"/>
+        </w:rPr>
+      </w:pPr>
+      <w:r>
+        <w:rPr>
+          <w:rFonts w:ascii="Daytona" w:hAnsi="Daytona"/>
+          <w:color w:val="000000" w:themeColor="text1"/>
+          <w:sz w:val="36"/>
+          <w:szCs w:val="36"/>
+        </w:rPr>
+        <w:t xml:space="preserve">Why we are using </w:t>
+      </w:r>
+      <w:r>
+        <w:rPr>
+          <w:rFonts w:ascii="Daytona" w:hAnsi="Daytona"/>
+          <w:color w:val="000000" w:themeColor="text1"/>
+          <w:sz w:val="36"/>
+          <w:szCs w:val="36"/>
+        </w:rPr>
+        <w:t>Jenkins.</w:t>
+      </w:r>
+    </w:p>
+    <w:p>
+      <w:pPr>
+        <w:jc w:val="both"/>
+        <w:rPr>
+          <w:rFonts w:ascii="Daytona" w:hAnsi="Daytona"/>
+          <w:color w:val="000000" w:themeColor="text1"/>
+          <w:sz w:val="28"/>
+          <w:szCs w:val="28"/>
+        </w:rPr>
+      </w:pPr>
+      <w:r>
+        <w:rPr>
+          <w:rFonts w:ascii="Daytona" w:hAnsi="Daytona"/>
+          <w:color w:val="000000" w:themeColor="text1"/>
+          <w:sz w:val="28"/>
+          <w:szCs w:val="28"/>
+        </w:rPr>
+        <w:t xml:space="preserve">Jenkins is an </w:t>
+      </w:r>
+      <w:r>
+        <w:rPr>
+          <w:rFonts w:ascii="Daytona" w:hAnsi="Daytona"/>
+          <w:color w:val="000000" w:themeColor="text1"/>
+          <w:sz w:val="28"/>
+          <w:szCs w:val="28"/>
+        </w:rPr>
+        <w:t>open-source</w:t>
+      </w:r>
+      <w:r>
+        <w:rPr>
+          <w:rFonts w:ascii="Daytona" w:hAnsi="Daytona"/>
+          <w:color w:val="000000" w:themeColor="text1"/>
+          <w:sz w:val="28"/>
+          <w:szCs w:val="28"/>
+        </w:rPr>
+        <w:t xml:space="preserve"> automation</w:t>
+      </w:r>
+      <w:r>
+        <w:rPr>
+          <w:rFonts w:ascii="Daytona" w:hAnsi="Daytona"/>
+          <w:color w:val="000000" w:themeColor="text1"/>
+          <w:sz w:val="28"/>
+          <w:szCs w:val="28"/>
+        </w:rPr>
+        <w:t xml:space="preserve"> tool</w:t>
+      </w:r>
+      <w:r>
+        <w:rPr>
+          <w:rFonts w:ascii="Daytona" w:hAnsi="Daytona"/>
+          <w:color w:val="000000" w:themeColor="text1"/>
+          <w:sz w:val="28"/>
+          <w:szCs w:val="28"/>
+        </w:rPr>
+        <w:t xml:space="preserve"> written in Java with plugins built </w:t>
+      </w:r>
+      <w:r>
+        <w:rPr>
+          <w:rFonts w:ascii="Daytona" w:hAnsi="Daytona"/>
+          <w:color w:val="000000" w:themeColor="text1"/>
+          <w:sz w:val="28"/>
+          <w:szCs w:val="28"/>
+        </w:rPr>
+        <w:t>for continuous integration.</w:t>
+      </w:r>
+    </w:p>
+    <w:p>
+      <w:pPr>
+        <w:jc w:val="both"/>
+        <w:rPr>
+          <w:rFonts w:ascii="Daytona" w:hAnsi="Daytona"/>
+          <w:color w:val="000000" w:themeColor="text1"/>
+          <w:sz w:val="28"/>
+          <w:szCs w:val="28"/>
+        </w:rPr>
+      </w:pPr>
+      <w:r>
+        <w:rPr>
+          <w:rFonts w:ascii="Daytona" w:hAnsi="Daytona"/>
+          <w:color w:val="000000" w:themeColor="text1"/>
+          <w:sz w:val="28"/>
+          <w:szCs w:val="28"/>
+        </w:rPr>
+        <w:t xml:space="preserve">It is </w:t>
+      </w:r>
+      <w:r>
+        <w:rPr>
+          <w:rFonts w:ascii="Daytona" w:hAnsi="Daytona"/>
+          <w:color w:val="000000" w:themeColor="text1"/>
+          <w:sz w:val="28"/>
+          <w:szCs w:val="28"/>
+        </w:rPr>
+        <w:t>used to build and test your software projects continuously making it easier for developers to integrate</w:t>
+      </w:r>
+      <w:r>
+        <w:rPr>
+          <w:rFonts w:ascii="Daytona" w:hAnsi="Daytona"/>
+          <w:color w:val="000000" w:themeColor="text1"/>
+          <w:sz w:val="28"/>
+          <w:szCs w:val="28"/>
+        </w:rPr>
+        <w:t xml:space="preserve"> changes to the project, and making it easier for users to obtain</w:t>
+      </w:r>
+      <w:r>
+        <w:rPr>
+          <w:rFonts w:ascii="Daytona" w:hAnsi="Daytona"/>
+          <w:color w:val="000000" w:themeColor="text1"/>
+          <w:sz w:val="28"/>
+          <w:szCs w:val="28"/>
+        </w:rPr>
+        <w:t xml:space="preserve"> a fresh build.</w:t>
+      </w:r>
+    </w:p>
+    <w:p>
+      <w:pPr>
+        <w:jc w:val="both"/>
+        <w:rPr>
+          <w:rFonts w:ascii="Daytona" w:hAnsi="Daytona"/>
+          <w:color w:val="000000" w:themeColor="text1"/>
+          <w:sz w:val="28"/>
+          <w:szCs w:val="28"/>
+        </w:rPr>
+      </w:pPr>
+      <w:r>
+        <w:rPr>
+          <w:rFonts w:ascii="Daytona" w:hAnsi="Daytona"/>
+          <w:color w:val="000000" w:themeColor="text1"/>
+          <w:sz w:val="28"/>
+          <w:szCs w:val="28"/>
+        </w:rPr>
+        <w:t>It integrates development life cycle processes of all kinds, including build, document, test, package, stage, deploy, static analysis</w:t>
+      </w:r>
+      <w:r>
+        <w:rPr>
+          <w:rFonts w:ascii="Daytona" w:hAnsi="Daytona"/>
+          <w:color w:val="000000" w:themeColor="text1"/>
+          <w:sz w:val="28"/>
+          <w:szCs w:val="28"/>
+        </w:rPr>
+        <w:t>.</w:t>
+      </w:r>
+      <w:r>
+        <w:rPr>
+          <w:rFonts w:ascii="Daytona" w:hAnsi="Daytona"/>
+          <w:color w:val="000000" w:themeColor="text1"/>
+          <w:sz w:val="28"/>
+          <w:szCs w:val="28"/>
+        </w:rPr>
+        <w:t xml:space="preserve"> </w:t>
+      </w:r>
+    </w:p>
+    <w:p>
+      <w:pPr>
+        <w:jc w:val="both"/>
+        <w:rPr>
+          <w:rFonts w:ascii="Daytona" w:hAnsi="Daytona"/>
+          <w:color w:val="000000" w:themeColor="text1"/>
+          <w:sz w:val="36"/>
+          <w:szCs w:val="36"/>
+        </w:rPr>
+      </w:pPr>
+      <w:r>
+        <w:rPr>
+          <w:rFonts w:ascii="Daytona" w:hAnsi="Daytona"/>
+          <w:color w:val="000000" w:themeColor="text1"/>
+          <w:sz w:val="36"/>
+          <w:szCs w:val="36"/>
+        </w:rPr>
+        <w:t xml:space="preserve">Date: - </w:t>
+      </w:r>
+      <w:r>
+        <w:rPr>
+          <w:rFonts w:ascii="Daytona" w:hAnsi="Daytona"/>
+          <w:color w:val="000000" w:themeColor="text1"/>
+          <w:sz w:val="36"/>
+          <w:szCs w:val="36"/>
+        </w:rPr>
+        <w:t>31/01/2023</w:t>
+      </w:r>
+    </w:p>
+    <w:p>
+      <w:pPr>
+        <w:jc w:val="both"/>
+        <w:rPr>
+          <w:rFonts w:ascii="Daytona" w:hAnsi="Daytona"/>
+          <w:color w:val="000000" w:themeColor="text1"/>
+          <w:sz w:val="36"/>
+          <w:szCs w:val="36"/>
+        </w:rPr>
+      </w:pPr>
+      <w:r>
+        <w:rPr>
+          <w:rFonts w:ascii="Daytona" w:hAnsi="Daytona"/>
+          <w:color w:val="000000" w:themeColor="text1"/>
+          <w:sz w:val="36"/>
+          <w:szCs w:val="36"/>
+        </w:rPr>
+        <w:t>What is the difference b/w pipeline and multi pipeline project? (10 Star)</w:t>
+      </w:r>
+    </w:p>
+    <w:p>
+      <w:pPr>
+        <w:jc w:val="both"/>
+        <w:rPr>
+          <w:rFonts w:ascii="Daytona" w:hAnsi="Daytona"/>
+          <w:color w:val="000000" w:themeColor="text1"/>
+          <w:sz w:val="28"/>
+          <w:szCs w:val="28"/>
+        </w:rPr>
+      </w:pPr>
+      <w:r>
+        <w:rPr>
+          <w:rFonts w:ascii="Daytona" w:hAnsi="Daytona"/>
+          <w:color w:val="000000" w:themeColor="text1"/>
+          <w:sz w:val="28"/>
+          <w:szCs w:val="28"/>
+        </w:rPr>
+        <w:t xml:space="preserve">Jenkins </w:t>
+      </w:r>
+      <w:r>
+        <w:rPr>
+          <w:rFonts w:ascii="Daytona" w:hAnsi="Daytona"/>
+          <w:color w:val="000000" w:themeColor="text1"/>
+          <w:sz w:val="28"/>
+          <w:szCs w:val="28"/>
+        </w:rPr>
+        <w:t>Pipeline job supports both pipeline steps to be added in Jenkins confi</w:t>
+      </w:r>
+      <w:r>
+        <w:rPr>
+          <w:rFonts w:ascii="Daytona" w:hAnsi="Daytona"/>
+          <w:color w:val="000000" w:themeColor="text1"/>
+          <w:sz w:val="28"/>
+          <w:szCs w:val="28"/>
+        </w:rPr>
+        <w:t>guration and form SCM.</w:t>
+      </w:r>
+    </w:p>
+    <w:p>
+      <w:pPr>
+        <w:jc w:val="both"/>
+        <w:rPr>
+          <w:rFonts w:ascii="Daytona" w:hAnsi="Daytona"/>
+          <w:color w:val="000000" w:themeColor="text1"/>
+          <w:sz w:val="28"/>
+          <w:szCs w:val="28"/>
+        </w:rPr>
+      </w:pPr>
+      <w:r>
+        <w:rPr>
+          <w:rFonts w:ascii="Daytona" w:hAnsi="Daytona"/>
+          <w:color w:val="000000" w:themeColor="text1"/>
+          <w:sz w:val="28"/>
+          <w:szCs w:val="28"/>
+        </w:rPr>
+        <w:t>Jenkins Multi Pipeline project is meant for building multiple branches from a repository and deploy to multiple environments if required.</w:t>
+      </w:r>
+    </w:p>
+    <w:p>
+      <w:pPr>
+        <w:jc w:val="both"/>
+        <w:rPr>
+          <w:rFonts w:ascii="Daytona" w:hAnsi="Daytona"/>
+          <w:color w:val="000000" w:themeColor="text1"/>
+          <w:sz w:val="36"/>
+          <w:szCs w:val="36"/>
+        </w:rPr>
+      </w:pPr>
+    </w:p>
     <w:p>
       <w:pPr>
         <w:jc w:val="both"/>

</xml_diff>

<commit_message>
New Questions on Apache Tomcat
</commit_message>
<xml_diff>
--- a/DevOps with AWS QA.docx
+++ b/DevOps with AWS QA.docx
@@ -1231,8 +1231,20 @@
           <w:szCs w:val="36"/>
         </w:rPr>
         <w:lastRenderedPageBreak/>
-        <w:t>What is the difference between cat and vim</w:t>
-      </w:r>
+        <w:t xml:space="preserve">What is the difference between cat and </w:t>
+      </w:r>
+      <w:proofErr w:type="gramStart"/>
+      <w:r>
+        <w:rPr>
+          <w:rFonts w:ascii="Daytona" w:hAnsi="Daytona" w:cstheme="majorBidi"/>
+          <w:color w:val="000000" w:themeColor="text1"/>
+          <w:spacing w:val="4"/>
+          <w:sz w:val="36"/>
+          <w:szCs w:val="36"/>
+        </w:rPr>
+        <w:t>vim</w:t>
+      </w:r>
+      <w:proofErr w:type="gramEnd"/>
     </w:p>
     <w:tbl>
       <w:tblPr>
@@ -1551,7 +1563,29 @@
                 <w:sz w:val="28"/>
                 <w:szCs w:val="28"/>
               </w:rPr>
-              <w:t>A file can merged but only with the one being currently edited.</w:t>
+              <w:t xml:space="preserve">A file can </w:t>
+            </w:r>
+            <w:proofErr w:type="gramStart"/>
+            <w:r>
+              <w:rPr>
+                <w:rFonts w:ascii="Daytona" w:hAnsi="Daytona" w:cstheme="majorBidi"/>
+                <w:color w:val="000000" w:themeColor="text1"/>
+                <w:spacing w:val="4"/>
+                <w:sz w:val="28"/>
+                <w:szCs w:val="28"/>
+              </w:rPr>
+              <w:t>merged</w:t>
+            </w:r>
+            <w:proofErr w:type="gramEnd"/>
+            <w:r>
+              <w:rPr>
+                <w:rFonts w:ascii="Daytona" w:hAnsi="Daytona" w:cstheme="majorBidi"/>
+                <w:color w:val="000000" w:themeColor="text1"/>
+                <w:spacing w:val="4"/>
+                <w:sz w:val="28"/>
+                <w:szCs w:val="28"/>
+              </w:rPr>
+              <w:t xml:space="preserve"> but only with the one being currently edited.</w:t>
             </w:r>
           </w:p>
         </w:tc>
@@ -1774,8 +1808,20 @@
           <w:szCs w:val="36"/>
         </w:rPr>
         <w:lastRenderedPageBreak/>
-        <w:t>What is the difference between grep and egrep</w:t>
-      </w:r>
+        <w:t xml:space="preserve">What is the difference between grep and </w:t>
+      </w:r>
+      <w:proofErr w:type="gramStart"/>
+      <w:r>
+        <w:rPr>
+          <w:rFonts w:ascii="Daytona" w:hAnsi="Daytona" w:cstheme="majorBidi"/>
+          <w:color w:val="000000" w:themeColor="text1"/>
+          <w:spacing w:val="4"/>
+          <w:sz w:val="36"/>
+          <w:szCs w:val="36"/>
+        </w:rPr>
+        <w:t>egrep</w:t>
+      </w:r>
+      <w:proofErr w:type="gramEnd"/>
     </w:p>
     <w:tbl>
       <w:tblPr>
@@ -2041,7 +2087,51 @@
                 <w:sz w:val="28"/>
                 <w:szCs w:val="28"/>
               </w:rPr>
-              <w:t>Consider +,?,|, etc as patterns. It is required to use them with a backslash to treat them as meta characters eg - \?, \+, \{, \}</w:t>
+              <w:t xml:space="preserve">Consider </w:t>
+            </w:r>
+            <w:proofErr w:type="gramStart"/>
+            <w:r>
+              <w:rPr>
+                <w:rFonts w:ascii="Daytona" w:hAnsi="Daytona" w:cstheme="majorBidi"/>
+                <w:color w:val="000000" w:themeColor="text1"/>
+                <w:spacing w:val="4"/>
+                <w:sz w:val="28"/>
+                <w:szCs w:val="28"/>
+              </w:rPr>
+              <w:t>+,?,</w:t>
+            </w:r>
+            <w:proofErr w:type="gramEnd"/>
+            <w:r>
+              <w:rPr>
+                <w:rFonts w:ascii="Daytona" w:hAnsi="Daytona" w:cstheme="majorBidi"/>
+                <w:color w:val="000000" w:themeColor="text1"/>
+                <w:spacing w:val="4"/>
+                <w:sz w:val="28"/>
+                <w:szCs w:val="28"/>
+              </w:rPr>
+              <w:t xml:space="preserve">|, etc as patterns. It is required to use them with a backslash to treat them as meta characters eg - </w:t>
+            </w:r>
+            <w:proofErr w:type="gramStart"/>
+            <w:r>
+              <w:rPr>
+                <w:rFonts w:ascii="Daytona" w:hAnsi="Daytona" w:cstheme="majorBidi"/>
+                <w:color w:val="000000" w:themeColor="text1"/>
+                <w:spacing w:val="4"/>
+                <w:sz w:val="28"/>
+                <w:szCs w:val="28"/>
+              </w:rPr>
+              <w:t>\?,</w:t>
+            </w:r>
+            <w:proofErr w:type="gramEnd"/>
+            <w:r>
+              <w:rPr>
+                <w:rFonts w:ascii="Daytona" w:hAnsi="Daytona" w:cstheme="majorBidi"/>
+                <w:color w:val="000000" w:themeColor="text1"/>
+                <w:spacing w:val="4"/>
+                <w:sz w:val="28"/>
+                <w:szCs w:val="28"/>
+              </w:rPr>
+              <w:t xml:space="preserve"> \+, \{, \}</w:t>
             </w:r>
           </w:p>
         </w:tc>
@@ -2096,8 +2186,20 @@
           <w:sz w:val="36"/>
           <w:szCs w:val="36"/>
         </w:rPr>
-        <w:t>Why are we using move command in Linux</w:t>
-      </w:r>
+        <w:t xml:space="preserve">Why are we using move command in </w:t>
+      </w:r>
+      <w:proofErr w:type="gramStart"/>
+      <w:r>
+        <w:rPr>
+          <w:rFonts w:ascii="Daytona" w:hAnsi="Daytona" w:cstheme="majorBidi"/>
+          <w:color w:val="000000" w:themeColor="text1"/>
+          <w:spacing w:val="4"/>
+          <w:sz w:val="36"/>
+          <w:szCs w:val="36"/>
+        </w:rPr>
+        <w:t>Linux</w:t>
+      </w:r>
+      <w:proofErr w:type="gramEnd"/>
     </w:p>
     <w:p>
       <w:pPr>
@@ -2275,8 +2377,20 @@
           <w:szCs w:val="36"/>
         </w:rPr>
         <w:lastRenderedPageBreak/>
-        <w:t>What is the difference between tail and head</w:t>
-      </w:r>
+        <w:t xml:space="preserve">What is the difference between tail and </w:t>
+      </w:r>
+      <w:proofErr w:type="gramStart"/>
+      <w:r>
+        <w:rPr>
+          <w:rFonts w:ascii="Daytona" w:hAnsi="Daytona" w:cstheme="majorBidi"/>
+          <w:color w:val="000000" w:themeColor="text1"/>
+          <w:spacing w:val="4"/>
+          <w:sz w:val="36"/>
+          <w:szCs w:val="36"/>
+        </w:rPr>
+        <w:t>head</w:t>
+      </w:r>
+      <w:proofErr w:type="gramEnd"/>
     </w:p>
     <w:p>
       <w:pPr>
@@ -2772,8 +2886,20 @@
           <w:szCs w:val="36"/>
         </w:rPr>
         <w:lastRenderedPageBreak/>
-        <w:t>What is “tail -F”</w:t>
-      </w:r>
+        <w:t>What is “tail -</w:t>
+      </w:r>
+      <w:proofErr w:type="gramStart"/>
+      <w:r>
+        <w:rPr>
+          <w:rFonts w:ascii="Daytona" w:hAnsi="Daytona" w:cstheme="majorBidi"/>
+          <w:color w:val="000000" w:themeColor="text1"/>
+          <w:spacing w:val="4"/>
+          <w:sz w:val="36"/>
+          <w:szCs w:val="36"/>
+        </w:rPr>
+        <w:t>F”</w:t>
+      </w:r>
+      <w:proofErr w:type="gramEnd"/>
     </w:p>
     <w:p>
       <w:pPr>
@@ -2796,8 +2922,20 @@
           <w:sz w:val="36"/>
           <w:szCs w:val="36"/>
         </w:rPr>
-        <w:t>What is “tail -f”</w:t>
-      </w:r>
+        <w:t>What is “tail -</w:t>
+      </w:r>
+      <w:proofErr w:type="gramStart"/>
+      <w:r>
+        <w:rPr>
+          <w:rFonts w:ascii="Daytona" w:hAnsi="Daytona" w:cstheme="majorBidi"/>
+          <w:color w:val="000000" w:themeColor="text1"/>
+          <w:spacing w:val="4"/>
+          <w:sz w:val="36"/>
+          <w:szCs w:val="36"/>
+        </w:rPr>
+        <w:t>f”</w:t>
+      </w:r>
+      <w:proofErr w:type="gramEnd"/>
     </w:p>
     <w:p>
       <w:pPr>
@@ -2820,8 +2958,20 @@
           <w:sz w:val="36"/>
           <w:szCs w:val="36"/>
         </w:rPr>
-        <w:t>What is “sed” command</w:t>
-      </w:r>
+        <w:t xml:space="preserve">What is “sed” </w:t>
+      </w:r>
+      <w:proofErr w:type="gramStart"/>
+      <w:r>
+        <w:rPr>
+          <w:rFonts w:ascii="Daytona" w:hAnsi="Daytona" w:cstheme="majorBidi"/>
+          <w:color w:val="000000" w:themeColor="text1"/>
+          <w:spacing w:val="4"/>
+          <w:sz w:val="36"/>
+          <w:szCs w:val="36"/>
+        </w:rPr>
+        <w:t>command</w:t>
+      </w:r>
+      <w:proofErr w:type="gramEnd"/>
     </w:p>
     <w:p>
       <w:pPr>
@@ -2906,8 +3056,20 @@
           <w:sz w:val="36"/>
           <w:szCs w:val="36"/>
         </w:rPr>
-        <w:t>Why are we using “awk” command</w:t>
-      </w:r>
+        <w:t xml:space="preserve">Why are we using “awk” </w:t>
+      </w:r>
+      <w:proofErr w:type="gramStart"/>
+      <w:r>
+        <w:rPr>
+          <w:rFonts w:ascii="Daytona" w:hAnsi="Daytona" w:cstheme="majorBidi"/>
+          <w:color w:val="000000" w:themeColor="text1"/>
+          <w:spacing w:val="4"/>
+          <w:sz w:val="36"/>
+          <w:szCs w:val="36"/>
+        </w:rPr>
+        <w:t>command</w:t>
+      </w:r>
+      <w:proofErr w:type="gramEnd"/>
     </w:p>
     <w:p>
       <w:pPr>
@@ -3046,8 +3208,20 @@
           <w:sz w:val="36"/>
           <w:szCs w:val="36"/>
         </w:rPr>
-        <w:t>What is the difference between awk and grep</w:t>
-      </w:r>
+        <w:t xml:space="preserve">What is the difference between awk and </w:t>
+      </w:r>
+      <w:proofErr w:type="gramStart"/>
+      <w:r>
+        <w:rPr>
+          <w:rFonts w:ascii="Daytona" w:hAnsi="Daytona" w:cstheme="majorBidi"/>
+          <w:color w:val="000000" w:themeColor="text1"/>
+          <w:spacing w:val="4"/>
+          <w:sz w:val="36"/>
+          <w:szCs w:val="36"/>
+        </w:rPr>
+        <w:t>grep</w:t>
+      </w:r>
+      <w:proofErr w:type="gramEnd"/>
     </w:p>
     <w:p>
       <w:pPr>
@@ -3163,8 +3337,20 @@
           <w:szCs w:val="36"/>
         </w:rPr>
         <w:lastRenderedPageBreak/>
-        <w:t>Why are we using “top” command</w:t>
-      </w:r>
+        <w:t xml:space="preserve">Why are we using “top” </w:t>
+      </w:r>
+      <w:proofErr w:type="gramStart"/>
+      <w:r>
+        <w:rPr>
+          <w:rFonts w:ascii="Daytona" w:hAnsi="Daytona" w:cstheme="majorBidi"/>
+          <w:color w:val="000000" w:themeColor="text1"/>
+          <w:spacing w:val="4"/>
+          <w:sz w:val="36"/>
+          <w:szCs w:val="36"/>
+        </w:rPr>
+        <w:t>command</w:t>
+      </w:r>
+      <w:proofErr w:type="gramEnd"/>
     </w:p>
     <w:p>
       <w:pPr>
@@ -3212,8 +3398,20 @@
           <w:sz w:val="36"/>
           <w:szCs w:val="36"/>
         </w:rPr>
-        <w:t>Why are we using “ps -ef” command</w:t>
-      </w:r>
+        <w:t xml:space="preserve">Why are we using “ps -ef” </w:t>
+      </w:r>
+      <w:proofErr w:type="gramStart"/>
+      <w:r>
+        <w:rPr>
+          <w:rFonts w:ascii="Daytona" w:hAnsi="Daytona" w:cstheme="majorBidi"/>
+          <w:color w:val="000000" w:themeColor="text1"/>
+          <w:spacing w:val="4"/>
+          <w:sz w:val="36"/>
+          <w:szCs w:val="36"/>
+        </w:rPr>
+        <w:t>command</w:t>
+      </w:r>
+      <w:proofErr w:type="gramEnd"/>
     </w:p>
     <w:p>
       <w:pPr>
@@ -3236,8 +3434,20 @@
           <w:sz w:val="36"/>
           <w:szCs w:val="36"/>
         </w:rPr>
-        <w:t>What is the command to kill PID</w:t>
-      </w:r>
+        <w:t xml:space="preserve">What is the command to kill </w:t>
+      </w:r>
+      <w:proofErr w:type="gramStart"/>
+      <w:r>
+        <w:rPr>
+          <w:rFonts w:ascii="Daytona" w:hAnsi="Daytona" w:cstheme="majorBidi"/>
+          <w:color w:val="000000" w:themeColor="text1"/>
+          <w:spacing w:val="4"/>
+          <w:sz w:val="36"/>
+          <w:szCs w:val="36"/>
+        </w:rPr>
+        <w:t>PID</w:t>
+      </w:r>
+      <w:proofErr w:type="gramEnd"/>
     </w:p>
     <w:p>
       <w:pPr>
@@ -3439,8 +3649,20 @@
           <w:szCs w:val="36"/>
         </w:rPr>
         <w:lastRenderedPageBreak/>
-        <w:t>What type of content will be available in bin, sbin, etc, process, dev, temp and var</w:t>
-      </w:r>
+        <w:t xml:space="preserve">What type of content will be available in bin, sbin, etc, process, dev, temp and </w:t>
+      </w:r>
+      <w:proofErr w:type="gramStart"/>
+      <w:r>
+        <w:rPr>
+          <w:rFonts w:ascii="Daytona" w:hAnsi="Daytona" w:cstheme="majorBidi"/>
+          <w:color w:val="000000" w:themeColor="text1"/>
+          <w:spacing w:val="4"/>
+          <w:sz w:val="36"/>
+          <w:szCs w:val="36"/>
+        </w:rPr>
+        <w:t>var</w:t>
+      </w:r>
+      <w:proofErr w:type="gramEnd"/>
     </w:p>
     <w:tbl>
       <w:tblPr>
@@ -3601,8 +3823,18 @@
                 <w:color w:val="33475B"/>
                 <w:spacing w:val="4"/>
               </w:rPr>
-              <w:t>/root</w:t>
+              <w:t>/</w:t>
             </w:r>
+            <w:proofErr w:type="gramStart"/>
+            <w:r>
+              <w:rPr>
+                <w:rFonts w:ascii="Daytona" w:hAnsi="Daytona" w:cstheme="majorBidi"/>
+                <w:color w:val="33475B"/>
+                <w:spacing w:val="4"/>
+              </w:rPr>
+              <w:t>root</w:t>
+            </w:r>
+            <w:proofErr w:type="gramEnd"/>
           </w:p>
         </w:tc>
         <w:tc>
@@ -3678,8 +3910,18 @@
                 <w:color w:val="33475B"/>
                 <w:spacing w:val="4"/>
               </w:rPr>
-              <w:t>/home</w:t>
+              <w:t>/</w:t>
             </w:r>
+            <w:proofErr w:type="gramStart"/>
+            <w:r>
+              <w:rPr>
+                <w:rFonts w:ascii="Daytona" w:hAnsi="Daytona" w:cstheme="majorBidi"/>
+                <w:color w:val="33475B"/>
+                <w:spacing w:val="4"/>
+              </w:rPr>
+              <w:t>home</w:t>
+            </w:r>
+            <w:proofErr w:type="gramEnd"/>
           </w:p>
         </w:tc>
         <w:tc>
@@ -3755,8 +3997,18 @@
                 <w:color w:val="33475B"/>
                 <w:spacing w:val="4"/>
               </w:rPr>
-              <w:t>/boot</w:t>
+              <w:t>/</w:t>
             </w:r>
+            <w:proofErr w:type="gramStart"/>
+            <w:r>
+              <w:rPr>
+                <w:rFonts w:ascii="Daytona" w:hAnsi="Daytona" w:cstheme="majorBidi"/>
+                <w:color w:val="33475B"/>
+                <w:spacing w:val="4"/>
+              </w:rPr>
+              <w:t>boot</w:t>
+            </w:r>
+            <w:proofErr w:type="gramEnd"/>
           </w:p>
         </w:tc>
         <w:tc>
@@ -3855,8 +4107,18 @@
                 <w:color w:val="33475B"/>
                 <w:spacing w:val="4"/>
               </w:rPr>
-              <w:t>/etc</w:t>
+              <w:t>/</w:t>
             </w:r>
+            <w:proofErr w:type="gramStart"/>
+            <w:r>
+              <w:rPr>
+                <w:rFonts w:ascii="Daytona" w:hAnsi="Daytona" w:cstheme="majorBidi"/>
+                <w:color w:val="33475B"/>
+                <w:spacing w:val="4"/>
+              </w:rPr>
+              <w:t>etc</w:t>
+            </w:r>
+            <w:proofErr w:type="gramEnd"/>
           </w:p>
         </w:tc>
         <w:tc>
@@ -3905,8 +4167,18 @@
                 <w:color w:val="33475B"/>
                 <w:spacing w:val="4"/>
               </w:rPr>
-              <w:t>/usr</w:t>
+              <w:t>/</w:t>
             </w:r>
+            <w:proofErr w:type="gramStart"/>
+            <w:r>
+              <w:rPr>
+                <w:rFonts w:ascii="Daytona" w:hAnsi="Daytona" w:cstheme="majorBidi"/>
+                <w:color w:val="33475B"/>
+                <w:spacing w:val="4"/>
+              </w:rPr>
+              <w:t>usr</w:t>
+            </w:r>
+            <w:proofErr w:type="gramEnd"/>
           </w:p>
         </w:tc>
         <w:tc>
@@ -3955,8 +4227,18 @@
                 <w:color w:val="33475B"/>
                 <w:spacing w:val="4"/>
               </w:rPr>
-              <w:t>/opt</w:t>
+              <w:t>/</w:t>
             </w:r>
+            <w:proofErr w:type="gramStart"/>
+            <w:r>
+              <w:rPr>
+                <w:rFonts w:ascii="Daytona" w:hAnsi="Daytona" w:cstheme="majorBidi"/>
+                <w:color w:val="33475B"/>
+                <w:spacing w:val="4"/>
+              </w:rPr>
+              <w:t>opt</w:t>
+            </w:r>
+            <w:proofErr w:type="gramEnd"/>
           </w:p>
         </w:tc>
         <w:tc>
@@ -4032,8 +4314,18 @@
                 <w:color w:val="33475B"/>
                 <w:spacing w:val="4"/>
               </w:rPr>
-              <w:t>/bin</w:t>
+              <w:t>/</w:t>
             </w:r>
+            <w:proofErr w:type="gramStart"/>
+            <w:r>
+              <w:rPr>
+                <w:rFonts w:ascii="Daytona" w:hAnsi="Daytona" w:cstheme="majorBidi"/>
+                <w:color w:val="33475B"/>
+                <w:spacing w:val="4"/>
+              </w:rPr>
+              <w:t>bin</w:t>
+            </w:r>
+            <w:proofErr w:type="gramEnd"/>
           </w:p>
         </w:tc>
         <w:tc>
@@ -4083,8 +4375,18 @@
                 <w:spacing w:val="4"/>
               </w:rPr>
               <w:lastRenderedPageBreak/>
-              <w:t>/sbin</w:t>
+              <w:t>/</w:t>
             </w:r>
+            <w:proofErr w:type="gramStart"/>
+            <w:r>
+              <w:rPr>
+                <w:rFonts w:ascii="Daytona" w:hAnsi="Daytona" w:cstheme="majorBidi"/>
+                <w:color w:val="33475B"/>
+                <w:spacing w:val="4"/>
+              </w:rPr>
+              <w:t>sbin</w:t>
+            </w:r>
+            <w:proofErr w:type="gramEnd"/>
           </w:p>
         </w:tc>
         <w:tc>
@@ -4133,8 +4435,18 @@
                 <w:color w:val="33475B"/>
                 <w:spacing w:val="4"/>
               </w:rPr>
-              <w:t>/dev</w:t>
+              <w:t>/</w:t>
             </w:r>
+            <w:proofErr w:type="gramStart"/>
+            <w:r>
+              <w:rPr>
+                <w:rFonts w:ascii="Daytona" w:hAnsi="Daytona" w:cstheme="majorBidi"/>
+                <w:color w:val="33475B"/>
+                <w:spacing w:val="4"/>
+              </w:rPr>
+              <w:t>dev</w:t>
+            </w:r>
+            <w:proofErr w:type="gramEnd"/>
           </w:p>
         </w:tc>
         <w:tc>
@@ -4183,8 +4495,18 @@
                 <w:color w:val="33475B"/>
                 <w:spacing w:val="4"/>
               </w:rPr>
-              <w:t>/proc</w:t>
+              <w:t>/</w:t>
             </w:r>
+            <w:proofErr w:type="gramStart"/>
+            <w:r>
+              <w:rPr>
+                <w:rFonts w:ascii="Daytona" w:hAnsi="Daytona" w:cstheme="majorBidi"/>
+                <w:color w:val="33475B"/>
+                <w:spacing w:val="4"/>
+              </w:rPr>
+              <w:t>proc</w:t>
+            </w:r>
+            <w:proofErr w:type="gramEnd"/>
           </w:p>
         </w:tc>
         <w:tc>
@@ -4329,8 +4651,18 @@
                 <w:color w:val="33475B"/>
                 <w:spacing w:val="4"/>
               </w:rPr>
-              <w:t>/var</w:t>
+              <w:t>/</w:t>
             </w:r>
+            <w:proofErr w:type="gramStart"/>
+            <w:r>
+              <w:rPr>
+                <w:rFonts w:ascii="Daytona" w:hAnsi="Daytona" w:cstheme="majorBidi"/>
+                <w:color w:val="33475B"/>
+                <w:spacing w:val="4"/>
+              </w:rPr>
+              <w:t>var</w:t>
+            </w:r>
+            <w:proofErr w:type="gramEnd"/>
           </w:p>
         </w:tc>
         <w:tc>
@@ -4379,8 +4711,18 @@
                 <w:color w:val="33475B"/>
                 <w:spacing w:val="4"/>
               </w:rPr>
-              <w:t>/tmp</w:t>
+              <w:t>/</w:t>
             </w:r>
+            <w:proofErr w:type="gramStart"/>
+            <w:r>
+              <w:rPr>
+                <w:rFonts w:ascii="Daytona" w:hAnsi="Daytona" w:cstheme="majorBidi"/>
+                <w:color w:val="33475B"/>
+                <w:spacing w:val="4"/>
+              </w:rPr>
+              <w:t>tmp</w:t>
+            </w:r>
+            <w:proofErr w:type="gramEnd"/>
           </w:p>
         </w:tc>
         <w:tc>
@@ -4429,8 +4771,18 @@
                 <w:color w:val="33475B"/>
                 <w:spacing w:val="4"/>
               </w:rPr>
-              <w:t>/mnt</w:t>
+              <w:t>/</w:t>
             </w:r>
+            <w:proofErr w:type="gramStart"/>
+            <w:r>
+              <w:rPr>
+                <w:rFonts w:ascii="Daytona" w:hAnsi="Daytona" w:cstheme="majorBidi"/>
+                <w:color w:val="33475B"/>
+                <w:spacing w:val="4"/>
+              </w:rPr>
+              <w:t>mnt</w:t>
+            </w:r>
+            <w:proofErr w:type="gramEnd"/>
           </w:p>
         </w:tc>
         <w:tc>
@@ -4506,8 +4858,18 @@
                 <w:color w:val="33475B"/>
                 <w:spacing w:val="4"/>
               </w:rPr>
-              <w:t>/media</w:t>
+              <w:t>/</w:t>
             </w:r>
+            <w:proofErr w:type="gramStart"/>
+            <w:r>
+              <w:rPr>
+                <w:rFonts w:ascii="Daytona" w:hAnsi="Daytona" w:cstheme="majorBidi"/>
+                <w:color w:val="33475B"/>
+                <w:spacing w:val="4"/>
+              </w:rPr>
+              <w:t>media</w:t>
+            </w:r>
+            <w:proofErr w:type="gramEnd"/>
           </w:p>
         </w:tc>
         <w:tc>
@@ -4556,8 +4918,18 @@
                 <w:color w:val="33475B"/>
                 <w:spacing w:val="4"/>
               </w:rPr>
-              <w:t>/lib</w:t>
+              <w:t>/</w:t>
             </w:r>
+            <w:proofErr w:type="gramStart"/>
+            <w:r>
+              <w:rPr>
+                <w:rFonts w:ascii="Daytona" w:hAnsi="Daytona" w:cstheme="majorBidi"/>
+                <w:color w:val="33475B"/>
+                <w:spacing w:val="4"/>
+              </w:rPr>
+              <w:t>lib</w:t>
+            </w:r>
+            <w:proofErr w:type="gramEnd"/>
           </w:p>
         </w:tc>
         <w:tc>
@@ -4686,8 +5058,20 @@
           <w:szCs w:val="36"/>
         </w:rPr>
         <w:lastRenderedPageBreak/>
-        <w:t>What is the difference between soft link and hard link</w:t>
-      </w:r>
+        <w:t xml:space="preserve">What is the difference between soft link and hard </w:t>
+      </w:r>
+      <w:proofErr w:type="gramStart"/>
+      <w:r>
+        <w:rPr>
+          <w:rFonts w:ascii="Daytona" w:hAnsi="Daytona" w:cstheme="majorBidi"/>
+          <w:color w:val="000000" w:themeColor="text1"/>
+          <w:spacing w:val="4"/>
+          <w:sz w:val="36"/>
+          <w:szCs w:val="36"/>
+        </w:rPr>
+        <w:t>link</w:t>
+      </w:r>
+      <w:proofErr w:type="gramEnd"/>
     </w:p>
     <w:p>
       <w:pPr>
@@ -5094,8 +5478,20 @@
           <w:sz w:val="36"/>
           <w:szCs w:val="36"/>
         </w:rPr>
-        <w:t>What is the full form of grep</w:t>
-      </w:r>
+        <w:t xml:space="preserve">What is the full form of </w:t>
+      </w:r>
+      <w:proofErr w:type="gramStart"/>
+      <w:r>
+        <w:rPr>
+          <w:rFonts w:ascii="Daytona" w:hAnsi="Daytona" w:cstheme="majorBidi"/>
+          <w:color w:val="000000" w:themeColor="text1"/>
+          <w:spacing w:val="4"/>
+          <w:sz w:val="36"/>
+          <w:szCs w:val="36"/>
+        </w:rPr>
+        <w:t>grep</w:t>
+      </w:r>
+      <w:proofErr w:type="gramEnd"/>
     </w:p>
     <w:p>
       <w:pPr>
@@ -5152,8 +5548,20 @@
           <w:szCs w:val="36"/>
         </w:rPr>
         <w:lastRenderedPageBreak/>
-        <w:t>What is CCNA</w:t>
-      </w:r>
+        <w:t xml:space="preserve">What is </w:t>
+      </w:r>
+      <w:proofErr w:type="gramStart"/>
+      <w:r>
+        <w:rPr>
+          <w:rFonts w:ascii="Daytona" w:hAnsi="Daytona" w:cstheme="majorBidi"/>
+          <w:color w:val="000000" w:themeColor="text1"/>
+          <w:spacing w:val="4"/>
+          <w:sz w:val="36"/>
+          <w:szCs w:val="36"/>
+        </w:rPr>
+        <w:t>CCNA</w:t>
+      </w:r>
+      <w:proofErr w:type="gramEnd"/>
     </w:p>
     <w:p>
       <w:pPr>
@@ -5406,8 +5814,20 @@
           <w:sz w:val="28"/>
           <w:szCs w:val="28"/>
         </w:rPr>
-        <w:t>IP addressing and subnetting</w:t>
-      </w:r>
+        <w:t xml:space="preserve">IP addressing and </w:t>
+      </w:r>
+      <w:proofErr w:type="gramStart"/>
+      <w:r>
+        <w:rPr>
+          <w:rFonts w:ascii="Daytona" w:hAnsi="Daytona" w:cstheme="majorBidi"/>
+          <w:color w:val="000000" w:themeColor="text1"/>
+          <w:spacing w:val="4"/>
+          <w:sz w:val="28"/>
+          <w:szCs w:val="28"/>
+        </w:rPr>
+        <w:t>subnetting</w:t>
+      </w:r>
+      <w:proofErr w:type="gramEnd"/>
     </w:p>
     <w:p>
       <w:pPr>
@@ -5583,8 +6003,20 @@
           <w:sz w:val="36"/>
           <w:szCs w:val="36"/>
         </w:rPr>
-        <w:t>port no is required in networking</w:t>
-      </w:r>
+        <w:t xml:space="preserve">port no is required in </w:t>
+      </w:r>
+      <w:proofErr w:type="gramStart"/>
+      <w:r>
+        <w:rPr>
+          <w:rFonts w:ascii="Daytona" w:hAnsi="Daytona" w:cstheme="majorBidi"/>
+          <w:color w:val="000000" w:themeColor="text1"/>
+          <w:spacing w:val="4"/>
+          <w:sz w:val="36"/>
+          <w:szCs w:val="36"/>
+        </w:rPr>
+        <w:t>networking</w:t>
+      </w:r>
+      <w:proofErr w:type="gramEnd"/>
     </w:p>
     <w:p>
       <w:pPr>
@@ -6035,8 +6467,19 @@
           <w:sz w:val="36"/>
           <w:szCs w:val="36"/>
         </w:rPr>
-        <w:t xml:space="preserve"> &amp; its necessity</w:t>
-      </w:r>
+        <w:t xml:space="preserve"> &amp; its </w:t>
+      </w:r>
+      <w:proofErr w:type="gramStart"/>
+      <w:r>
+        <w:rPr>
+          <w:rFonts w:ascii="Daytona" w:hAnsi="Daytona"/>
+          <w:color w:val="000000" w:themeColor="text1"/>
+          <w:sz w:val="36"/>
+          <w:szCs w:val="36"/>
+        </w:rPr>
+        <w:t>necessity</w:t>
+      </w:r>
+      <w:proofErr w:type="gramEnd"/>
     </w:p>
     <w:p>
       <w:pPr>
@@ -6404,8 +6847,19 @@
           <w:sz w:val="36"/>
           <w:szCs w:val="36"/>
         </w:rPr>
-        <w:t>How many types of Elastic IP are present</w:t>
-      </w:r>
+        <w:t xml:space="preserve">How many types of Elastic IP are </w:t>
+      </w:r>
+      <w:proofErr w:type="gramStart"/>
+      <w:r>
+        <w:rPr>
+          <w:rFonts w:ascii="Daytona" w:hAnsi="Daytona"/>
+          <w:color w:val="000000" w:themeColor="text1"/>
+          <w:sz w:val="36"/>
+          <w:szCs w:val="36"/>
+        </w:rPr>
+        <w:t>present</w:t>
+      </w:r>
+      <w:proofErr w:type="gramEnd"/>
     </w:p>
     <w:p>
       <w:pPr>
@@ -6957,8 +7411,19 @@
           <w:szCs w:val="36"/>
         </w:rPr>
         <w:lastRenderedPageBreak/>
-        <w:t>What is the difference between IPV4 and IPV6</w:t>
-      </w:r>
+        <w:t xml:space="preserve">What is the difference between IPV4 and </w:t>
+      </w:r>
+      <w:proofErr w:type="gramStart"/>
+      <w:r>
+        <w:rPr>
+          <w:rFonts w:ascii="Daytona" w:hAnsi="Daytona"/>
+          <w:color w:val="000000" w:themeColor="text1"/>
+          <w:sz w:val="36"/>
+          <w:szCs w:val="36"/>
+        </w:rPr>
+        <w:t>IPV6</w:t>
+      </w:r>
+      <w:proofErr w:type="gramEnd"/>
     </w:p>
     <w:p>
       <w:pPr>
@@ -7538,7 +8003,17 @@
           <w:sz w:val="36"/>
           <w:szCs w:val="36"/>
         </w:rPr>
-        <w:t>OutBound rules in networking states and its difference</w:t>
+        <w:t xml:space="preserve">OutBound rules in networking states and its </w:t>
+      </w:r>
+      <w:proofErr w:type="gramStart"/>
+      <w:r>
+        <w:rPr>
+          <w:rFonts w:ascii="Daytona" w:hAnsi="Daytona"/>
+          <w:color w:val="000000" w:themeColor="text1"/>
+          <w:sz w:val="36"/>
+          <w:szCs w:val="36"/>
+        </w:rPr>
+        <w:t>difference</w:t>
       </w:r>
       <w:r>
         <w:rPr>
@@ -7549,6 +8024,7 @@
         </w:rPr>
         <w:t>’s</w:t>
       </w:r>
+      <w:proofErr w:type="gramEnd"/>
     </w:p>
     <w:p>
       <w:pPr>
@@ -7691,8 +8167,19 @@
           <w:sz w:val="36"/>
           <w:szCs w:val="36"/>
         </w:rPr>
-        <w:t>What is the purpose of security in networking</w:t>
-      </w:r>
+        <w:t xml:space="preserve">What is the purpose of security in </w:t>
+      </w:r>
+      <w:proofErr w:type="gramStart"/>
+      <w:r>
+        <w:rPr>
+          <w:rFonts w:ascii="Daytona" w:hAnsi="Daytona"/>
+          <w:color w:val="000000" w:themeColor="text1"/>
+          <w:sz w:val="36"/>
+          <w:szCs w:val="36"/>
+        </w:rPr>
+        <w:t>networking</w:t>
+      </w:r>
+      <w:proofErr w:type="gramEnd"/>
     </w:p>
     <w:p>
       <w:pPr>
@@ -7847,8 +8334,19 @@
           <w:sz w:val="28"/>
           <w:szCs w:val="28"/>
         </w:rPr>
-        <w:t>tary information</w:t>
-      </w:r>
+        <w:t xml:space="preserve">tary </w:t>
+      </w:r>
+      <w:proofErr w:type="gramStart"/>
+      <w:r>
+        <w:rPr>
+          <w:rFonts w:ascii="Daytona" w:hAnsi="Daytona"/>
+          <w:color w:val="000000" w:themeColor="text1"/>
+          <w:sz w:val="28"/>
+          <w:szCs w:val="28"/>
+        </w:rPr>
+        <w:t>information</w:t>
+      </w:r>
+      <w:proofErr w:type="gramEnd"/>
     </w:p>
     <w:p>
       <w:pPr>
@@ -7872,8 +8370,19 @@
           <w:sz w:val="28"/>
           <w:szCs w:val="28"/>
         </w:rPr>
-        <w:t>Enables a more modern workplace</w:t>
-      </w:r>
+        <w:t xml:space="preserve">Enables a more modern </w:t>
+      </w:r>
+      <w:proofErr w:type="gramStart"/>
+      <w:r>
+        <w:rPr>
+          <w:rFonts w:ascii="Daytona" w:hAnsi="Daytona"/>
+          <w:color w:val="000000" w:themeColor="text1"/>
+          <w:sz w:val="28"/>
+          <w:szCs w:val="28"/>
+        </w:rPr>
+        <w:t>workplace</w:t>
+      </w:r>
+      <w:proofErr w:type="gramEnd"/>
     </w:p>
     <w:p>
       <w:pPr>
@@ -8063,8 +8572,19 @@
           <w:sz w:val="36"/>
           <w:szCs w:val="36"/>
         </w:rPr>
-        <w:t xml:space="preserve"> 10 users in each and detect all their group id, uid, encrypted password of each</w:t>
-      </w:r>
+        <w:t xml:space="preserve"> 10 users in each and detect all their group id, uid, encrypted password of </w:t>
+      </w:r>
+      <w:proofErr w:type="gramStart"/>
+      <w:r>
+        <w:rPr>
+          <w:rFonts w:ascii="Daytona" w:hAnsi="Daytona"/>
+          <w:color w:val="000000" w:themeColor="text1"/>
+          <w:sz w:val="36"/>
+          <w:szCs w:val="36"/>
+        </w:rPr>
+        <w:t>each</w:t>
+      </w:r>
+      <w:proofErr w:type="gramEnd"/>
     </w:p>
     <w:p>
       <w:pPr>
@@ -8799,8 +9319,19 @@
           <w:sz w:val="28"/>
           <w:szCs w:val="28"/>
         </w:rPr>
-        <w:t>Below is the user shadowed password</w:t>
-      </w:r>
+        <w:t xml:space="preserve">Below is the user shadowed </w:t>
+      </w:r>
+      <w:proofErr w:type="gramStart"/>
+      <w:r>
+        <w:rPr>
+          <w:rFonts w:ascii="Daytona" w:hAnsi="Daytona"/>
+          <w:color w:val="000000" w:themeColor="text1"/>
+          <w:sz w:val="28"/>
+          <w:szCs w:val="28"/>
+        </w:rPr>
+        <w:t>password</w:t>
+      </w:r>
+      <w:proofErr w:type="gramEnd"/>
     </w:p>
     <w:p>
       <w:pPr>
@@ -8850,8 +9381,19 @@
           <w:sz w:val="28"/>
           <w:szCs w:val="28"/>
         </w:rPr>
-        <w:t>sai:!!:19358:0:99999:7:::</w:t>
-      </w:r>
+        <w:t>sai:!!:19358:0:99999:</w:t>
+      </w:r>
+      <w:proofErr w:type="gramStart"/>
+      <w:r>
+        <w:rPr>
+          <w:rFonts w:ascii="Daytona" w:hAnsi="Daytona"/>
+          <w:color w:val="000000" w:themeColor="text1"/>
+          <w:sz w:val="28"/>
+          <w:szCs w:val="28"/>
+        </w:rPr>
+        <w:t>7:::</w:t>
+      </w:r>
+      <w:proofErr w:type="gramEnd"/>
     </w:p>
     <w:p>
       <w:pPr>
@@ -8873,6 +9415,7 @@
         </w:rPr>
         <w:t xml:space="preserve">Add the users in specific groups take out their min-age, max-age and alter these days by your </w:t>
       </w:r>
+      <w:proofErr w:type="gramStart"/>
       <w:r>
         <w:rPr>
           <w:rFonts w:ascii="Daytona" w:hAnsi="Daytona"/>
@@ -8882,6 +9425,7 @@
         </w:rPr>
         <w:t>convivence</w:t>
       </w:r>
+      <w:proofErr w:type="gramEnd"/>
     </w:p>
     <w:p>
       <w:pPr>
@@ -10159,8 +10703,19 @@
           <w:sz w:val="36"/>
           <w:szCs w:val="36"/>
         </w:rPr>
-        <w:t xml:space="preserve"> central &amp; distributed version control system</w:t>
-      </w:r>
+        <w:t xml:space="preserve"> central &amp; distributed version control </w:t>
+      </w:r>
+      <w:proofErr w:type="gramStart"/>
+      <w:r>
+        <w:rPr>
+          <w:rFonts w:ascii="Daytona" w:hAnsi="Daytona"/>
+          <w:color w:val="000000" w:themeColor="text1"/>
+          <w:sz w:val="36"/>
+          <w:szCs w:val="36"/>
+        </w:rPr>
+        <w:t>system</w:t>
+      </w:r>
+      <w:proofErr w:type="gramEnd"/>
     </w:p>
     <w:tbl>
       <w:tblPr>
@@ -11498,8 +12053,19 @@
           <w:sz w:val="36"/>
           <w:szCs w:val="36"/>
         </w:rPr>
-        <w:t xml:space="preserve"> is there inside the directory after initialization</w:t>
-      </w:r>
+        <w:t xml:space="preserve"> is there inside the directory after </w:t>
+      </w:r>
+      <w:proofErr w:type="gramStart"/>
+      <w:r>
+        <w:rPr>
+          <w:rFonts w:ascii="Daytona" w:hAnsi="Daytona"/>
+          <w:color w:val="000000" w:themeColor="text1"/>
+          <w:sz w:val="36"/>
+          <w:szCs w:val="36"/>
+        </w:rPr>
+        <w:t>initialization</w:t>
+      </w:r>
+      <w:proofErr w:type="gramEnd"/>
     </w:p>
     <w:p>
       <w:pPr>
@@ -11547,7 +12113,27 @@
           <w:sz w:val="28"/>
           <w:szCs w:val="28"/>
         </w:rPr>
-        <w:t>These things are saved in different folders which have different meanings. Once the folder is created, open it and see the contents of folder.</w:t>
+        <w:t xml:space="preserve">These things are saved in different folders which have different meanings. Once the folder is created, open </w:t>
+      </w:r>
+      <w:proofErr w:type="gramStart"/>
+      <w:r>
+        <w:rPr>
+          <w:rFonts w:ascii="Daytona" w:hAnsi="Daytona"/>
+          <w:color w:val="000000" w:themeColor="text1"/>
+          <w:sz w:val="28"/>
+          <w:szCs w:val="28"/>
+        </w:rPr>
+        <w:t>it</w:t>
+      </w:r>
+      <w:proofErr w:type="gramEnd"/>
+      <w:r>
+        <w:rPr>
+          <w:rFonts w:ascii="Daytona" w:hAnsi="Daytona"/>
+          <w:color w:val="000000" w:themeColor="text1"/>
+          <w:sz w:val="28"/>
+          <w:szCs w:val="28"/>
+        </w:rPr>
+        <w:t xml:space="preserve"> and see the contents of folder.</w:t>
       </w:r>
     </w:p>
     <w:p>
@@ -11587,8 +12173,19 @@
           <w:sz w:val="36"/>
           <w:szCs w:val="36"/>
         </w:rPr>
-        <w:t>What do you understand by image</w:t>
-      </w:r>
+        <w:t xml:space="preserve">What do you understand by </w:t>
+      </w:r>
+      <w:proofErr w:type="gramStart"/>
+      <w:r>
+        <w:rPr>
+          <w:rFonts w:ascii="Daytona" w:hAnsi="Daytona"/>
+          <w:color w:val="000000" w:themeColor="text1"/>
+          <w:sz w:val="36"/>
+          <w:szCs w:val="36"/>
+        </w:rPr>
+        <w:t>image</w:t>
+      </w:r>
+      <w:proofErr w:type="gramEnd"/>
     </w:p>
     <w:p>
       <w:pPr>
@@ -11683,8 +12280,19 @@
           <w:sz w:val="36"/>
           <w:szCs w:val="36"/>
         </w:rPr>
-        <w:t>What do you understand by snapshot</w:t>
-      </w:r>
+        <w:t xml:space="preserve">What do you understand by </w:t>
+      </w:r>
+      <w:proofErr w:type="gramStart"/>
+      <w:r>
+        <w:rPr>
+          <w:rFonts w:ascii="Daytona" w:hAnsi="Daytona"/>
+          <w:color w:val="000000" w:themeColor="text1"/>
+          <w:sz w:val="36"/>
+          <w:szCs w:val="36"/>
+        </w:rPr>
+        <w:t>snapshot</w:t>
+      </w:r>
+      <w:proofErr w:type="gramEnd"/>
     </w:p>
     <w:p>
       <w:pPr>
@@ -11773,8 +12381,19 @@
           <w:szCs w:val="36"/>
         </w:rPr>
         <w:lastRenderedPageBreak/>
-        <w:t>What is the basic difference between snapshot and image</w:t>
-      </w:r>
+        <w:t xml:space="preserve">What is the basic difference between snapshot and </w:t>
+      </w:r>
+      <w:proofErr w:type="gramStart"/>
+      <w:r>
+        <w:rPr>
+          <w:rFonts w:ascii="Daytona" w:hAnsi="Daytona"/>
+          <w:color w:val="000000" w:themeColor="text1"/>
+          <w:sz w:val="36"/>
+          <w:szCs w:val="36"/>
+        </w:rPr>
+        <w:t>image</w:t>
+      </w:r>
+      <w:proofErr w:type="gramEnd"/>
     </w:p>
     <w:tbl>
       <w:tblPr>
@@ -12006,8 +12625,19 @@
           <w:sz w:val="36"/>
           <w:szCs w:val="36"/>
         </w:rPr>
-        <w:t>Write the architecture of AMI</w:t>
-      </w:r>
+        <w:t xml:space="preserve">Write the architecture of </w:t>
+      </w:r>
+      <w:proofErr w:type="gramStart"/>
+      <w:r>
+        <w:rPr>
+          <w:rFonts w:ascii="Daytona" w:hAnsi="Daytona"/>
+          <w:color w:val="000000" w:themeColor="text1"/>
+          <w:sz w:val="36"/>
+          <w:szCs w:val="36"/>
+        </w:rPr>
+        <w:t>AMI</w:t>
+      </w:r>
+      <w:proofErr w:type="gramEnd"/>
     </w:p>
     <w:p>
       <w:pPr>
@@ -12303,7 +12933,27 @@
           <w:sz w:val="28"/>
           <w:szCs w:val="28"/>
         </w:rPr>
-        <w:t xml:space="preserve"> we have to also </w:t>
+        <w:t xml:space="preserve"> we </w:t>
+      </w:r>
+      <w:proofErr w:type="gramStart"/>
+      <w:r>
+        <w:rPr>
+          <w:rFonts w:ascii="Daytona" w:hAnsi="Daytona"/>
+          <w:color w:val="000000" w:themeColor="text1"/>
+          <w:sz w:val="28"/>
+          <w:szCs w:val="28"/>
+        </w:rPr>
+        <w:t>have to</w:t>
+      </w:r>
+      <w:proofErr w:type="gramEnd"/>
+      <w:r>
+        <w:rPr>
+          <w:rFonts w:ascii="Daytona" w:hAnsi="Daytona"/>
+          <w:color w:val="000000" w:themeColor="text1"/>
+          <w:sz w:val="28"/>
+          <w:szCs w:val="28"/>
+        </w:rPr>
+        <w:t xml:space="preserve"> also </w:t>
       </w:r>
       <w:r>
         <w:rPr>
@@ -12395,8 +13045,19 @@
           <w:sz w:val="36"/>
           <w:szCs w:val="36"/>
         </w:rPr>
-        <w:t>What is branch</w:t>
-      </w:r>
+        <w:t xml:space="preserve">What is </w:t>
+      </w:r>
+      <w:proofErr w:type="gramStart"/>
+      <w:r>
+        <w:rPr>
+          <w:rFonts w:ascii="Daytona" w:hAnsi="Daytona"/>
+          <w:color w:val="000000" w:themeColor="text1"/>
+          <w:sz w:val="36"/>
+          <w:szCs w:val="36"/>
+        </w:rPr>
+        <w:t>branch</w:t>
+      </w:r>
+      <w:proofErr w:type="gramEnd"/>
     </w:p>
     <w:p>
       <w:pPr>
@@ -12615,8 +13276,19 @@
           <w:sz w:val="36"/>
           <w:szCs w:val="36"/>
         </w:rPr>
-        <w:t>What is the necessity of branch</w:t>
-      </w:r>
+        <w:t xml:space="preserve">What is the necessity of </w:t>
+      </w:r>
+      <w:proofErr w:type="gramStart"/>
+      <w:r>
+        <w:rPr>
+          <w:rFonts w:ascii="Daytona" w:hAnsi="Daytona"/>
+          <w:color w:val="000000" w:themeColor="text1"/>
+          <w:sz w:val="36"/>
+          <w:szCs w:val="36"/>
+        </w:rPr>
+        <w:t>branch</w:t>
+      </w:r>
+      <w:proofErr w:type="gramEnd"/>
     </w:p>
     <w:p>
       <w:pPr>
@@ -12684,8 +13356,19 @@
           <w:sz w:val="36"/>
           <w:szCs w:val="36"/>
         </w:rPr>
-        <w:t>What is the CMD to do the branching</w:t>
-      </w:r>
+        <w:t xml:space="preserve">What is the CMD to do the </w:t>
+      </w:r>
+      <w:proofErr w:type="gramStart"/>
+      <w:r>
+        <w:rPr>
+          <w:rFonts w:ascii="Daytona" w:hAnsi="Daytona"/>
+          <w:color w:val="000000" w:themeColor="text1"/>
+          <w:sz w:val="36"/>
+          <w:szCs w:val="36"/>
+        </w:rPr>
+        <w:t>branching</w:t>
+      </w:r>
+      <w:proofErr w:type="gramEnd"/>
     </w:p>
     <w:p>
       <w:pPr>
@@ -12773,8 +13456,19 @@
           <w:sz w:val="28"/>
           <w:szCs w:val="28"/>
         </w:rPr>
-        <w:t>Delete a branch in Git</w:t>
-      </w:r>
+        <w:t xml:space="preserve">Delete a branch in </w:t>
+      </w:r>
+      <w:proofErr w:type="gramStart"/>
+      <w:r>
+        <w:rPr>
+          <w:rFonts w:ascii="Daytona" w:hAnsi="Daytona"/>
+          <w:color w:val="000000" w:themeColor="text1"/>
+          <w:sz w:val="28"/>
+          <w:szCs w:val="28"/>
+        </w:rPr>
+        <w:t>Git</w:t>
+      </w:r>
+      <w:proofErr w:type="gramEnd"/>
     </w:p>
     <w:p>
       <w:pPr>
@@ -12832,8 +13526,19 @@
           <w:sz w:val="36"/>
           <w:szCs w:val="36"/>
         </w:rPr>
-        <w:t>to merge a branch</w:t>
-      </w:r>
+        <w:t xml:space="preserve">to merge a </w:t>
+      </w:r>
+      <w:proofErr w:type="gramStart"/>
+      <w:r>
+        <w:rPr>
+          <w:rFonts w:ascii="Daytona" w:hAnsi="Daytona"/>
+          <w:color w:val="000000" w:themeColor="text1"/>
+          <w:sz w:val="36"/>
+          <w:szCs w:val="36"/>
+        </w:rPr>
+        <w:t>branch</w:t>
+      </w:r>
+      <w:proofErr w:type="gramEnd"/>
     </w:p>
     <w:p>
       <w:pPr>
@@ -12917,28 +13622,50 @@
           <w:sz w:val="28"/>
           <w:szCs w:val="28"/>
         </w:rPr>
-        <w:t>for merge a branch</w:t>
-      </w:r>
-    </w:p>
-    <w:p>
-      <w:pPr>
-        <w:jc w:val="both"/>
-        <w:rPr>
-          <w:rFonts w:ascii="Daytona" w:hAnsi="Daytona"/>
-          <w:color w:val="000000" w:themeColor="text1"/>
-          <w:sz w:val="28"/>
-          <w:szCs w:val="28"/>
-        </w:rPr>
-      </w:pPr>
-      <w:r>
-        <w:rPr>
-          <w:rFonts w:ascii="Daytona" w:hAnsi="Daytona"/>
-          <w:color w:val="000000" w:themeColor="text1"/>
-          <w:sz w:val="28"/>
-          <w:szCs w:val="28"/>
-        </w:rPr>
-        <w:t>Step 1: git commit -m “Commit ID”</w:t>
-      </w:r>
+        <w:t xml:space="preserve">for merge a </w:t>
+      </w:r>
+      <w:proofErr w:type="gramStart"/>
+      <w:r>
+        <w:rPr>
+          <w:rFonts w:ascii="Daytona" w:hAnsi="Daytona"/>
+          <w:color w:val="000000" w:themeColor="text1"/>
+          <w:sz w:val="28"/>
+          <w:szCs w:val="28"/>
+        </w:rPr>
+        <w:t>branch</w:t>
+      </w:r>
+      <w:proofErr w:type="gramEnd"/>
+    </w:p>
+    <w:p>
+      <w:pPr>
+        <w:jc w:val="both"/>
+        <w:rPr>
+          <w:rFonts w:ascii="Daytona" w:hAnsi="Daytona"/>
+          <w:color w:val="000000" w:themeColor="text1"/>
+          <w:sz w:val="28"/>
+          <w:szCs w:val="28"/>
+        </w:rPr>
+      </w:pPr>
+      <w:r>
+        <w:rPr>
+          <w:rFonts w:ascii="Daytona" w:hAnsi="Daytona"/>
+          <w:color w:val="000000" w:themeColor="text1"/>
+          <w:sz w:val="28"/>
+          <w:szCs w:val="28"/>
+        </w:rPr>
+        <w:t xml:space="preserve">Step 1: git commit -m “Commit </w:t>
+      </w:r>
+      <w:proofErr w:type="gramStart"/>
+      <w:r>
+        <w:rPr>
+          <w:rFonts w:ascii="Daytona" w:hAnsi="Daytona"/>
+          <w:color w:val="000000" w:themeColor="text1"/>
+          <w:sz w:val="28"/>
+          <w:szCs w:val="28"/>
+        </w:rPr>
+        <w:t>ID”</w:t>
+      </w:r>
+      <w:proofErr w:type="gramEnd"/>
     </w:p>
     <w:p>
       <w:pPr>
@@ -12986,8 +13713,19 @@
           <w:sz w:val="28"/>
           <w:szCs w:val="28"/>
         </w:rPr>
-        <w:t>code should pass test</w:t>
-      </w:r>
+        <w:t xml:space="preserve">code should pass </w:t>
+      </w:r>
+      <w:proofErr w:type="gramStart"/>
+      <w:r>
+        <w:rPr>
+          <w:rFonts w:ascii="Daytona" w:hAnsi="Daytona"/>
+          <w:color w:val="000000" w:themeColor="text1"/>
+          <w:sz w:val="28"/>
+          <w:szCs w:val="28"/>
+        </w:rPr>
+        <w:t>test</w:t>
+      </w:r>
+      <w:proofErr w:type="gramEnd"/>
     </w:p>
     <w:p>
       <w:pPr>
@@ -13033,37 +13771,59 @@
           <w:sz w:val="28"/>
           <w:szCs w:val="28"/>
         </w:rPr>
-        <w:t xml:space="preserve"> pass</w:t>
-      </w:r>
-      <w:r>
-        <w:rPr>
-          <w:rFonts w:ascii="Daytona" w:hAnsi="Daytona"/>
-          <w:color w:val="000000" w:themeColor="text1"/>
-          <w:sz w:val="28"/>
-          <w:szCs w:val="28"/>
-        </w:rPr>
         <w:t xml:space="preserve"> </w:t>
       </w:r>
-    </w:p>
-    <w:p>
-      <w:pPr>
-        <w:jc w:val="both"/>
-        <w:rPr>
-          <w:rFonts w:ascii="Daytona" w:hAnsi="Daytona"/>
-          <w:color w:val="000000" w:themeColor="text1"/>
-          <w:sz w:val="36"/>
-          <w:szCs w:val="36"/>
-        </w:rPr>
-      </w:pPr>
-      <w:r>
-        <w:rPr>
-          <w:rFonts w:ascii="Daytona" w:hAnsi="Daytona"/>
-          <w:color w:val="000000" w:themeColor="text1"/>
-          <w:sz w:val="36"/>
-          <w:szCs w:val="36"/>
-        </w:rPr>
-        <w:t>What is the CMD to do merge</w:t>
-      </w:r>
+      <w:proofErr w:type="gramStart"/>
+      <w:r>
+        <w:rPr>
+          <w:rFonts w:ascii="Daytona" w:hAnsi="Daytona"/>
+          <w:color w:val="000000" w:themeColor="text1"/>
+          <w:sz w:val="28"/>
+          <w:szCs w:val="28"/>
+        </w:rPr>
+        <w:t>pass</w:t>
+      </w:r>
+      <w:proofErr w:type="gramEnd"/>
+      <w:r>
+        <w:rPr>
+          <w:rFonts w:ascii="Daytona" w:hAnsi="Daytona"/>
+          <w:color w:val="000000" w:themeColor="text1"/>
+          <w:sz w:val="28"/>
+          <w:szCs w:val="28"/>
+        </w:rPr>
+        <w:t xml:space="preserve"> </w:t>
+      </w:r>
+    </w:p>
+    <w:p>
+      <w:pPr>
+        <w:jc w:val="both"/>
+        <w:rPr>
+          <w:rFonts w:ascii="Daytona" w:hAnsi="Daytona"/>
+          <w:color w:val="000000" w:themeColor="text1"/>
+          <w:sz w:val="36"/>
+          <w:szCs w:val="36"/>
+        </w:rPr>
+      </w:pPr>
+      <w:r>
+        <w:rPr>
+          <w:rFonts w:ascii="Daytona" w:hAnsi="Daytona"/>
+          <w:color w:val="000000" w:themeColor="text1"/>
+          <w:sz w:val="36"/>
+          <w:szCs w:val="36"/>
+        </w:rPr>
+        <w:t xml:space="preserve">What is the CMD to do </w:t>
+      </w:r>
+      <w:proofErr w:type="gramStart"/>
+      <w:r>
+        <w:rPr>
+          <w:rFonts w:ascii="Daytona" w:hAnsi="Daytona"/>
+          <w:color w:val="000000" w:themeColor="text1"/>
+          <w:sz w:val="36"/>
+          <w:szCs w:val="36"/>
+        </w:rPr>
+        <w:t>merge</w:t>
+      </w:r>
+      <w:proofErr w:type="gramEnd"/>
     </w:p>
     <w:p>
       <w:pPr>
@@ -13171,8 +13931,19 @@
           <w:sz w:val="36"/>
           <w:szCs w:val="36"/>
         </w:rPr>
-        <w:t>What is merge conflict</w:t>
-      </w:r>
+        <w:t xml:space="preserve">What is merge </w:t>
+      </w:r>
+      <w:proofErr w:type="gramStart"/>
+      <w:r>
+        <w:rPr>
+          <w:rFonts w:ascii="Daytona" w:hAnsi="Daytona"/>
+          <w:color w:val="000000" w:themeColor="text1"/>
+          <w:sz w:val="36"/>
+          <w:szCs w:val="36"/>
+        </w:rPr>
+        <w:t>conflict</w:t>
+      </w:r>
+      <w:proofErr w:type="gramEnd"/>
     </w:p>
     <w:p>
       <w:pPr>
@@ -13330,8 +14101,19 @@
           <w:sz w:val="36"/>
           <w:szCs w:val="36"/>
         </w:rPr>
-        <w:t>What is IAM</w:t>
-      </w:r>
+        <w:t xml:space="preserve">What is </w:t>
+      </w:r>
+      <w:proofErr w:type="gramStart"/>
+      <w:r>
+        <w:rPr>
+          <w:rFonts w:ascii="Daytona" w:hAnsi="Daytona"/>
+          <w:color w:val="000000" w:themeColor="text1"/>
+          <w:sz w:val="36"/>
+          <w:szCs w:val="36"/>
+        </w:rPr>
+        <w:t>IAM</w:t>
+      </w:r>
+      <w:proofErr w:type="gramEnd"/>
     </w:p>
     <w:p>
       <w:pPr>
@@ -13486,8 +14268,19 @@
           <w:sz w:val="36"/>
           <w:szCs w:val="36"/>
         </w:rPr>
-        <w:t>function of IAM</w:t>
-      </w:r>
+        <w:t xml:space="preserve">function of </w:t>
+      </w:r>
+      <w:proofErr w:type="gramStart"/>
+      <w:r>
+        <w:rPr>
+          <w:rFonts w:ascii="Daytona" w:hAnsi="Daytona"/>
+          <w:color w:val="000000" w:themeColor="text1"/>
+          <w:sz w:val="36"/>
+          <w:szCs w:val="36"/>
+        </w:rPr>
+        <w:t>IAM</w:t>
+      </w:r>
+      <w:proofErr w:type="gramEnd"/>
     </w:p>
     <w:p>
       <w:pPr>
@@ -15569,7 +16362,27 @@
           <w:sz w:val="28"/>
           <w:szCs w:val="28"/>
         </w:rPr>
-        <w:t>by entering an IP address which is provided by AWS and it is completely free.</w:t>
+        <w:t xml:space="preserve">by entering an IP address which is provided by </w:t>
+      </w:r>
+      <w:proofErr w:type="gramStart"/>
+      <w:r>
+        <w:rPr>
+          <w:rFonts w:ascii="Daytona" w:hAnsi="Daytona"/>
+          <w:color w:val="000000" w:themeColor="text1"/>
+          <w:sz w:val="28"/>
+          <w:szCs w:val="28"/>
+        </w:rPr>
+        <w:t>AWS</w:t>
+      </w:r>
+      <w:proofErr w:type="gramEnd"/>
+      <w:r>
+        <w:rPr>
+          <w:rFonts w:ascii="Daytona" w:hAnsi="Daytona"/>
+          <w:color w:val="000000" w:themeColor="text1"/>
+          <w:sz w:val="28"/>
+          <w:szCs w:val="28"/>
+        </w:rPr>
+        <w:t xml:space="preserve"> and it is completely free.</w:t>
       </w:r>
     </w:p>
     <w:p>
@@ -21062,6 +21875,283 @@
           <w:szCs w:val="36"/>
         </w:rPr>
         <w:t>Maven</w:t>
+      </w:r>
+    </w:p>
+    <w:p>
+      <w:pPr>
+        <w:jc w:val="both"/>
+        <w:rPr>
+          <w:rFonts w:ascii="Daytona" w:hAnsi="Daytona"/>
+          <w:color w:val="000000" w:themeColor="text1"/>
+          <w:sz w:val="36"/>
+          <w:szCs w:val="36"/>
+        </w:rPr>
+      </w:pPr>
+      <w:r>
+        <w:rPr>
+          <w:rFonts w:ascii="Daytona" w:hAnsi="Daytona"/>
+          <w:color w:val="000000" w:themeColor="text1"/>
+          <w:sz w:val="36"/>
+          <w:szCs w:val="36"/>
+        </w:rPr>
+        <w:t>Date: - 05/02/2023</w:t>
+      </w:r>
+    </w:p>
+    <w:p>
+      <w:pPr>
+        <w:jc w:val="both"/>
+        <w:rPr>
+          <w:rFonts w:ascii="Daytona" w:hAnsi="Daytona"/>
+          <w:color w:val="000000" w:themeColor="text1"/>
+          <w:sz w:val="36"/>
+          <w:szCs w:val="36"/>
+        </w:rPr>
+      </w:pPr>
+      <w:r>
+        <w:rPr>
+          <w:rFonts w:ascii="Daytona" w:hAnsi="Daytona"/>
+          <w:color w:val="000000" w:themeColor="text1"/>
+          <w:sz w:val="36"/>
+          <w:szCs w:val="36"/>
+        </w:rPr>
+        <w:t>What is reverse proxy</w:t>
+      </w:r>
+      <w:r>
+        <w:rPr>
+          <w:rFonts w:ascii="Daytona" w:hAnsi="Daytona"/>
+          <w:color w:val="000000" w:themeColor="text1"/>
+          <w:sz w:val="36"/>
+          <w:szCs w:val="36"/>
+        </w:rPr>
+        <w:t xml:space="preserve"> in Tomcat?</w:t>
+      </w:r>
+    </w:p>
+    <w:p>
+      <w:pPr>
+        <w:jc w:val="both"/>
+        <w:rPr>
+          <w:rFonts w:ascii="Daytona" w:hAnsi="Daytona"/>
+          <w:color w:val="000000" w:themeColor="text1"/>
+          <w:sz w:val="36"/>
+          <w:szCs w:val="36"/>
+        </w:rPr>
+      </w:pPr>
+      <w:r>
+        <w:rPr>
+          <w:rFonts w:ascii="Daytona" w:hAnsi="Daytona"/>
+          <w:color w:val="000000" w:themeColor="text1"/>
+          <w:sz w:val="36"/>
+          <w:szCs w:val="36"/>
+        </w:rPr>
+        <w:t>What is Apache Maven and Tomcat and What does it do?</w:t>
+      </w:r>
+    </w:p>
+    <w:p>
+      <w:pPr>
+        <w:jc w:val="both"/>
+        <w:rPr>
+          <w:rFonts w:ascii="Daytona" w:hAnsi="Daytona"/>
+          <w:color w:val="000000" w:themeColor="text1"/>
+          <w:sz w:val="36"/>
+          <w:szCs w:val="36"/>
+        </w:rPr>
+      </w:pPr>
+      <w:r>
+        <w:rPr>
+          <w:rFonts w:ascii="Daytona" w:hAnsi="Daytona"/>
+          <w:color w:val="000000" w:themeColor="text1"/>
+          <w:sz w:val="36"/>
+          <w:szCs w:val="36"/>
+        </w:rPr>
+        <w:t>What are the components of Apache Tomcat?</w:t>
+      </w:r>
+    </w:p>
+    <w:p>
+      <w:pPr>
+        <w:jc w:val="both"/>
+        <w:rPr>
+          <w:rFonts w:ascii="Daytona" w:hAnsi="Daytona"/>
+          <w:color w:val="000000" w:themeColor="text1"/>
+          <w:sz w:val="36"/>
+          <w:szCs w:val="36"/>
+        </w:rPr>
+      </w:pPr>
+      <w:r>
+        <w:rPr>
+          <w:rFonts w:ascii="Daytona" w:hAnsi="Daytona"/>
+          <w:color w:val="000000" w:themeColor="text1"/>
+          <w:sz w:val="36"/>
+          <w:szCs w:val="36"/>
+        </w:rPr>
+        <w:t>What is the role of servlet container?</w:t>
+      </w:r>
+    </w:p>
+    <w:p>
+      <w:pPr>
+        <w:jc w:val="both"/>
+        <w:rPr>
+          <w:rFonts w:ascii="Daytona" w:hAnsi="Daytona"/>
+          <w:color w:val="000000" w:themeColor="text1"/>
+          <w:sz w:val="36"/>
+          <w:szCs w:val="36"/>
+        </w:rPr>
+      </w:pPr>
+      <w:r>
+        <w:rPr>
+          <w:rFonts w:ascii="Daytona" w:hAnsi="Daytona"/>
+          <w:color w:val="000000" w:themeColor="text1"/>
+          <w:sz w:val="36"/>
+          <w:szCs w:val="36"/>
+        </w:rPr>
+        <w:t>How does Apache Tomcat handle HTTP request</w:t>
+      </w:r>
+      <w:r>
+        <w:rPr>
+          <w:rFonts w:ascii="Daytona" w:hAnsi="Daytona"/>
+          <w:color w:val="000000" w:themeColor="text1"/>
+          <w:sz w:val="36"/>
+          <w:szCs w:val="36"/>
+        </w:rPr>
+        <w:t>s and responses?</w:t>
+      </w:r>
+    </w:p>
+    <w:p>
+      <w:pPr>
+        <w:jc w:val="both"/>
+        <w:rPr>
+          <w:rFonts w:ascii="Daytona" w:hAnsi="Daytona"/>
+          <w:color w:val="000000" w:themeColor="text1"/>
+          <w:sz w:val="36"/>
+          <w:szCs w:val="36"/>
+        </w:rPr>
+      </w:pPr>
+      <w:r>
+        <w:rPr>
+          <w:rFonts w:ascii="Daytona" w:hAnsi="Daytona"/>
+          <w:color w:val="000000" w:themeColor="text1"/>
+          <w:sz w:val="36"/>
+          <w:szCs w:val="36"/>
+        </w:rPr>
+        <w:t>What are the advantages of using Apache Tomcat over the web server?</w:t>
+      </w:r>
+    </w:p>
+    <w:p>
+      <w:pPr>
+        <w:jc w:val="both"/>
+        <w:rPr>
+          <w:rFonts w:ascii="Daytona" w:hAnsi="Daytona"/>
+          <w:color w:val="000000" w:themeColor="text1"/>
+          <w:sz w:val="36"/>
+          <w:szCs w:val="36"/>
+        </w:rPr>
+      </w:pPr>
+      <w:r>
+        <w:rPr>
+          <w:rFonts w:ascii="Daytona" w:hAnsi="Daytona"/>
+          <w:color w:val="000000" w:themeColor="text1"/>
+          <w:sz w:val="36"/>
+          <w:szCs w:val="36"/>
+        </w:rPr>
+        <w:t>Can you explain the architecture of Apache Tomcat and its components?</w:t>
+      </w:r>
+      <w:r>
+        <w:rPr>
+          <w:rFonts w:ascii="Daytona" w:hAnsi="Daytona"/>
+          <w:color w:val="000000" w:themeColor="text1"/>
+          <w:sz w:val="36"/>
+          <w:szCs w:val="36"/>
+        </w:rPr>
+        <w:t xml:space="preserve"> (3 Star)</w:t>
+      </w:r>
+    </w:p>
+    <w:p>
+      <w:pPr>
+        <w:jc w:val="both"/>
+        <w:rPr>
+          <w:rFonts w:ascii="Daytona" w:hAnsi="Daytona"/>
+          <w:color w:val="000000" w:themeColor="text1"/>
+          <w:sz w:val="36"/>
+          <w:szCs w:val="36"/>
+        </w:rPr>
+      </w:pPr>
+      <w:r>
+        <w:rPr>
+          <w:rFonts w:ascii="Daytona" w:hAnsi="Daytona"/>
+          <w:color w:val="000000" w:themeColor="text1"/>
+          <w:sz w:val="36"/>
+          <w:szCs w:val="36"/>
+        </w:rPr>
+        <w:lastRenderedPageBreak/>
+        <w:t>How do you configure Apache Tomcat for security and performance?</w:t>
+      </w:r>
+    </w:p>
+    <w:p>
+      <w:pPr>
+        <w:jc w:val="both"/>
+        <w:rPr>
+          <w:rFonts w:ascii="Daytona" w:hAnsi="Daytona"/>
+          <w:color w:val="000000" w:themeColor="text1"/>
+          <w:sz w:val="36"/>
+          <w:szCs w:val="36"/>
+        </w:rPr>
+      </w:pPr>
+      <w:r>
+        <w:rPr>
+          <w:rFonts w:ascii="Daytona" w:hAnsi="Daytona"/>
+          <w:color w:val="000000" w:themeColor="text1"/>
+          <w:sz w:val="36"/>
+          <w:szCs w:val="36"/>
+        </w:rPr>
+        <w:t>What is Tomcat valve and how it is used?</w:t>
+      </w:r>
+    </w:p>
+    <w:p>
+      <w:pPr>
+        <w:jc w:val="both"/>
+        <w:rPr>
+          <w:rFonts w:ascii="Daytona" w:hAnsi="Daytona"/>
+          <w:color w:val="000000" w:themeColor="text1"/>
+          <w:sz w:val="36"/>
+          <w:szCs w:val="36"/>
+        </w:rPr>
+      </w:pPr>
+      <w:r>
+        <w:rPr>
+          <w:rFonts w:ascii="Daytona" w:hAnsi="Daytona"/>
+          <w:color w:val="000000" w:themeColor="text1"/>
+          <w:sz w:val="36"/>
+          <w:szCs w:val="36"/>
+        </w:rPr>
+        <w:t xml:space="preserve">Can you explain the difference between Tomcat and </w:t>
+      </w:r>
+      <w:r>
+        <w:rPr>
+          <w:rFonts w:ascii="Daytona" w:hAnsi="Daytona"/>
+          <w:color w:val="000000" w:themeColor="text1"/>
+          <w:sz w:val="36"/>
+          <w:szCs w:val="36"/>
+        </w:rPr>
+        <w:t>other Java application servers?</w:t>
+      </w:r>
+    </w:p>
+    <w:p>
+      <w:pPr>
+        <w:jc w:val="both"/>
+        <w:rPr>
+          <w:rFonts w:ascii="Daytona" w:hAnsi="Daytona"/>
+          <w:color w:val="000000" w:themeColor="text1"/>
+          <w:sz w:val="36"/>
+          <w:szCs w:val="36"/>
+        </w:rPr>
+      </w:pPr>
+      <w:r>
+        <w:rPr>
+          <w:rFonts w:ascii="Daytona" w:hAnsi="Daytona"/>
+          <w:color w:val="000000" w:themeColor="text1"/>
+          <w:sz w:val="36"/>
+          <w:szCs w:val="36"/>
+        </w:rPr>
+        <w:t>How would you trouble shoot issues related to Apache Tomcat?</w:t>
       </w:r>
     </w:p>
     <w:p>

</xml_diff>

<commit_message>
New Questions on Virtualization and Containerization
</commit_message>
<xml_diff>
--- a/DevOps with AWS QA.docx
+++ b/DevOps with AWS QA.docx
@@ -1231,20 +1231,8 @@
           <w:szCs w:val="36"/>
         </w:rPr>
         <w:lastRenderedPageBreak/>
-        <w:t xml:space="preserve">What is the difference between cat and </w:t>
-      </w:r>
-      <w:proofErr w:type="gramStart"/>
-      <w:r>
-        <w:rPr>
-          <w:rFonts w:ascii="Daytona" w:hAnsi="Daytona" w:cstheme="majorBidi"/>
-          <w:color w:val="000000" w:themeColor="text1"/>
-          <w:spacing w:val="4"/>
-          <w:sz w:val="36"/>
-          <w:szCs w:val="36"/>
-        </w:rPr>
-        <w:t>vim</w:t>
-      </w:r>
-      <w:proofErr w:type="gramEnd"/>
+        <w:t>What is the difference between cat and vim</w:t>
+      </w:r>
     </w:p>
     <w:tbl>
       <w:tblPr>
@@ -1563,29 +1551,7 @@
                 <w:sz w:val="28"/>
                 <w:szCs w:val="28"/>
               </w:rPr>
-              <w:t xml:space="preserve">A file can </w:t>
-            </w:r>
-            <w:proofErr w:type="gramStart"/>
-            <w:r>
-              <w:rPr>
-                <w:rFonts w:ascii="Daytona" w:hAnsi="Daytona" w:cstheme="majorBidi"/>
-                <w:color w:val="000000" w:themeColor="text1"/>
-                <w:spacing w:val="4"/>
-                <w:sz w:val="28"/>
-                <w:szCs w:val="28"/>
-              </w:rPr>
-              <w:t>merged</w:t>
-            </w:r>
-            <w:proofErr w:type="gramEnd"/>
-            <w:r>
-              <w:rPr>
-                <w:rFonts w:ascii="Daytona" w:hAnsi="Daytona" w:cstheme="majorBidi"/>
-                <w:color w:val="000000" w:themeColor="text1"/>
-                <w:spacing w:val="4"/>
-                <w:sz w:val="28"/>
-                <w:szCs w:val="28"/>
-              </w:rPr>
-              <w:t xml:space="preserve"> but only with the one being currently edited.</w:t>
+              <w:t>A file can merged but only with the one being currently edited.</w:t>
             </w:r>
           </w:p>
         </w:tc>
@@ -1808,20 +1774,8 @@
           <w:szCs w:val="36"/>
         </w:rPr>
         <w:lastRenderedPageBreak/>
-        <w:t xml:space="preserve">What is the difference between grep and </w:t>
-      </w:r>
-      <w:proofErr w:type="gramStart"/>
-      <w:r>
-        <w:rPr>
-          <w:rFonts w:ascii="Daytona" w:hAnsi="Daytona" w:cstheme="majorBidi"/>
-          <w:color w:val="000000" w:themeColor="text1"/>
-          <w:spacing w:val="4"/>
-          <w:sz w:val="36"/>
-          <w:szCs w:val="36"/>
-        </w:rPr>
-        <w:t>egrep</w:t>
-      </w:r>
-      <w:proofErr w:type="gramEnd"/>
+        <w:t>What is the difference between grep and egrep</w:t>
+      </w:r>
     </w:p>
     <w:tbl>
       <w:tblPr>
@@ -2087,51 +2041,7 @@
                 <w:sz w:val="28"/>
                 <w:szCs w:val="28"/>
               </w:rPr>
-              <w:t xml:space="preserve">Consider </w:t>
-            </w:r>
-            <w:proofErr w:type="gramStart"/>
-            <w:r>
-              <w:rPr>
-                <w:rFonts w:ascii="Daytona" w:hAnsi="Daytona" w:cstheme="majorBidi"/>
-                <w:color w:val="000000" w:themeColor="text1"/>
-                <w:spacing w:val="4"/>
-                <w:sz w:val="28"/>
-                <w:szCs w:val="28"/>
-              </w:rPr>
-              <w:t>+,?,</w:t>
-            </w:r>
-            <w:proofErr w:type="gramEnd"/>
-            <w:r>
-              <w:rPr>
-                <w:rFonts w:ascii="Daytona" w:hAnsi="Daytona" w:cstheme="majorBidi"/>
-                <w:color w:val="000000" w:themeColor="text1"/>
-                <w:spacing w:val="4"/>
-                <w:sz w:val="28"/>
-                <w:szCs w:val="28"/>
-              </w:rPr>
-              <w:t xml:space="preserve">|, etc as patterns. It is required to use them with a backslash to treat them as meta characters eg - </w:t>
-            </w:r>
-            <w:proofErr w:type="gramStart"/>
-            <w:r>
-              <w:rPr>
-                <w:rFonts w:ascii="Daytona" w:hAnsi="Daytona" w:cstheme="majorBidi"/>
-                <w:color w:val="000000" w:themeColor="text1"/>
-                <w:spacing w:val="4"/>
-                <w:sz w:val="28"/>
-                <w:szCs w:val="28"/>
-              </w:rPr>
-              <w:t>\?,</w:t>
-            </w:r>
-            <w:proofErr w:type="gramEnd"/>
-            <w:r>
-              <w:rPr>
-                <w:rFonts w:ascii="Daytona" w:hAnsi="Daytona" w:cstheme="majorBidi"/>
-                <w:color w:val="000000" w:themeColor="text1"/>
-                <w:spacing w:val="4"/>
-                <w:sz w:val="28"/>
-                <w:szCs w:val="28"/>
-              </w:rPr>
-              <w:t xml:space="preserve"> \+, \{, \}</w:t>
+              <w:t>Consider +,?,|, etc as patterns. It is required to use them with a backslash to treat them as meta characters eg - \?, \+, \{, \}</w:t>
             </w:r>
           </w:p>
         </w:tc>
@@ -2186,20 +2096,8 @@
           <w:sz w:val="36"/>
           <w:szCs w:val="36"/>
         </w:rPr>
-        <w:t xml:space="preserve">Why are we using move command in </w:t>
-      </w:r>
-      <w:proofErr w:type="gramStart"/>
-      <w:r>
-        <w:rPr>
-          <w:rFonts w:ascii="Daytona" w:hAnsi="Daytona" w:cstheme="majorBidi"/>
-          <w:color w:val="000000" w:themeColor="text1"/>
-          <w:spacing w:val="4"/>
-          <w:sz w:val="36"/>
-          <w:szCs w:val="36"/>
-        </w:rPr>
-        <w:t>Linux</w:t>
-      </w:r>
-      <w:proofErr w:type="gramEnd"/>
+        <w:t>Why are we using move command in Linux</w:t>
+      </w:r>
     </w:p>
     <w:p>
       <w:pPr>
@@ -2377,20 +2275,8 @@
           <w:szCs w:val="36"/>
         </w:rPr>
         <w:lastRenderedPageBreak/>
-        <w:t xml:space="preserve">What is the difference between tail and </w:t>
-      </w:r>
-      <w:proofErr w:type="gramStart"/>
-      <w:r>
-        <w:rPr>
-          <w:rFonts w:ascii="Daytona" w:hAnsi="Daytona" w:cstheme="majorBidi"/>
-          <w:color w:val="000000" w:themeColor="text1"/>
-          <w:spacing w:val="4"/>
-          <w:sz w:val="36"/>
-          <w:szCs w:val="36"/>
-        </w:rPr>
-        <w:t>head</w:t>
-      </w:r>
-      <w:proofErr w:type="gramEnd"/>
+        <w:t>What is the difference between tail and head</w:t>
+      </w:r>
     </w:p>
     <w:p>
       <w:pPr>
@@ -2886,20 +2772,8 @@
           <w:szCs w:val="36"/>
         </w:rPr>
         <w:lastRenderedPageBreak/>
-        <w:t>What is “tail -</w:t>
-      </w:r>
-      <w:proofErr w:type="gramStart"/>
-      <w:r>
-        <w:rPr>
-          <w:rFonts w:ascii="Daytona" w:hAnsi="Daytona" w:cstheme="majorBidi"/>
-          <w:color w:val="000000" w:themeColor="text1"/>
-          <w:spacing w:val="4"/>
-          <w:sz w:val="36"/>
-          <w:szCs w:val="36"/>
-        </w:rPr>
-        <w:t>F”</w:t>
-      </w:r>
-      <w:proofErr w:type="gramEnd"/>
+        <w:t>What is “tail -F”</w:t>
+      </w:r>
     </w:p>
     <w:p>
       <w:pPr>
@@ -2922,20 +2796,8 @@
           <w:sz w:val="36"/>
           <w:szCs w:val="36"/>
         </w:rPr>
-        <w:t>What is “tail -</w:t>
-      </w:r>
-      <w:proofErr w:type="gramStart"/>
-      <w:r>
-        <w:rPr>
-          <w:rFonts w:ascii="Daytona" w:hAnsi="Daytona" w:cstheme="majorBidi"/>
-          <w:color w:val="000000" w:themeColor="text1"/>
-          <w:spacing w:val="4"/>
-          <w:sz w:val="36"/>
-          <w:szCs w:val="36"/>
-        </w:rPr>
-        <w:t>f”</w:t>
-      </w:r>
-      <w:proofErr w:type="gramEnd"/>
+        <w:t>What is “tail -f”</w:t>
+      </w:r>
     </w:p>
     <w:p>
       <w:pPr>
@@ -2958,20 +2820,8 @@
           <w:sz w:val="36"/>
           <w:szCs w:val="36"/>
         </w:rPr>
-        <w:t xml:space="preserve">What is “sed” </w:t>
-      </w:r>
-      <w:proofErr w:type="gramStart"/>
-      <w:r>
-        <w:rPr>
-          <w:rFonts w:ascii="Daytona" w:hAnsi="Daytona" w:cstheme="majorBidi"/>
-          <w:color w:val="000000" w:themeColor="text1"/>
-          <w:spacing w:val="4"/>
-          <w:sz w:val="36"/>
-          <w:szCs w:val="36"/>
-        </w:rPr>
-        <w:t>command</w:t>
-      </w:r>
-      <w:proofErr w:type="gramEnd"/>
+        <w:t>What is “sed” command</w:t>
+      </w:r>
     </w:p>
     <w:p>
       <w:pPr>
@@ -3056,20 +2906,8 @@
           <w:sz w:val="36"/>
           <w:szCs w:val="36"/>
         </w:rPr>
-        <w:t xml:space="preserve">Why are we using “awk” </w:t>
-      </w:r>
-      <w:proofErr w:type="gramStart"/>
-      <w:r>
-        <w:rPr>
-          <w:rFonts w:ascii="Daytona" w:hAnsi="Daytona" w:cstheme="majorBidi"/>
-          <w:color w:val="000000" w:themeColor="text1"/>
-          <w:spacing w:val="4"/>
-          <w:sz w:val="36"/>
-          <w:szCs w:val="36"/>
-        </w:rPr>
-        <w:t>command</w:t>
-      </w:r>
-      <w:proofErr w:type="gramEnd"/>
+        <w:t>Why are we using “awk” command</w:t>
+      </w:r>
     </w:p>
     <w:p>
       <w:pPr>
@@ -3208,20 +3046,8 @@
           <w:sz w:val="36"/>
           <w:szCs w:val="36"/>
         </w:rPr>
-        <w:t xml:space="preserve">What is the difference between awk and </w:t>
-      </w:r>
-      <w:proofErr w:type="gramStart"/>
-      <w:r>
-        <w:rPr>
-          <w:rFonts w:ascii="Daytona" w:hAnsi="Daytona" w:cstheme="majorBidi"/>
-          <w:color w:val="000000" w:themeColor="text1"/>
-          <w:spacing w:val="4"/>
-          <w:sz w:val="36"/>
-          <w:szCs w:val="36"/>
-        </w:rPr>
-        <w:t>grep</w:t>
-      </w:r>
-      <w:proofErr w:type="gramEnd"/>
+        <w:t>What is the difference between awk and grep</w:t>
+      </w:r>
     </w:p>
     <w:p>
       <w:pPr>
@@ -3337,20 +3163,8 @@
           <w:szCs w:val="36"/>
         </w:rPr>
         <w:lastRenderedPageBreak/>
-        <w:t xml:space="preserve">Why are we using “top” </w:t>
-      </w:r>
-      <w:proofErr w:type="gramStart"/>
-      <w:r>
-        <w:rPr>
-          <w:rFonts w:ascii="Daytona" w:hAnsi="Daytona" w:cstheme="majorBidi"/>
-          <w:color w:val="000000" w:themeColor="text1"/>
-          <w:spacing w:val="4"/>
-          <w:sz w:val="36"/>
-          <w:szCs w:val="36"/>
-        </w:rPr>
-        <w:t>command</w:t>
-      </w:r>
-      <w:proofErr w:type="gramEnd"/>
+        <w:t>Why are we using “top” command</w:t>
+      </w:r>
     </w:p>
     <w:p>
       <w:pPr>
@@ -3398,20 +3212,8 @@
           <w:sz w:val="36"/>
           <w:szCs w:val="36"/>
         </w:rPr>
-        <w:t xml:space="preserve">Why are we using “ps -ef” </w:t>
-      </w:r>
-      <w:proofErr w:type="gramStart"/>
-      <w:r>
-        <w:rPr>
-          <w:rFonts w:ascii="Daytona" w:hAnsi="Daytona" w:cstheme="majorBidi"/>
-          <w:color w:val="000000" w:themeColor="text1"/>
-          <w:spacing w:val="4"/>
-          <w:sz w:val="36"/>
-          <w:szCs w:val="36"/>
-        </w:rPr>
-        <w:t>command</w:t>
-      </w:r>
-      <w:proofErr w:type="gramEnd"/>
+        <w:t>Why are we using “ps -ef” command</w:t>
+      </w:r>
     </w:p>
     <w:p>
       <w:pPr>
@@ -3434,20 +3236,8 @@
           <w:sz w:val="36"/>
           <w:szCs w:val="36"/>
         </w:rPr>
-        <w:t xml:space="preserve">What is the command to kill </w:t>
-      </w:r>
-      <w:proofErr w:type="gramStart"/>
-      <w:r>
-        <w:rPr>
-          <w:rFonts w:ascii="Daytona" w:hAnsi="Daytona" w:cstheme="majorBidi"/>
-          <w:color w:val="000000" w:themeColor="text1"/>
-          <w:spacing w:val="4"/>
-          <w:sz w:val="36"/>
-          <w:szCs w:val="36"/>
-        </w:rPr>
-        <w:t>PID</w:t>
-      </w:r>
-      <w:proofErr w:type="gramEnd"/>
+        <w:t>What is the command to kill PID</w:t>
+      </w:r>
     </w:p>
     <w:p>
       <w:pPr>
@@ -3649,20 +3439,8 @@
           <w:szCs w:val="36"/>
         </w:rPr>
         <w:lastRenderedPageBreak/>
-        <w:t xml:space="preserve">What type of content will be available in bin, sbin, etc, process, dev, temp and </w:t>
-      </w:r>
-      <w:proofErr w:type="gramStart"/>
-      <w:r>
-        <w:rPr>
-          <w:rFonts w:ascii="Daytona" w:hAnsi="Daytona" w:cstheme="majorBidi"/>
-          <w:color w:val="000000" w:themeColor="text1"/>
-          <w:spacing w:val="4"/>
-          <w:sz w:val="36"/>
-          <w:szCs w:val="36"/>
-        </w:rPr>
-        <w:t>var</w:t>
-      </w:r>
-      <w:proofErr w:type="gramEnd"/>
+        <w:t>What type of content will be available in bin, sbin, etc, process, dev, temp and var</w:t>
+      </w:r>
     </w:p>
     <w:tbl>
       <w:tblPr>
@@ -3823,18 +3601,8 @@
                 <w:color w:val="33475B"/>
                 <w:spacing w:val="4"/>
               </w:rPr>
-              <w:t>/</w:t>
+              <w:t>/root</w:t>
             </w:r>
-            <w:proofErr w:type="gramStart"/>
-            <w:r>
-              <w:rPr>
-                <w:rFonts w:ascii="Daytona" w:hAnsi="Daytona" w:cstheme="majorBidi"/>
-                <w:color w:val="33475B"/>
-                <w:spacing w:val="4"/>
-              </w:rPr>
-              <w:t>root</w:t>
-            </w:r>
-            <w:proofErr w:type="gramEnd"/>
           </w:p>
         </w:tc>
         <w:tc>
@@ -3910,18 +3678,8 @@
                 <w:color w:val="33475B"/>
                 <w:spacing w:val="4"/>
               </w:rPr>
-              <w:t>/</w:t>
+              <w:t>/home</w:t>
             </w:r>
-            <w:proofErr w:type="gramStart"/>
-            <w:r>
-              <w:rPr>
-                <w:rFonts w:ascii="Daytona" w:hAnsi="Daytona" w:cstheme="majorBidi"/>
-                <w:color w:val="33475B"/>
-                <w:spacing w:val="4"/>
-              </w:rPr>
-              <w:t>home</w:t>
-            </w:r>
-            <w:proofErr w:type="gramEnd"/>
           </w:p>
         </w:tc>
         <w:tc>
@@ -3997,18 +3755,8 @@
                 <w:color w:val="33475B"/>
                 <w:spacing w:val="4"/>
               </w:rPr>
-              <w:t>/</w:t>
+              <w:t>/boot</w:t>
             </w:r>
-            <w:proofErr w:type="gramStart"/>
-            <w:r>
-              <w:rPr>
-                <w:rFonts w:ascii="Daytona" w:hAnsi="Daytona" w:cstheme="majorBidi"/>
-                <w:color w:val="33475B"/>
-                <w:spacing w:val="4"/>
-              </w:rPr>
-              <w:t>boot</w:t>
-            </w:r>
-            <w:proofErr w:type="gramEnd"/>
           </w:p>
         </w:tc>
         <w:tc>
@@ -4107,18 +3855,8 @@
                 <w:color w:val="33475B"/>
                 <w:spacing w:val="4"/>
               </w:rPr>
-              <w:t>/</w:t>
+              <w:t>/etc</w:t>
             </w:r>
-            <w:proofErr w:type="gramStart"/>
-            <w:r>
-              <w:rPr>
-                <w:rFonts w:ascii="Daytona" w:hAnsi="Daytona" w:cstheme="majorBidi"/>
-                <w:color w:val="33475B"/>
-                <w:spacing w:val="4"/>
-              </w:rPr>
-              <w:t>etc</w:t>
-            </w:r>
-            <w:proofErr w:type="gramEnd"/>
           </w:p>
         </w:tc>
         <w:tc>
@@ -4167,18 +3905,8 @@
                 <w:color w:val="33475B"/>
                 <w:spacing w:val="4"/>
               </w:rPr>
-              <w:t>/</w:t>
+              <w:t>/usr</w:t>
             </w:r>
-            <w:proofErr w:type="gramStart"/>
-            <w:r>
-              <w:rPr>
-                <w:rFonts w:ascii="Daytona" w:hAnsi="Daytona" w:cstheme="majorBidi"/>
-                <w:color w:val="33475B"/>
-                <w:spacing w:val="4"/>
-              </w:rPr>
-              <w:t>usr</w:t>
-            </w:r>
-            <w:proofErr w:type="gramEnd"/>
           </w:p>
         </w:tc>
         <w:tc>
@@ -4227,18 +3955,8 @@
                 <w:color w:val="33475B"/>
                 <w:spacing w:val="4"/>
               </w:rPr>
-              <w:t>/</w:t>
+              <w:t>/opt</w:t>
             </w:r>
-            <w:proofErr w:type="gramStart"/>
-            <w:r>
-              <w:rPr>
-                <w:rFonts w:ascii="Daytona" w:hAnsi="Daytona" w:cstheme="majorBidi"/>
-                <w:color w:val="33475B"/>
-                <w:spacing w:val="4"/>
-              </w:rPr>
-              <w:t>opt</w:t>
-            </w:r>
-            <w:proofErr w:type="gramEnd"/>
           </w:p>
         </w:tc>
         <w:tc>
@@ -4314,18 +4032,8 @@
                 <w:color w:val="33475B"/>
                 <w:spacing w:val="4"/>
               </w:rPr>
-              <w:t>/</w:t>
+              <w:t>/bin</w:t>
             </w:r>
-            <w:proofErr w:type="gramStart"/>
-            <w:r>
-              <w:rPr>
-                <w:rFonts w:ascii="Daytona" w:hAnsi="Daytona" w:cstheme="majorBidi"/>
-                <w:color w:val="33475B"/>
-                <w:spacing w:val="4"/>
-              </w:rPr>
-              <w:t>bin</w:t>
-            </w:r>
-            <w:proofErr w:type="gramEnd"/>
           </w:p>
         </w:tc>
         <w:tc>
@@ -4375,18 +4083,8 @@
                 <w:spacing w:val="4"/>
               </w:rPr>
               <w:lastRenderedPageBreak/>
-              <w:t>/</w:t>
+              <w:t>/sbin</w:t>
             </w:r>
-            <w:proofErr w:type="gramStart"/>
-            <w:r>
-              <w:rPr>
-                <w:rFonts w:ascii="Daytona" w:hAnsi="Daytona" w:cstheme="majorBidi"/>
-                <w:color w:val="33475B"/>
-                <w:spacing w:val="4"/>
-              </w:rPr>
-              <w:t>sbin</w:t>
-            </w:r>
-            <w:proofErr w:type="gramEnd"/>
           </w:p>
         </w:tc>
         <w:tc>
@@ -4435,18 +4133,8 @@
                 <w:color w:val="33475B"/>
                 <w:spacing w:val="4"/>
               </w:rPr>
-              <w:t>/</w:t>
+              <w:t>/dev</w:t>
             </w:r>
-            <w:proofErr w:type="gramStart"/>
-            <w:r>
-              <w:rPr>
-                <w:rFonts w:ascii="Daytona" w:hAnsi="Daytona" w:cstheme="majorBidi"/>
-                <w:color w:val="33475B"/>
-                <w:spacing w:val="4"/>
-              </w:rPr>
-              <w:t>dev</w:t>
-            </w:r>
-            <w:proofErr w:type="gramEnd"/>
           </w:p>
         </w:tc>
         <w:tc>
@@ -4495,18 +4183,8 @@
                 <w:color w:val="33475B"/>
                 <w:spacing w:val="4"/>
               </w:rPr>
-              <w:t>/</w:t>
+              <w:t>/proc</w:t>
             </w:r>
-            <w:proofErr w:type="gramStart"/>
-            <w:r>
-              <w:rPr>
-                <w:rFonts w:ascii="Daytona" w:hAnsi="Daytona" w:cstheme="majorBidi"/>
-                <w:color w:val="33475B"/>
-                <w:spacing w:val="4"/>
-              </w:rPr>
-              <w:t>proc</w:t>
-            </w:r>
-            <w:proofErr w:type="gramEnd"/>
           </w:p>
         </w:tc>
         <w:tc>
@@ -4651,18 +4329,8 @@
                 <w:color w:val="33475B"/>
                 <w:spacing w:val="4"/>
               </w:rPr>
-              <w:t>/</w:t>
+              <w:t>/var</w:t>
             </w:r>
-            <w:proofErr w:type="gramStart"/>
-            <w:r>
-              <w:rPr>
-                <w:rFonts w:ascii="Daytona" w:hAnsi="Daytona" w:cstheme="majorBidi"/>
-                <w:color w:val="33475B"/>
-                <w:spacing w:val="4"/>
-              </w:rPr>
-              <w:t>var</w:t>
-            </w:r>
-            <w:proofErr w:type="gramEnd"/>
           </w:p>
         </w:tc>
         <w:tc>
@@ -4711,18 +4379,8 @@
                 <w:color w:val="33475B"/>
                 <w:spacing w:val="4"/>
               </w:rPr>
-              <w:t>/</w:t>
+              <w:t>/tmp</w:t>
             </w:r>
-            <w:proofErr w:type="gramStart"/>
-            <w:r>
-              <w:rPr>
-                <w:rFonts w:ascii="Daytona" w:hAnsi="Daytona" w:cstheme="majorBidi"/>
-                <w:color w:val="33475B"/>
-                <w:spacing w:val="4"/>
-              </w:rPr>
-              <w:t>tmp</w:t>
-            </w:r>
-            <w:proofErr w:type="gramEnd"/>
           </w:p>
         </w:tc>
         <w:tc>
@@ -4771,18 +4429,8 @@
                 <w:color w:val="33475B"/>
                 <w:spacing w:val="4"/>
               </w:rPr>
-              <w:t>/</w:t>
+              <w:t>/mnt</w:t>
             </w:r>
-            <w:proofErr w:type="gramStart"/>
-            <w:r>
-              <w:rPr>
-                <w:rFonts w:ascii="Daytona" w:hAnsi="Daytona" w:cstheme="majorBidi"/>
-                <w:color w:val="33475B"/>
-                <w:spacing w:val="4"/>
-              </w:rPr>
-              <w:t>mnt</w:t>
-            </w:r>
-            <w:proofErr w:type="gramEnd"/>
           </w:p>
         </w:tc>
         <w:tc>
@@ -4858,18 +4506,8 @@
                 <w:color w:val="33475B"/>
                 <w:spacing w:val="4"/>
               </w:rPr>
-              <w:t>/</w:t>
+              <w:t>/media</w:t>
             </w:r>
-            <w:proofErr w:type="gramStart"/>
-            <w:r>
-              <w:rPr>
-                <w:rFonts w:ascii="Daytona" w:hAnsi="Daytona" w:cstheme="majorBidi"/>
-                <w:color w:val="33475B"/>
-                <w:spacing w:val="4"/>
-              </w:rPr>
-              <w:t>media</w:t>
-            </w:r>
-            <w:proofErr w:type="gramEnd"/>
           </w:p>
         </w:tc>
         <w:tc>
@@ -4918,18 +4556,8 @@
                 <w:color w:val="33475B"/>
                 <w:spacing w:val="4"/>
               </w:rPr>
-              <w:t>/</w:t>
+              <w:t>/lib</w:t>
             </w:r>
-            <w:proofErr w:type="gramStart"/>
-            <w:r>
-              <w:rPr>
-                <w:rFonts w:ascii="Daytona" w:hAnsi="Daytona" w:cstheme="majorBidi"/>
-                <w:color w:val="33475B"/>
-                <w:spacing w:val="4"/>
-              </w:rPr>
-              <w:t>lib</w:t>
-            </w:r>
-            <w:proofErr w:type="gramEnd"/>
           </w:p>
         </w:tc>
         <w:tc>
@@ -5058,20 +4686,8 @@
           <w:szCs w:val="36"/>
         </w:rPr>
         <w:lastRenderedPageBreak/>
-        <w:t xml:space="preserve">What is the difference between soft link and hard </w:t>
-      </w:r>
-      <w:proofErr w:type="gramStart"/>
-      <w:r>
-        <w:rPr>
-          <w:rFonts w:ascii="Daytona" w:hAnsi="Daytona" w:cstheme="majorBidi"/>
-          <w:color w:val="000000" w:themeColor="text1"/>
-          <w:spacing w:val="4"/>
-          <w:sz w:val="36"/>
-          <w:szCs w:val="36"/>
-        </w:rPr>
-        <w:t>link</w:t>
-      </w:r>
-      <w:proofErr w:type="gramEnd"/>
+        <w:t>What is the difference between soft link and hard link</w:t>
+      </w:r>
     </w:p>
     <w:p>
       <w:pPr>
@@ -5478,20 +5094,8 @@
           <w:sz w:val="36"/>
           <w:szCs w:val="36"/>
         </w:rPr>
-        <w:t xml:space="preserve">What is the full form of </w:t>
-      </w:r>
-      <w:proofErr w:type="gramStart"/>
-      <w:r>
-        <w:rPr>
-          <w:rFonts w:ascii="Daytona" w:hAnsi="Daytona" w:cstheme="majorBidi"/>
-          <w:color w:val="000000" w:themeColor="text1"/>
-          <w:spacing w:val="4"/>
-          <w:sz w:val="36"/>
-          <w:szCs w:val="36"/>
-        </w:rPr>
-        <w:t>grep</w:t>
-      </w:r>
-      <w:proofErr w:type="gramEnd"/>
+        <w:t>What is the full form of grep</w:t>
+      </w:r>
     </w:p>
     <w:p>
       <w:pPr>
@@ -5548,20 +5152,8 @@
           <w:szCs w:val="36"/>
         </w:rPr>
         <w:lastRenderedPageBreak/>
-        <w:t xml:space="preserve">What is </w:t>
-      </w:r>
-      <w:proofErr w:type="gramStart"/>
-      <w:r>
-        <w:rPr>
-          <w:rFonts w:ascii="Daytona" w:hAnsi="Daytona" w:cstheme="majorBidi"/>
-          <w:color w:val="000000" w:themeColor="text1"/>
-          <w:spacing w:val="4"/>
-          <w:sz w:val="36"/>
-          <w:szCs w:val="36"/>
-        </w:rPr>
-        <w:t>CCNA</w:t>
-      </w:r>
-      <w:proofErr w:type="gramEnd"/>
+        <w:t>What is CCNA</w:t>
+      </w:r>
     </w:p>
     <w:p>
       <w:pPr>
@@ -5814,20 +5406,8 @@
           <w:sz w:val="28"/>
           <w:szCs w:val="28"/>
         </w:rPr>
-        <w:t xml:space="preserve">IP addressing and </w:t>
-      </w:r>
-      <w:proofErr w:type="gramStart"/>
-      <w:r>
-        <w:rPr>
-          <w:rFonts w:ascii="Daytona" w:hAnsi="Daytona" w:cstheme="majorBidi"/>
-          <w:color w:val="000000" w:themeColor="text1"/>
-          <w:spacing w:val="4"/>
-          <w:sz w:val="28"/>
-          <w:szCs w:val="28"/>
-        </w:rPr>
-        <w:t>subnetting</w:t>
-      </w:r>
-      <w:proofErr w:type="gramEnd"/>
+        <w:t>IP addressing and subnetting</w:t>
+      </w:r>
     </w:p>
     <w:p>
       <w:pPr>
@@ -6003,20 +5583,8 @@
           <w:sz w:val="36"/>
           <w:szCs w:val="36"/>
         </w:rPr>
-        <w:t xml:space="preserve">port no is required in </w:t>
-      </w:r>
-      <w:proofErr w:type="gramStart"/>
-      <w:r>
-        <w:rPr>
-          <w:rFonts w:ascii="Daytona" w:hAnsi="Daytona" w:cstheme="majorBidi"/>
-          <w:color w:val="000000" w:themeColor="text1"/>
-          <w:spacing w:val="4"/>
-          <w:sz w:val="36"/>
-          <w:szCs w:val="36"/>
-        </w:rPr>
-        <w:t>networking</w:t>
-      </w:r>
-      <w:proofErr w:type="gramEnd"/>
+        <w:t>port no is required in networking</w:t>
+      </w:r>
     </w:p>
     <w:p>
       <w:pPr>
@@ -6467,19 +6035,8 @@
           <w:sz w:val="36"/>
           <w:szCs w:val="36"/>
         </w:rPr>
-        <w:t xml:space="preserve"> &amp; its </w:t>
-      </w:r>
-      <w:proofErr w:type="gramStart"/>
-      <w:r>
-        <w:rPr>
-          <w:rFonts w:ascii="Daytona" w:hAnsi="Daytona"/>
-          <w:color w:val="000000" w:themeColor="text1"/>
-          <w:sz w:val="36"/>
-          <w:szCs w:val="36"/>
-        </w:rPr>
-        <w:t>necessity</w:t>
-      </w:r>
-      <w:proofErr w:type="gramEnd"/>
+        <w:t xml:space="preserve"> &amp; its necessity</w:t>
+      </w:r>
     </w:p>
     <w:p>
       <w:pPr>
@@ -6847,19 +6404,8 @@
           <w:sz w:val="36"/>
           <w:szCs w:val="36"/>
         </w:rPr>
-        <w:t xml:space="preserve">How many types of Elastic IP are </w:t>
-      </w:r>
-      <w:proofErr w:type="gramStart"/>
-      <w:r>
-        <w:rPr>
-          <w:rFonts w:ascii="Daytona" w:hAnsi="Daytona"/>
-          <w:color w:val="000000" w:themeColor="text1"/>
-          <w:sz w:val="36"/>
-          <w:szCs w:val="36"/>
-        </w:rPr>
-        <w:t>present</w:t>
-      </w:r>
-      <w:proofErr w:type="gramEnd"/>
+        <w:t>How many types of Elastic IP are present</w:t>
+      </w:r>
     </w:p>
     <w:p>
       <w:pPr>
@@ -7411,19 +6957,8 @@
           <w:szCs w:val="36"/>
         </w:rPr>
         <w:lastRenderedPageBreak/>
-        <w:t xml:space="preserve">What is the difference between IPV4 and </w:t>
-      </w:r>
-      <w:proofErr w:type="gramStart"/>
-      <w:r>
-        <w:rPr>
-          <w:rFonts w:ascii="Daytona" w:hAnsi="Daytona"/>
-          <w:color w:val="000000" w:themeColor="text1"/>
-          <w:sz w:val="36"/>
-          <w:szCs w:val="36"/>
-        </w:rPr>
-        <w:t>IPV6</w:t>
-      </w:r>
-      <w:proofErr w:type="gramEnd"/>
+        <w:t>What is the difference between IPV4 and IPV6</w:t>
+      </w:r>
     </w:p>
     <w:p>
       <w:pPr>
@@ -8003,17 +7538,7 @@
           <w:sz w:val="36"/>
           <w:szCs w:val="36"/>
         </w:rPr>
-        <w:t xml:space="preserve">OutBound rules in networking states and its </w:t>
-      </w:r>
-      <w:proofErr w:type="gramStart"/>
-      <w:r>
-        <w:rPr>
-          <w:rFonts w:ascii="Daytona" w:hAnsi="Daytona"/>
-          <w:color w:val="000000" w:themeColor="text1"/>
-          <w:sz w:val="36"/>
-          <w:szCs w:val="36"/>
-        </w:rPr>
-        <w:t>difference</w:t>
+        <w:t>OutBound rules in networking states and its difference</w:t>
       </w:r>
       <w:r>
         <w:rPr>
@@ -8024,7 +7549,6 @@
         </w:rPr>
         <w:t>’s</w:t>
       </w:r>
-      <w:proofErr w:type="gramEnd"/>
     </w:p>
     <w:p>
       <w:pPr>
@@ -8167,19 +7691,8 @@
           <w:sz w:val="36"/>
           <w:szCs w:val="36"/>
         </w:rPr>
-        <w:t xml:space="preserve">What is the purpose of security in </w:t>
-      </w:r>
-      <w:proofErr w:type="gramStart"/>
-      <w:r>
-        <w:rPr>
-          <w:rFonts w:ascii="Daytona" w:hAnsi="Daytona"/>
-          <w:color w:val="000000" w:themeColor="text1"/>
-          <w:sz w:val="36"/>
-          <w:szCs w:val="36"/>
-        </w:rPr>
-        <w:t>networking</w:t>
-      </w:r>
-      <w:proofErr w:type="gramEnd"/>
+        <w:t>What is the purpose of security in networking</w:t>
+      </w:r>
     </w:p>
     <w:p>
       <w:pPr>
@@ -8334,19 +7847,8 @@
           <w:sz w:val="28"/>
           <w:szCs w:val="28"/>
         </w:rPr>
-        <w:t xml:space="preserve">tary </w:t>
-      </w:r>
-      <w:proofErr w:type="gramStart"/>
-      <w:r>
-        <w:rPr>
-          <w:rFonts w:ascii="Daytona" w:hAnsi="Daytona"/>
-          <w:color w:val="000000" w:themeColor="text1"/>
-          <w:sz w:val="28"/>
-          <w:szCs w:val="28"/>
-        </w:rPr>
-        <w:t>information</w:t>
-      </w:r>
-      <w:proofErr w:type="gramEnd"/>
+        <w:t>tary information</w:t>
+      </w:r>
     </w:p>
     <w:p>
       <w:pPr>
@@ -8370,19 +7872,8 @@
           <w:sz w:val="28"/>
           <w:szCs w:val="28"/>
         </w:rPr>
-        <w:t xml:space="preserve">Enables a more modern </w:t>
-      </w:r>
-      <w:proofErr w:type="gramStart"/>
-      <w:r>
-        <w:rPr>
-          <w:rFonts w:ascii="Daytona" w:hAnsi="Daytona"/>
-          <w:color w:val="000000" w:themeColor="text1"/>
-          <w:sz w:val="28"/>
-          <w:szCs w:val="28"/>
-        </w:rPr>
-        <w:t>workplace</w:t>
-      </w:r>
-      <w:proofErr w:type="gramEnd"/>
+        <w:t>Enables a more modern workplace</w:t>
+      </w:r>
     </w:p>
     <w:p>
       <w:pPr>
@@ -8572,19 +8063,8 @@
           <w:sz w:val="36"/>
           <w:szCs w:val="36"/>
         </w:rPr>
-        <w:t xml:space="preserve"> 10 users in each and detect all their group id, uid, encrypted password of </w:t>
-      </w:r>
-      <w:proofErr w:type="gramStart"/>
-      <w:r>
-        <w:rPr>
-          <w:rFonts w:ascii="Daytona" w:hAnsi="Daytona"/>
-          <w:color w:val="000000" w:themeColor="text1"/>
-          <w:sz w:val="36"/>
-          <w:szCs w:val="36"/>
-        </w:rPr>
-        <w:t>each</w:t>
-      </w:r>
-      <w:proofErr w:type="gramEnd"/>
+        <w:t xml:space="preserve"> 10 users in each and detect all their group id, uid, encrypted password of each</w:t>
+      </w:r>
     </w:p>
     <w:p>
       <w:pPr>
@@ -9319,19 +8799,8 @@
           <w:sz w:val="28"/>
           <w:szCs w:val="28"/>
         </w:rPr>
-        <w:t xml:space="preserve">Below is the user shadowed </w:t>
-      </w:r>
-      <w:proofErr w:type="gramStart"/>
-      <w:r>
-        <w:rPr>
-          <w:rFonts w:ascii="Daytona" w:hAnsi="Daytona"/>
-          <w:color w:val="000000" w:themeColor="text1"/>
-          <w:sz w:val="28"/>
-          <w:szCs w:val="28"/>
-        </w:rPr>
-        <w:t>password</w:t>
-      </w:r>
-      <w:proofErr w:type="gramEnd"/>
+        <w:t>Below is the user shadowed password</w:t>
+      </w:r>
     </w:p>
     <w:p>
       <w:pPr>
@@ -9381,19 +8850,8 @@
           <w:sz w:val="28"/>
           <w:szCs w:val="28"/>
         </w:rPr>
-        <w:t>sai:!!:19358:0:99999:</w:t>
-      </w:r>
-      <w:proofErr w:type="gramStart"/>
-      <w:r>
-        <w:rPr>
-          <w:rFonts w:ascii="Daytona" w:hAnsi="Daytona"/>
-          <w:color w:val="000000" w:themeColor="text1"/>
-          <w:sz w:val="28"/>
-          <w:szCs w:val="28"/>
-        </w:rPr>
-        <w:t>7:::</w:t>
-      </w:r>
-      <w:proofErr w:type="gramEnd"/>
+        <w:t>sai:!!:19358:0:99999:7:::</w:t>
+      </w:r>
     </w:p>
     <w:p>
       <w:pPr>
@@ -9415,7 +8873,6 @@
         </w:rPr>
         <w:t xml:space="preserve">Add the users in specific groups take out their min-age, max-age and alter these days by your </w:t>
       </w:r>
-      <w:proofErr w:type="gramStart"/>
       <w:r>
         <w:rPr>
           <w:rFonts w:ascii="Daytona" w:hAnsi="Daytona"/>
@@ -9425,7 +8882,6 @@
         </w:rPr>
         <w:t>convivence</w:t>
       </w:r>
-      <w:proofErr w:type="gramEnd"/>
     </w:p>
     <w:p>
       <w:pPr>
@@ -10703,19 +10159,8 @@
           <w:sz w:val="36"/>
           <w:szCs w:val="36"/>
         </w:rPr>
-        <w:t xml:space="preserve"> central &amp; distributed version control </w:t>
-      </w:r>
-      <w:proofErr w:type="gramStart"/>
-      <w:r>
-        <w:rPr>
-          <w:rFonts w:ascii="Daytona" w:hAnsi="Daytona"/>
-          <w:color w:val="000000" w:themeColor="text1"/>
-          <w:sz w:val="36"/>
-          <w:szCs w:val="36"/>
-        </w:rPr>
-        <w:t>system</w:t>
-      </w:r>
-      <w:proofErr w:type="gramEnd"/>
+        <w:t xml:space="preserve"> central &amp; distributed version control system</w:t>
+      </w:r>
     </w:p>
     <w:tbl>
       <w:tblPr>
@@ -12053,19 +11498,8 @@
           <w:sz w:val="36"/>
           <w:szCs w:val="36"/>
         </w:rPr>
-        <w:t xml:space="preserve"> is there inside the directory after </w:t>
-      </w:r>
-      <w:proofErr w:type="gramStart"/>
-      <w:r>
-        <w:rPr>
-          <w:rFonts w:ascii="Daytona" w:hAnsi="Daytona"/>
-          <w:color w:val="000000" w:themeColor="text1"/>
-          <w:sz w:val="36"/>
-          <w:szCs w:val="36"/>
-        </w:rPr>
-        <w:t>initialization</w:t>
-      </w:r>
-      <w:proofErr w:type="gramEnd"/>
+        <w:t xml:space="preserve"> is there inside the directory after initialization</w:t>
+      </w:r>
     </w:p>
     <w:p>
       <w:pPr>
@@ -12113,27 +11547,7 @@
           <w:sz w:val="28"/>
           <w:szCs w:val="28"/>
         </w:rPr>
-        <w:t xml:space="preserve">These things are saved in different folders which have different meanings. Once the folder is created, open </w:t>
-      </w:r>
-      <w:proofErr w:type="gramStart"/>
-      <w:r>
-        <w:rPr>
-          <w:rFonts w:ascii="Daytona" w:hAnsi="Daytona"/>
-          <w:color w:val="000000" w:themeColor="text1"/>
-          <w:sz w:val="28"/>
-          <w:szCs w:val="28"/>
-        </w:rPr>
-        <w:t>it</w:t>
-      </w:r>
-      <w:proofErr w:type="gramEnd"/>
-      <w:r>
-        <w:rPr>
-          <w:rFonts w:ascii="Daytona" w:hAnsi="Daytona"/>
-          <w:color w:val="000000" w:themeColor="text1"/>
-          <w:sz w:val="28"/>
-          <w:szCs w:val="28"/>
-        </w:rPr>
-        <w:t xml:space="preserve"> and see the contents of folder.</w:t>
+        <w:t>These things are saved in different folders which have different meanings. Once the folder is created, open it and see the contents of folder.</w:t>
       </w:r>
     </w:p>
     <w:p>
@@ -12173,19 +11587,8 @@
           <w:sz w:val="36"/>
           <w:szCs w:val="36"/>
         </w:rPr>
-        <w:t xml:space="preserve">What do you understand by </w:t>
-      </w:r>
-      <w:proofErr w:type="gramStart"/>
-      <w:r>
-        <w:rPr>
-          <w:rFonts w:ascii="Daytona" w:hAnsi="Daytona"/>
-          <w:color w:val="000000" w:themeColor="text1"/>
-          <w:sz w:val="36"/>
-          <w:szCs w:val="36"/>
-        </w:rPr>
-        <w:t>image</w:t>
-      </w:r>
-      <w:proofErr w:type="gramEnd"/>
+        <w:t>What do you understand by image</w:t>
+      </w:r>
     </w:p>
     <w:p>
       <w:pPr>
@@ -12280,19 +11683,8 @@
           <w:sz w:val="36"/>
           <w:szCs w:val="36"/>
         </w:rPr>
-        <w:t xml:space="preserve">What do you understand by </w:t>
-      </w:r>
-      <w:proofErr w:type="gramStart"/>
-      <w:r>
-        <w:rPr>
-          <w:rFonts w:ascii="Daytona" w:hAnsi="Daytona"/>
-          <w:color w:val="000000" w:themeColor="text1"/>
-          <w:sz w:val="36"/>
-          <w:szCs w:val="36"/>
-        </w:rPr>
-        <w:t>snapshot</w:t>
-      </w:r>
-      <w:proofErr w:type="gramEnd"/>
+        <w:t>What do you understand by snapshot</w:t>
+      </w:r>
     </w:p>
     <w:p>
       <w:pPr>
@@ -12381,19 +11773,8 @@
           <w:szCs w:val="36"/>
         </w:rPr>
         <w:lastRenderedPageBreak/>
-        <w:t xml:space="preserve">What is the basic difference between snapshot and </w:t>
-      </w:r>
-      <w:proofErr w:type="gramStart"/>
-      <w:r>
-        <w:rPr>
-          <w:rFonts w:ascii="Daytona" w:hAnsi="Daytona"/>
-          <w:color w:val="000000" w:themeColor="text1"/>
-          <w:sz w:val="36"/>
-          <w:szCs w:val="36"/>
-        </w:rPr>
-        <w:t>image</w:t>
-      </w:r>
-      <w:proofErr w:type="gramEnd"/>
+        <w:t>What is the basic difference between snapshot and image</w:t>
+      </w:r>
     </w:p>
     <w:tbl>
       <w:tblPr>
@@ -12625,19 +12006,8 @@
           <w:sz w:val="36"/>
           <w:szCs w:val="36"/>
         </w:rPr>
-        <w:t xml:space="preserve">Write the architecture of </w:t>
-      </w:r>
-      <w:proofErr w:type="gramStart"/>
-      <w:r>
-        <w:rPr>
-          <w:rFonts w:ascii="Daytona" w:hAnsi="Daytona"/>
-          <w:color w:val="000000" w:themeColor="text1"/>
-          <w:sz w:val="36"/>
-          <w:szCs w:val="36"/>
-        </w:rPr>
-        <w:t>AMI</w:t>
-      </w:r>
-      <w:proofErr w:type="gramEnd"/>
+        <w:t>Write the architecture of AMI</w:t>
+      </w:r>
     </w:p>
     <w:p>
       <w:pPr>
@@ -12933,27 +12303,7 @@
           <w:sz w:val="28"/>
           <w:szCs w:val="28"/>
         </w:rPr>
-        <w:t xml:space="preserve"> we </w:t>
-      </w:r>
-      <w:proofErr w:type="gramStart"/>
-      <w:r>
-        <w:rPr>
-          <w:rFonts w:ascii="Daytona" w:hAnsi="Daytona"/>
-          <w:color w:val="000000" w:themeColor="text1"/>
-          <w:sz w:val="28"/>
-          <w:szCs w:val="28"/>
-        </w:rPr>
-        <w:t>have to</w:t>
-      </w:r>
-      <w:proofErr w:type="gramEnd"/>
-      <w:r>
-        <w:rPr>
-          <w:rFonts w:ascii="Daytona" w:hAnsi="Daytona"/>
-          <w:color w:val="000000" w:themeColor="text1"/>
-          <w:sz w:val="28"/>
-          <w:szCs w:val="28"/>
-        </w:rPr>
-        <w:t xml:space="preserve"> also </w:t>
+        <w:t xml:space="preserve"> we have to also </w:t>
       </w:r>
       <w:r>
         <w:rPr>
@@ -13045,19 +12395,8 @@
           <w:sz w:val="36"/>
           <w:szCs w:val="36"/>
         </w:rPr>
-        <w:t xml:space="preserve">What is </w:t>
-      </w:r>
-      <w:proofErr w:type="gramStart"/>
-      <w:r>
-        <w:rPr>
-          <w:rFonts w:ascii="Daytona" w:hAnsi="Daytona"/>
-          <w:color w:val="000000" w:themeColor="text1"/>
-          <w:sz w:val="36"/>
-          <w:szCs w:val="36"/>
-        </w:rPr>
-        <w:t>branch</w:t>
-      </w:r>
-      <w:proofErr w:type="gramEnd"/>
+        <w:t>What is branch</w:t>
+      </w:r>
     </w:p>
     <w:p>
       <w:pPr>
@@ -13276,19 +12615,8 @@
           <w:sz w:val="36"/>
           <w:szCs w:val="36"/>
         </w:rPr>
-        <w:t xml:space="preserve">What is the necessity of </w:t>
-      </w:r>
-      <w:proofErr w:type="gramStart"/>
-      <w:r>
-        <w:rPr>
-          <w:rFonts w:ascii="Daytona" w:hAnsi="Daytona"/>
-          <w:color w:val="000000" w:themeColor="text1"/>
-          <w:sz w:val="36"/>
-          <w:szCs w:val="36"/>
-        </w:rPr>
-        <w:t>branch</w:t>
-      </w:r>
-      <w:proofErr w:type="gramEnd"/>
+        <w:t>What is the necessity of branch</w:t>
+      </w:r>
     </w:p>
     <w:p>
       <w:pPr>
@@ -13356,19 +12684,8 @@
           <w:sz w:val="36"/>
           <w:szCs w:val="36"/>
         </w:rPr>
-        <w:t xml:space="preserve">What is the CMD to do the </w:t>
-      </w:r>
-      <w:proofErr w:type="gramStart"/>
-      <w:r>
-        <w:rPr>
-          <w:rFonts w:ascii="Daytona" w:hAnsi="Daytona"/>
-          <w:color w:val="000000" w:themeColor="text1"/>
-          <w:sz w:val="36"/>
-          <w:szCs w:val="36"/>
-        </w:rPr>
-        <w:t>branching</w:t>
-      </w:r>
-      <w:proofErr w:type="gramEnd"/>
+        <w:t>What is the CMD to do the branching</w:t>
+      </w:r>
     </w:p>
     <w:p>
       <w:pPr>
@@ -13456,19 +12773,8 @@
           <w:sz w:val="28"/>
           <w:szCs w:val="28"/>
         </w:rPr>
-        <w:t xml:space="preserve">Delete a branch in </w:t>
-      </w:r>
-      <w:proofErr w:type="gramStart"/>
-      <w:r>
-        <w:rPr>
-          <w:rFonts w:ascii="Daytona" w:hAnsi="Daytona"/>
-          <w:color w:val="000000" w:themeColor="text1"/>
-          <w:sz w:val="28"/>
-          <w:szCs w:val="28"/>
-        </w:rPr>
-        <w:t>Git</w:t>
-      </w:r>
-      <w:proofErr w:type="gramEnd"/>
+        <w:t>Delete a branch in Git</w:t>
+      </w:r>
     </w:p>
     <w:p>
       <w:pPr>
@@ -13526,57 +12832,46 @@
           <w:sz w:val="36"/>
           <w:szCs w:val="36"/>
         </w:rPr>
-        <w:t xml:space="preserve">to merge a </w:t>
-      </w:r>
-      <w:proofErr w:type="gramStart"/>
-      <w:r>
-        <w:rPr>
-          <w:rFonts w:ascii="Daytona" w:hAnsi="Daytona"/>
-          <w:color w:val="000000" w:themeColor="text1"/>
-          <w:sz w:val="36"/>
-          <w:szCs w:val="36"/>
+        <w:t>to merge a branch</w:t>
+      </w:r>
+    </w:p>
+    <w:p>
+      <w:pPr>
+        <w:jc w:val="both"/>
+        <w:rPr>
+          <w:rFonts w:ascii="Daytona" w:hAnsi="Daytona"/>
+          <w:color w:val="000000" w:themeColor="text1"/>
+          <w:sz w:val="28"/>
+          <w:szCs w:val="28"/>
+        </w:rPr>
+      </w:pPr>
+      <w:r>
+        <w:rPr>
+          <w:rFonts w:ascii="Daytona" w:hAnsi="Daytona"/>
+          <w:color w:val="000000" w:themeColor="text1"/>
+          <w:sz w:val="28"/>
+          <w:szCs w:val="28"/>
+        </w:rPr>
+        <w:t xml:space="preserve">Before merging a branch </w:t>
+      </w:r>
+      <w:r>
+        <w:rPr>
+          <w:rFonts w:ascii="Daytona" w:hAnsi="Daytona"/>
+          <w:color w:val="000000" w:themeColor="text1"/>
+          <w:sz w:val="28"/>
+          <w:szCs w:val="28"/>
+        </w:rPr>
+        <w:t xml:space="preserve">developer code’s need to pass the test and then code’s will be merged into </w:t>
+      </w:r>
+      <w:r>
+        <w:rPr>
+          <w:rFonts w:ascii="Daytona" w:hAnsi="Daytona"/>
+          <w:color w:val="000000" w:themeColor="text1"/>
+          <w:sz w:val="28"/>
+          <w:szCs w:val="28"/>
         </w:rPr>
         <w:t>branch</w:t>
       </w:r>
-      <w:proofErr w:type="gramEnd"/>
-    </w:p>
-    <w:p>
-      <w:pPr>
-        <w:jc w:val="both"/>
-        <w:rPr>
-          <w:rFonts w:ascii="Daytona" w:hAnsi="Daytona"/>
-          <w:color w:val="000000" w:themeColor="text1"/>
-          <w:sz w:val="28"/>
-          <w:szCs w:val="28"/>
-        </w:rPr>
-      </w:pPr>
-      <w:r>
-        <w:rPr>
-          <w:rFonts w:ascii="Daytona" w:hAnsi="Daytona"/>
-          <w:color w:val="000000" w:themeColor="text1"/>
-          <w:sz w:val="28"/>
-          <w:szCs w:val="28"/>
-        </w:rPr>
-        <w:t xml:space="preserve">Before merging a branch </w:t>
-      </w:r>
-      <w:r>
-        <w:rPr>
-          <w:rFonts w:ascii="Daytona" w:hAnsi="Daytona"/>
-          <w:color w:val="000000" w:themeColor="text1"/>
-          <w:sz w:val="28"/>
-          <w:szCs w:val="28"/>
-        </w:rPr>
-        <w:t xml:space="preserve">developer code’s need to pass the test and then code’s will be merged into </w:t>
-      </w:r>
-      <w:r>
-        <w:rPr>
-          <w:rFonts w:ascii="Daytona" w:hAnsi="Daytona"/>
-          <w:color w:val="000000" w:themeColor="text1"/>
-          <w:sz w:val="28"/>
-          <w:szCs w:val="28"/>
-        </w:rPr>
-        <w:t>branch</w:t>
-      </w:r>
       <w:r>
         <w:rPr>
           <w:rFonts w:ascii="Daytona" w:hAnsi="Daytona"/>
@@ -13622,50 +12917,28 @@
           <w:sz w:val="28"/>
           <w:szCs w:val="28"/>
         </w:rPr>
-        <w:t xml:space="preserve">for merge a </w:t>
-      </w:r>
-      <w:proofErr w:type="gramStart"/>
-      <w:r>
-        <w:rPr>
-          <w:rFonts w:ascii="Daytona" w:hAnsi="Daytona"/>
-          <w:color w:val="000000" w:themeColor="text1"/>
-          <w:sz w:val="28"/>
-          <w:szCs w:val="28"/>
-        </w:rPr>
-        <w:t>branch</w:t>
-      </w:r>
-      <w:proofErr w:type="gramEnd"/>
-    </w:p>
-    <w:p>
-      <w:pPr>
-        <w:jc w:val="both"/>
-        <w:rPr>
-          <w:rFonts w:ascii="Daytona" w:hAnsi="Daytona"/>
-          <w:color w:val="000000" w:themeColor="text1"/>
-          <w:sz w:val="28"/>
-          <w:szCs w:val="28"/>
-        </w:rPr>
-      </w:pPr>
-      <w:r>
-        <w:rPr>
-          <w:rFonts w:ascii="Daytona" w:hAnsi="Daytona"/>
-          <w:color w:val="000000" w:themeColor="text1"/>
-          <w:sz w:val="28"/>
-          <w:szCs w:val="28"/>
-        </w:rPr>
-        <w:t xml:space="preserve">Step 1: git commit -m “Commit </w:t>
-      </w:r>
-      <w:proofErr w:type="gramStart"/>
-      <w:r>
-        <w:rPr>
-          <w:rFonts w:ascii="Daytona" w:hAnsi="Daytona"/>
-          <w:color w:val="000000" w:themeColor="text1"/>
-          <w:sz w:val="28"/>
-          <w:szCs w:val="28"/>
-        </w:rPr>
-        <w:t>ID”</w:t>
-      </w:r>
-      <w:proofErr w:type="gramEnd"/>
+        <w:t>for merge a branch</w:t>
+      </w:r>
+    </w:p>
+    <w:p>
+      <w:pPr>
+        <w:jc w:val="both"/>
+        <w:rPr>
+          <w:rFonts w:ascii="Daytona" w:hAnsi="Daytona"/>
+          <w:color w:val="000000" w:themeColor="text1"/>
+          <w:sz w:val="28"/>
+          <w:szCs w:val="28"/>
+        </w:rPr>
+      </w:pPr>
+      <w:r>
+        <w:rPr>
+          <w:rFonts w:ascii="Daytona" w:hAnsi="Daytona"/>
+          <w:color w:val="000000" w:themeColor="text1"/>
+          <w:sz w:val="28"/>
+          <w:szCs w:val="28"/>
+        </w:rPr>
+        <w:t>Step 1: git commit -m “Commit ID”</w:t>
+      </w:r>
     </w:p>
     <w:p>
       <w:pPr>
@@ -13713,19 +12986,8 @@
           <w:sz w:val="28"/>
           <w:szCs w:val="28"/>
         </w:rPr>
-        <w:t xml:space="preserve">code should pass </w:t>
-      </w:r>
-      <w:proofErr w:type="gramStart"/>
-      <w:r>
-        <w:rPr>
-          <w:rFonts w:ascii="Daytona" w:hAnsi="Daytona"/>
-          <w:color w:val="000000" w:themeColor="text1"/>
-          <w:sz w:val="28"/>
-          <w:szCs w:val="28"/>
-        </w:rPr>
-        <w:t>test</w:t>
-      </w:r>
-      <w:proofErr w:type="gramEnd"/>
+        <w:t>code should pass test</w:t>
+      </w:r>
     </w:p>
     <w:p>
       <w:pPr>
@@ -13771,59 +13033,37 @@
           <w:sz w:val="28"/>
           <w:szCs w:val="28"/>
         </w:rPr>
+        <w:t xml:space="preserve"> pass</w:t>
+      </w:r>
+      <w:r>
+        <w:rPr>
+          <w:rFonts w:ascii="Daytona" w:hAnsi="Daytona"/>
+          <w:color w:val="000000" w:themeColor="text1"/>
+          <w:sz w:val="28"/>
+          <w:szCs w:val="28"/>
+        </w:rPr>
         <w:t xml:space="preserve"> </w:t>
       </w:r>
-      <w:proofErr w:type="gramStart"/>
-      <w:r>
-        <w:rPr>
-          <w:rFonts w:ascii="Daytona" w:hAnsi="Daytona"/>
-          <w:color w:val="000000" w:themeColor="text1"/>
-          <w:sz w:val="28"/>
-          <w:szCs w:val="28"/>
-        </w:rPr>
-        <w:t>pass</w:t>
-      </w:r>
-      <w:proofErr w:type="gramEnd"/>
-      <w:r>
-        <w:rPr>
-          <w:rFonts w:ascii="Daytona" w:hAnsi="Daytona"/>
-          <w:color w:val="000000" w:themeColor="text1"/>
-          <w:sz w:val="28"/>
-          <w:szCs w:val="28"/>
-        </w:rPr>
-        <w:t xml:space="preserve"> </w:t>
-      </w:r>
-    </w:p>
-    <w:p>
-      <w:pPr>
-        <w:jc w:val="both"/>
-        <w:rPr>
-          <w:rFonts w:ascii="Daytona" w:hAnsi="Daytona"/>
-          <w:color w:val="000000" w:themeColor="text1"/>
-          <w:sz w:val="36"/>
-          <w:szCs w:val="36"/>
-        </w:rPr>
-      </w:pPr>
-      <w:r>
-        <w:rPr>
-          <w:rFonts w:ascii="Daytona" w:hAnsi="Daytona"/>
-          <w:color w:val="000000" w:themeColor="text1"/>
-          <w:sz w:val="36"/>
-          <w:szCs w:val="36"/>
-        </w:rPr>
-        <w:t xml:space="preserve">What is the CMD to do </w:t>
-      </w:r>
-      <w:proofErr w:type="gramStart"/>
-      <w:r>
-        <w:rPr>
-          <w:rFonts w:ascii="Daytona" w:hAnsi="Daytona"/>
-          <w:color w:val="000000" w:themeColor="text1"/>
-          <w:sz w:val="36"/>
-          <w:szCs w:val="36"/>
-        </w:rPr>
-        <w:t>merge</w:t>
-      </w:r>
-      <w:proofErr w:type="gramEnd"/>
+    </w:p>
+    <w:p>
+      <w:pPr>
+        <w:jc w:val="both"/>
+        <w:rPr>
+          <w:rFonts w:ascii="Daytona" w:hAnsi="Daytona"/>
+          <w:color w:val="000000" w:themeColor="text1"/>
+          <w:sz w:val="36"/>
+          <w:szCs w:val="36"/>
+        </w:rPr>
+      </w:pPr>
+      <w:r>
+        <w:rPr>
+          <w:rFonts w:ascii="Daytona" w:hAnsi="Daytona"/>
+          <w:color w:val="000000" w:themeColor="text1"/>
+          <w:sz w:val="36"/>
+          <w:szCs w:val="36"/>
+        </w:rPr>
+        <w:t>What is the CMD to do merge</w:t>
+      </w:r>
     </w:p>
     <w:p>
       <w:pPr>
@@ -13931,19 +13171,8 @@
           <w:sz w:val="36"/>
           <w:szCs w:val="36"/>
         </w:rPr>
-        <w:t xml:space="preserve">What is merge </w:t>
-      </w:r>
-      <w:proofErr w:type="gramStart"/>
-      <w:r>
-        <w:rPr>
-          <w:rFonts w:ascii="Daytona" w:hAnsi="Daytona"/>
-          <w:color w:val="000000" w:themeColor="text1"/>
-          <w:sz w:val="36"/>
-          <w:szCs w:val="36"/>
-        </w:rPr>
-        <w:t>conflict</w:t>
-      </w:r>
-      <w:proofErr w:type="gramEnd"/>
+        <w:t>What is merge conflict</w:t>
+      </w:r>
     </w:p>
     <w:p>
       <w:pPr>
@@ -14101,19 +13330,8 @@
           <w:sz w:val="36"/>
           <w:szCs w:val="36"/>
         </w:rPr>
-        <w:t xml:space="preserve">What is </w:t>
-      </w:r>
-      <w:proofErr w:type="gramStart"/>
-      <w:r>
-        <w:rPr>
-          <w:rFonts w:ascii="Daytona" w:hAnsi="Daytona"/>
-          <w:color w:val="000000" w:themeColor="text1"/>
-          <w:sz w:val="36"/>
-          <w:szCs w:val="36"/>
-        </w:rPr>
-        <w:t>IAM</w:t>
-      </w:r>
-      <w:proofErr w:type="gramEnd"/>
+        <w:t>What is IAM</w:t>
+      </w:r>
     </w:p>
     <w:p>
       <w:pPr>
@@ -14268,19 +13486,8 @@
           <w:sz w:val="36"/>
           <w:szCs w:val="36"/>
         </w:rPr>
-        <w:t xml:space="preserve">function of </w:t>
-      </w:r>
-      <w:proofErr w:type="gramStart"/>
-      <w:r>
-        <w:rPr>
-          <w:rFonts w:ascii="Daytona" w:hAnsi="Daytona"/>
-          <w:color w:val="000000" w:themeColor="text1"/>
-          <w:sz w:val="36"/>
-          <w:szCs w:val="36"/>
-        </w:rPr>
-        <w:t>IAM</w:t>
-      </w:r>
-      <w:proofErr w:type="gramEnd"/>
+        <w:t>function of IAM</w:t>
+      </w:r>
     </w:p>
     <w:p>
       <w:pPr>
@@ -16362,27 +15569,7 @@
           <w:sz w:val="28"/>
           <w:szCs w:val="28"/>
         </w:rPr>
-        <w:t xml:space="preserve">by entering an IP address which is provided by </w:t>
-      </w:r>
-      <w:proofErr w:type="gramStart"/>
-      <w:r>
-        <w:rPr>
-          <w:rFonts w:ascii="Daytona" w:hAnsi="Daytona"/>
-          <w:color w:val="000000" w:themeColor="text1"/>
-          <w:sz w:val="28"/>
-          <w:szCs w:val="28"/>
-        </w:rPr>
-        <w:t>AWS</w:t>
-      </w:r>
-      <w:proofErr w:type="gramEnd"/>
-      <w:r>
-        <w:rPr>
-          <w:rFonts w:ascii="Daytona" w:hAnsi="Daytona"/>
-          <w:color w:val="000000" w:themeColor="text1"/>
-          <w:sz w:val="28"/>
-          <w:szCs w:val="28"/>
-        </w:rPr>
-        <w:t xml:space="preserve"> and it is completely free.</w:t>
+        <w:t>by entering an IP address which is provided by AWS and it is completely free.</w:t>
       </w:r>
     </w:p>
     <w:p>
@@ -22152,6 +21339,592 @@
           <w:szCs w:val="36"/>
         </w:rPr>
         <w:t>How would you trouble shoot issues related to Apache Tomcat?</w:t>
+      </w:r>
+    </w:p>
+    <w:p>
+      <w:pPr>
+        <w:jc w:val="both"/>
+        <w:rPr>
+          <w:rFonts w:ascii="Daytona" w:hAnsi="Daytona"/>
+          <w:color w:val="000000" w:themeColor="text1"/>
+          <w:sz w:val="36"/>
+          <w:szCs w:val="36"/>
+        </w:rPr>
+      </w:pPr>
+      <w:r>
+        <w:rPr>
+          <w:rFonts w:ascii="Daytona" w:hAnsi="Daytona"/>
+          <w:color w:val="000000" w:themeColor="text1"/>
+          <w:sz w:val="36"/>
+          <w:szCs w:val="36"/>
+        </w:rPr>
+        <w:t>Virtualization Questions: -</w:t>
+      </w:r>
+    </w:p>
+    <w:p>
+      <w:pPr>
+        <w:jc w:val="both"/>
+        <w:rPr>
+          <w:rFonts w:ascii="Daytona" w:hAnsi="Daytona"/>
+          <w:color w:val="000000" w:themeColor="text1"/>
+          <w:sz w:val="36"/>
+          <w:szCs w:val="36"/>
+        </w:rPr>
+      </w:pPr>
+      <w:r>
+        <w:rPr>
+          <w:rFonts w:ascii="Daytona" w:hAnsi="Daytona"/>
+          <w:color w:val="000000" w:themeColor="text1"/>
+          <w:sz w:val="36"/>
+          <w:szCs w:val="36"/>
+        </w:rPr>
+        <w:t>What is virtualization and how does it work?</w:t>
+      </w:r>
+    </w:p>
+    <w:p>
+      <w:pPr>
+        <w:jc w:val="both"/>
+        <w:rPr>
+          <w:rFonts w:ascii="Daytona" w:hAnsi="Daytona"/>
+          <w:color w:val="000000" w:themeColor="text1"/>
+          <w:sz w:val="36"/>
+          <w:szCs w:val="36"/>
+        </w:rPr>
+      </w:pPr>
+      <w:r>
+        <w:rPr>
+          <w:rFonts w:ascii="Daytona" w:hAnsi="Daytona"/>
+          <w:color w:val="000000" w:themeColor="text1"/>
+          <w:sz w:val="36"/>
+          <w:szCs w:val="36"/>
+        </w:rPr>
+        <w:t xml:space="preserve">What are the benefits of virtualization </w:t>
+      </w:r>
+      <w:r>
+        <w:rPr>
+          <w:rFonts w:ascii="Daytona" w:hAnsi="Daytona"/>
+          <w:color w:val="000000" w:themeColor="text1"/>
+          <w:sz w:val="36"/>
+          <w:szCs w:val="36"/>
+        </w:rPr>
+        <w:t>in an organization?</w:t>
+      </w:r>
+    </w:p>
+    <w:p>
+      <w:pPr>
+        <w:jc w:val="both"/>
+        <w:rPr>
+          <w:rFonts w:ascii="Daytona" w:hAnsi="Daytona"/>
+          <w:color w:val="000000" w:themeColor="text1"/>
+          <w:sz w:val="36"/>
+          <w:szCs w:val="36"/>
+        </w:rPr>
+      </w:pPr>
+      <w:r>
+        <w:rPr>
+          <w:rFonts w:ascii="Daytona" w:hAnsi="Daytona"/>
+          <w:color w:val="000000" w:themeColor="text1"/>
+          <w:sz w:val="36"/>
+          <w:szCs w:val="36"/>
+        </w:rPr>
+        <w:t>Can you explain dif</w:t>
+      </w:r>
+      <w:r>
+        <w:rPr>
+          <w:rFonts w:ascii="Daytona" w:hAnsi="Daytona"/>
+          <w:color w:val="000000" w:themeColor="text1"/>
+          <w:sz w:val="36"/>
+          <w:szCs w:val="36"/>
+        </w:rPr>
+        <w:t>f</w:t>
+      </w:r>
+      <w:r>
+        <w:rPr>
+          <w:rFonts w:ascii="Daytona" w:hAnsi="Daytona"/>
+          <w:color w:val="000000" w:themeColor="text1"/>
+          <w:sz w:val="36"/>
+          <w:szCs w:val="36"/>
+        </w:rPr>
+        <w:t>erence between full virtualization and para virtualization?</w:t>
+      </w:r>
+    </w:p>
+    <w:p>
+      <w:pPr>
+        <w:jc w:val="both"/>
+        <w:rPr>
+          <w:rFonts w:ascii="Daytona" w:hAnsi="Daytona"/>
+          <w:color w:val="000000" w:themeColor="text1"/>
+          <w:sz w:val="36"/>
+          <w:szCs w:val="36"/>
+        </w:rPr>
+      </w:pPr>
+      <w:r>
+        <w:rPr>
+          <w:rFonts w:ascii="Daytona" w:hAnsi="Daytona"/>
+          <w:color w:val="000000" w:themeColor="text1"/>
+          <w:sz w:val="36"/>
+          <w:szCs w:val="36"/>
+        </w:rPr>
+        <w:t>What are the different types of virtualization technologies?</w:t>
+      </w:r>
+    </w:p>
+    <w:p>
+      <w:pPr>
+        <w:jc w:val="both"/>
+        <w:rPr>
+          <w:rFonts w:ascii="Daytona" w:hAnsi="Daytona"/>
+          <w:color w:val="000000" w:themeColor="text1"/>
+          <w:sz w:val="36"/>
+          <w:szCs w:val="36"/>
+        </w:rPr>
+      </w:pPr>
+      <w:r>
+        <w:rPr>
+          <w:rFonts w:ascii="Daytona" w:hAnsi="Daytona"/>
+          <w:color w:val="000000" w:themeColor="text1"/>
+          <w:sz w:val="36"/>
+          <w:szCs w:val="36"/>
+        </w:rPr>
+        <w:t>How does virtualization impact security and privacy?</w:t>
+      </w:r>
+    </w:p>
+    <w:p>
+      <w:pPr>
+        <w:jc w:val="both"/>
+        <w:rPr>
+          <w:rFonts w:ascii="Daytona" w:hAnsi="Daytona"/>
+          <w:color w:val="000000" w:themeColor="text1"/>
+          <w:sz w:val="36"/>
+          <w:szCs w:val="36"/>
+        </w:rPr>
+      </w:pPr>
+      <w:r>
+        <w:rPr>
+          <w:rFonts w:ascii="Daytona" w:hAnsi="Daytona"/>
+          <w:color w:val="000000" w:themeColor="text1"/>
+          <w:sz w:val="36"/>
+          <w:szCs w:val="36"/>
+        </w:rPr>
+        <w:t>Can you explain the role of virtualization in cloud computing?</w:t>
+      </w:r>
+    </w:p>
+    <w:p>
+      <w:pPr>
+        <w:jc w:val="both"/>
+        <w:rPr>
+          <w:rFonts w:ascii="Daytona" w:hAnsi="Daytona"/>
+          <w:color w:val="000000" w:themeColor="text1"/>
+          <w:sz w:val="36"/>
+          <w:szCs w:val="36"/>
+        </w:rPr>
+      </w:pPr>
+      <w:r>
+        <w:rPr>
+          <w:rFonts w:ascii="Daytona" w:hAnsi="Daytona"/>
+          <w:color w:val="000000" w:themeColor="text1"/>
+          <w:sz w:val="36"/>
+          <w:szCs w:val="36"/>
+        </w:rPr>
+        <w:t>How do virtual machines communicate with each other with host operating system?</w:t>
+      </w:r>
+    </w:p>
+    <w:p>
+      <w:pPr>
+        <w:jc w:val="both"/>
+        <w:rPr>
+          <w:rFonts w:ascii="Daytona" w:hAnsi="Daytona"/>
+          <w:color w:val="000000" w:themeColor="text1"/>
+          <w:sz w:val="36"/>
+          <w:szCs w:val="36"/>
+        </w:rPr>
+      </w:pPr>
+      <w:r>
+        <w:rPr>
+          <w:rFonts w:ascii="Daytona" w:hAnsi="Daytona"/>
+          <w:color w:val="000000" w:themeColor="text1"/>
+          <w:sz w:val="36"/>
+          <w:szCs w:val="36"/>
+        </w:rPr>
+        <w:t>What are the challenges and limitations in virtualization?</w:t>
+      </w:r>
+    </w:p>
+    <w:p>
+      <w:pPr>
+        <w:jc w:val="both"/>
+        <w:rPr>
+          <w:rFonts w:ascii="Daytona" w:hAnsi="Daytona"/>
+          <w:color w:val="000000" w:themeColor="text1"/>
+          <w:sz w:val="36"/>
+          <w:szCs w:val="36"/>
+        </w:rPr>
+      </w:pPr>
+      <w:r>
+        <w:rPr>
+          <w:rFonts w:ascii="Daytona" w:hAnsi="Daytona"/>
+          <w:color w:val="000000" w:themeColor="text1"/>
+          <w:sz w:val="36"/>
+          <w:szCs w:val="36"/>
+        </w:rPr>
+        <w:lastRenderedPageBreak/>
+        <w:t xml:space="preserve">How do you manage and monitor </w:t>
+      </w:r>
+      <w:r>
+        <w:rPr>
+          <w:rFonts w:ascii="Daytona" w:hAnsi="Daytona"/>
+          <w:color w:val="000000" w:themeColor="text1"/>
+          <w:sz w:val="36"/>
+          <w:szCs w:val="36"/>
+        </w:rPr>
+        <w:t>virtual environment?</w:t>
+      </w:r>
+    </w:p>
+    <w:p>
+      <w:pPr>
+        <w:jc w:val="both"/>
+        <w:rPr>
+          <w:rFonts w:ascii="Daytona" w:hAnsi="Daytona"/>
+          <w:color w:val="000000" w:themeColor="text1"/>
+          <w:sz w:val="36"/>
+          <w:szCs w:val="36"/>
+        </w:rPr>
+      </w:pPr>
+      <w:r>
+        <w:rPr>
+          <w:rFonts w:ascii="Daytona" w:hAnsi="Daytona"/>
+          <w:color w:val="000000" w:themeColor="text1"/>
+          <w:sz w:val="36"/>
+          <w:szCs w:val="36"/>
+        </w:rPr>
+        <w:t>Discuss a</w:t>
+      </w:r>
+      <w:r>
+        <w:rPr>
+          <w:rFonts w:ascii="Daytona" w:hAnsi="Daytona"/>
+          <w:color w:val="000000" w:themeColor="text1"/>
+          <w:sz w:val="36"/>
+          <w:szCs w:val="36"/>
+        </w:rPr>
+        <w:t xml:space="preserve"> specific virtualized project</w:t>
+      </w:r>
+      <w:r>
+        <w:rPr>
+          <w:rFonts w:ascii="Daytona" w:hAnsi="Daytona"/>
+          <w:color w:val="000000" w:themeColor="text1"/>
+          <w:sz w:val="36"/>
+          <w:szCs w:val="36"/>
+        </w:rPr>
+        <w:t xml:space="preserve"> that you have worked on</w:t>
+      </w:r>
+      <w:r>
+        <w:rPr>
+          <w:rFonts w:ascii="Daytona" w:hAnsi="Daytona"/>
+          <w:color w:val="000000" w:themeColor="text1"/>
+          <w:sz w:val="36"/>
+          <w:szCs w:val="36"/>
+        </w:rPr>
+        <w:t xml:space="preserve"> and what you have achieved?</w:t>
+      </w:r>
+    </w:p>
+    <w:p>
+      <w:pPr>
+        <w:jc w:val="both"/>
+        <w:rPr>
+          <w:rFonts w:ascii="Daytona" w:hAnsi="Daytona"/>
+          <w:color w:val="000000" w:themeColor="text1"/>
+          <w:sz w:val="36"/>
+          <w:szCs w:val="36"/>
+        </w:rPr>
+      </w:pPr>
+      <w:r>
+        <w:rPr>
+          <w:rFonts w:ascii="Daytona" w:hAnsi="Daytona"/>
+          <w:color w:val="000000" w:themeColor="text1"/>
+          <w:sz w:val="36"/>
+          <w:szCs w:val="36"/>
+        </w:rPr>
+        <w:t>Containerization</w:t>
+      </w:r>
+      <w:r>
+        <w:rPr>
+          <w:rFonts w:ascii="Daytona" w:hAnsi="Daytona"/>
+          <w:color w:val="000000" w:themeColor="text1"/>
+          <w:sz w:val="36"/>
+          <w:szCs w:val="36"/>
+        </w:rPr>
+        <w:t xml:space="preserve"> Questions</w:t>
+      </w:r>
+      <w:r>
+        <w:rPr>
+          <w:rFonts w:ascii="Daytona" w:hAnsi="Daytona"/>
+          <w:color w:val="000000" w:themeColor="text1"/>
+          <w:sz w:val="36"/>
+          <w:szCs w:val="36"/>
+        </w:rPr>
+        <w:t>: -</w:t>
+      </w:r>
+    </w:p>
+    <w:p>
+      <w:pPr>
+        <w:jc w:val="both"/>
+        <w:rPr>
+          <w:rFonts w:ascii="Daytona" w:hAnsi="Daytona"/>
+          <w:color w:val="000000" w:themeColor="text1"/>
+          <w:sz w:val="36"/>
+          <w:szCs w:val="36"/>
+        </w:rPr>
+      </w:pPr>
+      <w:r>
+        <w:rPr>
+          <w:rFonts w:ascii="Daytona" w:hAnsi="Daytona"/>
+          <w:color w:val="000000" w:themeColor="text1"/>
+          <w:sz w:val="36"/>
+          <w:szCs w:val="36"/>
+        </w:rPr>
+        <w:t xml:space="preserve">What is containerization and how it is different from </w:t>
+      </w:r>
+      <w:r>
+        <w:rPr>
+          <w:rFonts w:ascii="Daytona" w:hAnsi="Daytona"/>
+          <w:color w:val="000000" w:themeColor="text1"/>
+          <w:sz w:val="36"/>
+          <w:szCs w:val="36"/>
+        </w:rPr>
+        <w:t>virtualization</w:t>
+      </w:r>
+      <w:r>
+        <w:rPr>
+          <w:rFonts w:ascii="Daytona" w:hAnsi="Daytona"/>
+          <w:color w:val="000000" w:themeColor="text1"/>
+          <w:sz w:val="36"/>
+          <w:szCs w:val="36"/>
+        </w:rPr>
+        <w:t>?</w:t>
+      </w:r>
+    </w:p>
+    <w:p>
+      <w:pPr>
+        <w:jc w:val="both"/>
+        <w:rPr>
+          <w:rFonts w:ascii="Daytona" w:hAnsi="Daytona"/>
+          <w:color w:val="000000" w:themeColor="text1"/>
+          <w:sz w:val="36"/>
+          <w:szCs w:val="36"/>
+        </w:rPr>
+      </w:pPr>
+      <w:r>
+        <w:rPr>
+          <w:rFonts w:ascii="Daytona" w:hAnsi="Daytona"/>
+          <w:color w:val="000000" w:themeColor="text1"/>
+          <w:sz w:val="36"/>
+          <w:szCs w:val="36"/>
+        </w:rPr>
+        <w:t>What are the benefits of using containers instead of virtual machine</w:t>
+      </w:r>
+      <w:r>
+        <w:rPr>
+          <w:rFonts w:ascii="Daytona" w:hAnsi="Daytona"/>
+          <w:color w:val="000000" w:themeColor="text1"/>
+          <w:sz w:val="36"/>
+          <w:szCs w:val="36"/>
+        </w:rPr>
+        <w:t>?</w:t>
+      </w:r>
+    </w:p>
+    <w:p>
+      <w:pPr>
+        <w:jc w:val="both"/>
+        <w:rPr>
+          <w:rFonts w:ascii="Daytona" w:hAnsi="Daytona"/>
+          <w:color w:val="000000" w:themeColor="text1"/>
+          <w:sz w:val="36"/>
+          <w:szCs w:val="36"/>
+        </w:rPr>
+      </w:pPr>
+      <w:r>
+        <w:rPr>
+          <w:rFonts w:ascii="Daytona" w:hAnsi="Daytona"/>
+          <w:color w:val="000000" w:themeColor="text1"/>
+          <w:sz w:val="36"/>
+          <w:szCs w:val="36"/>
+        </w:rPr>
+        <w:t>How containers are isolate from each other and from host operating system?</w:t>
+      </w:r>
+    </w:p>
+    <w:p>
+      <w:pPr>
+        <w:jc w:val="both"/>
+        <w:rPr>
+          <w:rFonts w:ascii="Daytona" w:hAnsi="Daytona"/>
+          <w:color w:val="000000" w:themeColor="text1"/>
+          <w:sz w:val="36"/>
+          <w:szCs w:val="36"/>
+        </w:rPr>
+      </w:pPr>
+      <w:r>
+        <w:rPr>
+          <w:rFonts w:ascii="Daytona" w:hAnsi="Daytona"/>
+          <w:color w:val="000000" w:themeColor="text1"/>
+          <w:sz w:val="36"/>
+          <w:szCs w:val="36"/>
+        </w:rPr>
+        <w:t xml:space="preserve">What is container orchestration </w:t>
+      </w:r>
+      <w:r>
+        <w:rPr>
+          <w:rFonts w:ascii="Daytona" w:hAnsi="Daytona"/>
+          <w:color w:val="000000" w:themeColor="text1"/>
+          <w:sz w:val="36"/>
+          <w:szCs w:val="36"/>
+        </w:rPr>
+        <w:t>platform such as Kubernetes?</w:t>
+      </w:r>
+    </w:p>
+    <w:p>
+      <w:pPr>
+        <w:jc w:val="both"/>
+        <w:rPr>
+          <w:rFonts w:ascii="Daytona" w:hAnsi="Daytona"/>
+          <w:color w:val="000000" w:themeColor="text1"/>
+          <w:sz w:val="36"/>
+          <w:szCs w:val="36"/>
+        </w:rPr>
+      </w:pPr>
+      <w:r>
+        <w:rPr>
+          <w:rFonts w:ascii="Daytona" w:hAnsi="Daytona"/>
+          <w:color w:val="000000" w:themeColor="text1"/>
+          <w:sz w:val="36"/>
+          <w:szCs w:val="36"/>
+        </w:rPr>
+        <w:t>What are the advantages and dis-advantages of container for application deployment?</w:t>
+      </w:r>
+    </w:p>
+    <w:p>
+      <w:pPr>
+        <w:jc w:val="both"/>
+        <w:rPr>
+          <w:rFonts w:ascii="Daytona" w:hAnsi="Daytona"/>
+          <w:color w:val="000000" w:themeColor="text1"/>
+          <w:sz w:val="36"/>
+          <w:szCs w:val="36"/>
+        </w:rPr>
+      </w:pPr>
+      <w:r>
+        <w:rPr>
+          <w:rFonts w:ascii="Daytona" w:hAnsi="Daytona"/>
+          <w:color w:val="000000" w:themeColor="text1"/>
+          <w:sz w:val="36"/>
+          <w:szCs w:val="36"/>
+        </w:rPr>
+        <w:t xml:space="preserve">How do you manage </w:t>
+      </w:r>
+      <w:r>
+        <w:rPr>
+          <w:rFonts w:ascii="Daytona" w:hAnsi="Daytona"/>
+          <w:color w:val="000000" w:themeColor="text1"/>
+          <w:sz w:val="36"/>
+          <w:szCs w:val="36"/>
+        </w:rPr>
+        <w:t>and monitor container in a production environment?</w:t>
+      </w:r>
+    </w:p>
+    <w:p>
+      <w:pPr>
+        <w:jc w:val="both"/>
+        <w:rPr>
+          <w:rFonts w:ascii="Daytona" w:hAnsi="Daytona"/>
+          <w:color w:val="000000" w:themeColor="text1"/>
+          <w:sz w:val="36"/>
+          <w:szCs w:val="36"/>
+        </w:rPr>
+      </w:pPr>
+      <w:r>
+        <w:rPr>
+          <w:rFonts w:ascii="Daytona" w:hAnsi="Daytona"/>
+          <w:color w:val="000000" w:themeColor="text1"/>
+          <w:sz w:val="36"/>
+          <w:szCs w:val="36"/>
+        </w:rPr>
+        <w:t>What is stateless and stateful container, difference?</w:t>
+      </w:r>
+    </w:p>
+    <w:p>
+      <w:pPr>
+        <w:jc w:val="both"/>
+        <w:rPr>
+          <w:rFonts w:ascii="Daytona" w:hAnsi="Daytona"/>
+          <w:color w:val="000000" w:themeColor="text1"/>
+          <w:sz w:val="36"/>
+          <w:szCs w:val="36"/>
+        </w:rPr>
+      </w:pPr>
+      <w:r>
+        <w:rPr>
+          <w:rFonts w:ascii="Daytona" w:hAnsi="Daytona"/>
+          <w:color w:val="000000" w:themeColor="text1"/>
+          <w:sz w:val="36"/>
+          <w:szCs w:val="36"/>
+        </w:rPr>
+        <w:t>What are the security container and how do you address them?</w:t>
+      </w:r>
+    </w:p>
+    <w:p>
+      <w:pPr>
+        <w:jc w:val="both"/>
+        <w:rPr>
+          <w:rFonts w:ascii="Daytona" w:hAnsi="Daytona"/>
+          <w:color w:val="000000" w:themeColor="text1"/>
+          <w:sz w:val="36"/>
+          <w:szCs w:val="36"/>
+        </w:rPr>
+      </w:pPr>
+      <w:r>
+        <w:rPr>
+          <w:rFonts w:ascii="Daytona" w:hAnsi="Daytona"/>
+          <w:color w:val="000000" w:themeColor="text1"/>
+          <w:sz w:val="36"/>
+          <w:szCs w:val="36"/>
+        </w:rPr>
+        <w:t xml:space="preserve">How does containerization impact Devops </w:t>
+      </w:r>
+      <w:r>
+        <w:rPr>
+          <w:rFonts w:ascii="Daytona" w:hAnsi="Daytona"/>
+          <w:color w:val="000000" w:themeColor="text1"/>
+          <w:sz w:val="36"/>
+          <w:szCs w:val="36"/>
+        </w:rPr>
+        <w:t>process and workflow?</w:t>
+      </w:r>
+    </w:p>
+    <w:p>
+      <w:pPr>
+        <w:jc w:val="both"/>
+        <w:rPr>
+          <w:rFonts w:ascii="Daytona" w:hAnsi="Daytona"/>
+          <w:color w:val="000000" w:themeColor="text1"/>
+          <w:sz w:val="36"/>
+          <w:szCs w:val="36"/>
+        </w:rPr>
+      </w:pPr>
+      <w:r>
+        <w:rPr>
+          <w:rFonts w:ascii="Daytona" w:hAnsi="Daytona"/>
+          <w:color w:val="000000" w:themeColor="text1"/>
+          <w:sz w:val="36"/>
+          <w:szCs w:val="36"/>
+        </w:rPr>
+        <w:lastRenderedPageBreak/>
+        <w:t xml:space="preserve">Discuss and container project </w:t>
+      </w:r>
+      <w:r>
+        <w:rPr>
+          <w:rFonts w:ascii="Daytona" w:hAnsi="Daytona"/>
+          <w:color w:val="000000" w:themeColor="text1"/>
+          <w:sz w:val="36"/>
+          <w:szCs w:val="36"/>
+        </w:rPr>
+        <w:t>and share the outputs?</w:t>
       </w:r>
     </w:p>
     <w:p>

</xml_diff>